<commit_message>
Datenblatt hinzugefügt und ordner aktualisiert
Datenbaltt von meiner gruppe eingescannt und hinzugefügt. Zudem den ordner aktualisiert
</commit_message>
<xml_diff>
--- a/B_2-02_Berichtsvorlage_Normvolumen_2017.docx
+++ b/B_2-02_Berichtsvorlage_Normvolumen_2017.docx
@@ -1,6 +1,6 @@
 
 <file path=word/document.xml><?xml version="1.0" encoding="utf-8"?>
-<w:document xmlns:wpc="http://schemas.microsoft.com/office/word/2010/wordprocessingCanvas" xmlns:cx="http://schemas.microsoft.com/office/drawing/2014/chartex" xmlns:cx1="http://schemas.microsoft.com/office/drawing/2015/9/8/chartex" xmlns:cx2="http://schemas.microsoft.com/office/drawing/2015/10/21/chartex" xmlns:cx3="http://schemas.microsoft.com/office/drawing/2016/5/9/chartex" xmlns:cx4="http://schemas.microsoft.com/office/drawing/2016/5/10/chartex" xmlns:cx5="http://schemas.microsoft.com/office/drawing/2016/5/11/chartex" xmlns:cx6="http://schemas.microsoft.com/office/drawing/2016/5/12/chartex" xmlns:cx7="http://schemas.microsoft.com/office/drawing/2016/5/13/chartex" xmlns:cx8="http://schemas.microsoft.com/office/drawing/2016/5/14/chartex" xmlns:mc="http://schemas.openxmlformats.org/markup-compatibility/2006" xmlns:aink="http://schemas.microsoft.com/office/drawing/2016/ink" xmlns:am3d="http://schemas.microsoft.com/office/drawing/2017/model3d" xmlns:o="urn:schemas-microsoft-com:office:office" xmlns:r="http://schemas.openxmlformats.org/officeDocument/2006/relationships" xmlns:m="http://schemas.openxmlformats.org/officeDocument/2006/math" xmlns:v="urn:schemas-microsoft-com:vml" xmlns:wp14="http://schemas.microsoft.com/office/word/2010/wordprocessingDrawing" xmlns:wp="http://schemas.openxmlformats.org/drawingml/2006/wordprocessingDrawing" xmlns:w10="urn:schemas-microsoft-com:office:word" xmlns:w="http://schemas.openxmlformats.org/wordprocessingml/2006/main" xmlns:w14="http://schemas.microsoft.com/office/word/2010/wordml" xmlns:w15="http://schemas.microsoft.com/office/word/2012/wordml" xmlns:w16cid="http://schemas.microsoft.com/office/word/2016/wordml/cid" xmlns:w16se="http://schemas.microsoft.com/office/word/2015/wordml/symex" xmlns:wpg="http://schemas.microsoft.com/office/word/2010/wordprocessingGroup" xmlns:wpi="http://schemas.microsoft.com/office/word/2010/wordprocessingInk" xmlns:wne="http://schemas.microsoft.com/office/word/2006/wordml" xmlns:wps="http://schemas.microsoft.com/office/word/2010/wordprocessingShape" mc:Ignorable="w14 w15 w16se w16cid wp14">
+<w:document xmlns:wpc="http://schemas.microsoft.com/office/word/2010/wordprocessingCanvas" xmlns:cx="http://schemas.microsoft.com/office/drawing/2014/chartex" xmlns:cx1="http://schemas.microsoft.com/office/drawing/2015/9/8/chartex" xmlns:mc="http://schemas.openxmlformats.org/markup-compatibility/2006" xmlns:o="urn:schemas-microsoft-com:office:office" xmlns:r="http://schemas.openxmlformats.org/officeDocument/2006/relationships" xmlns:m="http://schemas.openxmlformats.org/officeDocument/2006/math" xmlns:v="urn:schemas-microsoft-com:vml" xmlns:wp14="http://schemas.microsoft.com/office/word/2010/wordprocessingDrawing" xmlns:wp="http://schemas.openxmlformats.org/drawingml/2006/wordprocessingDrawing" xmlns:w10="urn:schemas-microsoft-com:office:word" xmlns:w="http://schemas.openxmlformats.org/wordprocessingml/2006/main" xmlns:w14="http://schemas.microsoft.com/office/word/2010/wordml" xmlns:w15="http://schemas.microsoft.com/office/word/2012/wordml" xmlns:w16se="http://schemas.microsoft.com/office/word/2015/wordml/symex" xmlns:wpg="http://schemas.microsoft.com/office/word/2010/wordprocessingGroup" xmlns:wpi="http://schemas.microsoft.com/office/word/2010/wordprocessingInk" xmlns:wne="http://schemas.microsoft.com/office/word/2006/wordml" xmlns:wps="http://schemas.microsoft.com/office/word/2010/wordprocessingShape" mc:Ignorable="w14 w15 w16se wp14">
   <w:body>
     <w:p>
       <w:pPr>
@@ -243,19 +243,8 @@
                 <w:szCs w:val="24"/>
                 <w:lang w:eastAsia="en-US"/>
               </w:rPr>
-              <w:t xml:space="preserve">Marc </w:t>
-            </w:r>
-            <w:proofErr w:type="spellStart"/>
-            <w:r>
-              <w:rPr>
-                <w:rFonts w:ascii="Calibri" w:hAnsi="Calibri" w:cs="Arial"/>
-                <w:sz w:val="24"/>
-                <w:szCs w:val="24"/>
-                <w:lang w:eastAsia="en-US"/>
-              </w:rPr>
-              <w:t>Binggeli</w:t>
-            </w:r>
-            <w:proofErr w:type="spellEnd"/>
+              <w:t>Marc Binggeli</w:t>
+            </w:r>
           </w:p>
         </w:tc>
       </w:tr>
@@ -706,16 +695,8 @@
               <w:rPr>
                 <w:rFonts w:asciiTheme="minorHAnsi" w:hAnsiTheme="minorHAnsi" w:cstheme="minorHAnsi"/>
               </w:rPr>
-              <w:t xml:space="preserve"> </w:t>
-            </w:r>
-            <w:proofErr w:type="spellStart"/>
-            <w:r>
-              <w:rPr>
-                <w:rFonts w:asciiTheme="minorHAnsi" w:hAnsiTheme="minorHAnsi" w:cstheme="minorHAnsi"/>
-              </w:rPr>
-              <w:t>mL</w:t>
-            </w:r>
-            <w:proofErr w:type="spellEnd"/>
+              <w:t xml:space="preserve"> mL</w:t>
+            </w:r>
           </w:p>
         </w:tc>
         <w:tc>
@@ -740,7 +721,14 @@
                 <w:rFonts w:asciiTheme="minorHAnsi" w:hAnsiTheme="minorHAnsi" w:cstheme="minorHAnsi"/>
                 <w:highlight w:val="yellow"/>
               </w:rPr>
-              <w:t>+/- 0.8ml</w:t>
+              <w:t>+/- 0.5</w:t>
+            </w:r>
+            <w:r>
+              <w:rPr>
+                <w:rFonts w:asciiTheme="minorHAnsi" w:hAnsiTheme="minorHAnsi" w:cstheme="minorHAnsi"/>
+                <w:highlight w:val="yellow"/>
+              </w:rPr>
+              <w:t>ml</w:t>
             </w:r>
           </w:p>
         </w:tc>
@@ -1730,21 +1718,7 @@
               <w:rPr>
                 <w:rFonts w:ascii="Calibri" w:hAnsi="Calibri" w:cs="Calibri"/>
               </w:rPr>
-              <w:t>(</w:t>
-            </w:r>
-            <w:proofErr w:type="spellStart"/>
-            <w:r>
-              <w:rPr>
-                <w:rFonts w:ascii="Calibri" w:hAnsi="Calibri" w:cs="Calibri"/>
-              </w:rPr>
-              <w:t>mL</w:t>
-            </w:r>
-            <w:proofErr w:type="spellEnd"/>
-            <w:r>
-              <w:rPr>
-                <w:rFonts w:ascii="Calibri" w:hAnsi="Calibri" w:cs="Calibri"/>
-              </w:rPr>
-              <w:t>)</w:t>
+              <w:t>(mL)</w:t>
             </w:r>
             <w:r>
               <w:rPr>
@@ -2122,21 +2096,7 @@
               <w:rPr>
                 <w:rFonts w:ascii="Calibri" w:hAnsi="Calibri" w:cs="Calibri"/>
               </w:rPr>
-              <w:t>(</w:t>
-            </w:r>
-            <w:proofErr w:type="spellStart"/>
-            <w:r>
-              <w:rPr>
-                <w:rFonts w:ascii="Calibri" w:hAnsi="Calibri" w:cs="Calibri"/>
-              </w:rPr>
-              <w:t>mL</w:t>
-            </w:r>
-            <w:proofErr w:type="spellEnd"/>
-            <w:r>
-              <w:rPr>
-                <w:rFonts w:ascii="Calibri" w:hAnsi="Calibri" w:cs="Calibri"/>
-              </w:rPr>
-              <w:t>)</w:t>
+              <w:t>(mL)</w:t>
             </w:r>
           </w:p>
           <w:p>
@@ -2488,6 +2448,19 @@
     <w:p>
       <w:pPr>
         <w:rPr>
+          <w:rFonts w:asciiTheme="minorHAnsi" w:hAnsiTheme="minorHAnsi" w:cs="Arial"/>
+        </w:rPr>
+      </w:pPr>
+      <w:r>
+        <w:rPr>
+          <w:rFonts w:asciiTheme="minorHAnsi" w:hAnsiTheme="minorHAnsi" w:cs="Arial"/>
+        </w:rPr>
+        <w:t>Hier notieren warum ungültig</w:t>
+      </w:r>
+    </w:p>
+    <w:p>
+      <w:pPr>
+        <w:rPr>
           <w:rFonts w:ascii="Calibri" w:hAnsi="Calibri" w:cs="Arial"/>
           <w:i/>
         </w:rPr>
@@ -2498,6 +2471,7 @@
           <w:bCs/>
           <w:i/>
         </w:rPr>
+        <w:lastRenderedPageBreak/>
         <w:t>Erklären</w:t>
       </w:r>
       <w:r>
@@ -2543,7 +2517,6 @@
         <w:rPr>
           <w:rStyle w:val="IntensiveHervorhebung"/>
         </w:rPr>
-        <w:lastRenderedPageBreak/>
         <w:t xml:space="preserve">Entscheiden Sie, </w:t>
       </w:r>
       <w:r>
@@ -2683,23 +2656,7 @@
           <w:rFonts w:ascii="Calibri" w:hAnsi="Calibri" w:cs="Arial"/>
           <w:i/>
         </w:rPr>
-        <w:t xml:space="preserve">satz von 2 </w:t>
-      </w:r>
-      <w:proofErr w:type="spellStart"/>
-      <w:r>
-        <w:rPr>
-          <w:rFonts w:ascii="Calibri" w:hAnsi="Calibri" w:cs="Arial"/>
-          <w:i/>
-        </w:rPr>
-        <w:t>mol</w:t>
-      </w:r>
-      <w:proofErr w:type="spellEnd"/>
-      <w:r>
-        <w:rPr>
-          <w:rFonts w:ascii="Calibri" w:hAnsi="Calibri" w:cs="Arial"/>
-          <w:i/>
-        </w:rPr>
-        <w:t xml:space="preserve"> Li erhalten</w:t>
+        <w:t>satz von 2 mol Li erhalten</w:t>
       </w:r>
       <w:r>
         <w:rPr>
@@ -2883,17 +2840,8 @@
           <w:rFonts w:ascii="Calibri" w:hAnsi="Calibri" w:cs="Arial"/>
           <w:i/>
         </w:rPr>
-        <w:t xml:space="preserve"> L/</w:t>
-      </w:r>
-      <w:proofErr w:type="spellStart"/>
-      <w:r>
-        <w:rPr>
-          <w:rFonts w:ascii="Calibri" w:hAnsi="Calibri" w:cs="Arial"/>
-          <w:i/>
-        </w:rPr>
-        <w:t>mol</w:t>
-      </w:r>
-      <w:proofErr w:type="spellEnd"/>
+        <w:t xml:space="preserve"> L/mol</w:t>
+      </w:r>
       <w:r>
         <w:rPr>
           <w:rFonts w:ascii="Calibri" w:hAnsi="Calibri" w:cs="Arial"/>
@@ -3006,7 +2954,6 @@
                 <w:rFonts w:ascii="Calibri" w:hAnsi="Calibri" w:cs="Calibri"/>
                 <w:sz w:val="18"/>
                 <w:szCs w:val="18"/>
-                <w:highlight w:val="green"/>
               </w:rPr>
             </w:pPr>
             <w:r>
@@ -3014,7 +2961,6 @@
                 <w:rFonts w:ascii="Calibri" w:hAnsi="Calibri" w:cs="Calibri"/>
                 <w:sz w:val="18"/>
                 <w:szCs w:val="18"/>
-                <w:highlight w:val="green"/>
               </w:rPr>
               <w:t>Gruppe 1</w:t>
             </w:r>
@@ -3096,7 +3042,6 @@
                 <w:rFonts w:ascii="Calibri" w:hAnsi="Calibri" w:cs="Calibri"/>
                 <w:sz w:val="18"/>
                 <w:szCs w:val="18"/>
-                <w:highlight w:val="green"/>
               </w:rPr>
             </w:pPr>
             <w:r>
@@ -3104,7 +3049,6 @@
                 <w:rFonts w:ascii="Calibri" w:hAnsi="Calibri" w:cs="Calibri"/>
                 <w:sz w:val="18"/>
                 <w:szCs w:val="18"/>
-                <w:highlight w:val="green"/>
               </w:rPr>
               <w:t>Messung 1</w:t>
             </w:r>
@@ -3123,7 +3067,6 @@
                 <w:rFonts w:ascii="Calibri" w:hAnsi="Calibri" w:cs="Calibri"/>
                 <w:sz w:val="18"/>
                 <w:szCs w:val="18"/>
-                <w:highlight w:val="green"/>
               </w:rPr>
             </w:pPr>
             <w:r>
@@ -3131,7 +3074,6 @@
                 <w:rFonts w:ascii="Calibri" w:hAnsi="Calibri" w:cs="Calibri"/>
                 <w:sz w:val="18"/>
                 <w:szCs w:val="18"/>
-                <w:highlight w:val="green"/>
               </w:rPr>
               <w:t>Messung 2</w:t>
             </w:r>
@@ -3150,7 +3092,7 @@
                 <w:rFonts w:ascii="Calibri" w:hAnsi="Calibri" w:cs="Calibri"/>
                 <w:sz w:val="18"/>
                 <w:szCs w:val="18"/>
-                <w:highlight w:val="green"/>
+                <w:highlight w:val="red"/>
               </w:rPr>
             </w:pPr>
             <w:r>
@@ -3158,7 +3100,7 @@
                 <w:rFonts w:ascii="Calibri" w:hAnsi="Calibri" w:cs="Calibri"/>
                 <w:sz w:val="18"/>
                 <w:szCs w:val="18"/>
-                <w:highlight w:val="green"/>
+                <w:highlight w:val="red"/>
               </w:rPr>
               <w:t>Messung 3</w:t>
             </w:r>
@@ -3177,6 +3119,7 @@
                 <w:rFonts w:ascii="Calibri" w:hAnsi="Calibri" w:cs="Calibri"/>
                 <w:sz w:val="18"/>
                 <w:szCs w:val="18"/>
+                <w:highlight w:val="red"/>
               </w:rPr>
             </w:pPr>
             <w:r>
@@ -3184,6 +3127,7 @@
                 <w:rFonts w:ascii="Calibri" w:hAnsi="Calibri" w:cs="Calibri"/>
                 <w:sz w:val="18"/>
                 <w:szCs w:val="18"/>
+                <w:highlight w:val="red"/>
               </w:rPr>
               <w:t>Messung 4</w:t>
             </w:r>
@@ -3202,6 +3146,7 @@
                 <w:rFonts w:ascii="Calibri" w:hAnsi="Calibri" w:cs="Calibri"/>
                 <w:sz w:val="18"/>
                 <w:szCs w:val="18"/>
+                <w:highlight w:val="yellow"/>
               </w:rPr>
             </w:pPr>
             <w:r>
@@ -3209,6 +3154,7 @@
                 <w:rFonts w:ascii="Calibri" w:hAnsi="Calibri" w:cs="Calibri"/>
                 <w:sz w:val="18"/>
                 <w:szCs w:val="18"/>
+                <w:highlight w:val="yellow"/>
               </w:rPr>
               <w:t>Messung 5</w:t>
             </w:r>
@@ -3314,28 +3260,7 @@
               <w:rPr>
                 <w:rFonts w:ascii="Calibri" w:hAnsi="Calibri" w:cs="Calibri"/>
               </w:rPr>
-              <w:t xml:space="preserve">bei 2 </w:t>
-            </w:r>
-            <w:proofErr w:type="spellStart"/>
-            <w:r>
-              <w:rPr>
-                <w:rFonts w:ascii="Calibri" w:hAnsi="Calibri" w:cs="Calibri"/>
-              </w:rPr>
-              <w:t>mol</w:t>
-            </w:r>
-            <w:proofErr w:type="spellEnd"/>
-            <w:r>
-              <w:rPr>
-                <w:rFonts w:ascii="Calibri" w:hAnsi="Calibri" w:cs="Calibri"/>
-              </w:rPr>
-              <w:t xml:space="preserve"> Li </w:t>
-            </w:r>
-            <w:proofErr w:type="gramStart"/>
-            <w:r>
-              <w:rPr>
-                <w:rFonts w:ascii="Calibri" w:hAnsi="Calibri" w:cs="Calibri"/>
-              </w:rPr>
-              <w:t xml:space="preserve">unter  </w:t>
+              <w:t xml:space="preserve">bei 2 mol Li unter  </w:t>
             </w:r>
             <w:r>
               <w:rPr>
@@ -3344,7 +3269,6 @@
               </w:rPr>
               <w:t>Raumbedingungen</w:t>
             </w:r>
-            <w:proofErr w:type="gramEnd"/>
           </w:p>
         </w:tc>
         <w:tc>
@@ -3358,51 +3282,57 @@
               <w:jc w:val="center"/>
               <w:rPr>
                 <w:rFonts w:ascii="Calibri" w:hAnsi="Calibri" w:cs="Calibri"/>
-                <w:highlight w:val="green"/>
-              </w:rPr>
-            </w:pPr>
-          </w:p>
+              </w:rPr>
+            </w:pPr>
+            <w:r>
+              <w:rPr>
+                <w:rFonts w:ascii="Calibri" w:hAnsi="Calibri" w:cs="Calibri"/>
+              </w:rPr>
+              <w:t>25.9558</w:t>
+            </w:r>
+          </w:p>
+        </w:tc>
+        <w:tc>
+          <w:tcPr>
+            <w:tcW w:w="850" w:type="dxa"/>
+            <w:vAlign w:val="center"/>
+          </w:tcPr>
+          <w:p>
+            <w:pPr>
+              <w:ind w:right="-57"/>
+              <w:rPr>
+                <w:rFonts w:ascii="Calibri" w:hAnsi="Calibri" w:cs="Calibri"/>
+              </w:rPr>
+            </w:pPr>
+            <w:r>
+              <w:rPr>
+                <w:rFonts w:ascii="Calibri" w:hAnsi="Calibri" w:cs="Calibri"/>
+              </w:rPr>
+              <w:t>25.7307</w:t>
+            </w:r>
+          </w:p>
+        </w:tc>
+        <w:tc>
+          <w:tcPr>
+            <w:tcW w:w="851" w:type="dxa"/>
+            <w:vAlign w:val="center"/>
+          </w:tcPr>
           <w:p>
             <w:pPr>
               <w:ind w:left="-57" w:right="-57"/>
               <w:jc w:val="center"/>
               <w:rPr>
                 <w:rFonts w:ascii="Calibri" w:hAnsi="Calibri" w:cs="Calibri"/>
-                <w:highlight w:val="green"/>
-              </w:rPr>
-            </w:pPr>
-          </w:p>
-        </w:tc>
-        <w:tc>
-          <w:tcPr>
-            <w:tcW w:w="850" w:type="dxa"/>
-            <w:vAlign w:val="center"/>
-          </w:tcPr>
-          <w:p>
-            <w:pPr>
-              <w:ind w:left="-57" w:right="-57"/>
-              <w:jc w:val="center"/>
-              <w:rPr>
-                <w:rFonts w:ascii="Calibri" w:hAnsi="Calibri" w:cs="Calibri"/>
-                <w:highlight w:val="green"/>
-              </w:rPr>
-            </w:pPr>
-          </w:p>
-        </w:tc>
-        <w:tc>
-          <w:tcPr>
-            <w:tcW w:w="851" w:type="dxa"/>
-            <w:vAlign w:val="center"/>
-          </w:tcPr>
-          <w:p>
-            <w:pPr>
-              <w:ind w:left="-57" w:right="-57"/>
-              <w:jc w:val="center"/>
-              <w:rPr>
-                <w:rFonts w:ascii="Calibri" w:hAnsi="Calibri" w:cs="Calibri"/>
-                <w:highlight w:val="green"/>
-              </w:rPr>
-            </w:pPr>
+                <w:highlight w:val="red"/>
+              </w:rPr>
+            </w:pPr>
+            <w:r>
+              <w:rPr>
+                <w:rFonts w:ascii="Calibri" w:hAnsi="Calibri" w:cs="Calibri"/>
+                <w:highlight w:val="red"/>
+              </w:rPr>
+              <w:t>22.408</w:t>
+            </w:r>
           </w:p>
         </w:tc>
         <w:tc>
@@ -3417,8 +3347,16 @@
               <w:jc w:val="center"/>
               <w:rPr>
                 <w:rFonts w:ascii="Calibri" w:hAnsi="Calibri" w:cs="Calibri"/>
-              </w:rPr>
-            </w:pPr>
+                <w:highlight w:val="red"/>
+              </w:rPr>
+            </w:pPr>
+            <w:r>
+              <w:rPr>
+                <w:rFonts w:ascii="Calibri" w:hAnsi="Calibri" w:cs="Calibri"/>
+                <w:highlight w:val="red"/>
+              </w:rPr>
+              <w:t>20.042</w:t>
+            </w:r>
           </w:p>
         </w:tc>
         <w:tc>
@@ -3433,8 +3371,16 @@
               <w:jc w:val="center"/>
               <w:rPr>
                 <w:rFonts w:ascii="Calibri" w:hAnsi="Calibri" w:cs="Calibri"/>
-              </w:rPr>
-            </w:pPr>
+                <w:highlight w:val="yellow"/>
+              </w:rPr>
+            </w:pPr>
+            <w:r>
+              <w:rPr>
+                <w:rFonts w:ascii="Calibri" w:hAnsi="Calibri" w:cs="Calibri"/>
+                <w:highlight w:val="yellow"/>
+              </w:rPr>
+              <w:t>24.1028</w:t>
+            </w:r>
           </w:p>
         </w:tc>
         <w:tc>
@@ -3451,6 +3397,12 @@
                 <w:rFonts w:ascii="Calibri" w:hAnsi="Calibri" w:cs="Calibri"/>
               </w:rPr>
             </w:pPr>
+            <w:r>
+              <w:rPr>
+                <w:rFonts w:ascii="Calibri" w:hAnsi="Calibri" w:cs="Calibri"/>
+              </w:rPr>
+              <w:t>25.9397</w:t>
+            </w:r>
           </w:p>
         </w:tc>
         <w:tc>
@@ -3525,21 +3477,7 @@
               <w:rPr>
                 <w:rFonts w:ascii="Calibri" w:hAnsi="Calibri" w:cs="Calibri"/>
               </w:rPr>
-              <w:t xml:space="preserve">bei 2 </w:t>
-            </w:r>
-            <w:proofErr w:type="spellStart"/>
-            <w:r>
-              <w:rPr>
-                <w:rFonts w:ascii="Calibri" w:hAnsi="Calibri" w:cs="Calibri"/>
-              </w:rPr>
-              <w:t>mol</w:t>
-            </w:r>
-            <w:proofErr w:type="spellEnd"/>
-            <w:r>
-              <w:rPr>
-                <w:rFonts w:ascii="Calibri" w:hAnsi="Calibri" w:cs="Calibri"/>
-              </w:rPr>
-              <w:t xml:space="preserve"> Li unter </w:t>
+              <w:t xml:space="preserve">bei 2 mol Li unter </w:t>
             </w:r>
             <w:r>
               <w:rPr>
@@ -3557,55 +3495,61 @@
           </w:tcPr>
           <w:p>
             <w:pPr>
+              <w:ind w:right="-57"/>
+              <w:rPr>
+                <w:rFonts w:ascii="Calibri" w:hAnsi="Calibri" w:cs="Calibri"/>
+              </w:rPr>
+            </w:pPr>
+            <w:r>
+              <w:rPr>
+                <w:rFonts w:ascii="Calibri" w:hAnsi="Calibri" w:cs="Calibri"/>
+              </w:rPr>
+              <w:t>22.3936</w:t>
+            </w:r>
+          </w:p>
+        </w:tc>
+        <w:tc>
+          <w:tcPr>
+            <w:tcW w:w="850" w:type="dxa"/>
+            <w:vAlign w:val="center"/>
+          </w:tcPr>
+          <w:p>
+            <w:pPr>
               <w:ind w:left="-57" w:right="-57"/>
               <w:jc w:val="center"/>
               <w:rPr>
                 <w:rFonts w:ascii="Calibri" w:hAnsi="Calibri" w:cs="Calibri"/>
-                <w:highlight w:val="green"/>
-              </w:rPr>
-            </w:pPr>
-          </w:p>
+              </w:rPr>
+            </w:pPr>
+            <w:r>
+              <w:rPr>
+                <w:rFonts w:ascii="Calibri" w:hAnsi="Calibri" w:cs="Calibri"/>
+              </w:rPr>
+              <w:t>22.1994</w:t>
+            </w:r>
+          </w:p>
+        </w:tc>
+        <w:tc>
+          <w:tcPr>
+            <w:tcW w:w="851" w:type="dxa"/>
+            <w:vAlign w:val="center"/>
+          </w:tcPr>
           <w:p>
             <w:pPr>
               <w:ind w:left="-57" w:right="-57"/>
               <w:jc w:val="center"/>
               <w:rPr>
                 <w:rFonts w:ascii="Calibri" w:hAnsi="Calibri" w:cs="Calibri"/>
-                <w:highlight w:val="green"/>
-              </w:rPr>
-            </w:pPr>
-          </w:p>
-        </w:tc>
-        <w:tc>
-          <w:tcPr>
-            <w:tcW w:w="850" w:type="dxa"/>
-            <w:vAlign w:val="center"/>
-          </w:tcPr>
-          <w:p>
-            <w:pPr>
-              <w:ind w:left="-57" w:right="-57"/>
-              <w:jc w:val="center"/>
-              <w:rPr>
-                <w:rFonts w:ascii="Calibri" w:hAnsi="Calibri" w:cs="Calibri"/>
-                <w:highlight w:val="green"/>
-              </w:rPr>
-            </w:pPr>
-          </w:p>
-        </w:tc>
-        <w:tc>
-          <w:tcPr>
-            <w:tcW w:w="851" w:type="dxa"/>
-            <w:vAlign w:val="center"/>
-          </w:tcPr>
-          <w:p>
-            <w:pPr>
-              <w:ind w:left="-57" w:right="-57"/>
-              <w:jc w:val="center"/>
-              <w:rPr>
-                <w:rFonts w:ascii="Calibri" w:hAnsi="Calibri" w:cs="Calibri"/>
-                <w:highlight w:val="green"/>
-              </w:rPr>
-            </w:pPr>
+                <w:highlight w:val="red"/>
+              </w:rPr>
+            </w:pPr>
+            <w:r>
+              <w:rPr>
+                <w:rFonts w:ascii="Calibri" w:hAnsi="Calibri" w:cs="Calibri"/>
+                <w:highlight w:val="red"/>
+              </w:rPr>
+              <w:t>19.3327</w:t>
+            </w:r>
           </w:p>
         </w:tc>
         <w:tc>
@@ -3620,8 +3564,16 @@
               <w:jc w:val="center"/>
               <w:rPr>
                 <w:rFonts w:ascii="Calibri" w:hAnsi="Calibri" w:cs="Calibri"/>
-              </w:rPr>
-            </w:pPr>
+                <w:highlight w:val="red"/>
+              </w:rPr>
+            </w:pPr>
+            <w:r>
+              <w:rPr>
+                <w:rFonts w:ascii="Calibri" w:hAnsi="Calibri" w:cs="Calibri"/>
+                <w:highlight w:val="red"/>
+              </w:rPr>
+              <w:t>17.4045</w:t>
+            </w:r>
           </w:p>
         </w:tc>
         <w:tc>
@@ -3636,8 +3588,16 @@
               <w:jc w:val="center"/>
               <w:rPr>
                 <w:rFonts w:ascii="Calibri" w:hAnsi="Calibri" w:cs="Calibri"/>
-              </w:rPr>
-            </w:pPr>
+                <w:highlight w:val="yellow"/>
+              </w:rPr>
+            </w:pPr>
+            <w:r>
+              <w:rPr>
+                <w:rFonts w:ascii="Calibri" w:hAnsi="Calibri" w:cs="Calibri"/>
+                <w:highlight w:val="yellow"/>
+              </w:rPr>
+              <w:t>20.9309</w:t>
+            </w:r>
           </w:p>
         </w:tc>
         <w:tc>
@@ -3654,6 +3614,12 @@
                 <w:rFonts w:ascii="Calibri" w:hAnsi="Calibri" w:cs="Calibri"/>
               </w:rPr>
             </w:pPr>
+            <w:r>
+              <w:rPr>
+                <w:rFonts w:ascii="Calibri" w:hAnsi="Calibri" w:cs="Calibri"/>
+              </w:rPr>
+              <w:t>22.5261</w:t>
+            </w:r>
           </w:p>
         </w:tc>
         <w:tc>
@@ -3672,6 +3638,12 @@
                 <w:rFonts w:ascii="Calibri" w:hAnsi="Calibri" w:cs="Calibri"/>
               </w:rPr>
             </w:pPr>
+            <w:r>
+              <w:rPr>
+                <w:rFonts w:ascii="Calibri" w:hAnsi="Calibri" w:cs="Calibri"/>
+              </w:rPr>
+              <w:t>22.373</w:t>
+            </w:r>
           </w:p>
         </w:tc>
       </w:tr>
@@ -3705,17 +3677,8 @@
                 <w:rFonts w:ascii="Calibri" w:hAnsi="Calibri" w:cs="Calibri"/>
                 <w:b/>
               </w:rPr>
-              <w:t xml:space="preserve"> 22.41 L/</w:t>
-            </w:r>
-            <w:proofErr w:type="spellStart"/>
-            <w:r>
-              <w:rPr>
-                <w:rFonts w:ascii="Calibri" w:hAnsi="Calibri" w:cs="Calibri"/>
-                <w:b/>
-              </w:rPr>
-              <w:t>mol</w:t>
-            </w:r>
-            <w:proofErr w:type="spellEnd"/>
+              <w:t xml:space="preserve"> 22.41 L/mol</w:t>
+            </w:r>
           </w:p>
           <w:p>
             <w:pPr>
@@ -3767,9 +3730,14 @@
               <w:jc w:val="center"/>
               <w:rPr>
                 <w:rFonts w:ascii="Calibri" w:hAnsi="Calibri" w:cs="Calibri"/>
-                <w:highlight w:val="green"/>
-              </w:rPr>
-            </w:pPr>
+              </w:rPr>
+            </w:pPr>
+            <w:r>
+              <w:rPr>
+                <w:rFonts w:ascii="Calibri" w:hAnsi="Calibri" w:cs="Calibri"/>
+              </w:rPr>
+              <w:t>0.0164</w:t>
+            </w:r>
           </w:p>
         </w:tc>
         <w:tc>
@@ -3783,9 +3751,14 @@
               <w:jc w:val="center"/>
               <w:rPr>
                 <w:rFonts w:ascii="Calibri" w:hAnsi="Calibri" w:cs="Calibri"/>
-                <w:highlight w:val="green"/>
-              </w:rPr>
-            </w:pPr>
+              </w:rPr>
+            </w:pPr>
+            <w:r>
+              <w:rPr>
+                <w:rFonts w:ascii="Calibri" w:hAnsi="Calibri" w:cs="Calibri"/>
+              </w:rPr>
+              <w:t>0.2106</w:t>
+            </w:r>
           </w:p>
         </w:tc>
         <w:tc>
@@ -3799,9 +3772,16 @@
               <w:jc w:val="center"/>
               <w:rPr>
                 <w:rFonts w:ascii="Calibri" w:hAnsi="Calibri" w:cs="Calibri"/>
-                <w:highlight w:val="green"/>
-              </w:rPr>
-            </w:pPr>
+                <w:highlight w:val="red"/>
+              </w:rPr>
+            </w:pPr>
+            <w:r>
+              <w:rPr>
+                <w:rFonts w:ascii="Calibri" w:hAnsi="Calibri" w:cs="Calibri"/>
+                <w:highlight w:val="red"/>
+              </w:rPr>
+              <w:t>3.0773</w:t>
+            </w:r>
           </w:p>
         </w:tc>
         <w:tc>
@@ -3816,8 +3796,16 @@
               <w:jc w:val="center"/>
               <w:rPr>
                 <w:rFonts w:ascii="Calibri" w:hAnsi="Calibri" w:cs="Calibri"/>
-              </w:rPr>
-            </w:pPr>
+                <w:highlight w:val="red"/>
+              </w:rPr>
+            </w:pPr>
+            <w:r>
+              <w:rPr>
+                <w:rFonts w:ascii="Calibri" w:hAnsi="Calibri" w:cs="Calibri"/>
+                <w:highlight w:val="red"/>
+              </w:rPr>
+              <w:t>5.0055</w:t>
+            </w:r>
           </w:p>
         </w:tc>
         <w:tc>
@@ -3834,6 +3822,12 @@
                 <w:rFonts w:ascii="Calibri" w:hAnsi="Calibri" w:cs="Calibri"/>
               </w:rPr>
             </w:pPr>
+            <w:r>
+              <w:rPr>
+                <w:rFonts w:ascii="Calibri" w:hAnsi="Calibri" w:cs="Calibri"/>
+              </w:rPr>
+              <w:t>1.4791</w:t>
+            </w:r>
           </w:p>
         </w:tc>
         <w:tc>
@@ -3850,6 +3844,12 @@
                 <w:rFonts w:ascii="Calibri" w:hAnsi="Calibri" w:cs="Calibri"/>
               </w:rPr>
             </w:pPr>
+            <w:r>
+              <w:rPr>
+                <w:rFonts w:ascii="Calibri" w:hAnsi="Calibri" w:cs="Calibri"/>
+              </w:rPr>
+              <w:t>0.1161</w:t>
+            </w:r>
           </w:p>
         </w:tc>
         <w:tc>
@@ -4124,9 +4124,8 @@
           <w:szCs w:val="40"/>
           <w:highlight w:val="cyan"/>
         </w:rPr>
-        <w:t xml:space="preserve">rc </w:t>
-      </w:r>
-      <w:proofErr w:type="spellStart"/>
+        <w:t>rc Ig ha mine Beobachtige no überarbeitet und dini düreglese. Chöntsch ds oh no mache</w:t>
+      </w:r>
       <w:r>
         <w:rPr>
           <w:rFonts w:ascii="Calibri" w:hAnsi="Calibri" w:cs="Arial"/>
@@ -4134,9 +4133,8 @@
           <w:szCs w:val="40"/>
           <w:highlight w:val="cyan"/>
         </w:rPr>
-        <w:t>Ig</w:t>
-      </w:r>
-      <w:proofErr w:type="spellEnd"/>
+        <w:t>? Dr rot cha meh no lösche ha ne eifach no dine gla</w:t>
+      </w:r>
       <w:r>
         <w:rPr>
           <w:rFonts w:ascii="Calibri" w:hAnsi="Calibri" w:cs="Arial"/>
@@ -4144,1670 +4142,812 @@
           <w:szCs w:val="40"/>
           <w:highlight w:val="cyan"/>
         </w:rPr>
-        <w:t xml:space="preserve"> ha </w:t>
-      </w:r>
-      <w:proofErr w:type="spellStart"/>
-      <w:r>
-        <w:rPr>
-          <w:rFonts w:ascii="Calibri" w:hAnsi="Calibri" w:cs="Arial"/>
-          <w:sz w:val="40"/>
-          <w:szCs w:val="40"/>
-          <w:highlight w:val="cyan"/>
-        </w:rPr>
-        <w:t>mine</w:t>
-      </w:r>
-      <w:proofErr w:type="spellEnd"/>
-      <w:r>
-        <w:rPr>
-          <w:rFonts w:ascii="Calibri" w:hAnsi="Calibri" w:cs="Arial"/>
-          <w:sz w:val="40"/>
-          <w:szCs w:val="40"/>
-          <w:highlight w:val="cyan"/>
+        <w:t>?</w:t>
+      </w:r>
+    </w:p>
+    <w:p>
+      <w:pPr>
+        <w:rPr>
+          <w:rFonts w:ascii="Calibri" w:hAnsi="Calibri" w:cs="Arial"/>
+          <w:i/>
+          <w:highlight w:val="yellow"/>
+        </w:rPr>
+      </w:pPr>
+    </w:p>
+    <w:p>
+      <w:pPr>
+        <w:rPr>
+          <w:rFonts w:ascii="Calibri" w:hAnsi="Calibri" w:cs="Arial"/>
+          <w:i/>
+          <w:highlight w:val="red"/>
+        </w:rPr>
+      </w:pPr>
+      <w:r>
+        <w:rPr>
+          <w:rFonts w:ascii="Calibri" w:hAnsi="Calibri" w:cs="Arial"/>
+          <w:i/>
+          <w:highlight w:val="red"/>
+        </w:rPr>
+        <w:t>Der erste V</w:t>
+      </w:r>
+      <w:r>
+        <w:rPr>
+          <w:rFonts w:ascii="Calibri" w:hAnsi="Calibri" w:cs="Arial"/>
+          <w:i/>
+          <w:highlight w:val="red"/>
+        </w:rPr>
+        <w:t>ersuch ist ungültig, da da</w:t>
+      </w:r>
+      <w:r>
+        <w:rPr>
+          <w:rFonts w:ascii="Calibri" w:hAnsi="Calibri" w:cs="Arial"/>
+          <w:i/>
+          <w:highlight w:val="red"/>
+        </w:rPr>
+        <w:t>s lith</w:t>
+      </w:r>
+      <w:r>
+        <w:rPr>
+          <w:rFonts w:ascii="Calibri" w:hAnsi="Calibri" w:cs="Arial"/>
+          <w:i/>
+          <w:highlight w:val="red"/>
+        </w:rPr>
+        <w:t xml:space="preserve">ium nicht </w:t>
+      </w:r>
+      <w:r>
+        <w:rPr>
+          <w:rFonts w:ascii="Calibri" w:hAnsi="Calibri" w:cs="Arial"/>
+          <w:i/>
+          <w:highlight w:val="red"/>
+        </w:rPr>
+        <w:t xml:space="preserve">am </w:t>
+      </w:r>
+      <w:r>
+        <w:rPr>
+          <w:rFonts w:ascii="Calibri" w:hAnsi="Calibri" w:cs="Arial"/>
+          <w:i/>
+          <w:highlight w:val="red"/>
+        </w:rPr>
+        <w:t>richtig</w:t>
+      </w:r>
+      <w:r>
+        <w:rPr>
+          <w:rFonts w:ascii="Calibri" w:hAnsi="Calibri" w:cs="Arial"/>
+          <w:i/>
+          <w:highlight w:val="red"/>
+        </w:rPr>
+        <w:t>en Ort platziert we</w:t>
+      </w:r>
+      <w:r>
+        <w:rPr>
+          <w:rFonts w:ascii="Calibri" w:hAnsi="Calibri" w:cs="Arial"/>
+          <w:i/>
+          <w:highlight w:val="red"/>
+        </w:rPr>
+        <w:t>rde</w:t>
+      </w:r>
+      <w:r>
+        <w:rPr>
+          <w:rFonts w:ascii="Calibri" w:hAnsi="Calibri" w:cs="Arial"/>
+          <w:i/>
+          <w:highlight w:val="red"/>
+        </w:rPr>
+        <w:t>n konnte</w:t>
+      </w:r>
+      <w:r>
+        <w:rPr>
+          <w:rFonts w:ascii="Calibri" w:hAnsi="Calibri" w:cs="Arial"/>
+          <w:i/>
+          <w:highlight w:val="red"/>
+        </w:rPr>
+        <w:t xml:space="preserve"> und es im B</w:t>
+      </w:r>
+      <w:r>
+        <w:rPr>
+          <w:rFonts w:ascii="Calibri" w:hAnsi="Calibri" w:cs="Arial"/>
+          <w:i/>
+          <w:highlight w:val="red"/>
+        </w:rPr>
+        <w:t>ecken hermschwirte. Erst nach ein</w:t>
+      </w:r>
+      <w:r>
+        <w:rPr>
+          <w:rFonts w:ascii="Calibri" w:hAnsi="Calibri" w:cs="Arial"/>
+          <w:i/>
+          <w:highlight w:val="red"/>
+        </w:rPr>
+        <w:t>igen Sek</w:t>
+      </w:r>
+      <w:r>
+        <w:rPr>
+          <w:rFonts w:ascii="Calibri" w:hAnsi="Calibri" w:cs="Arial"/>
+          <w:i/>
+          <w:highlight w:val="red"/>
+        </w:rPr>
+        <w:t>unden konnte das Lithium Stück gefangen</w:t>
+      </w:r>
+      <w:r>
+        <w:rPr>
+          <w:rFonts w:ascii="Calibri" w:hAnsi="Calibri" w:cs="Arial"/>
+          <w:i/>
+          <w:highlight w:val="red"/>
         </w:rPr>
         <w:t xml:space="preserve"> </w:t>
       </w:r>
-      <w:proofErr w:type="spellStart"/>
-      <w:r>
-        <w:rPr>
-          <w:rFonts w:ascii="Calibri" w:hAnsi="Calibri" w:cs="Arial"/>
-          <w:sz w:val="40"/>
-          <w:szCs w:val="40"/>
-          <w:highlight w:val="cyan"/>
-        </w:rPr>
-        <w:t>Beobachtige</w:t>
-      </w:r>
-      <w:proofErr w:type="spellEnd"/>
-      <w:r>
-        <w:rPr>
-          <w:rFonts w:ascii="Calibri" w:hAnsi="Calibri" w:cs="Arial"/>
-          <w:sz w:val="40"/>
-          <w:szCs w:val="40"/>
-          <w:highlight w:val="cyan"/>
+      <w:r>
+        <w:rPr>
+          <w:rFonts w:ascii="Calibri" w:hAnsi="Calibri" w:cs="Arial"/>
+          <w:i/>
+          <w:highlight w:val="red"/>
+        </w:rPr>
+        <w:t>u</w:t>
+      </w:r>
+      <w:r>
+        <w:rPr>
+          <w:rFonts w:ascii="Calibri" w:hAnsi="Calibri" w:cs="Arial"/>
+          <w:i/>
+          <w:highlight w:val="red"/>
+        </w:rPr>
+        <w:t xml:space="preserve">nd </w:t>
+      </w:r>
+      <w:r>
+        <w:rPr>
+          <w:rFonts w:ascii="Calibri" w:hAnsi="Calibri" w:cs="Arial"/>
+          <w:i/>
+          <w:highlight w:val="red"/>
+        </w:rPr>
+        <w:t>u</w:t>
+      </w:r>
+      <w:r>
+        <w:rPr>
+          <w:rFonts w:ascii="Calibri" w:hAnsi="Calibri" w:cs="Arial"/>
+          <w:i/>
+          <w:highlight w:val="red"/>
+        </w:rPr>
+        <w:t>nter den Messzylinder gelegt werden.</w:t>
+      </w:r>
+      <w:r>
+        <w:rPr>
+          <w:rFonts w:ascii="Calibri" w:hAnsi="Calibri" w:cs="Arial"/>
+          <w:i/>
+          <w:highlight w:val="red"/>
         </w:rPr>
         <w:t xml:space="preserve"> </w:t>
       </w:r>
-      <w:proofErr w:type="spellStart"/>
-      <w:r>
-        <w:rPr>
-          <w:rFonts w:ascii="Calibri" w:hAnsi="Calibri" w:cs="Arial"/>
-          <w:sz w:val="40"/>
-          <w:szCs w:val="40"/>
-          <w:highlight w:val="cyan"/>
-        </w:rPr>
-        <w:t>no</w:t>
-      </w:r>
-      <w:proofErr w:type="spellEnd"/>
-      <w:r>
-        <w:rPr>
-          <w:rFonts w:ascii="Calibri" w:hAnsi="Calibri" w:cs="Arial"/>
-          <w:sz w:val="40"/>
-          <w:szCs w:val="40"/>
-          <w:highlight w:val="cyan"/>
-        </w:rPr>
-        <w:t xml:space="preserve"> überarbeitet und </w:t>
-      </w:r>
-      <w:proofErr w:type="spellStart"/>
-      <w:r>
-        <w:rPr>
-          <w:rFonts w:ascii="Calibri" w:hAnsi="Calibri" w:cs="Arial"/>
-          <w:sz w:val="40"/>
-          <w:szCs w:val="40"/>
-          <w:highlight w:val="cyan"/>
-        </w:rPr>
-        <w:t>dini</w:t>
-      </w:r>
-      <w:proofErr w:type="spellEnd"/>
-      <w:r>
-        <w:rPr>
-          <w:rFonts w:ascii="Calibri" w:hAnsi="Calibri" w:cs="Arial"/>
-          <w:sz w:val="40"/>
-          <w:szCs w:val="40"/>
-          <w:highlight w:val="cyan"/>
+      <w:r>
+        <w:rPr>
+          <w:rFonts w:ascii="Calibri" w:hAnsi="Calibri" w:cs="Arial"/>
+          <w:i/>
+          <w:highlight w:val="red"/>
+        </w:rPr>
+        <w:t xml:space="preserve">Der </w:t>
+      </w:r>
+      <w:r>
+        <w:rPr>
+          <w:rFonts w:ascii="Calibri" w:hAnsi="Calibri" w:cs="Arial"/>
+          <w:i/>
+          <w:highlight w:val="red"/>
+        </w:rPr>
+        <w:t>Wasserstoff</w:t>
+      </w:r>
+      <w:r>
+        <w:rPr>
+          <w:rFonts w:ascii="Calibri" w:hAnsi="Calibri" w:cs="Arial"/>
+          <w:i/>
+          <w:highlight w:val="red"/>
+        </w:rPr>
+        <w:t>, der nach dem V</w:t>
+      </w:r>
+      <w:r>
+        <w:rPr>
+          <w:rFonts w:ascii="Calibri" w:hAnsi="Calibri" w:cs="Arial"/>
+          <w:i/>
+          <w:highlight w:val="red"/>
+        </w:rPr>
+        <w:t>erusch a</w:t>
+      </w:r>
+      <w:r>
+        <w:rPr>
+          <w:rFonts w:ascii="Calibri" w:hAnsi="Calibri" w:cs="Arial"/>
+          <w:i/>
+          <w:highlight w:val="red"/>
+        </w:rPr>
+        <w:t>u</w:t>
+      </w:r>
+      <w:r>
+        <w:rPr>
+          <w:rFonts w:ascii="Calibri" w:hAnsi="Calibri" w:cs="Arial"/>
+          <w:i/>
+          <w:highlight w:val="red"/>
+        </w:rPr>
+        <w:t>s dem Messzylinder entwich</w:t>
+      </w:r>
+      <w:r>
+        <w:rPr>
+          <w:rFonts w:ascii="Calibri" w:hAnsi="Calibri" w:cs="Arial"/>
+          <w:i/>
+          <w:highlight w:val="red"/>
+        </w:rPr>
+        <w:t>, roch nach B</w:t>
+      </w:r>
+      <w:r>
+        <w:rPr>
+          <w:rFonts w:ascii="Calibri" w:hAnsi="Calibri" w:cs="Arial"/>
+          <w:i/>
+          <w:highlight w:val="red"/>
+        </w:rPr>
+        <w:t xml:space="preserve">enzin. </w:t>
+      </w:r>
+      <w:r>
+        <w:rPr>
+          <w:rFonts w:ascii="Calibri" w:hAnsi="Calibri" w:cs="Arial"/>
+          <w:i/>
+          <w:highlight w:val="yellow"/>
+        </w:rPr>
+        <w:br/>
+      </w:r>
+      <w:r>
+        <w:rPr>
+          <w:rFonts w:ascii="Calibri" w:hAnsi="Calibri" w:cs="Arial"/>
+          <w:i/>
+          <w:highlight w:val="red"/>
+        </w:rPr>
+        <w:t>Das Lyzium reagierte sehr schnell mit den Wasser und das Wasser verlor seine blaue frabe nd wrde hell grün.</w:t>
+      </w:r>
+    </w:p>
+    <w:p>
+      <w:pPr>
+        <w:rPr>
+          <w:rFonts w:ascii="Calibri" w:hAnsi="Calibri" w:cs="Arial"/>
+          <w:i/>
+          <w:highlight w:val="red"/>
+        </w:rPr>
+      </w:pPr>
+      <w:r>
+        <w:rPr>
+          <w:rFonts w:ascii="Calibri" w:hAnsi="Calibri" w:cs="Arial"/>
+          <w:i/>
+          <w:highlight w:val="red"/>
+        </w:rPr>
+        <w:t>Der Rotkohlsaft / Rotkohlindikator roch nach gekochtenm Rotkohl nd es hatte eine dnkelblaue Farbe.</w:t>
+      </w:r>
+    </w:p>
+    <w:p>
+      <w:pPr>
+        <w:rPr>
+          <w:rFonts w:ascii="Calibri" w:hAnsi="Calibri" w:cs="Arial"/>
+          <w:i/>
+        </w:rPr>
+      </w:pPr>
+      <w:r>
+        <w:rPr>
+          <w:rFonts w:ascii="Calibri" w:hAnsi="Calibri" w:cs="Arial"/>
+          <w:i/>
+          <w:highlight w:val="red"/>
+        </w:rPr>
+        <w:t>Es war nicht einfach das lizim nter den Messzylinder z legen. Ausserdem war es eine kleine Herasforderng das lyzium so z schneiden das es im Bereich von 0.4 bis 0.5 g schwer ist.</w:t>
+      </w:r>
+    </w:p>
+    <w:p>
+      <w:pPr>
+        <w:rPr>
+          <w:rFonts w:ascii="Calibri" w:hAnsi="Calibri" w:cs="Arial"/>
+        </w:rPr>
+      </w:pPr>
+      <w:r>
+        <w:rPr>
+          <w:rFonts w:ascii="Calibri" w:hAnsi="Calibri" w:cs="Arial"/>
+        </w:rPr>
+        <w:lastRenderedPageBreak/>
+        <w:t xml:space="preserve">Schwirigkeiten hatten wir während dem Projekt beim Schneiden des Lizims, da man selber einschätzen musste, wie gross ein Liziom Stück ist, welches ein Gewicht zwischen 0.4 – 0.5 gramm besitzt. </w:t>
+      </w:r>
+      <w:r>
+        <w:rPr>
+          <w:rFonts w:ascii="Calibri" w:hAnsi="Calibri" w:cs="Arial"/>
+        </w:rPr>
+        <w:t xml:space="preserve">Die nächste Herasforderng war es das Lizium richtig in das Becken zu legen. Das schwierige dabei war es, das Stück Lizium mit der Pinzette unter den Messzylinder zu legen. Bei Versch X gelang uns das nicht, da es zu früh losgelasen wurde und somit im Becken herumschwirte bis man es einfangen und unter den Zylinder </w:t>
+      </w:r>
+      <w:r>
+        <w:rPr>
+          <w:rFonts w:ascii="Calibri" w:hAnsi="Calibri" w:cs="Arial"/>
+        </w:rPr>
+        <w:t>legen konnte</w:t>
+      </w:r>
+      <w:r>
+        <w:rPr>
+          <w:rFonts w:ascii="Calibri" w:hAnsi="Calibri" w:cs="Arial"/>
+        </w:rPr>
+        <w:t>.</w:t>
+      </w:r>
+    </w:p>
+    <w:p>
+      <w:pPr>
+        <w:rPr>
+          <w:rFonts w:ascii="Calibri" w:hAnsi="Calibri" w:cs="Arial"/>
+        </w:rPr>
+      </w:pPr>
+      <w:r>
+        <w:rPr>
+          <w:rFonts w:ascii="Calibri" w:hAnsi="Calibri" w:cs="Arial"/>
+        </w:rPr>
+        <w:t>Der Wasserstoff den man nach dem Versuch anzünden oder einfach aus dem Messzylinder entweichen lassen konnte, roch nach Benzin. Dies stellten wir vorallem beim gescheiterten Versch fest, da es direkt vom Becken in die Luft stieg.</w:t>
+      </w:r>
+    </w:p>
+    <w:p>
+      <w:pPr>
+        <w:rPr>
+          <w:rFonts w:ascii="Calibri" w:hAnsi="Calibri" w:cs="Arial"/>
+        </w:rPr>
+      </w:pPr>
+    </w:p>
+    <w:p>
+      <w:pPr>
+        <w:rPr>
+          <w:rFonts w:ascii="Calibri" w:hAnsi="Calibri" w:cs="Arial"/>
+        </w:rPr>
+      </w:pPr>
+      <w:r>
+        <w:rPr>
+          <w:rFonts w:ascii="Calibri" w:hAnsi="Calibri" w:cs="Arial"/>
+        </w:rPr>
+        <w:t>Der Rotkohlsaft / Rotkohlindikator</w:t>
+      </w:r>
+      <w:r>
+        <w:rPr>
+          <w:rFonts w:ascii="Calibri" w:hAnsi="Calibri" w:cs="Arial"/>
+        </w:rPr>
+        <w:t>, wlechen man am Anfang des Versuches in den Messzilinder schüttete,</w:t>
+      </w:r>
+      <w:r>
+        <w:rPr>
+          <w:rFonts w:ascii="Calibri" w:hAnsi="Calibri" w:cs="Arial"/>
+        </w:rPr>
+        <w:t xml:space="preserve"> roch nach gekochtem Rotkohl und  hatte eine dunkelblaue Farbe</w:t>
+      </w:r>
+      <w:r>
+        <w:rPr>
+          <w:rFonts w:ascii="Calibri" w:hAnsi="Calibri" w:cs="Arial"/>
+        </w:rPr>
+        <w:t xml:space="preserve">. </w:t>
+      </w:r>
+    </w:p>
+    <w:p>
+      <w:pPr>
+        <w:rPr>
+          <w:rFonts w:ascii="Calibri" w:hAnsi="Calibri" w:cs="Arial"/>
+        </w:rPr>
+      </w:pPr>
+    </w:p>
+    <w:p>
+      <w:pPr>
+        <w:jc w:val="both"/>
+        <w:rPr>
+          <w:rFonts w:ascii="Calibri" w:hAnsi="Calibri" w:cs="Arial"/>
+        </w:rPr>
+      </w:pPr>
+      <w:r>
+        <w:rPr>
+          <w:rFonts w:ascii="Calibri" w:hAnsi="Calibri" w:cs="Arial"/>
+        </w:rPr>
+        <w:t xml:space="preserve">Das Lithium </w:t>
+      </w:r>
+      <w:r>
+        <w:rPr>
+          <w:rFonts w:ascii="Calibri" w:hAnsi="Calibri" w:cs="Arial"/>
+        </w:rPr>
+        <w:t xml:space="preserve">hatte eine schwarze Hülle und das Innere war silbern. Dies konnten wir beim Zerschneiden eines Lithium Stückes beobachten. Das Schneiden fühlte sich nicht sehr hart an, erforderte aber trotzdem ein wenig Druck. </w:t>
+      </w:r>
+      <w:r>
+        <w:rPr>
+          <w:rFonts w:ascii="Calibri" w:hAnsi="Calibri" w:cs="Arial"/>
+          <w:highlight w:val="yellow"/>
+        </w:rPr>
+        <w:t>Das Lithium stank nach Geruch.</w:t>
+      </w:r>
+      <w:r>
+        <w:rPr>
+          <w:rFonts w:ascii="Calibri" w:hAnsi="Calibri" w:cs="Arial"/>
+        </w:rPr>
+        <w:t xml:space="preserve"> Desinfektionsmittel danach nicht definierbar. handschuhe </w:t>
+      </w:r>
+    </w:p>
+    <w:p>
+      <w:pPr>
+        <w:rPr>
+          <w:rFonts w:ascii="Calibri" w:hAnsi="Calibri" w:cs="Arial"/>
+        </w:rPr>
+      </w:pPr>
+    </w:p>
+    <w:p>
+      <w:pPr>
+        <w:rPr>
+          <w:rFonts w:ascii="Calibri" w:hAnsi="Calibri" w:cs="Arial"/>
+        </w:rPr>
+      </w:pPr>
+      <w:r>
+        <w:rPr>
+          <w:rFonts w:ascii="Calibri" w:hAnsi="Calibri" w:cs="Arial"/>
+        </w:rPr>
+        <w:t xml:space="preserve">Es war eindrücklich zu sehen, wie das </w:t>
+      </w:r>
+      <w:r>
+        <w:rPr>
+          <w:rFonts w:ascii="Calibri" w:hAnsi="Calibri" w:cs="Arial"/>
+        </w:rPr>
+        <w:t>Lithium</w:t>
+      </w:r>
+      <w:r>
+        <w:rPr>
+          <w:rFonts w:ascii="Calibri" w:hAnsi="Calibri" w:cs="Arial"/>
         </w:rPr>
         <w:t xml:space="preserve"> </w:t>
       </w:r>
-      <w:proofErr w:type="spellStart"/>
-      <w:proofErr w:type="gramStart"/>
-      <w:r>
-        <w:rPr>
-          <w:rFonts w:ascii="Calibri" w:hAnsi="Calibri" w:cs="Arial"/>
-          <w:sz w:val="40"/>
-          <w:szCs w:val="40"/>
-          <w:highlight w:val="cyan"/>
-        </w:rPr>
-        <w:t>düreglese</w:t>
-      </w:r>
-      <w:proofErr w:type="spellEnd"/>
-      <w:r>
-        <w:rPr>
-          <w:rFonts w:ascii="Calibri" w:hAnsi="Calibri" w:cs="Arial"/>
-          <w:sz w:val="40"/>
-          <w:szCs w:val="40"/>
-          <w:highlight w:val="cyan"/>
+      <w:r>
+        <w:rPr>
+          <w:rFonts w:ascii="Calibri" w:hAnsi="Calibri" w:cs="Arial"/>
+        </w:rPr>
+        <w:t xml:space="preserve">reagierte, als es mit </w:t>
+      </w:r>
+      <w:r>
+        <w:rPr>
+          <w:rFonts w:ascii="Calibri" w:hAnsi="Calibri" w:cs="Arial"/>
+        </w:rPr>
+        <w:t xml:space="preserve">Wasser </w:t>
+      </w:r>
+      <w:r>
+        <w:rPr>
+          <w:rFonts w:ascii="Calibri" w:hAnsi="Calibri" w:cs="Arial"/>
+        </w:rPr>
+        <w:t>in Berührung kam</w:t>
+      </w:r>
+      <w:r>
+        <w:rPr>
+          <w:rFonts w:ascii="Calibri" w:hAnsi="Calibri" w:cs="Arial"/>
         </w:rPr>
         <w:t xml:space="preserve">. </w:t>
       </w:r>
-      <w:proofErr w:type="spellStart"/>
-      <w:proofErr w:type="gramEnd"/>
-      <w:r>
-        <w:rPr>
-          <w:rFonts w:ascii="Calibri" w:hAnsi="Calibri" w:cs="Arial"/>
-          <w:sz w:val="40"/>
-          <w:szCs w:val="40"/>
-          <w:highlight w:val="cyan"/>
-        </w:rPr>
-        <w:t>Chöntsch</w:t>
-      </w:r>
-      <w:proofErr w:type="spellEnd"/>
-      <w:r>
-        <w:rPr>
-          <w:rFonts w:ascii="Calibri" w:hAnsi="Calibri" w:cs="Arial"/>
-          <w:sz w:val="40"/>
-          <w:szCs w:val="40"/>
-          <w:highlight w:val="cyan"/>
+      <w:r>
+        <w:rPr>
+          <w:rFonts w:ascii="Calibri" w:hAnsi="Calibri" w:cs="Arial"/>
+        </w:rPr>
+        <w:t>Unmittelbar nachdem wir</w:t>
+      </w:r>
+      <w:r>
+        <w:rPr>
+          <w:rFonts w:ascii="Calibri" w:hAnsi="Calibri" w:cs="Arial"/>
+        </w:rPr>
+        <w:t xml:space="preserve"> das </w:t>
+      </w:r>
+      <w:r>
+        <w:rPr>
+          <w:rFonts w:ascii="Calibri" w:hAnsi="Calibri" w:cs="Arial"/>
+        </w:rPr>
+        <w:t>Lithium</w:t>
+      </w:r>
+      <w:r>
+        <w:rPr>
+          <w:rFonts w:ascii="Calibri" w:hAnsi="Calibri" w:cs="Arial"/>
+        </w:rPr>
+        <w:t xml:space="preserve"> in das Becken mit dem Wasser hielten, fing es an zu sprudeln</w:t>
+      </w:r>
+      <w:r>
+        <w:rPr>
+          <w:rFonts w:ascii="Calibri" w:hAnsi="Calibri" w:cs="Arial"/>
+        </w:rPr>
+        <w:t xml:space="preserve">. </w:t>
+      </w:r>
+      <w:r>
+        <w:rPr>
+          <w:rFonts w:ascii="Calibri" w:hAnsi="Calibri" w:cs="Arial"/>
         </w:rPr>
         <w:t xml:space="preserve"> </w:t>
       </w:r>
-      <w:proofErr w:type="spellStart"/>
-      <w:r>
-        <w:rPr>
-          <w:rFonts w:ascii="Calibri" w:hAnsi="Calibri" w:cs="Arial"/>
-          <w:sz w:val="40"/>
-          <w:szCs w:val="40"/>
-          <w:highlight w:val="cyan"/>
-        </w:rPr>
-        <w:t>ds</w:t>
-      </w:r>
-      <w:proofErr w:type="spellEnd"/>
-      <w:r>
-        <w:rPr>
-          <w:rFonts w:ascii="Calibri" w:hAnsi="Calibri" w:cs="Arial"/>
-          <w:sz w:val="40"/>
-          <w:szCs w:val="40"/>
-          <w:highlight w:val="cyan"/>
-        </w:rPr>
-        <w:t xml:space="preserve"> oh </w:t>
-      </w:r>
-      <w:proofErr w:type="spellStart"/>
-      <w:r>
-        <w:rPr>
-          <w:rFonts w:ascii="Calibri" w:hAnsi="Calibri" w:cs="Arial"/>
-          <w:sz w:val="40"/>
-          <w:szCs w:val="40"/>
-          <w:highlight w:val="cyan"/>
-        </w:rPr>
-        <w:t>no</w:t>
-      </w:r>
-      <w:proofErr w:type="spellEnd"/>
-      <w:r>
-        <w:rPr>
-          <w:rFonts w:ascii="Calibri" w:hAnsi="Calibri" w:cs="Arial"/>
-          <w:sz w:val="40"/>
-          <w:szCs w:val="40"/>
-          <w:highlight w:val="cyan"/>
-        </w:rPr>
-        <w:t xml:space="preserve"> mache</w:t>
-      </w:r>
-      <w:proofErr w:type="gramStart"/>
-      <w:r>
-        <w:rPr>
-          <w:rFonts w:ascii="Calibri" w:hAnsi="Calibri" w:cs="Arial"/>
-          <w:sz w:val="40"/>
-          <w:szCs w:val="40"/>
-          <w:highlight w:val="cyan"/>
-        </w:rPr>
-        <w:t xml:space="preserve">? </w:t>
-      </w:r>
-      <w:proofErr w:type="spellStart"/>
-      <w:proofErr w:type="gramEnd"/>
-      <w:r>
-        <w:rPr>
-          <w:rFonts w:ascii="Calibri" w:hAnsi="Calibri" w:cs="Arial"/>
-          <w:sz w:val="40"/>
-          <w:szCs w:val="40"/>
-          <w:highlight w:val="cyan"/>
-        </w:rPr>
-        <w:t>Dr</w:t>
-      </w:r>
-      <w:proofErr w:type="spellEnd"/>
-      <w:r>
-        <w:rPr>
-          <w:rFonts w:ascii="Calibri" w:hAnsi="Calibri" w:cs="Arial"/>
-          <w:sz w:val="40"/>
-          <w:szCs w:val="40"/>
-          <w:highlight w:val="cyan"/>
-        </w:rPr>
-        <w:t xml:space="preserve"> rot </w:t>
-      </w:r>
-      <w:proofErr w:type="spellStart"/>
-      <w:r>
-        <w:rPr>
-          <w:rFonts w:ascii="Calibri" w:hAnsi="Calibri" w:cs="Arial"/>
-          <w:sz w:val="40"/>
-          <w:szCs w:val="40"/>
-          <w:highlight w:val="cyan"/>
-        </w:rPr>
-        <w:t>cha</w:t>
-      </w:r>
-      <w:proofErr w:type="spellEnd"/>
-      <w:r>
-        <w:rPr>
-          <w:rFonts w:ascii="Calibri" w:hAnsi="Calibri" w:cs="Arial"/>
-          <w:sz w:val="40"/>
-          <w:szCs w:val="40"/>
-          <w:highlight w:val="cyan"/>
+      <w:r>
+        <w:rPr>
+          <w:rFonts w:ascii="Calibri" w:hAnsi="Calibri" w:cs="Arial"/>
+        </w:rPr>
+        <w:t>E</w:t>
+      </w:r>
+      <w:r>
+        <w:rPr>
+          <w:rFonts w:ascii="Calibri" w:hAnsi="Calibri" w:cs="Arial"/>
+        </w:rPr>
+        <w:t xml:space="preserve">s bildeten sich viele </w:t>
+      </w:r>
+      <w:r>
+        <w:rPr>
+          <w:rFonts w:ascii="Calibri" w:hAnsi="Calibri" w:cs="Arial"/>
+        </w:rPr>
+        <w:t xml:space="preserve">kleine </w:t>
+      </w:r>
+      <w:r>
+        <w:rPr>
+          <w:rFonts w:ascii="Calibri" w:hAnsi="Calibri" w:cs="Arial"/>
+        </w:rPr>
+        <w:t xml:space="preserve">Bläschen um das </w:t>
+      </w:r>
+      <w:r>
+        <w:rPr>
+          <w:rFonts w:ascii="Calibri" w:hAnsi="Calibri" w:cs="Arial"/>
+        </w:rPr>
+        <w:t>Lithium</w:t>
+      </w:r>
+      <w:r>
+        <w:rPr>
+          <w:rFonts w:ascii="Calibri" w:hAnsi="Calibri" w:cs="Arial"/>
+        </w:rPr>
+        <w:t xml:space="preserve"> herum.</w:t>
+      </w:r>
+      <w:r>
+        <w:rPr>
+          <w:rFonts w:ascii="Calibri" w:hAnsi="Calibri" w:cs="Arial"/>
         </w:rPr>
         <w:t xml:space="preserve"> </w:t>
       </w:r>
-      <w:proofErr w:type="spellStart"/>
-      <w:r>
-        <w:rPr>
-          <w:rFonts w:ascii="Calibri" w:hAnsi="Calibri" w:cs="Arial"/>
-          <w:sz w:val="40"/>
-          <w:szCs w:val="40"/>
-          <w:highlight w:val="cyan"/>
-        </w:rPr>
-        <w:t>meh</w:t>
-      </w:r>
-      <w:proofErr w:type="spellEnd"/>
-      <w:r>
-        <w:rPr>
-          <w:rFonts w:ascii="Calibri" w:hAnsi="Calibri" w:cs="Arial"/>
-          <w:sz w:val="40"/>
-          <w:szCs w:val="40"/>
-          <w:highlight w:val="cyan"/>
+      <w:r>
+        <w:rPr>
+          <w:rFonts w:ascii="Calibri" w:hAnsi="Calibri" w:cs="Arial"/>
         </w:rPr>
         <w:t xml:space="preserve"> </w:t>
       </w:r>
-      <w:proofErr w:type="spellStart"/>
-      <w:r>
-        <w:rPr>
-          <w:rFonts w:ascii="Calibri" w:hAnsi="Calibri" w:cs="Arial"/>
-          <w:sz w:val="40"/>
-          <w:szCs w:val="40"/>
-          <w:highlight w:val="cyan"/>
-        </w:rPr>
-        <w:t>no</w:t>
-      </w:r>
-      <w:proofErr w:type="spellEnd"/>
-      <w:r>
-        <w:rPr>
-          <w:rFonts w:ascii="Calibri" w:hAnsi="Calibri" w:cs="Arial"/>
-          <w:sz w:val="40"/>
-          <w:szCs w:val="40"/>
-          <w:highlight w:val="cyan"/>
-        </w:rPr>
-        <w:t xml:space="preserve"> lösche ha ne </w:t>
-      </w:r>
-      <w:proofErr w:type="spellStart"/>
-      <w:r>
-        <w:rPr>
-          <w:rFonts w:ascii="Calibri" w:hAnsi="Calibri" w:cs="Arial"/>
-          <w:sz w:val="40"/>
-          <w:szCs w:val="40"/>
-          <w:highlight w:val="cyan"/>
-        </w:rPr>
-        <w:t>eifach</w:t>
-      </w:r>
-      <w:proofErr w:type="spellEnd"/>
-      <w:r>
-        <w:rPr>
-          <w:rFonts w:ascii="Calibri" w:hAnsi="Calibri" w:cs="Arial"/>
-          <w:sz w:val="40"/>
-          <w:szCs w:val="40"/>
-          <w:highlight w:val="cyan"/>
+    </w:p>
+    <w:p>
+      <w:pPr>
+        <w:rPr>
+          <w:rFonts w:ascii="Calibri" w:hAnsi="Calibri" w:cs="Arial"/>
+          <w:highlight w:val="yellow"/>
+        </w:rPr>
+      </w:pPr>
+      <w:r>
+        <w:rPr>
+          <w:rFonts w:ascii="Calibri" w:hAnsi="Calibri" w:cs="Arial"/>
+        </w:rPr>
+        <w:t>Der verdünnte Rotkohlsaft im Reagenzglas sprudelte und spritze in die Höhe.</w:t>
+      </w:r>
+      <w:r>
+        <w:rPr>
+          <w:rFonts w:ascii="Calibri" w:hAnsi="Calibri" w:cs="Arial"/>
+        </w:rPr>
+        <w:t xml:space="preserve"> Die</w:t>
+      </w:r>
+      <w:r>
+        <w:rPr>
+          <w:rFonts w:ascii="Calibri" w:hAnsi="Calibri" w:cs="Arial"/>
+        </w:rPr>
+        <w:t xml:space="preserve"> Farbe der Flüssigkeit </w:t>
+      </w:r>
+      <w:r>
+        <w:rPr>
+          <w:rFonts w:ascii="Calibri" w:hAnsi="Calibri" w:cs="Arial"/>
+        </w:rPr>
+        <w:t xml:space="preserve">änderte sich </w:t>
+      </w:r>
+      <w:r>
+        <w:rPr>
+          <w:rFonts w:ascii="Calibri" w:hAnsi="Calibri" w:cs="Arial"/>
+        </w:rPr>
+        <w:t xml:space="preserve">in wenigen </w:t>
+      </w:r>
+      <w:r>
+        <w:rPr>
+          <w:rFonts w:ascii="Calibri" w:hAnsi="Calibri" w:cs="Arial"/>
+        </w:rPr>
+        <w:t>B</w:t>
+      </w:r>
+      <w:r>
+        <w:rPr>
+          <w:rFonts w:ascii="Calibri" w:hAnsi="Calibri" w:cs="Arial"/>
+        </w:rPr>
+        <w:t xml:space="preserve">ruchteilen von Sekunden von </w:t>
+      </w:r>
+      <w:r>
+        <w:rPr>
+          <w:rFonts w:ascii="Calibri" w:hAnsi="Calibri" w:cs="Arial"/>
+        </w:rPr>
+        <w:t>einer d</w:t>
+      </w:r>
+      <w:r>
+        <w:rPr>
+          <w:rFonts w:ascii="Calibri" w:hAnsi="Calibri" w:cs="Arial"/>
+        </w:rPr>
+        <w:t>unkelviolett</w:t>
+      </w:r>
+      <w:r>
+        <w:rPr>
+          <w:rFonts w:ascii="Calibri" w:hAnsi="Calibri" w:cs="Arial"/>
+        </w:rPr>
+        <w:t>en Farbe</w:t>
+      </w:r>
+      <w:r>
+        <w:rPr>
+          <w:rFonts w:ascii="Calibri" w:hAnsi="Calibri" w:cs="Arial"/>
+        </w:rPr>
+        <w:t xml:space="preserve"> in ein helles/Gelb Grün. Aussen am Reagenzglas waren viele Bläschen zu erkennen. </w:t>
+      </w:r>
+      <w:r>
+        <w:rPr>
+          <w:rFonts w:ascii="Calibri" w:hAnsi="Calibri" w:cs="Arial"/>
+        </w:rPr>
+        <w:t xml:space="preserve">Die gelb/grüne Flüssigkeit lief unten am Reagenzglas hinaus und vermischte sich mit dem Wasser im Becken. </w:t>
+      </w:r>
+      <w:r>
+        <w:rPr>
+          <w:rFonts w:ascii="Calibri" w:hAnsi="Calibri" w:cs="Arial"/>
+        </w:rPr>
+        <w:t xml:space="preserve">Der Inhalt des ganzen Beckens hatte nun eine grün/gelbe Farbe. </w:t>
+      </w:r>
+      <w:r>
+        <w:rPr>
+          <w:rFonts w:ascii="Calibri" w:hAnsi="Calibri" w:cs="Arial"/>
+          <w:highlight w:val="yellow"/>
+        </w:rPr>
+        <w:t>Am obersten Teil des Reagenzglases befand sich keine Flüssigkeit mehr.</w:t>
+      </w:r>
+      <w:r>
+        <w:rPr>
+          <w:rFonts w:ascii="Calibri" w:hAnsi="Calibri" w:cs="Arial"/>
+          <w:highlight w:val="yellow"/>
         </w:rPr>
         <w:t xml:space="preserve"> </w:t>
+      </w:r>
+      <w:r>
+        <w:rPr>
+          <w:rFonts w:ascii="Calibri" w:hAnsi="Calibri" w:cs="Arial"/>
+        </w:rPr>
+        <w:t xml:space="preserve">Unmittelbar nach der Reaktion berührten wir das Reagenzglas. Wir stellten </w:t>
+      </w:r>
+      <w:r>
+        <w:rPr>
+          <w:rFonts w:ascii="Calibri" w:hAnsi="Calibri" w:cs="Arial"/>
+        </w:rPr>
+        <w:t>f</w:t>
+      </w:r>
+      <w:r>
+        <w:rPr>
+          <w:rFonts w:ascii="Calibri" w:hAnsi="Calibri" w:cs="Arial"/>
+        </w:rPr>
+        <w:t xml:space="preserve">est, dass </w:t>
+      </w:r>
+      <w:r>
+        <w:rPr>
+          <w:rFonts w:ascii="Calibri" w:hAnsi="Calibri" w:cs="Arial"/>
+        </w:rPr>
+        <w:t>das Glas</w:t>
+      </w:r>
+      <w:r>
+        <w:rPr>
+          <w:rFonts w:ascii="Calibri" w:hAnsi="Calibri" w:cs="Arial"/>
+        </w:rPr>
+        <w:t xml:space="preserve"> </w:t>
+      </w:r>
+      <w:r>
+        <w:rPr>
+          <w:rFonts w:ascii="Calibri" w:hAnsi="Calibri" w:cs="Arial"/>
+        </w:rPr>
+        <w:t>w</w:t>
+      </w:r>
+      <w:r>
+        <w:rPr>
+          <w:rFonts w:ascii="Calibri" w:hAnsi="Calibri" w:cs="Arial"/>
+        </w:rPr>
+        <w:t xml:space="preserve">ärmer </w:t>
+      </w:r>
+      <w:r>
+        <w:rPr>
+          <w:rFonts w:ascii="Calibri" w:hAnsi="Calibri" w:cs="Arial"/>
+        </w:rPr>
+        <w:t>war</w:t>
+      </w:r>
+      <w:r>
+        <w:rPr>
+          <w:rFonts w:ascii="Calibri" w:hAnsi="Calibri" w:cs="Arial"/>
+        </w:rPr>
+        <w:t xml:space="preserve">, als die Zimmertemperatur. </w:t>
+      </w:r>
+      <w:r>
+        <w:rPr>
+          <w:rFonts w:ascii="Calibri" w:hAnsi="Calibri" w:cs="Arial"/>
+        </w:rPr>
+        <w:t xml:space="preserve">Bei der zweiten Berührung, zwei Minuten nach der Reaktion, fühlte sich das Glas kälter an, als die Zimmertemperatur. </w:t>
+      </w:r>
+    </w:p>
+    <w:p>
+      <w:pPr>
+        <w:rPr>
+          <w:rFonts w:ascii="Calibri" w:hAnsi="Calibri" w:cs="Arial"/>
+          <w:highlight w:val="yellow"/>
+        </w:rPr>
+      </w:pPr>
+    </w:p>
+    <w:p>
+      <w:pPr>
+        <w:rPr>
+          <w:rFonts w:ascii="Calibri" w:hAnsi="Calibri" w:cs="Arial"/>
+          <w:highlight w:val="yellow"/>
+        </w:rPr>
+      </w:pPr>
+      <w:r>
+        <w:rPr>
+          <w:rFonts w:ascii="Calibri" w:hAnsi="Calibri" w:cs="Arial"/>
+          <w:highlight w:val="yellow"/>
+        </w:rPr>
+        <w:t xml:space="preserve">Änzunden nach dem Versuch. Rote Flamme </w:t>
+      </w:r>
+      <w:r>
+        <w:rPr>
+          <w:rFonts w:ascii="Calibri" w:hAnsi="Calibri" w:cs="Arial"/>
+          <w:highlight w:val="yellow"/>
+        </w:rPr>
+        <w:t>essigsäure</w:t>
       </w:r>
       <w:bookmarkStart w:id="4" w:name="_GoBack"/>
       <w:bookmarkEnd w:id="4"/>
-      <w:proofErr w:type="spellStart"/>
-      <w:r>
-        <w:rPr>
-          <w:rFonts w:ascii="Calibri" w:hAnsi="Calibri" w:cs="Arial"/>
-          <w:sz w:val="40"/>
-          <w:szCs w:val="40"/>
-          <w:highlight w:val="cyan"/>
-        </w:rPr>
-        <w:t>no</w:t>
-      </w:r>
-      <w:proofErr w:type="spellEnd"/>
-      <w:r>
-        <w:rPr>
-          <w:rFonts w:ascii="Calibri" w:hAnsi="Calibri" w:cs="Arial"/>
-          <w:sz w:val="40"/>
-          <w:szCs w:val="40"/>
-          <w:highlight w:val="cyan"/>
+    </w:p>
+    <w:p>
+      <w:pPr>
+        <w:rPr>
+          <w:rFonts w:ascii="Calibri" w:hAnsi="Calibri" w:cs="Arial"/>
+          <w:highlight w:val="yellow"/>
+        </w:rPr>
+      </w:pPr>
+      <w:r>
+        <w:rPr>
+          <w:rFonts w:ascii="Calibri" w:hAnsi="Calibri" w:cs="Arial"/>
+          <w:highlight w:val="yellow"/>
+        </w:rPr>
+        <w:t xml:space="preserve">Fragen wegen den ungültigen versuchen, wo wir das notieren müssen und welche Säure wir hineingegeben haben. Bilder  unsichere Anmerkung ev mit Bilder vergleichen. Die Farbe im reagenzglas unten deutlich kraftvoller als die Farbe die sich oben befand. </w:t>
+      </w:r>
+    </w:p>
+    <w:p>
+      <w:pPr>
+        <w:rPr>
+          <w:rFonts w:ascii="Calibri" w:hAnsi="Calibri" w:cs="Arial"/>
+          <w:highlight w:val="yellow"/>
+        </w:rPr>
+      </w:pPr>
+    </w:p>
+    <w:p>
+      <w:pPr>
+        <w:rPr>
+          <w:rFonts w:ascii="Calibri" w:hAnsi="Calibri" w:cs="Arial"/>
+        </w:rPr>
+      </w:pPr>
+      <w:r>
+        <w:rPr>
+          <w:rFonts w:ascii="Calibri" w:hAnsi="Calibri" w:cs="Arial"/>
+        </w:rPr>
+        <w:t>Bei einem der drei Versuche gaben wir Säure in die gelb,</w:t>
+      </w:r>
+      <w:r>
+        <w:rPr>
+          <w:rFonts w:ascii="Calibri" w:hAnsi="Calibri" w:cs="Arial"/>
         </w:rPr>
         <w:t xml:space="preserve"> </w:t>
       </w:r>
-      <w:proofErr w:type="spellStart"/>
-      <w:r>
-        <w:rPr>
-          <w:rFonts w:ascii="Calibri" w:hAnsi="Calibri" w:cs="Arial"/>
-          <w:sz w:val="40"/>
-          <w:szCs w:val="40"/>
-          <w:highlight w:val="cyan"/>
-        </w:rPr>
-        <w:t>dine</w:t>
-      </w:r>
-      <w:proofErr w:type="spellEnd"/>
-      <w:r>
-        <w:rPr>
-          <w:rFonts w:ascii="Calibri" w:hAnsi="Calibri" w:cs="Arial"/>
-          <w:sz w:val="40"/>
-          <w:szCs w:val="40"/>
-          <w:highlight w:val="cyan"/>
+      <w:r>
+        <w:rPr>
+          <w:rFonts w:ascii="Calibri" w:hAnsi="Calibri" w:cs="Arial"/>
+        </w:rPr>
+        <w:t>g</w:t>
+      </w:r>
+      <w:r>
+        <w:rPr>
+          <w:rFonts w:ascii="Calibri" w:hAnsi="Calibri" w:cs="Arial"/>
+        </w:rPr>
+        <w:t>r</w:t>
+      </w:r>
+      <w:r>
+        <w:rPr>
+          <w:rFonts w:ascii="Calibri" w:hAnsi="Calibri" w:cs="Arial"/>
+        </w:rPr>
+        <w:t>üne Flüssigkeit des Beckens. Das Reagenzglas hatten wir zu diesem Zeitpunkt schon entleert und entfernt.</w:t>
+      </w:r>
+      <w:r>
+        <w:rPr>
+          <w:rFonts w:ascii="Calibri" w:hAnsi="Calibri" w:cs="Arial"/>
         </w:rPr>
         <w:t xml:space="preserve"> </w:t>
       </w:r>
-      <w:proofErr w:type="spellStart"/>
-      <w:r>
-        <w:rPr>
-          <w:rFonts w:ascii="Calibri" w:hAnsi="Calibri" w:cs="Arial"/>
-          <w:sz w:val="40"/>
-          <w:szCs w:val="40"/>
-          <w:highlight w:val="cyan"/>
-        </w:rPr>
-        <w:t>gla</w:t>
-      </w:r>
-      <w:proofErr w:type="spellEnd"/>
-      <w:r>
-        <w:rPr>
-          <w:rFonts w:ascii="Calibri" w:hAnsi="Calibri" w:cs="Arial"/>
-          <w:sz w:val="40"/>
-          <w:szCs w:val="40"/>
-          <w:highlight w:val="cyan"/>
-        </w:rPr>
-        <w:t>?</w:t>
-      </w:r>
-    </w:p>
-    <w:p>
-      <w:pPr>
-        <w:rPr>
-          <w:rFonts w:ascii="Calibri" w:hAnsi="Calibri" w:cs="Arial"/>
-          <w:i/>
-          <w:highlight w:val="yellow"/>
-        </w:rPr>
-      </w:pPr>
-    </w:p>
-    <w:p>
-      <w:pPr>
-        <w:rPr>
-          <w:rFonts w:ascii="Calibri" w:hAnsi="Calibri" w:cs="Arial"/>
-          <w:i/>
-          <w:highlight w:val="red"/>
-        </w:rPr>
-      </w:pPr>
-      <w:r>
-        <w:rPr>
-          <w:rFonts w:ascii="Calibri" w:hAnsi="Calibri" w:cs="Arial"/>
-          <w:i/>
-          <w:highlight w:val="red"/>
-        </w:rPr>
-        <w:t xml:space="preserve">Der erste </w:t>
-      </w:r>
-      <w:proofErr w:type="spellStart"/>
-      <w:r>
-        <w:rPr>
-          <w:rFonts w:ascii="Calibri" w:hAnsi="Calibri" w:cs="Arial"/>
-          <w:i/>
-          <w:highlight w:val="red"/>
-        </w:rPr>
-        <w:t>versuch</w:t>
-      </w:r>
-      <w:proofErr w:type="spellEnd"/>
-      <w:r>
-        <w:rPr>
-          <w:rFonts w:ascii="Calibri" w:hAnsi="Calibri" w:cs="Arial"/>
-          <w:i/>
-          <w:highlight w:val="red"/>
-        </w:rPr>
-        <w:t xml:space="preserve"> ist ungültig, da </w:t>
-      </w:r>
-      <w:proofErr w:type="spellStart"/>
-      <w:r>
-        <w:rPr>
-          <w:rFonts w:ascii="Calibri" w:hAnsi="Calibri" w:cs="Arial"/>
-          <w:i/>
-          <w:highlight w:val="red"/>
-        </w:rPr>
-        <w:t>da</w:t>
-      </w:r>
-      <w:proofErr w:type="spellEnd"/>
-      <w:r>
-        <w:rPr>
-          <w:rFonts w:ascii="Calibri" w:hAnsi="Calibri" w:cs="Arial"/>
-          <w:i/>
-          <w:highlight w:val="red"/>
-        </w:rPr>
-        <w:t xml:space="preserve"> </w:t>
-      </w:r>
-      <w:proofErr w:type="spellStart"/>
-      <w:r>
-        <w:rPr>
-          <w:rFonts w:ascii="Calibri" w:hAnsi="Calibri" w:cs="Arial"/>
-          <w:i/>
-          <w:highlight w:val="red"/>
-        </w:rPr>
-        <w:t>lizium</w:t>
-      </w:r>
-      <w:proofErr w:type="spellEnd"/>
-      <w:r>
-        <w:rPr>
-          <w:rFonts w:ascii="Calibri" w:hAnsi="Calibri" w:cs="Arial"/>
-          <w:i/>
-          <w:highlight w:val="red"/>
-        </w:rPr>
-        <w:t xml:space="preserve"> nicht richtig platziert wurde und es im Becken </w:t>
-      </w:r>
-      <w:proofErr w:type="spellStart"/>
-      <w:r>
-        <w:rPr>
-          <w:rFonts w:ascii="Calibri" w:hAnsi="Calibri" w:cs="Arial"/>
-          <w:i/>
-          <w:highlight w:val="red"/>
-        </w:rPr>
-        <w:t>hermschwirte</w:t>
-      </w:r>
-      <w:proofErr w:type="spellEnd"/>
-      <w:r>
-        <w:rPr>
-          <w:rFonts w:ascii="Calibri" w:hAnsi="Calibri" w:cs="Arial"/>
-          <w:i/>
-          <w:highlight w:val="red"/>
-        </w:rPr>
-        <w:t xml:space="preserve">. Erst nach </w:t>
-      </w:r>
-      <w:proofErr w:type="spellStart"/>
-      <w:r>
-        <w:rPr>
-          <w:rFonts w:ascii="Calibri" w:hAnsi="Calibri" w:cs="Arial"/>
-          <w:i/>
-          <w:highlight w:val="red"/>
-        </w:rPr>
-        <w:t>eiigen</w:t>
-      </w:r>
-      <w:proofErr w:type="spellEnd"/>
-      <w:r>
-        <w:rPr>
-          <w:rFonts w:ascii="Calibri" w:hAnsi="Calibri" w:cs="Arial"/>
-          <w:i/>
-          <w:highlight w:val="red"/>
-        </w:rPr>
-        <w:t xml:space="preserve"> </w:t>
-      </w:r>
-      <w:proofErr w:type="spellStart"/>
-      <w:r>
-        <w:rPr>
-          <w:rFonts w:ascii="Calibri" w:hAnsi="Calibri" w:cs="Arial"/>
-          <w:i/>
-          <w:highlight w:val="red"/>
-        </w:rPr>
-        <w:t>Seknden</w:t>
-      </w:r>
-      <w:proofErr w:type="spellEnd"/>
-      <w:r>
-        <w:rPr>
-          <w:rFonts w:ascii="Calibri" w:hAnsi="Calibri" w:cs="Arial"/>
-          <w:i/>
-          <w:highlight w:val="red"/>
-        </w:rPr>
-        <w:t xml:space="preserve"> konnte es gefangen werden </w:t>
-      </w:r>
-      <w:proofErr w:type="spellStart"/>
-      <w:r>
-        <w:rPr>
-          <w:rFonts w:ascii="Calibri" w:hAnsi="Calibri" w:cs="Arial"/>
-          <w:i/>
-          <w:highlight w:val="red"/>
-        </w:rPr>
-        <w:t>nd</w:t>
-      </w:r>
-      <w:proofErr w:type="spellEnd"/>
-      <w:r>
-        <w:rPr>
-          <w:rFonts w:ascii="Calibri" w:hAnsi="Calibri" w:cs="Arial"/>
-          <w:i/>
-          <w:highlight w:val="red"/>
-        </w:rPr>
-        <w:t xml:space="preserve"> </w:t>
-      </w:r>
-      <w:proofErr w:type="spellStart"/>
-      <w:r>
-        <w:rPr>
-          <w:rFonts w:ascii="Calibri" w:hAnsi="Calibri" w:cs="Arial"/>
-          <w:i/>
-          <w:highlight w:val="red"/>
-        </w:rPr>
-        <w:t>nter</w:t>
-      </w:r>
-      <w:proofErr w:type="spellEnd"/>
-      <w:r>
-        <w:rPr>
-          <w:rFonts w:ascii="Calibri" w:hAnsi="Calibri" w:cs="Arial"/>
-          <w:i/>
-          <w:highlight w:val="red"/>
-        </w:rPr>
-        <w:t xml:space="preserve"> den Messzylinder gelegt werden.</w:t>
-      </w:r>
-      <w:r>
-        <w:rPr>
-          <w:rFonts w:ascii="Calibri" w:hAnsi="Calibri" w:cs="Arial"/>
-          <w:i/>
-          <w:highlight w:val="red"/>
-        </w:rPr>
-        <w:t xml:space="preserve"> Wasserstoff der nach dem </w:t>
-      </w:r>
-      <w:proofErr w:type="spellStart"/>
-      <w:r>
-        <w:rPr>
-          <w:rFonts w:ascii="Calibri" w:hAnsi="Calibri" w:cs="Arial"/>
-          <w:i/>
-          <w:highlight w:val="red"/>
-        </w:rPr>
-        <w:t>verusch</w:t>
-      </w:r>
-      <w:proofErr w:type="spellEnd"/>
-      <w:r>
-        <w:rPr>
-          <w:rFonts w:ascii="Calibri" w:hAnsi="Calibri" w:cs="Arial"/>
-          <w:i/>
-          <w:highlight w:val="red"/>
-        </w:rPr>
-        <w:t xml:space="preserve"> </w:t>
-      </w:r>
-      <w:proofErr w:type="spellStart"/>
-      <w:r>
-        <w:rPr>
-          <w:rFonts w:ascii="Calibri" w:hAnsi="Calibri" w:cs="Arial"/>
-          <w:i/>
-          <w:highlight w:val="red"/>
-        </w:rPr>
-        <w:t>as</w:t>
-      </w:r>
-      <w:proofErr w:type="spellEnd"/>
-      <w:r>
-        <w:rPr>
-          <w:rFonts w:ascii="Calibri" w:hAnsi="Calibri" w:cs="Arial"/>
-          <w:i/>
-          <w:highlight w:val="red"/>
-        </w:rPr>
-        <w:t xml:space="preserve"> dem Messzylinder entwich roch nach </w:t>
-      </w:r>
-      <w:proofErr w:type="spellStart"/>
-      <w:r>
-        <w:rPr>
-          <w:rFonts w:ascii="Calibri" w:hAnsi="Calibri" w:cs="Arial"/>
-          <w:i/>
-          <w:highlight w:val="red"/>
-        </w:rPr>
-        <w:t>benzin</w:t>
-      </w:r>
-      <w:proofErr w:type="spellEnd"/>
-      <w:r>
-        <w:rPr>
-          <w:rFonts w:ascii="Calibri" w:hAnsi="Calibri" w:cs="Arial"/>
-          <w:i/>
-          <w:highlight w:val="red"/>
-        </w:rPr>
-        <w:t xml:space="preserve">. </w:t>
-      </w:r>
-      <w:r>
-        <w:rPr>
-          <w:rFonts w:ascii="Calibri" w:hAnsi="Calibri" w:cs="Arial"/>
-          <w:i/>
-          <w:highlight w:val="yellow"/>
-        </w:rPr>
-        <w:br/>
-      </w:r>
-      <w:r>
-        <w:rPr>
-          <w:rFonts w:ascii="Calibri" w:hAnsi="Calibri" w:cs="Arial"/>
-          <w:i/>
-          <w:highlight w:val="red"/>
-        </w:rPr>
-        <w:t xml:space="preserve">Das </w:t>
-      </w:r>
-      <w:proofErr w:type="spellStart"/>
-      <w:r>
-        <w:rPr>
-          <w:rFonts w:ascii="Calibri" w:hAnsi="Calibri" w:cs="Arial"/>
-          <w:i/>
-          <w:highlight w:val="red"/>
-        </w:rPr>
-        <w:t>Lyzium</w:t>
-      </w:r>
-      <w:proofErr w:type="spellEnd"/>
-      <w:r>
-        <w:rPr>
-          <w:rFonts w:ascii="Calibri" w:hAnsi="Calibri" w:cs="Arial"/>
-          <w:i/>
-          <w:highlight w:val="red"/>
-        </w:rPr>
-        <w:t xml:space="preserve"> reagierte sehr schnell mit </w:t>
-      </w:r>
-      <w:proofErr w:type="gramStart"/>
-      <w:r>
-        <w:rPr>
-          <w:rFonts w:ascii="Calibri" w:hAnsi="Calibri" w:cs="Arial"/>
-          <w:i/>
-          <w:highlight w:val="red"/>
-        </w:rPr>
-        <w:t>den Wasser</w:t>
-      </w:r>
-      <w:proofErr w:type="gramEnd"/>
-      <w:r>
-        <w:rPr>
-          <w:rFonts w:ascii="Calibri" w:hAnsi="Calibri" w:cs="Arial"/>
-          <w:i/>
-          <w:highlight w:val="red"/>
-        </w:rPr>
-        <w:t xml:space="preserve"> und das Wasser verlor seine blaue </w:t>
-      </w:r>
-      <w:proofErr w:type="spellStart"/>
-      <w:r>
-        <w:rPr>
-          <w:rFonts w:ascii="Calibri" w:hAnsi="Calibri" w:cs="Arial"/>
-          <w:i/>
-          <w:highlight w:val="red"/>
-        </w:rPr>
-        <w:t>frabe</w:t>
-      </w:r>
-      <w:proofErr w:type="spellEnd"/>
-      <w:r>
-        <w:rPr>
-          <w:rFonts w:ascii="Calibri" w:hAnsi="Calibri" w:cs="Arial"/>
-          <w:i/>
-          <w:highlight w:val="red"/>
-        </w:rPr>
-        <w:t xml:space="preserve"> </w:t>
-      </w:r>
-      <w:proofErr w:type="spellStart"/>
-      <w:r>
-        <w:rPr>
-          <w:rFonts w:ascii="Calibri" w:hAnsi="Calibri" w:cs="Arial"/>
-          <w:i/>
-          <w:highlight w:val="red"/>
-        </w:rPr>
-        <w:t>nd</w:t>
-      </w:r>
-      <w:proofErr w:type="spellEnd"/>
-      <w:r>
-        <w:rPr>
-          <w:rFonts w:ascii="Calibri" w:hAnsi="Calibri" w:cs="Arial"/>
-          <w:i/>
-          <w:highlight w:val="red"/>
-        </w:rPr>
-        <w:t xml:space="preserve"> </w:t>
-      </w:r>
-      <w:proofErr w:type="spellStart"/>
-      <w:r>
-        <w:rPr>
-          <w:rFonts w:ascii="Calibri" w:hAnsi="Calibri" w:cs="Arial"/>
-          <w:i/>
-          <w:highlight w:val="red"/>
-        </w:rPr>
-        <w:t>wrde</w:t>
-      </w:r>
-      <w:proofErr w:type="spellEnd"/>
-      <w:r>
-        <w:rPr>
-          <w:rFonts w:ascii="Calibri" w:hAnsi="Calibri" w:cs="Arial"/>
-          <w:i/>
-          <w:highlight w:val="red"/>
-        </w:rPr>
-        <w:t xml:space="preserve"> hell grün.</w:t>
-      </w:r>
-    </w:p>
-    <w:p>
-      <w:pPr>
-        <w:rPr>
-          <w:rFonts w:ascii="Calibri" w:hAnsi="Calibri" w:cs="Arial"/>
-          <w:i/>
-          <w:highlight w:val="red"/>
-        </w:rPr>
-      </w:pPr>
-      <w:r>
-        <w:rPr>
-          <w:rFonts w:ascii="Calibri" w:hAnsi="Calibri" w:cs="Arial"/>
-          <w:i/>
-          <w:highlight w:val="red"/>
-        </w:rPr>
-        <w:t xml:space="preserve">Der Rotkohlsaft / Rotkohlindikator roch nach </w:t>
-      </w:r>
-      <w:proofErr w:type="spellStart"/>
-      <w:r>
-        <w:rPr>
-          <w:rFonts w:ascii="Calibri" w:hAnsi="Calibri" w:cs="Arial"/>
-          <w:i/>
-          <w:highlight w:val="red"/>
-        </w:rPr>
-        <w:t>gekochtenm</w:t>
-      </w:r>
-      <w:proofErr w:type="spellEnd"/>
-      <w:r>
-        <w:rPr>
-          <w:rFonts w:ascii="Calibri" w:hAnsi="Calibri" w:cs="Arial"/>
-          <w:i/>
-          <w:highlight w:val="red"/>
-        </w:rPr>
-        <w:t xml:space="preserve"> Rotkohl </w:t>
-      </w:r>
-      <w:proofErr w:type="spellStart"/>
-      <w:r>
-        <w:rPr>
-          <w:rFonts w:ascii="Calibri" w:hAnsi="Calibri" w:cs="Arial"/>
-          <w:i/>
-          <w:highlight w:val="red"/>
-        </w:rPr>
-        <w:t>nd</w:t>
-      </w:r>
-      <w:proofErr w:type="spellEnd"/>
-      <w:r>
-        <w:rPr>
-          <w:rFonts w:ascii="Calibri" w:hAnsi="Calibri" w:cs="Arial"/>
-          <w:i/>
-          <w:highlight w:val="red"/>
-        </w:rPr>
-        <w:t xml:space="preserve"> es hatte eine </w:t>
-      </w:r>
-      <w:proofErr w:type="spellStart"/>
-      <w:r>
-        <w:rPr>
-          <w:rFonts w:ascii="Calibri" w:hAnsi="Calibri" w:cs="Arial"/>
-          <w:i/>
-          <w:highlight w:val="red"/>
-        </w:rPr>
-        <w:t>dnkelblaue</w:t>
-      </w:r>
-      <w:proofErr w:type="spellEnd"/>
-      <w:r>
-        <w:rPr>
-          <w:rFonts w:ascii="Calibri" w:hAnsi="Calibri" w:cs="Arial"/>
-          <w:i/>
-          <w:highlight w:val="red"/>
-        </w:rPr>
-        <w:t xml:space="preserve"> Farbe.</w:t>
-      </w:r>
-    </w:p>
-    <w:p>
-      <w:pPr>
-        <w:rPr>
-          <w:rFonts w:ascii="Calibri" w:hAnsi="Calibri" w:cs="Arial"/>
-          <w:i/>
-        </w:rPr>
-      </w:pPr>
-      <w:r>
-        <w:rPr>
-          <w:rFonts w:ascii="Calibri" w:hAnsi="Calibri" w:cs="Arial"/>
-          <w:i/>
-          <w:highlight w:val="red"/>
-        </w:rPr>
-        <w:t xml:space="preserve">Es war nicht einfach das </w:t>
-      </w:r>
-      <w:proofErr w:type="spellStart"/>
-      <w:r>
-        <w:rPr>
-          <w:rFonts w:ascii="Calibri" w:hAnsi="Calibri" w:cs="Arial"/>
-          <w:i/>
-          <w:highlight w:val="red"/>
-        </w:rPr>
-        <w:t>lizim</w:t>
-      </w:r>
-      <w:proofErr w:type="spellEnd"/>
-      <w:r>
-        <w:rPr>
-          <w:rFonts w:ascii="Calibri" w:hAnsi="Calibri" w:cs="Arial"/>
-          <w:i/>
-          <w:highlight w:val="red"/>
-        </w:rPr>
-        <w:t xml:space="preserve"> </w:t>
-      </w:r>
-      <w:proofErr w:type="spellStart"/>
-      <w:r>
-        <w:rPr>
-          <w:rFonts w:ascii="Calibri" w:hAnsi="Calibri" w:cs="Arial"/>
-          <w:i/>
-          <w:highlight w:val="red"/>
-        </w:rPr>
-        <w:t>nter</w:t>
-      </w:r>
-      <w:proofErr w:type="spellEnd"/>
-      <w:r>
-        <w:rPr>
-          <w:rFonts w:ascii="Calibri" w:hAnsi="Calibri" w:cs="Arial"/>
-          <w:i/>
-          <w:highlight w:val="red"/>
-        </w:rPr>
-        <w:t xml:space="preserve"> den Messzylinder z legen. Ausserdem war es eine kleine </w:t>
-      </w:r>
-      <w:proofErr w:type="spellStart"/>
-      <w:r>
-        <w:rPr>
-          <w:rFonts w:ascii="Calibri" w:hAnsi="Calibri" w:cs="Arial"/>
-          <w:i/>
-          <w:highlight w:val="red"/>
-        </w:rPr>
-        <w:t>Herasforderng</w:t>
-      </w:r>
-      <w:proofErr w:type="spellEnd"/>
-      <w:r>
-        <w:rPr>
-          <w:rFonts w:ascii="Calibri" w:hAnsi="Calibri" w:cs="Arial"/>
-          <w:i/>
-          <w:highlight w:val="red"/>
-        </w:rPr>
-        <w:t xml:space="preserve"> das </w:t>
-      </w:r>
-      <w:proofErr w:type="spellStart"/>
-      <w:r>
-        <w:rPr>
-          <w:rFonts w:ascii="Calibri" w:hAnsi="Calibri" w:cs="Arial"/>
-          <w:i/>
-          <w:highlight w:val="red"/>
-        </w:rPr>
-        <w:t>lyzium</w:t>
-      </w:r>
-      <w:proofErr w:type="spellEnd"/>
-      <w:r>
-        <w:rPr>
-          <w:rFonts w:ascii="Calibri" w:hAnsi="Calibri" w:cs="Arial"/>
-          <w:i/>
-          <w:highlight w:val="red"/>
-        </w:rPr>
-        <w:t xml:space="preserve"> so z schneiden das es im Bereich von 0.4 bis 0.5 g schwer ist.</w:t>
-      </w:r>
-    </w:p>
-    <w:p>
-      <w:pPr>
-        <w:rPr>
-          <w:rFonts w:ascii="Calibri" w:hAnsi="Calibri" w:cs="Arial"/>
-        </w:rPr>
-      </w:pPr>
-      <w:proofErr w:type="spellStart"/>
-      <w:r>
-        <w:rPr>
-          <w:rFonts w:ascii="Calibri" w:hAnsi="Calibri" w:cs="Arial"/>
-        </w:rPr>
-        <w:t>Schwirigkeiten</w:t>
-      </w:r>
-      <w:proofErr w:type="spellEnd"/>
-      <w:r>
-        <w:rPr>
-          <w:rFonts w:ascii="Calibri" w:hAnsi="Calibri" w:cs="Arial"/>
-        </w:rPr>
-        <w:t xml:space="preserve"> hatten wir während dem Projekt beim Schneiden des </w:t>
-      </w:r>
-      <w:proofErr w:type="spellStart"/>
-      <w:r>
-        <w:rPr>
-          <w:rFonts w:ascii="Calibri" w:hAnsi="Calibri" w:cs="Arial"/>
-        </w:rPr>
-        <w:t>Lizims</w:t>
-      </w:r>
-      <w:proofErr w:type="spellEnd"/>
-      <w:r>
-        <w:rPr>
-          <w:rFonts w:ascii="Calibri" w:hAnsi="Calibri" w:cs="Arial"/>
-        </w:rPr>
-        <w:t xml:space="preserve">, da man selber einschätzen musste, wie gross ein </w:t>
-      </w:r>
-      <w:proofErr w:type="spellStart"/>
-      <w:r>
-        <w:rPr>
-          <w:rFonts w:ascii="Calibri" w:hAnsi="Calibri" w:cs="Arial"/>
-        </w:rPr>
-        <w:t>Liziom</w:t>
-      </w:r>
-      <w:proofErr w:type="spellEnd"/>
-      <w:r>
-        <w:rPr>
-          <w:rFonts w:ascii="Calibri" w:hAnsi="Calibri" w:cs="Arial"/>
-        </w:rPr>
-        <w:t xml:space="preserve"> Stück ist, welches ein Gewicht zwischen 0.4 – 0.5 </w:t>
-      </w:r>
-      <w:proofErr w:type="spellStart"/>
-      <w:r>
-        <w:rPr>
-          <w:rFonts w:ascii="Calibri" w:hAnsi="Calibri" w:cs="Arial"/>
-        </w:rPr>
-        <w:t>gramm</w:t>
-      </w:r>
-      <w:proofErr w:type="spellEnd"/>
-      <w:r>
-        <w:rPr>
-          <w:rFonts w:ascii="Calibri" w:hAnsi="Calibri" w:cs="Arial"/>
-        </w:rPr>
-        <w:t xml:space="preserve"> besitzt. </w:t>
-      </w:r>
-      <w:r>
-        <w:rPr>
-          <w:rFonts w:ascii="Calibri" w:hAnsi="Calibri" w:cs="Arial"/>
-        </w:rPr>
-        <w:t xml:space="preserve">Die nächste </w:t>
-      </w:r>
-      <w:proofErr w:type="spellStart"/>
-      <w:r>
-        <w:rPr>
-          <w:rFonts w:ascii="Calibri" w:hAnsi="Calibri" w:cs="Arial"/>
-        </w:rPr>
-        <w:t>Herasforderng</w:t>
-      </w:r>
-      <w:proofErr w:type="spellEnd"/>
-      <w:r>
-        <w:rPr>
-          <w:rFonts w:ascii="Calibri" w:hAnsi="Calibri" w:cs="Arial"/>
-        </w:rPr>
-        <w:t xml:space="preserve"> war es das </w:t>
-      </w:r>
-      <w:proofErr w:type="spellStart"/>
-      <w:r>
-        <w:rPr>
-          <w:rFonts w:ascii="Calibri" w:hAnsi="Calibri" w:cs="Arial"/>
-        </w:rPr>
-        <w:t>Lizium</w:t>
-      </w:r>
-      <w:proofErr w:type="spellEnd"/>
-      <w:r>
-        <w:rPr>
-          <w:rFonts w:ascii="Calibri" w:hAnsi="Calibri" w:cs="Arial"/>
-        </w:rPr>
-        <w:t xml:space="preserve"> richtig in das Becken zu legen. Das schwierige dabei war es, das Stück </w:t>
-      </w:r>
-      <w:proofErr w:type="spellStart"/>
-      <w:r>
-        <w:rPr>
-          <w:rFonts w:ascii="Calibri" w:hAnsi="Calibri" w:cs="Arial"/>
-        </w:rPr>
-        <w:t>Lizium</w:t>
-      </w:r>
-      <w:proofErr w:type="spellEnd"/>
-      <w:r>
-        <w:rPr>
-          <w:rFonts w:ascii="Calibri" w:hAnsi="Calibri" w:cs="Arial"/>
-        </w:rPr>
-        <w:t xml:space="preserve"> </w:t>
-      </w:r>
-      <w:r>
-        <w:rPr>
-          <w:rFonts w:ascii="Calibri" w:hAnsi="Calibri" w:cs="Arial"/>
-        </w:rPr>
-        <w:lastRenderedPageBreak/>
-        <w:t xml:space="preserve">mit der Pinzette unter den Messzylinder zu legen. Bei </w:t>
-      </w:r>
-      <w:proofErr w:type="spellStart"/>
-      <w:r>
-        <w:rPr>
-          <w:rFonts w:ascii="Calibri" w:hAnsi="Calibri" w:cs="Arial"/>
-        </w:rPr>
-        <w:t>Versch</w:t>
-      </w:r>
-      <w:proofErr w:type="spellEnd"/>
-      <w:r>
-        <w:rPr>
-          <w:rFonts w:ascii="Calibri" w:hAnsi="Calibri" w:cs="Arial"/>
-        </w:rPr>
-        <w:t xml:space="preserve"> X gelang uns das nicht, da es zu früh </w:t>
-      </w:r>
-      <w:proofErr w:type="spellStart"/>
-      <w:r>
-        <w:rPr>
-          <w:rFonts w:ascii="Calibri" w:hAnsi="Calibri" w:cs="Arial"/>
-        </w:rPr>
-        <w:t>losgelasen</w:t>
-      </w:r>
-      <w:proofErr w:type="spellEnd"/>
-      <w:r>
-        <w:rPr>
-          <w:rFonts w:ascii="Calibri" w:hAnsi="Calibri" w:cs="Arial"/>
-        </w:rPr>
-        <w:t xml:space="preserve"> wurde und somit im Becken </w:t>
-      </w:r>
-      <w:proofErr w:type="spellStart"/>
-      <w:r>
-        <w:rPr>
-          <w:rFonts w:ascii="Calibri" w:hAnsi="Calibri" w:cs="Arial"/>
-        </w:rPr>
-        <w:t>herumschwirte</w:t>
-      </w:r>
-      <w:proofErr w:type="spellEnd"/>
-      <w:r>
-        <w:rPr>
-          <w:rFonts w:ascii="Calibri" w:hAnsi="Calibri" w:cs="Arial"/>
-        </w:rPr>
-        <w:t xml:space="preserve"> bis man es einfangen und unter den Zylinder </w:t>
-      </w:r>
-      <w:r>
-        <w:rPr>
-          <w:rFonts w:ascii="Calibri" w:hAnsi="Calibri" w:cs="Arial"/>
-        </w:rPr>
-        <w:t>legen konnte</w:t>
-      </w:r>
-      <w:r>
-        <w:rPr>
-          <w:rFonts w:ascii="Calibri" w:hAnsi="Calibri" w:cs="Arial"/>
-        </w:rPr>
-        <w:t>.</w:t>
-      </w:r>
-    </w:p>
-    <w:p>
-      <w:pPr>
-        <w:rPr>
-          <w:rFonts w:ascii="Calibri" w:hAnsi="Calibri" w:cs="Arial"/>
-        </w:rPr>
-      </w:pPr>
-      <w:r>
-        <w:rPr>
-          <w:rFonts w:ascii="Calibri" w:hAnsi="Calibri" w:cs="Arial"/>
-        </w:rPr>
-        <w:t xml:space="preserve">Der Wasserstoff den man nach dem Versuch anzünden oder einfach aus dem Messzylinder entweichen lassen konnte, roch nach Benzin. Dies stellten wir </w:t>
-      </w:r>
-      <w:proofErr w:type="spellStart"/>
-      <w:r>
-        <w:rPr>
-          <w:rFonts w:ascii="Calibri" w:hAnsi="Calibri" w:cs="Arial"/>
-        </w:rPr>
-        <w:t>vorallem</w:t>
-      </w:r>
-      <w:proofErr w:type="spellEnd"/>
-      <w:r>
-        <w:rPr>
-          <w:rFonts w:ascii="Calibri" w:hAnsi="Calibri" w:cs="Arial"/>
-        </w:rPr>
-        <w:t xml:space="preserve"> beim gescheiterten </w:t>
-      </w:r>
-      <w:proofErr w:type="spellStart"/>
-      <w:r>
-        <w:rPr>
-          <w:rFonts w:ascii="Calibri" w:hAnsi="Calibri" w:cs="Arial"/>
-        </w:rPr>
-        <w:t>Versch</w:t>
-      </w:r>
-      <w:proofErr w:type="spellEnd"/>
-      <w:r>
-        <w:rPr>
-          <w:rFonts w:ascii="Calibri" w:hAnsi="Calibri" w:cs="Arial"/>
-        </w:rPr>
-        <w:t xml:space="preserve"> fest, da es direkt vom Becken in die Luft stieg.</w:t>
-      </w:r>
-    </w:p>
-    <w:p>
-      <w:pPr>
-        <w:rPr>
-          <w:rFonts w:ascii="Calibri" w:hAnsi="Calibri" w:cs="Arial"/>
-        </w:rPr>
-      </w:pPr>
-    </w:p>
-    <w:p>
-      <w:pPr>
-        <w:rPr>
-          <w:rFonts w:ascii="Calibri" w:hAnsi="Calibri" w:cs="Arial"/>
-        </w:rPr>
-      </w:pPr>
-      <w:r>
-        <w:rPr>
-          <w:rFonts w:ascii="Calibri" w:hAnsi="Calibri" w:cs="Arial"/>
-        </w:rPr>
-        <w:t>Der Rotkohlsaft / Rotkohlindikator</w:t>
-      </w:r>
-      <w:r>
-        <w:rPr>
-          <w:rFonts w:ascii="Calibri" w:hAnsi="Calibri" w:cs="Arial"/>
-        </w:rPr>
-        <w:t xml:space="preserve">, </w:t>
-      </w:r>
-      <w:proofErr w:type="spellStart"/>
-      <w:r>
-        <w:rPr>
-          <w:rFonts w:ascii="Calibri" w:hAnsi="Calibri" w:cs="Arial"/>
-        </w:rPr>
-        <w:t>wlechen</w:t>
-      </w:r>
-      <w:proofErr w:type="spellEnd"/>
-      <w:r>
-        <w:rPr>
-          <w:rFonts w:ascii="Calibri" w:hAnsi="Calibri" w:cs="Arial"/>
-        </w:rPr>
-        <w:t xml:space="preserve"> man am Anfang des Versuches in den </w:t>
-      </w:r>
-      <w:proofErr w:type="spellStart"/>
-      <w:r>
-        <w:rPr>
-          <w:rFonts w:ascii="Calibri" w:hAnsi="Calibri" w:cs="Arial"/>
-        </w:rPr>
-        <w:t>Messzilinder</w:t>
-      </w:r>
-      <w:proofErr w:type="spellEnd"/>
-      <w:r>
-        <w:rPr>
-          <w:rFonts w:ascii="Calibri" w:hAnsi="Calibri" w:cs="Arial"/>
-        </w:rPr>
-        <w:t xml:space="preserve"> schüttete,</w:t>
-      </w:r>
-      <w:r>
-        <w:rPr>
-          <w:rFonts w:ascii="Calibri" w:hAnsi="Calibri" w:cs="Arial"/>
-        </w:rPr>
-        <w:t xml:space="preserve"> roch nach gekochtem Rotkohl </w:t>
-      </w:r>
-      <w:proofErr w:type="gramStart"/>
-      <w:r>
-        <w:rPr>
-          <w:rFonts w:ascii="Calibri" w:hAnsi="Calibri" w:cs="Arial"/>
-        </w:rPr>
-        <w:t>u</w:t>
-      </w:r>
-      <w:r>
-        <w:rPr>
-          <w:rFonts w:ascii="Calibri" w:hAnsi="Calibri" w:cs="Arial"/>
-        </w:rPr>
-        <w:t>nd  hatte</w:t>
-      </w:r>
-      <w:proofErr w:type="gramEnd"/>
-      <w:r>
-        <w:rPr>
-          <w:rFonts w:ascii="Calibri" w:hAnsi="Calibri" w:cs="Arial"/>
-        </w:rPr>
-        <w:t xml:space="preserve"> eine d</w:t>
-      </w:r>
-      <w:r>
-        <w:rPr>
-          <w:rFonts w:ascii="Calibri" w:hAnsi="Calibri" w:cs="Arial"/>
-        </w:rPr>
-        <w:t>u</w:t>
-      </w:r>
-      <w:r>
-        <w:rPr>
-          <w:rFonts w:ascii="Calibri" w:hAnsi="Calibri" w:cs="Arial"/>
-        </w:rPr>
-        <w:t>nkelblaue Farbe</w:t>
-      </w:r>
-      <w:r>
-        <w:rPr>
-          <w:rFonts w:ascii="Calibri" w:hAnsi="Calibri" w:cs="Arial"/>
-        </w:rPr>
-        <w:t xml:space="preserve">. </w:t>
-      </w:r>
-    </w:p>
-    <w:p>
-      <w:pPr>
-        <w:rPr>
-          <w:rFonts w:ascii="Calibri" w:hAnsi="Calibri" w:cs="Arial"/>
-        </w:rPr>
-      </w:pPr>
-    </w:p>
-    <w:p>
-      <w:pPr>
-        <w:jc w:val="both"/>
-        <w:rPr>
-          <w:rFonts w:ascii="Calibri" w:hAnsi="Calibri" w:cs="Arial"/>
-        </w:rPr>
-      </w:pPr>
-      <w:r>
-        <w:rPr>
-          <w:rFonts w:ascii="Calibri" w:hAnsi="Calibri" w:cs="Arial"/>
-        </w:rPr>
-        <w:t xml:space="preserve">Das Lithium </w:t>
-      </w:r>
-      <w:r>
-        <w:rPr>
-          <w:rFonts w:ascii="Calibri" w:hAnsi="Calibri" w:cs="Arial"/>
-        </w:rPr>
-        <w:t xml:space="preserve">hatte eine schwarze Hülle und das Innere war silbern. Dies konnten wir beim Zerschneiden eines Lithium Stückes beobachten. Das Schneiden fühlte sich nicht sehr hart an, erforderte aber trotzdem ein wenig Druck. </w:t>
-      </w:r>
-      <w:r>
-        <w:rPr>
-          <w:rFonts w:ascii="Calibri" w:hAnsi="Calibri" w:cs="Arial"/>
-          <w:highlight w:val="yellow"/>
-        </w:rPr>
-        <w:t>Das Lithium stank nach Geruch.</w:t>
-      </w:r>
-    </w:p>
-    <w:p>
-      <w:pPr>
-        <w:rPr>
-          <w:rFonts w:ascii="Calibri" w:hAnsi="Calibri" w:cs="Arial"/>
-        </w:rPr>
-      </w:pPr>
-    </w:p>
-    <w:p>
-      <w:pPr>
-        <w:rPr>
-          <w:rFonts w:ascii="Calibri" w:hAnsi="Calibri" w:cs="Arial"/>
-        </w:rPr>
-      </w:pPr>
-      <w:r>
-        <w:rPr>
-          <w:rFonts w:ascii="Calibri" w:hAnsi="Calibri" w:cs="Arial"/>
-        </w:rPr>
-        <w:t xml:space="preserve">Es war eindrücklich zu sehen, wie das </w:t>
-      </w:r>
-      <w:r>
-        <w:rPr>
-          <w:rFonts w:ascii="Calibri" w:hAnsi="Calibri" w:cs="Arial"/>
-        </w:rPr>
-        <w:t>Lithium</w:t>
-      </w:r>
-      <w:r>
-        <w:rPr>
-          <w:rFonts w:ascii="Calibri" w:hAnsi="Calibri" w:cs="Arial"/>
-        </w:rPr>
-        <w:t xml:space="preserve"> </w:t>
-      </w:r>
-      <w:r>
-        <w:rPr>
-          <w:rFonts w:ascii="Calibri" w:hAnsi="Calibri" w:cs="Arial"/>
-        </w:rPr>
-        <w:t xml:space="preserve">reagierte, als es mit </w:t>
-      </w:r>
-      <w:r>
-        <w:rPr>
-          <w:rFonts w:ascii="Calibri" w:hAnsi="Calibri" w:cs="Arial"/>
-        </w:rPr>
-        <w:t xml:space="preserve">Wasser </w:t>
-      </w:r>
-      <w:r>
-        <w:rPr>
-          <w:rFonts w:ascii="Calibri" w:hAnsi="Calibri" w:cs="Arial"/>
-        </w:rPr>
-        <w:t>in Berührung kam</w:t>
-      </w:r>
-      <w:r>
-        <w:rPr>
-          <w:rFonts w:ascii="Calibri" w:hAnsi="Calibri" w:cs="Arial"/>
-        </w:rPr>
-        <w:t xml:space="preserve">. </w:t>
-      </w:r>
-      <w:r>
-        <w:rPr>
-          <w:rFonts w:ascii="Calibri" w:hAnsi="Calibri" w:cs="Arial"/>
-        </w:rPr>
-        <w:t>Unmittelbar nachdem wir</w:t>
-      </w:r>
-      <w:r>
-        <w:rPr>
-          <w:rFonts w:ascii="Calibri" w:hAnsi="Calibri" w:cs="Arial"/>
-        </w:rPr>
-        <w:t xml:space="preserve"> das </w:t>
-      </w:r>
-      <w:r>
-        <w:rPr>
-          <w:rFonts w:ascii="Calibri" w:hAnsi="Calibri" w:cs="Arial"/>
-        </w:rPr>
-        <w:t>Lithium</w:t>
-      </w:r>
-      <w:r>
-        <w:rPr>
-          <w:rFonts w:ascii="Calibri" w:hAnsi="Calibri" w:cs="Arial"/>
-        </w:rPr>
-        <w:t xml:space="preserve"> in das Becken mit dem Wasser hielten, fing es an zu sprudeln</w:t>
-      </w:r>
-      <w:r>
-        <w:rPr>
-          <w:rFonts w:ascii="Calibri" w:hAnsi="Calibri" w:cs="Arial"/>
-        </w:rPr>
-        <w:t xml:space="preserve">. </w:t>
-      </w:r>
-      <w:r>
-        <w:rPr>
-          <w:rFonts w:ascii="Calibri" w:hAnsi="Calibri" w:cs="Arial"/>
-        </w:rPr>
-        <w:t xml:space="preserve"> </w:t>
-      </w:r>
-      <w:r>
-        <w:rPr>
-          <w:rFonts w:ascii="Calibri" w:hAnsi="Calibri" w:cs="Arial"/>
-        </w:rPr>
-        <w:t>E</w:t>
-      </w:r>
-      <w:r>
-        <w:rPr>
-          <w:rFonts w:ascii="Calibri" w:hAnsi="Calibri" w:cs="Arial"/>
-        </w:rPr>
-        <w:t xml:space="preserve">s bildeten sich viele </w:t>
-      </w:r>
-      <w:r>
-        <w:rPr>
-          <w:rFonts w:ascii="Calibri" w:hAnsi="Calibri" w:cs="Arial"/>
-        </w:rPr>
-        <w:t xml:space="preserve">kleine </w:t>
-      </w:r>
-      <w:r>
-        <w:rPr>
-          <w:rFonts w:ascii="Calibri" w:hAnsi="Calibri" w:cs="Arial"/>
-        </w:rPr>
-        <w:t xml:space="preserve">Bläschen um das </w:t>
-      </w:r>
-      <w:r>
-        <w:rPr>
-          <w:rFonts w:ascii="Calibri" w:hAnsi="Calibri" w:cs="Arial"/>
-        </w:rPr>
-        <w:t>Lithium</w:t>
-      </w:r>
-      <w:r>
-        <w:rPr>
-          <w:rFonts w:ascii="Calibri" w:hAnsi="Calibri" w:cs="Arial"/>
-        </w:rPr>
-        <w:t xml:space="preserve"> herum.</w:t>
-      </w:r>
-      <w:r>
-        <w:rPr>
-          <w:rFonts w:ascii="Calibri" w:hAnsi="Calibri" w:cs="Arial"/>
-        </w:rPr>
-        <w:t xml:space="preserve"> </w:t>
-      </w:r>
-      <w:r>
-        <w:rPr>
-          <w:rFonts w:ascii="Calibri" w:hAnsi="Calibri" w:cs="Arial"/>
-        </w:rPr>
-        <w:t xml:space="preserve"> </w:t>
-      </w:r>
-    </w:p>
-    <w:p>
-      <w:pPr>
-        <w:rPr>
-          <w:rFonts w:ascii="Calibri" w:hAnsi="Calibri" w:cs="Arial"/>
-          <w:highlight w:val="yellow"/>
-        </w:rPr>
-      </w:pPr>
-      <w:r>
-        <w:rPr>
-          <w:rFonts w:ascii="Calibri" w:hAnsi="Calibri" w:cs="Arial"/>
-        </w:rPr>
-        <w:t>Der verdünnte Rotkohlsaft im Reagenzglas sprudelte und spritze in die Höhe.</w:t>
-      </w:r>
-      <w:r>
-        <w:rPr>
-          <w:rFonts w:ascii="Calibri" w:hAnsi="Calibri" w:cs="Arial"/>
-        </w:rPr>
-        <w:t xml:space="preserve"> Die</w:t>
-      </w:r>
-      <w:r>
-        <w:rPr>
-          <w:rFonts w:ascii="Calibri" w:hAnsi="Calibri" w:cs="Arial"/>
-        </w:rPr>
-        <w:t xml:space="preserve"> Farbe der Flüssigkeit </w:t>
-      </w:r>
-      <w:r>
-        <w:rPr>
-          <w:rFonts w:ascii="Calibri" w:hAnsi="Calibri" w:cs="Arial"/>
-        </w:rPr>
-        <w:t xml:space="preserve">änderte sich </w:t>
-      </w:r>
-      <w:r>
-        <w:rPr>
-          <w:rFonts w:ascii="Calibri" w:hAnsi="Calibri" w:cs="Arial"/>
-        </w:rPr>
-        <w:t xml:space="preserve">in wenigen </w:t>
-      </w:r>
-      <w:r>
-        <w:rPr>
-          <w:rFonts w:ascii="Calibri" w:hAnsi="Calibri" w:cs="Arial"/>
-        </w:rPr>
-        <w:t>B</w:t>
-      </w:r>
-      <w:r>
-        <w:rPr>
-          <w:rFonts w:ascii="Calibri" w:hAnsi="Calibri" w:cs="Arial"/>
-        </w:rPr>
-        <w:t xml:space="preserve">ruchteilen von Sekunden von </w:t>
-      </w:r>
-      <w:r>
-        <w:rPr>
-          <w:rFonts w:ascii="Calibri" w:hAnsi="Calibri" w:cs="Arial"/>
-        </w:rPr>
-        <w:t>einer d</w:t>
-      </w:r>
-      <w:r>
-        <w:rPr>
-          <w:rFonts w:ascii="Calibri" w:hAnsi="Calibri" w:cs="Arial"/>
-        </w:rPr>
-        <w:t>unkelviolett</w:t>
-      </w:r>
-      <w:r>
-        <w:rPr>
-          <w:rFonts w:ascii="Calibri" w:hAnsi="Calibri" w:cs="Arial"/>
-        </w:rPr>
-        <w:t>en Farbe</w:t>
-      </w:r>
-      <w:r>
-        <w:rPr>
-          <w:rFonts w:ascii="Calibri" w:hAnsi="Calibri" w:cs="Arial"/>
-        </w:rPr>
-        <w:t xml:space="preserve"> in ein helles/Gelb Grün. Aussen am Reagenzglas waren viele Bläschen zu erkennen. </w:t>
-      </w:r>
-      <w:r>
-        <w:rPr>
-          <w:rFonts w:ascii="Calibri" w:hAnsi="Calibri" w:cs="Arial"/>
-        </w:rPr>
-        <w:t xml:space="preserve">Die gelb/grüne Flüssigkeit lief unten am Reagenzglas hinaus und vermischte sich mit dem Wasser im Becken. </w:t>
-      </w:r>
-      <w:r>
-        <w:rPr>
-          <w:rFonts w:ascii="Calibri" w:hAnsi="Calibri" w:cs="Arial"/>
-        </w:rPr>
-        <w:t xml:space="preserve">Der Inhalt des ganzen Beckens hatte nun eine grün/gelbe Farbe. </w:t>
-      </w:r>
-      <w:r>
-        <w:rPr>
-          <w:rFonts w:ascii="Calibri" w:hAnsi="Calibri" w:cs="Arial"/>
-          <w:highlight w:val="yellow"/>
-        </w:rPr>
-        <w:t>Am obersten Teil des Reagenzglases befand sich keine Flüssigkeit mehr.</w:t>
-      </w:r>
-      <w:r>
-        <w:rPr>
-          <w:rFonts w:ascii="Calibri" w:hAnsi="Calibri" w:cs="Arial"/>
-          <w:highlight w:val="yellow"/>
-        </w:rPr>
-        <w:t xml:space="preserve"> </w:t>
-      </w:r>
-      <w:r>
-        <w:rPr>
-          <w:rFonts w:ascii="Calibri" w:hAnsi="Calibri" w:cs="Arial"/>
-        </w:rPr>
-        <w:t xml:space="preserve">Unmittelbar nach der Reaktion berührten wir das Reagenzglas. Wir stellten </w:t>
-      </w:r>
-      <w:r>
-        <w:rPr>
-          <w:rFonts w:ascii="Calibri" w:hAnsi="Calibri" w:cs="Arial"/>
-        </w:rPr>
-        <w:t>f</w:t>
-      </w:r>
-      <w:r>
-        <w:rPr>
-          <w:rFonts w:ascii="Calibri" w:hAnsi="Calibri" w:cs="Arial"/>
-        </w:rPr>
-        <w:t xml:space="preserve">est, dass </w:t>
-      </w:r>
-      <w:r>
-        <w:rPr>
-          <w:rFonts w:ascii="Calibri" w:hAnsi="Calibri" w:cs="Arial"/>
-        </w:rPr>
-        <w:t>das Glas</w:t>
-      </w:r>
-      <w:r>
-        <w:rPr>
-          <w:rFonts w:ascii="Calibri" w:hAnsi="Calibri" w:cs="Arial"/>
-        </w:rPr>
-        <w:t xml:space="preserve"> </w:t>
-      </w:r>
-      <w:r>
-        <w:rPr>
-          <w:rFonts w:ascii="Calibri" w:hAnsi="Calibri" w:cs="Arial"/>
-        </w:rPr>
-        <w:t>w</w:t>
-      </w:r>
-      <w:r>
-        <w:rPr>
-          <w:rFonts w:ascii="Calibri" w:hAnsi="Calibri" w:cs="Arial"/>
-        </w:rPr>
-        <w:t xml:space="preserve">ärmer </w:t>
-      </w:r>
-      <w:r>
-        <w:rPr>
-          <w:rFonts w:ascii="Calibri" w:hAnsi="Calibri" w:cs="Arial"/>
-        </w:rPr>
-        <w:t>war</w:t>
-      </w:r>
-      <w:r>
-        <w:rPr>
-          <w:rFonts w:ascii="Calibri" w:hAnsi="Calibri" w:cs="Arial"/>
-        </w:rPr>
-        <w:t xml:space="preserve">, als die Zimmertemperatur. </w:t>
-      </w:r>
-      <w:r>
-        <w:rPr>
-          <w:rFonts w:ascii="Calibri" w:hAnsi="Calibri" w:cs="Arial"/>
-        </w:rPr>
-        <w:t xml:space="preserve">Bei der zweiten Berührung, zwei Minuten nach der Reaktion, fühlte sich das Glas kälter an, als die Zimmertemperatur. </w:t>
-      </w:r>
-      <w:r>
-        <w:rPr>
-          <w:rFonts w:ascii="Calibri" w:hAnsi="Calibri" w:cs="Arial"/>
-          <w:highlight w:val="cyan"/>
-        </w:rPr>
-        <w:t xml:space="preserve">Ich würde hier noch hinschreiben wieso das ist oder </w:t>
-      </w:r>
-      <w:proofErr w:type="spellStart"/>
-      <w:r>
-        <w:rPr>
-          <w:rFonts w:ascii="Calibri" w:hAnsi="Calibri" w:cs="Arial"/>
-          <w:highlight w:val="cyan"/>
-        </w:rPr>
-        <w:t>af</w:t>
-      </w:r>
-      <w:proofErr w:type="spellEnd"/>
-      <w:r>
-        <w:rPr>
-          <w:rFonts w:ascii="Calibri" w:hAnsi="Calibri" w:cs="Arial"/>
-          <w:highlight w:val="cyan"/>
-        </w:rPr>
-        <w:t xml:space="preserve"> den </w:t>
-      </w:r>
-      <w:proofErr w:type="spellStart"/>
-      <w:r>
-        <w:rPr>
-          <w:rFonts w:ascii="Calibri" w:hAnsi="Calibri" w:cs="Arial"/>
-          <w:highlight w:val="cyan"/>
-        </w:rPr>
-        <w:t>obrigen</w:t>
-      </w:r>
-      <w:proofErr w:type="spellEnd"/>
-      <w:r>
-        <w:rPr>
-          <w:rFonts w:ascii="Calibri" w:hAnsi="Calibri" w:cs="Arial"/>
-          <w:highlight w:val="cyan"/>
-        </w:rPr>
-        <w:t xml:space="preserve"> abschnitt verweisen.</w:t>
-      </w:r>
-    </w:p>
-    <w:p>
-      <w:pPr>
-        <w:rPr>
-          <w:rFonts w:ascii="Calibri" w:hAnsi="Calibri" w:cs="Arial"/>
-          <w:highlight w:val="yellow"/>
-        </w:rPr>
-      </w:pPr>
-    </w:p>
-    <w:p>
-      <w:pPr>
-        <w:rPr>
-          <w:rFonts w:ascii="Calibri" w:hAnsi="Calibri" w:cs="Arial"/>
-          <w:highlight w:val="yellow"/>
-        </w:rPr>
-      </w:pPr>
-      <w:proofErr w:type="spellStart"/>
-      <w:r>
-        <w:rPr>
-          <w:rFonts w:ascii="Calibri" w:hAnsi="Calibri" w:cs="Arial"/>
-          <w:highlight w:val="yellow"/>
-        </w:rPr>
-        <w:t>Änzunden</w:t>
-      </w:r>
-      <w:proofErr w:type="spellEnd"/>
-      <w:r>
-        <w:rPr>
-          <w:rFonts w:ascii="Calibri" w:hAnsi="Calibri" w:cs="Arial"/>
-          <w:highlight w:val="yellow"/>
-        </w:rPr>
-        <w:t xml:space="preserve"> nach dem Versuch. Rote Flamme </w:t>
-      </w:r>
-    </w:p>
-    <w:p>
-      <w:pPr>
-        <w:rPr>
-          <w:rFonts w:ascii="Calibri" w:hAnsi="Calibri" w:cs="Arial"/>
-          <w:highlight w:val="yellow"/>
-        </w:rPr>
-      </w:pPr>
-      <w:r>
-        <w:rPr>
-          <w:rFonts w:ascii="Calibri" w:hAnsi="Calibri" w:cs="Arial"/>
-          <w:highlight w:val="yellow"/>
-        </w:rPr>
-        <w:t xml:space="preserve">Fragen wegen den ungültigen versuchen, wo wir das notieren müssen und welche Säure wir hineingegeben haben. </w:t>
-      </w:r>
-      <w:proofErr w:type="gramStart"/>
-      <w:r>
-        <w:rPr>
-          <w:rFonts w:ascii="Calibri" w:hAnsi="Calibri" w:cs="Arial"/>
-          <w:highlight w:val="yellow"/>
-        </w:rPr>
-        <w:t>Bilder  unsichere</w:t>
-      </w:r>
-      <w:proofErr w:type="gramEnd"/>
-      <w:r>
-        <w:rPr>
-          <w:rFonts w:ascii="Calibri" w:hAnsi="Calibri" w:cs="Arial"/>
-          <w:highlight w:val="yellow"/>
-        </w:rPr>
-        <w:t xml:space="preserve"> Anmerkung </w:t>
-      </w:r>
-      <w:proofErr w:type="spellStart"/>
-      <w:r>
-        <w:rPr>
-          <w:rFonts w:ascii="Calibri" w:hAnsi="Calibri" w:cs="Arial"/>
-          <w:highlight w:val="yellow"/>
-        </w:rPr>
-        <w:t>ev</w:t>
-      </w:r>
-      <w:proofErr w:type="spellEnd"/>
-      <w:r>
-        <w:rPr>
-          <w:rFonts w:ascii="Calibri" w:hAnsi="Calibri" w:cs="Arial"/>
-          <w:highlight w:val="yellow"/>
-        </w:rPr>
-        <w:t xml:space="preserve"> mit Bilder vergleichen. Die Farbe im </w:t>
-      </w:r>
-      <w:proofErr w:type="spellStart"/>
-      <w:r>
-        <w:rPr>
-          <w:rFonts w:ascii="Calibri" w:hAnsi="Calibri" w:cs="Arial"/>
-          <w:highlight w:val="yellow"/>
-        </w:rPr>
-        <w:t>reagenzglas</w:t>
-      </w:r>
-      <w:proofErr w:type="spellEnd"/>
-      <w:r>
-        <w:rPr>
-          <w:rFonts w:ascii="Calibri" w:hAnsi="Calibri" w:cs="Arial"/>
-          <w:highlight w:val="yellow"/>
-        </w:rPr>
-        <w:t xml:space="preserve"> unten deutlich kraftvoller als die Farbe die sich oben befand. </w:t>
-      </w:r>
-    </w:p>
-    <w:p>
-      <w:pPr>
-        <w:rPr>
-          <w:rFonts w:ascii="Calibri" w:hAnsi="Calibri" w:cs="Arial"/>
-          <w:highlight w:val="yellow"/>
-        </w:rPr>
-      </w:pPr>
-    </w:p>
-    <w:p>
-      <w:pPr>
-        <w:rPr>
-          <w:rFonts w:ascii="Calibri" w:hAnsi="Calibri" w:cs="Arial"/>
-        </w:rPr>
-      </w:pPr>
-      <w:r>
-        <w:rPr>
-          <w:rFonts w:ascii="Calibri" w:hAnsi="Calibri" w:cs="Arial"/>
-        </w:rPr>
-        <w:t>Bei einem der drei Versuche gaben wir Säure in die gelb,</w:t>
-      </w:r>
-      <w:r>
-        <w:rPr>
-          <w:rFonts w:ascii="Calibri" w:hAnsi="Calibri" w:cs="Arial"/>
-        </w:rPr>
-        <w:t xml:space="preserve"> </w:t>
-      </w:r>
-      <w:r>
-        <w:rPr>
-          <w:rFonts w:ascii="Calibri" w:hAnsi="Calibri" w:cs="Arial"/>
-        </w:rPr>
-        <w:t>g</w:t>
-      </w:r>
-      <w:r>
-        <w:rPr>
-          <w:rFonts w:ascii="Calibri" w:hAnsi="Calibri" w:cs="Arial"/>
-        </w:rPr>
-        <w:t>r</w:t>
-      </w:r>
-      <w:r>
-        <w:rPr>
-          <w:rFonts w:ascii="Calibri" w:hAnsi="Calibri" w:cs="Arial"/>
-        </w:rPr>
-        <w:t>üne Flüssigkeit des Beckens. Das Reagenzglas hatten wir zu diesem Zeitpunkt schon entleert und entfernt.</w:t>
-      </w:r>
-      <w:r>
-        <w:rPr>
-          <w:rFonts w:ascii="Calibri" w:hAnsi="Calibri" w:cs="Arial"/>
-        </w:rPr>
-        <w:t xml:space="preserve"> </w:t>
-      </w:r>
       <w:r>
         <w:rPr>
           <w:rFonts w:ascii="Calibri" w:hAnsi="Calibri" w:cs="Arial"/>
@@ -5846,6 +4986,12 @@
           <w:rFonts w:ascii="Calibri" w:hAnsi="Calibri" w:cs="Arial"/>
         </w:rPr>
       </w:pPr>
+      <w:r>
+        <w:rPr>
+          <w:rFonts w:ascii="Calibri" w:hAnsi="Calibri" w:cs="Arial"/>
+        </w:rPr>
+        <w:t>Essigsäure</w:t>
+      </w:r>
     </w:p>
     <w:p>
       <w:pPr>
@@ -6100,235 +5246,26 @@
           <w:sz w:val="22"/>
           <w:szCs w:val="22"/>
         </w:rPr>
-        <w:t>Ihr Text...</w:t>
-      </w:r>
-    </w:p>
-    <w:p>
-      <w:pPr>
-        <w:rPr>
-          <w:rFonts w:ascii="Calibri" w:hAnsi="Calibri" w:cs="Arial"/>
-          <w:sz w:val="24"/>
-          <w:szCs w:val="24"/>
-        </w:rPr>
-      </w:pPr>
-    </w:p>
-    <w:p>
-      <w:pPr>
-        <w:ind w:left="426" w:hanging="426"/>
-        <w:rPr>
-          <w:rFonts w:asciiTheme="minorHAnsi" w:hAnsiTheme="minorHAnsi" w:cstheme="minorHAnsi"/>
-          <w:b/>
-        </w:rPr>
-      </w:pPr>
-      <w:r>
-        <w:rPr>
-          <w:rFonts w:asciiTheme="minorHAnsi" w:hAnsiTheme="minorHAnsi" w:cstheme="minorHAnsi"/>
-          <w:b/>
-        </w:rPr>
-        <w:t>3</w:t>
-      </w:r>
-      <w:r>
-        <w:rPr>
-          <w:rFonts w:asciiTheme="minorHAnsi" w:hAnsiTheme="minorHAnsi" w:cstheme="minorHAnsi"/>
-          <w:b/>
-        </w:rPr>
-        <w:t>.2</w:t>
-      </w:r>
-      <w:r>
-        <w:rPr>
-          <w:rFonts w:asciiTheme="minorHAnsi" w:hAnsiTheme="minorHAnsi" w:cstheme="minorHAnsi"/>
-          <w:b/>
-        </w:rPr>
-        <w:tab/>
-      </w:r>
-      <w:r>
-        <w:rPr>
-          <w:rFonts w:asciiTheme="minorHAnsi" w:hAnsiTheme="minorHAnsi" w:cstheme="minorHAnsi"/>
-          <w:b/>
-        </w:rPr>
-        <w:t>Messgeräte</w:t>
-      </w:r>
-      <w:r>
-        <w:rPr>
-          <w:rFonts w:asciiTheme="minorHAnsi" w:hAnsiTheme="minorHAnsi" w:cstheme="minorHAnsi"/>
-          <w:b/>
-        </w:rPr>
-        <w:t>genauigkeit</w:t>
-      </w:r>
-    </w:p>
-    <w:p>
-      <w:pPr>
-        <w:jc w:val="both"/>
-        <w:rPr>
-          <w:rStyle w:val="IntensiveHervorhebung"/>
-          <w:i w:val="0"/>
-        </w:rPr>
-      </w:pPr>
-      <w:r>
-        <w:rPr>
-          <w:rStyle w:val="IntensiveHervorhebung"/>
-          <w:i w:val="0"/>
-        </w:rPr>
-        <w:t>Bestimmen Sie die Messgerätegenauigkeit</w:t>
-      </w:r>
-      <w:r>
-        <w:rPr>
-          <w:rStyle w:val="IntensiveHervorhebung"/>
-          <w:i w:val="0"/>
-        </w:rPr>
-        <w:t xml:space="preserve"> </w:t>
-      </w:r>
-      <w:r>
-        <w:rPr>
-          <w:rStyle w:val="IntensiveHervorhebung"/>
-          <w:i w:val="0"/>
-        </w:rPr>
-        <w:t>beispielhaft an jenem</w:t>
-      </w:r>
-      <w:r>
-        <w:rPr>
-          <w:rStyle w:val="IntensiveHervorhebung"/>
-          <w:i w:val="0"/>
-        </w:rPr>
-        <w:t xml:space="preserve"> berechneten </w:t>
-      </w:r>
-      <w:r>
-        <w:rPr>
-          <w:rStyle w:val="IntensiveHervorhebung"/>
-          <w:i w:val="0"/>
-        </w:rPr>
-        <w:t>H2-</w:t>
-      </w:r>
-      <w:r>
-        <w:rPr>
-          <w:rStyle w:val="IntensiveHervorhebung"/>
-          <w:i w:val="0"/>
-        </w:rPr>
-        <w:t>Volumen bei Normbedingungen</w:t>
-      </w:r>
-      <w:r>
-        <w:rPr>
-          <w:rStyle w:val="IntensiveHervorhebung"/>
-          <w:i w:val="0"/>
-        </w:rPr>
-        <w:t xml:space="preserve">, welches </w:t>
-      </w:r>
-      <w:r>
-        <w:rPr>
-          <w:rStyle w:val="IntensiveHervorhebung"/>
-          <w:i w:val="0"/>
-        </w:rPr>
-        <w:t>die kleinste Li-Masse hatte.</w:t>
-      </w:r>
-    </w:p>
-    <w:p>
-      <w:pPr>
-        <w:jc w:val="both"/>
-        <w:rPr>
-          <w:rStyle w:val="IntensiveHervorhebung"/>
-          <w:i w:val="0"/>
-        </w:rPr>
-      </w:pPr>
-      <w:r>
-        <w:rPr>
-          <w:rStyle w:val="IntensiveHervorhebung"/>
-          <w:i w:val="0"/>
-        </w:rPr>
-        <w:t xml:space="preserve">Addieren Sie </w:t>
-      </w:r>
-      <w:r>
-        <w:rPr>
-          <w:rStyle w:val="IntensiveHervorhebung"/>
-          <w:i w:val="0"/>
-        </w:rPr>
-        <w:t>hier</w:t>
-      </w:r>
-      <w:r>
-        <w:rPr>
-          <w:rStyle w:val="IntensiveHervorhebung"/>
-          <w:i w:val="0"/>
-        </w:rPr>
-        <w:t xml:space="preserve"> die relativen Messf</w:t>
-      </w:r>
-      <w:r>
-        <w:rPr>
-          <w:rStyle w:val="IntensiveHervorhebung"/>
-          <w:i w:val="0"/>
-        </w:rPr>
-        <w:t>e</w:t>
-      </w:r>
-      <w:r>
-        <w:rPr>
-          <w:rStyle w:val="IntensiveHervorhebung"/>
-          <w:i w:val="0"/>
-        </w:rPr>
-        <w:t>h</w:t>
-      </w:r>
-      <w:r>
-        <w:rPr>
-          <w:rStyle w:val="IntensiveHervorhebung"/>
-          <w:i w:val="0"/>
-        </w:rPr>
-        <w:t xml:space="preserve">ler </w:t>
-      </w:r>
-      <w:r>
-        <w:rPr>
-          <w:rStyle w:val="IntensiveHervorhebung"/>
-          <w:i w:val="0"/>
-        </w:rPr>
-        <w:t>sämtlicher</w:t>
-      </w:r>
-      <w:r>
-        <w:rPr>
-          <w:rStyle w:val="IntensiveHervorhebung"/>
-          <w:i w:val="0"/>
-        </w:rPr>
-        <w:t xml:space="preserve"> Messgeräte, </w:t>
-      </w:r>
-      <w:r>
-        <w:rPr>
-          <w:rStyle w:val="IntensiveHervorhebung"/>
-          <w:i w:val="0"/>
-        </w:rPr>
-        <w:t>die das</w:t>
-      </w:r>
-      <w:r>
-        <w:rPr>
-          <w:rStyle w:val="IntensiveHervorhebung"/>
-          <w:i w:val="0"/>
-        </w:rPr>
-        <w:t xml:space="preserve"> Endresultat </w:t>
-      </w:r>
-      <w:r>
-        <w:rPr>
-          <w:rStyle w:val="IntensiveHervorhebung"/>
-          <w:i w:val="0"/>
-        </w:rPr>
-        <w:t>beei</w:t>
-      </w:r>
-      <w:r>
-        <w:rPr>
-          <w:rStyle w:val="IntensiveHervorhebung"/>
-          <w:i w:val="0"/>
-        </w:rPr>
-        <w:t>n</w:t>
-      </w:r>
-      <w:r>
-        <w:rPr>
-          <w:rStyle w:val="IntensiveHervorhebung"/>
-          <w:i w:val="0"/>
-        </w:rPr>
-        <w:t xml:space="preserve">flussen. </w:t>
-      </w:r>
-    </w:p>
-    <w:p>
-      <w:pPr>
-        <w:jc w:val="both"/>
-        <w:rPr>
-          <w:rFonts w:asciiTheme="minorHAnsi" w:hAnsiTheme="minorHAnsi" w:cstheme="minorHAnsi"/>
-          <w:i/>
-        </w:rPr>
-      </w:pPr>
+        <w:t>Das kleinste Volumen beträgt 22.1994 L. Das grösste Volumen beträgt 22.5261. Daraus erhält man wenn man beides zusammen addiert und durch zwei rechnet, erhält man das Resultat 22.3628.</w:t>
+      </w:r>
+      <w:r>
+        <w:rPr>
+          <w:rFonts w:ascii="Calibri" w:hAnsi="Calibri" w:cs="Arial"/>
+          <w:b w:val="0"/>
+          <w:sz w:val="22"/>
+          <w:szCs w:val="22"/>
+        </w:rPr>
+        <w:t xml:space="preserve"> Der absolute Fehler ist 0.1635. Nun kann man die relative Abweichung in % ausrechnen. Dazu rechnet man 0.1635 durch 0.223628. Damit erhält man den Wert 0.731125 %</w:t>
+      </w:r>
+      <w:r>
+        <w:rPr>
+          <w:rFonts w:ascii="Calibri" w:hAnsi="Calibri" w:cs="Arial"/>
+          <w:b w:val="0"/>
+          <w:sz w:val="22"/>
+          <w:szCs w:val="22"/>
+        </w:rPr>
+        <w:t>.</w:t>
+      </w:r>
     </w:p>
     <w:p>
       <w:pPr>
@@ -6343,14 +5280,28 @@
           <w:szCs w:val="22"/>
         </w:rPr>
       </w:pPr>
-      <w:r>
+    </w:p>
+    <w:p>
+      <w:pPr>
+        <w:pStyle w:val="Vorgabetext1"/>
+        <w:tabs>
+          <w:tab w:val="left" w:pos="3686"/>
+        </w:tabs>
         <w:rPr>
           <w:rFonts w:ascii="Calibri" w:hAnsi="Calibri" w:cs="Arial"/>
           <w:b w:val="0"/>
           <w:sz w:val="22"/>
           <w:szCs w:val="22"/>
         </w:rPr>
-        <w:t>Ihr Text...</w:t>
+      </w:pPr>
+      <w:r>
+        <w:rPr>
+          <w:rFonts w:ascii="Calibri" w:hAnsi="Calibri" w:cs="Arial"/>
+          <w:b w:val="0"/>
+          <w:sz w:val="22"/>
+          <w:szCs w:val="22"/>
+        </w:rPr>
+        <w:t>Kleinstes gemessenes Volumen:</w:t>
       </w:r>
     </w:p>
     <w:p>
@@ -6361,6 +5312,49 @@
           <w:szCs w:val="24"/>
         </w:rPr>
       </w:pPr>
+      <w:r>
+        <w:rPr>
+          <w:rFonts w:ascii="Calibri" w:hAnsi="Calibri" w:cs="Arial"/>
+          <w:sz w:val="24"/>
+          <w:szCs w:val="24"/>
+        </w:rPr>
+        <w:t>Grösstes gemessenes Volumen</w:t>
+      </w:r>
+      <w:r>
+        <w:rPr>
+          <w:rFonts w:ascii="Calibri" w:hAnsi="Calibri" w:cs="Arial"/>
+          <w:sz w:val="24"/>
+          <w:szCs w:val="24"/>
+        </w:rPr>
+        <w:t>:</w:t>
+      </w:r>
+    </w:p>
+    <w:p>
+      <w:pPr>
+        <w:rPr>
+          <w:rFonts w:ascii="Calibri" w:hAnsi="Calibri" w:cs="Arial"/>
+          <w:sz w:val="24"/>
+          <w:szCs w:val="24"/>
+        </w:rPr>
+      </w:pPr>
+    </w:p>
+    <w:p>
+      <w:pPr>
+        <w:rPr>
+          <w:rFonts w:ascii="Calibri" w:hAnsi="Calibri" w:cs="Arial"/>
+          <w:sz w:val="24"/>
+          <w:szCs w:val="24"/>
+        </w:rPr>
+      </w:pPr>
+    </w:p>
+    <w:p>
+      <w:pPr>
+        <w:rPr>
+          <w:rFonts w:ascii="Calibri" w:hAnsi="Calibri" w:cs="Arial"/>
+          <w:sz w:val="24"/>
+          <w:szCs w:val="24"/>
+        </w:rPr>
+      </w:pPr>
     </w:p>
     <w:p>
       <w:pPr>
@@ -6375,6 +5369,7 @@
           <w:rFonts w:asciiTheme="minorHAnsi" w:hAnsiTheme="minorHAnsi" w:cstheme="minorHAnsi"/>
           <w:b/>
         </w:rPr>
+        <w:lastRenderedPageBreak/>
         <w:t>3</w:t>
       </w:r>
       <w:r>
@@ -6382,7 +5377,7 @@
           <w:rFonts w:asciiTheme="minorHAnsi" w:hAnsiTheme="minorHAnsi" w:cstheme="minorHAnsi"/>
           <w:b/>
         </w:rPr>
-        <w:t>.3</w:t>
+        <w:t>.2</w:t>
       </w:r>
       <w:r>
         <w:rPr>
@@ -6390,6 +5385,349 @@
           <w:b/>
         </w:rPr>
         <w:tab/>
+      </w:r>
+      <w:r>
+        <w:rPr>
+          <w:rFonts w:asciiTheme="minorHAnsi" w:hAnsiTheme="minorHAnsi" w:cstheme="minorHAnsi"/>
+          <w:b/>
+        </w:rPr>
+        <w:t>Messgeräte</w:t>
+      </w:r>
+      <w:r>
+        <w:rPr>
+          <w:rFonts w:asciiTheme="minorHAnsi" w:hAnsiTheme="minorHAnsi" w:cstheme="minorHAnsi"/>
+          <w:b/>
+        </w:rPr>
+        <w:t>genauigkeit</w:t>
+      </w:r>
+    </w:p>
+    <w:p>
+      <w:pPr>
+        <w:jc w:val="both"/>
+        <w:rPr>
+          <w:rStyle w:val="IntensiveHervorhebung"/>
+          <w:i w:val="0"/>
+        </w:rPr>
+      </w:pPr>
+      <w:r>
+        <w:rPr>
+          <w:rStyle w:val="IntensiveHervorhebung"/>
+          <w:i w:val="0"/>
+        </w:rPr>
+        <w:t>Bestimmen Sie die Messgerätegenauigkeit</w:t>
+      </w:r>
+      <w:r>
+        <w:rPr>
+          <w:rStyle w:val="IntensiveHervorhebung"/>
+          <w:i w:val="0"/>
+        </w:rPr>
+        <w:t xml:space="preserve"> </w:t>
+      </w:r>
+      <w:r>
+        <w:rPr>
+          <w:rStyle w:val="IntensiveHervorhebung"/>
+          <w:i w:val="0"/>
+        </w:rPr>
+        <w:t>beispielhaft an jenem</w:t>
+      </w:r>
+      <w:r>
+        <w:rPr>
+          <w:rStyle w:val="IntensiveHervorhebung"/>
+          <w:i w:val="0"/>
+        </w:rPr>
+        <w:t xml:space="preserve"> berechneten </w:t>
+      </w:r>
+      <w:r>
+        <w:rPr>
+          <w:rStyle w:val="IntensiveHervorhebung"/>
+          <w:i w:val="0"/>
+        </w:rPr>
+        <w:t>H2-</w:t>
+      </w:r>
+      <w:r>
+        <w:rPr>
+          <w:rStyle w:val="IntensiveHervorhebung"/>
+          <w:i w:val="0"/>
+        </w:rPr>
+        <w:t>Volumen bei Normbedingungen</w:t>
+      </w:r>
+      <w:r>
+        <w:rPr>
+          <w:rStyle w:val="IntensiveHervorhebung"/>
+          <w:i w:val="0"/>
+        </w:rPr>
+        <w:t xml:space="preserve">, welches </w:t>
+      </w:r>
+      <w:r>
+        <w:rPr>
+          <w:rStyle w:val="IntensiveHervorhebung"/>
+          <w:i w:val="0"/>
+        </w:rPr>
+        <w:t>die kleinste Li-Masse hatte.</w:t>
+      </w:r>
+    </w:p>
+    <w:p>
+      <w:pPr>
+        <w:jc w:val="both"/>
+        <w:rPr>
+          <w:rStyle w:val="IntensiveHervorhebung"/>
+          <w:i w:val="0"/>
+        </w:rPr>
+      </w:pPr>
+      <w:r>
+        <w:rPr>
+          <w:rStyle w:val="IntensiveHervorhebung"/>
+          <w:i w:val="0"/>
+        </w:rPr>
+        <w:t xml:space="preserve">Addieren Sie </w:t>
+      </w:r>
+      <w:r>
+        <w:rPr>
+          <w:rStyle w:val="IntensiveHervorhebung"/>
+          <w:i w:val="0"/>
+        </w:rPr>
+        <w:t>hier</w:t>
+      </w:r>
+      <w:r>
+        <w:rPr>
+          <w:rStyle w:val="IntensiveHervorhebung"/>
+          <w:i w:val="0"/>
+        </w:rPr>
+        <w:t xml:space="preserve"> die relativen Messf</w:t>
+      </w:r>
+      <w:r>
+        <w:rPr>
+          <w:rStyle w:val="IntensiveHervorhebung"/>
+          <w:i w:val="0"/>
+        </w:rPr>
+        <w:t>e</w:t>
+      </w:r>
+      <w:r>
+        <w:rPr>
+          <w:rStyle w:val="IntensiveHervorhebung"/>
+          <w:i w:val="0"/>
+        </w:rPr>
+        <w:t>h</w:t>
+      </w:r>
+      <w:r>
+        <w:rPr>
+          <w:rStyle w:val="IntensiveHervorhebung"/>
+          <w:i w:val="0"/>
+        </w:rPr>
+        <w:t xml:space="preserve">ler </w:t>
+      </w:r>
+      <w:r>
+        <w:rPr>
+          <w:rStyle w:val="IntensiveHervorhebung"/>
+          <w:i w:val="0"/>
+        </w:rPr>
+        <w:t>sämtlicher</w:t>
+      </w:r>
+      <w:r>
+        <w:rPr>
+          <w:rStyle w:val="IntensiveHervorhebung"/>
+          <w:i w:val="0"/>
+        </w:rPr>
+        <w:t xml:space="preserve"> Messgeräte, </w:t>
+      </w:r>
+      <w:r>
+        <w:rPr>
+          <w:rStyle w:val="IntensiveHervorhebung"/>
+          <w:i w:val="0"/>
+        </w:rPr>
+        <w:t>die das</w:t>
+      </w:r>
+      <w:r>
+        <w:rPr>
+          <w:rStyle w:val="IntensiveHervorhebung"/>
+          <w:i w:val="0"/>
+        </w:rPr>
+        <w:t xml:space="preserve"> Endresultat </w:t>
+      </w:r>
+      <w:r>
+        <w:rPr>
+          <w:rStyle w:val="IntensiveHervorhebung"/>
+          <w:i w:val="0"/>
+        </w:rPr>
+        <w:t>beei</w:t>
+      </w:r>
+      <w:r>
+        <w:rPr>
+          <w:rStyle w:val="IntensiveHervorhebung"/>
+          <w:i w:val="0"/>
+        </w:rPr>
+        <w:t>n</w:t>
+      </w:r>
+      <w:r>
+        <w:rPr>
+          <w:rStyle w:val="IntensiveHervorhebung"/>
+          <w:i w:val="0"/>
+        </w:rPr>
+        <w:t xml:space="preserve">flussen. </w:t>
+      </w:r>
+    </w:p>
+    <w:p>
+      <w:pPr>
+        <w:jc w:val="both"/>
+        <w:rPr>
+          <w:rFonts w:asciiTheme="minorHAnsi" w:hAnsiTheme="minorHAnsi" w:cstheme="minorHAnsi"/>
+          <w:i/>
+        </w:rPr>
+      </w:pPr>
+    </w:p>
+    <w:p>
+      <w:pPr>
+        <w:jc w:val="both"/>
+        <w:rPr>
+          <w:rFonts w:asciiTheme="minorHAnsi" w:hAnsiTheme="minorHAnsi" w:cstheme="minorHAnsi"/>
+          <w:i/>
+        </w:rPr>
+      </w:pPr>
+      <w:r>
+        <w:rPr>
+          <w:rFonts w:asciiTheme="minorHAnsi" w:hAnsiTheme="minorHAnsi" w:cstheme="minorHAnsi"/>
+          <w:i/>
+        </w:rPr>
+        <w:t xml:space="preserve">Durschnitts Messung bei Normbedingungen: </w:t>
+      </w:r>
+      <w:r>
+        <w:rPr>
+          <w:rFonts w:ascii="Calibri" w:hAnsi="Calibri" w:cs="Calibri"/>
+        </w:rPr>
+        <w:t>22.373</w:t>
+      </w:r>
+    </w:p>
+    <w:p>
+      <w:pPr>
+        <w:jc w:val="both"/>
+        <w:rPr>
+          <w:rFonts w:asciiTheme="minorHAnsi" w:hAnsiTheme="minorHAnsi" w:cstheme="minorHAnsi"/>
+          <w:i/>
+        </w:rPr>
+      </w:pPr>
+      <w:r>
+        <w:rPr>
+          <w:rFonts w:asciiTheme="minorHAnsi" w:hAnsiTheme="minorHAnsi" w:cstheme="minorHAnsi"/>
+          <w:i/>
+        </w:rPr>
+        <w:t>Gerät</w:t>
+      </w:r>
+      <w:r>
+        <w:rPr>
+          <w:rFonts w:asciiTheme="minorHAnsi" w:hAnsiTheme="minorHAnsi" w:cstheme="minorHAnsi"/>
+          <w:i/>
+        </w:rPr>
+        <w:t>efehler der Waage: 0.002 g</w:t>
+      </w:r>
+    </w:p>
+    <w:p>
+      <w:pPr>
+        <w:jc w:val="both"/>
+        <w:rPr>
+          <w:rFonts w:asciiTheme="minorHAnsi" w:hAnsiTheme="minorHAnsi" w:cstheme="minorHAnsi"/>
+          <w:i/>
+        </w:rPr>
+      </w:pPr>
+      <w:r>
+        <w:rPr>
+          <w:rFonts w:asciiTheme="minorHAnsi" w:hAnsiTheme="minorHAnsi" w:cstheme="minorHAnsi"/>
+          <w:i/>
+        </w:rPr>
+        <w:t>Gerät</w:t>
+      </w:r>
+      <w:r>
+        <w:rPr>
+          <w:rFonts w:asciiTheme="minorHAnsi" w:hAnsiTheme="minorHAnsi" w:cstheme="minorHAnsi"/>
+          <w:i/>
+        </w:rPr>
+        <w:t>efehler des Messzylinders: 0.05 ml</w:t>
+      </w:r>
+      <w:r>
+        <w:rPr>
+          <w:rFonts w:asciiTheme="minorHAnsi" w:hAnsiTheme="minorHAnsi" w:cstheme="minorHAnsi"/>
+          <w:i/>
+        </w:rPr>
+        <w:t xml:space="preserve"> 0.5%</w:t>
+      </w:r>
+    </w:p>
+    <w:p>
+      <w:pPr>
+        <w:pStyle w:val="Vorgabetext1"/>
+        <w:tabs>
+          <w:tab w:val="left" w:pos="3686"/>
+        </w:tabs>
+        <w:rPr>
+          <w:rFonts w:ascii="Calibri" w:hAnsi="Calibri" w:cs="Arial"/>
+          <w:b w:val="0"/>
+          <w:sz w:val="22"/>
+          <w:szCs w:val="22"/>
+        </w:rPr>
+      </w:pPr>
+      <w:r>
+        <w:rPr>
+          <w:rFonts w:ascii="Calibri" w:hAnsi="Calibri" w:cs="Arial"/>
+          <w:b w:val="0"/>
+          <w:sz w:val="22"/>
+          <w:szCs w:val="22"/>
+        </w:rPr>
+        <w:t>Ihr Text...</w:t>
+      </w:r>
+    </w:p>
+    <w:p>
+      <w:pPr>
+        <w:rPr>
+          <w:rFonts w:ascii="Calibri" w:hAnsi="Calibri" w:cs="Arial"/>
+          <w:sz w:val="24"/>
+          <w:szCs w:val="24"/>
+        </w:rPr>
+      </w:pPr>
+    </w:p>
+    <w:p>
+      <w:pPr>
+        <w:rPr>
+          <w:rFonts w:ascii="Calibri" w:hAnsi="Calibri" w:cs="Arial"/>
+          <w:sz w:val="24"/>
+          <w:szCs w:val="24"/>
+        </w:rPr>
+      </w:pPr>
+    </w:p>
+    <w:p>
+      <w:pPr>
+        <w:rPr>
+          <w:rFonts w:ascii="Calibri" w:hAnsi="Calibri" w:cs="Arial"/>
+          <w:sz w:val="24"/>
+          <w:szCs w:val="24"/>
+        </w:rPr>
+      </w:pPr>
+    </w:p>
+    <w:p>
+      <w:pPr>
+        <w:ind w:left="426" w:hanging="426"/>
+        <w:rPr>
+          <w:rFonts w:asciiTheme="minorHAnsi" w:hAnsiTheme="minorHAnsi" w:cstheme="minorHAnsi"/>
+          <w:b/>
+        </w:rPr>
+      </w:pPr>
+      <w:r>
+        <w:rPr>
+          <w:rFonts w:asciiTheme="minorHAnsi" w:hAnsiTheme="minorHAnsi" w:cstheme="minorHAnsi"/>
+          <w:b/>
+        </w:rPr>
+        <w:t>3</w:t>
+      </w:r>
+      <w:r>
+        <w:rPr>
+          <w:rFonts w:asciiTheme="minorHAnsi" w:hAnsiTheme="minorHAnsi" w:cstheme="minorHAnsi"/>
+          <w:b/>
+        </w:rPr>
+        <w:t>.3</w:t>
+      </w:r>
+      <w:r>
+        <w:rPr>
+          <w:rFonts w:asciiTheme="minorHAnsi" w:hAnsiTheme="minorHAnsi" w:cstheme="minorHAnsi"/>
+          <w:b/>
+        </w:rPr>
+        <w:tab/>
         <w:t xml:space="preserve">Fazit </w:t>
       </w:r>
     </w:p>
@@ -6404,16 +5742,8 @@
         <w:rPr>
           <w:rStyle w:val="IntensiveHervorhebung"/>
         </w:rPr>
-        <w:t xml:space="preserve">Vergleichen Sie die beiden Genauigkeitsberechnungen miteinander und leiten Sie daraus die maximale </w:t>
-      </w:r>
-      <w:proofErr w:type="spellStart"/>
-      <w:r>
-        <w:rPr>
-          <w:rStyle w:val="IntensiveHervorhebung"/>
-        </w:rPr>
-        <w:t>Resultategenauigkeit</w:t>
-      </w:r>
-      <w:proofErr w:type="spellEnd"/>
+        <w:t>Vergleichen Sie die beiden Genauigkeitsberechnungen miteinander und leiten Sie daraus die maximale Resultategenauigkeit</w:t>
+      </w:r>
       <w:r>
         <w:rPr>
           <w:rStyle w:val="IntensiveHervorhebung"/>
@@ -6609,62 +5939,14 @@
           <w:rStyle w:val="IntensiveHervorhebung"/>
           <w:i w:val="0"/>
         </w:rPr>
-        <w:t xml:space="preserve">Übereinstimmung </w:t>
-      </w:r>
-      <w:proofErr w:type="gramStart"/>
+        <w:t xml:space="preserve">Übereinstimmung der berechneten Volumen von 1 mol H2 bei Normbedingungen mit dem theoretischen Normvolumen. </w:t>
+      </w:r>
       <w:r>
         <w:rPr>
           <w:rStyle w:val="IntensiveHervorhebung"/>
           <w:i w:val="0"/>
         </w:rPr>
-        <w:t>der berechneten Volumen</w:t>
-      </w:r>
-      <w:proofErr w:type="gramEnd"/>
-      <w:r>
-        <w:rPr>
-          <w:rStyle w:val="IntensiveHervorhebung"/>
-          <w:i w:val="0"/>
-        </w:rPr>
-        <w:t xml:space="preserve"> von 1 </w:t>
-      </w:r>
-      <w:proofErr w:type="spellStart"/>
-      <w:r>
-        <w:rPr>
-          <w:rStyle w:val="IntensiveHervorhebung"/>
-          <w:i w:val="0"/>
-        </w:rPr>
-        <w:t>mol</w:t>
-      </w:r>
-      <w:proofErr w:type="spellEnd"/>
-      <w:r>
-        <w:rPr>
-          <w:rStyle w:val="IntensiveHervorhebung"/>
-          <w:i w:val="0"/>
-        </w:rPr>
-        <w:t xml:space="preserve"> H2 bei Normbedingungen mit dem theoretischen Normvolumen. </w:t>
-      </w:r>
-      <w:r>
-        <w:rPr>
-          <w:rStyle w:val="IntensiveHervorhebung"/>
-          <w:i w:val="0"/>
-        </w:rPr>
-        <w:t xml:space="preserve">Liegt das Normvolumen innerhalb des in der Fehlerabschätzung bestimmten </w:t>
-      </w:r>
-      <w:proofErr w:type="spellStart"/>
-      <w:r>
-        <w:rPr>
-          <w:rStyle w:val="IntensiveHervorhebung"/>
-          <w:i w:val="0"/>
-        </w:rPr>
-        <w:t>Resultatebereichs</w:t>
-      </w:r>
-      <w:proofErr w:type="spellEnd"/>
-      <w:r>
-        <w:rPr>
-          <w:rStyle w:val="IntensiveHervorhebung"/>
-          <w:i w:val="0"/>
-        </w:rPr>
-        <w:t>?</w:t>
+        <w:t>Liegt das Normvolumen innerhalb des in der Fehlerabschätzung bestimmten Resultatebereichs?</w:t>
       </w:r>
       <w:r>
         <w:rPr>
@@ -6963,26 +6245,7 @@
           <w:lang w:eastAsia="de-DE"/>
         </w:rPr>
         <w:br/>
-      </w:r>
-      <w:proofErr w:type="spellStart"/>
-      <w:r>
-        <w:rPr>
-          <w:rFonts w:ascii="Calibri" w:hAnsi="Calibri" w:cs="Arial"/>
-          <w:bCs/>
-          <w:i/>
-          <w:lang w:eastAsia="de-DE"/>
-        </w:rPr>
-        <w:t>saal</w:t>
-      </w:r>
-      <w:proofErr w:type="spellEnd"/>
-      <w:r>
-        <w:rPr>
-          <w:rFonts w:ascii="Calibri" w:hAnsi="Calibri" w:cs="Arial"/>
-          <w:bCs/>
-          <w:i/>
-          <w:lang w:eastAsia="de-DE"/>
-        </w:rPr>
-        <w:t xml:space="preserve">. </w:t>
+        <w:t xml:space="preserve">saal. </w:t>
       </w:r>
       <w:hyperlink r:id="rId10" w:history="1">
         <w:r>
@@ -7217,6 +6480,7 @@
                 <w:sz w:val="24"/>
                 <w:szCs w:val="24"/>
               </w:rPr>
+              <w:lastRenderedPageBreak/>
               <w:t>Ort:</w:t>
             </w:r>
           </w:p>
@@ -7348,18 +6612,8 @@
                 <w:sz w:val="24"/>
                 <w:szCs w:val="24"/>
               </w:rPr>
-              <w:t xml:space="preserve">Marc </w:t>
-            </w:r>
-            <w:proofErr w:type="spellStart"/>
-            <w:r>
-              <w:rPr>
-                <w:rFonts w:ascii="Calibri" w:hAnsi="Calibri" w:cs="Arial"/>
-                <w:sz w:val="24"/>
-                <w:szCs w:val="24"/>
-              </w:rPr>
-              <w:t>Binggeli</w:t>
-            </w:r>
-            <w:proofErr w:type="spellEnd"/>
+              <w:t>Marc Binggeli</w:t>
+            </w:r>
           </w:p>
         </w:tc>
       </w:tr>
@@ -7449,7 +6703,7 @@
 </file>
 
 <file path=word/endnotes.xml><?xml version="1.0" encoding="utf-8"?>
-<w:endnotes xmlns:wpc="http://schemas.microsoft.com/office/word/2010/wordprocessingCanvas" xmlns:cx="http://schemas.microsoft.com/office/drawing/2014/chartex" xmlns:cx1="http://schemas.microsoft.com/office/drawing/2015/9/8/chartex" xmlns:cx2="http://schemas.microsoft.com/office/drawing/2015/10/21/chartex" xmlns:cx3="http://schemas.microsoft.com/office/drawing/2016/5/9/chartex" xmlns:cx4="http://schemas.microsoft.com/office/drawing/2016/5/10/chartex" xmlns:cx5="http://schemas.microsoft.com/office/drawing/2016/5/11/chartex" xmlns:cx6="http://schemas.microsoft.com/office/drawing/2016/5/12/chartex" xmlns:cx7="http://schemas.microsoft.com/office/drawing/2016/5/13/chartex" xmlns:cx8="http://schemas.microsoft.com/office/drawing/2016/5/14/chartex" xmlns:mc="http://schemas.openxmlformats.org/markup-compatibility/2006" xmlns:aink="http://schemas.microsoft.com/office/drawing/2016/ink" xmlns:am3d="http://schemas.microsoft.com/office/drawing/2017/model3d" xmlns:o="urn:schemas-microsoft-com:office:office" xmlns:r="http://schemas.openxmlformats.org/officeDocument/2006/relationships" xmlns:m="http://schemas.openxmlformats.org/officeDocument/2006/math" xmlns:v="urn:schemas-microsoft-com:vml" xmlns:wp14="http://schemas.microsoft.com/office/word/2010/wordprocessingDrawing" xmlns:wp="http://schemas.openxmlformats.org/drawingml/2006/wordprocessingDrawing" xmlns:w10="urn:schemas-microsoft-com:office:word" xmlns:w="http://schemas.openxmlformats.org/wordprocessingml/2006/main" xmlns:w14="http://schemas.microsoft.com/office/word/2010/wordml" xmlns:w15="http://schemas.microsoft.com/office/word/2012/wordml" xmlns:w16cid="http://schemas.microsoft.com/office/word/2016/wordml/cid" xmlns:w16se="http://schemas.microsoft.com/office/word/2015/wordml/symex" xmlns:wpg="http://schemas.microsoft.com/office/word/2010/wordprocessingGroup" xmlns:wpi="http://schemas.microsoft.com/office/word/2010/wordprocessingInk" xmlns:wne="http://schemas.microsoft.com/office/word/2006/wordml" xmlns:wps="http://schemas.microsoft.com/office/word/2010/wordprocessingShape" mc:Ignorable="w14 w15 w16se w16cid wp14">
+<w:endnotes xmlns:wpc="http://schemas.microsoft.com/office/word/2010/wordprocessingCanvas" xmlns:cx="http://schemas.microsoft.com/office/drawing/2014/chartex" xmlns:cx1="http://schemas.microsoft.com/office/drawing/2015/9/8/chartex" xmlns:mc="http://schemas.openxmlformats.org/markup-compatibility/2006" xmlns:o="urn:schemas-microsoft-com:office:office" xmlns:r="http://schemas.openxmlformats.org/officeDocument/2006/relationships" xmlns:m="http://schemas.openxmlformats.org/officeDocument/2006/math" xmlns:v="urn:schemas-microsoft-com:vml" xmlns:wp14="http://schemas.microsoft.com/office/word/2010/wordprocessingDrawing" xmlns:wp="http://schemas.openxmlformats.org/drawingml/2006/wordprocessingDrawing" xmlns:w10="urn:schemas-microsoft-com:office:word" xmlns:w="http://schemas.openxmlformats.org/wordprocessingml/2006/main" xmlns:w14="http://schemas.microsoft.com/office/word/2010/wordml" xmlns:w15="http://schemas.microsoft.com/office/word/2012/wordml" xmlns:w16se="http://schemas.microsoft.com/office/word/2015/wordml/symex" xmlns:wpg="http://schemas.microsoft.com/office/word/2010/wordprocessingGroup" xmlns:wpi="http://schemas.microsoft.com/office/word/2010/wordprocessingInk" xmlns:wne="http://schemas.microsoft.com/office/word/2006/wordml" xmlns:wps="http://schemas.microsoft.com/office/word/2010/wordprocessingShape" mc:Ignorable="w14 w15 w16se wp14">
   <w:endnote w:type="separator" w:id="-1">
     <w:p>
       <w:r>
@@ -7468,7 +6722,7 @@
 </file>
 
 <file path=word/footer1.xml><?xml version="1.0" encoding="utf-8"?>
-<w:ftr xmlns:wpc="http://schemas.microsoft.com/office/word/2010/wordprocessingCanvas" xmlns:cx="http://schemas.microsoft.com/office/drawing/2014/chartex" xmlns:cx1="http://schemas.microsoft.com/office/drawing/2015/9/8/chartex" xmlns:cx2="http://schemas.microsoft.com/office/drawing/2015/10/21/chartex" xmlns:cx3="http://schemas.microsoft.com/office/drawing/2016/5/9/chartex" xmlns:cx4="http://schemas.microsoft.com/office/drawing/2016/5/10/chartex" xmlns:cx5="http://schemas.microsoft.com/office/drawing/2016/5/11/chartex" xmlns:cx6="http://schemas.microsoft.com/office/drawing/2016/5/12/chartex" xmlns:cx7="http://schemas.microsoft.com/office/drawing/2016/5/13/chartex" xmlns:cx8="http://schemas.microsoft.com/office/drawing/2016/5/14/chartex" xmlns:mc="http://schemas.openxmlformats.org/markup-compatibility/2006" xmlns:aink="http://schemas.microsoft.com/office/drawing/2016/ink" xmlns:am3d="http://schemas.microsoft.com/office/drawing/2017/model3d" xmlns:o="urn:schemas-microsoft-com:office:office" xmlns:r="http://schemas.openxmlformats.org/officeDocument/2006/relationships" xmlns:m="http://schemas.openxmlformats.org/officeDocument/2006/math" xmlns:v="urn:schemas-microsoft-com:vml" xmlns:wp14="http://schemas.microsoft.com/office/word/2010/wordprocessingDrawing" xmlns:wp="http://schemas.openxmlformats.org/drawingml/2006/wordprocessingDrawing" xmlns:w10="urn:schemas-microsoft-com:office:word" xmlns:w="http://schemas.openxmlformats.org/wordprocessingml/2006/main" xmlns:w14="http://schemas.microsoft.com/office/word/2010/wordml" xmlns:w15="http://schemas.microsoft.com/office/word/2012/wordml" xmlns:w16cid="http://schemas.microsoft.com/office/word/2016/wordml/cid" xmlns:w16se="http://schemas.microsoft.com/office/word/2015/wordml/symex" xmlns:wpg="http://schemas.microsoft.com/office/word/2010/wordprocessingGroup" xmlns:wpi="http://schemas.microsoft.com/office/word/2010/wordprocessingInk" xmlns:wne="http://schemas.microsoft.com/office/word/2006/wordml" xmlns:wps="http://schemas.microsoft.com/office/word/2010/wordprocessingShape" mc:Ignorable="w14 w15 w16se w16cid wp14">
+<w:ftr xmlns:wpc="http://schemas.microsoft.com/office/word/2010/wordprocessingCanvas" xmlns:cx="http://schemas.microsoft.com/office/drawing/2014/chartex" xmlns:cx1="http://schemas.microsoft.com/office/drawing/2015/9/8/chartex" xmlns:mc="http://schemas.openxmlformats.org/markup-compatibility/2006" xmlns:o="urn:schemas-microsoft-com:office:office" xmlns:r="http://schemas.openxmlformats.org/officeDocument/2006/relationships" xmlns:m="http://schemas.openxmlformats.org/officeDocument/2006/math" xmlns:v="urn:schemas-microsoft-com:vml" xmlns:wp14="http://schemas.microsoft.com/office/word/2010/wordprocessingDrawing" xmlns:wp="http://schemas.openxmlformats.org/drawingml/2006/wordprocessingDrawing" xmlns:w10="urn:schemas-microsoft-com:office:word" xmlns:w="http://schemas.openxmlformats.org/wordprocessingml/2006/main" xmlns:w14="http://schemas.microsoft.com/office/word/2010/wordml" xmlns:w15="http://schemas.microsoft.com/office/word/2012/wordml" xmlns:w16se="http://schemas.microsoft.com/office/word/2015/wordml/symex" xmlns:wpg="http://schemas.microsoft.com/office/word/2010/wordprocessingGroup" xmlns:wpi="http://schemas.microsoft.com/office/word/2010/wordprocessingInk" xmlns:wne="http://schemas.microsoft.com/office/word/2006/wordml" xmlns:wps="http://schemas.microsoft.com/office/word/2010/wordprocessingShape" mc:Ignorable="w14 w15 w16se wp14">
   <w:p>
     <w:pPr>
       <w:pStyle w:val="Fuzeile"/>
@@ -7530,7 +6784,7 @@
 </file>
 
 <file path=word/footer2.xml><?xml version="1.0" encoding="utf-8"?>
-<w:ftr xmlns:wpc="http://schemas.microsoft.com/office/word/2010/wordprocessingCanvas" xmlns:cx="http://schemas.microsoft.com/office/drawing/2014/chartex" xmlns:cx1="http://schemas.microsoft.com/office/drawing/2015/9/8/chartex" xmlns:cx2="http://schemas.microsoft.com/office/drawing/2015/10/21/chartex" xmlns:cx3="http://schemas.microsoft.com/office/drawing/2016/5/9/chartex" xmlns:cx4="http://schemas.microsoft.com/office/drawing/2016/5/10/chartex" xmlns:cx5="http://schemas.microsoft.com/office/drawing/2016/5/11/chartex" xmlns:cx6="http://schemas.microsoft.com/office/drawing/2016/5/12/chartex" xmlns:cx7="http://schemas.microsoft.com/office/drawing/2016/5/13/chartex" xmlns:cx8="http://schemas.microsoft.com/office/drawing/2016/5/14/chartex" xmlns:mc="http://schemas.openxmlformats.org/markup-compatibility/2006" xmlns:aink="http://schemas.microsoft.com/office/drawing/2016/ink" xmlns:am3d="http://schemas.microsoft.com/office/drawing/2017/model3d" xmlns:o="urn:schemas-microsoft-com:office:office" xmlns:r="http://schemas.openxmlformats.org/officeDocument/2006/relationships" xmlns:m="http://schemas.openxmlformats.org/officeDocument/2006/math" xmlns:v="urn:schemas-microsoft-com:vml" xmlns:wp14="http://schemas.microsoft.com/office/word/2010/wordprocessingDrawing" xmlns:wp="http://schemas.openxmlformats.org/drawingml/2006/wordprocessingDrawing" xmlns:w10="urn:schemas-microsoft-com:office:word" xmlns:w="http://schemas.openxmlformats.org/wordprocessingml/2006/main" xmlns:w14="http://schemas.microsoft.com/office/word/2010/wordml" xmlns:w15="http://schemas.microsoft.com/office/word/2012/wordml" xmlns:w16cid="http://schemas.microsoft.com/office/word/2016/wordml/cid" xmlns:w16se="http://schemas.microsoft.com/office/word/2015/wordml/symex" xmlns:wpg="http://schemas.microsoft.com/office/word/2010/wordprocessingGroup" xmlns:wpi="http://schemas.microsoft.com/office/word/2010/wordprocessingInk" xmlns:wne="http://schemas.microsoft.com/office/word/2006/wordml" xmlns:wps="http://schemas.microsoft.com/office/word/2010/wordprocessingShape" mc:Ignorable="w14 w15 w16se w16cid wp14">
+<w:ftr xmlns:wpc="http://schemas.microsoft.com/office/word/2010/wordprocessingCanvas" xmlns:cx="http://schemas.microsoft.com/office/drawing/2014/chartex" xmlns:cx1="http://schemas.microsoft.com/office/drawing/2015/9/8/chartex" xmlns:mc="http://schemas.openxmlformats.org/markup-compatibility/2006" xmlns:o="urn:schemas-microsoft-com:office:office" xmlns:r="http://schemas.openxmlformats.org/officeDocument/2006/relationships" xmlns:m="http://schemas.openxmlformats.org/officeDocument/2006/math" xmlns:v="urn:schemas-microsoft-com:vml" xmlns:wp14="http://schemas.microsoft.com/office/word/2010/wordprocessingDrawing" xmlns:wp="http://schemas.openxmlformats.org/drawingml/2006/wordprocessingDrawing" xmlns:w10="urn:schemas-microsoft-com:office:word" xmlns:w="http://schemas.openxmlformats.org/wordprocessingml/2006/main" xmlns:w14="http://schemas.microsoft.com/office/word/2010/wordml" xmlns:w15="http://schemas.microsoft.com/office/word/2012/wordml" xmlns:w16se="http://schemas.microsoft.com/office/word/2015/wordml/symex" xmlns:wpg="http://schemas.microsoft.com/office/word/2010/wordprocessingGroup" xmlns:wpi="http://schemas.microsoft.com/office/word/2010/wordprocessingInk" xmlns:wne="http://schemas.microsoft.com/office/word/2006/wordml" xmlns:wps="http://schemas.microsoft.com/office/word/2010/wordprocessingShape" mc:Ignorable="w14 w15 w16se wp14">
   <w:p>
     <w:pPr>
       <w:pStyle w:val="Fuzeile"/>
@@ -7592,7 +6846,7 @@
 </file>
 
 <file path=word/footnotes.xml><?xml version="1.0" encoding="utf-8"?>
-<w:footnotes xmlns:wpc="http://schemas.microsoft.com/office/word/2010/wordprocessingCanvas" xmlns:cx="http://schemas.microsoft.com/office/drawing/2014/chartex" xmlns:cx1="http://schemas.microsoft.com/office/drawing/2015/9/8/chartex" xmlns:cx2="http://schemas.microsoft.com/office/drawing/2015/10/21/chartex" xmlns:cx3="http://schemas.microsoft.com/office/drawing/2016/5/9/chartex" xmlns:cx4="http://schemas.microsoft.com/office/drawing/2016/5/10/chartex" xmlns:cx5="http://schemas.microsoft.com/office/drawing/2016/5/11/chartex" xmlns:cx6="http://schemas.microsoft.com/office/drawing/2016/5/12/chartex" xmlns:cx7="http://schemas.microsoft.com/office/drawing/2016/5/13/chartex" xmlns:cx8="http://schemas.microsoft.com/office/drawing/2016/5/14/chartex" xmlns:mc="http://schemas.openxmlformats.org/markup-compatibility/2006" xmlns:aink="http://schemas.microsoft.com/office/drawing/2016/ink" xmlns:am3d="http://schemas.microsoft.com/office/drawing/2017/model3d" xmlns:o="urn:schemas-microsoft-com:office:office" xmlns:r="http://schemas.openxmlformats.org/officeDocument/2006/relationships" xmlns:m="http://schemas.openxmlformats.org/officeDocument/2006/math" xmlns:v="urn:schemas-microsoft-com:vml" xmlns:wp14="http://schemas.microsoft.com/office/word/2010/wordprocessingDrawing" xmlns:wp="http://schemas.openxmlformats.org/drawingml/2006/wordprocessingDrawing" xmlns:w10="urn:schemas-microsoft-com:office:word" xmlns:w="http://schemas.openxmlformats.org/wordprocessingml/2006/main" xmlns:w14="http://schemas.microsoft.com/office/word/2010/wordml" xmlns:w15="http://schemas.microsoft.com/office/word/2012/wordml" xmlns:w16cid="http://schemas.microsoft.com/office/word/2016/wordml/cid" xmlns:w16se="http://schemas.microsoft.com/office/word/2015/wordml/symex" xmlns:wpg="http://schemas.microsoft.com/office/word/2010/wordprocessingGroup" xmlns:wpi="http://schemas.microsoft.com/office/word/2010/wordprocessingInk" xmlns:wne="http://schemas.microsoft.com/office/word/2006/wordml" xmlns:wps="http://schemas.microsoft.com/office/word/2010/wordprocessingShape" mc:Ignorable="w14 w15 w16se w16cid wp14">
+<w:footnotes xmlns:wpc="http://schemas.microsoft.com/office/word/2010/wordprocessingCanvas" xmlns:cx="http://schemas.microsoft.com/office/drawing/2014/chartex" xmlns:cx1="http://schemas.microsoft.com/office/drawing/2015/9/8/chartex" xmlns:mc="http://schemas.openxmlformats.org/markup-compatibility/2006" xmlns:o="urn:schemas-microsoft-com:office:office" xmlns:r="http://schemas.openxmlformats.org/officeDocument/2006/relationships" xmlns:m="http://schemas.openxmlformats.org/officeDocument/2006/math" xmlns:v="urn:schemas-microsoft-com:vml" xmlns:wp14="http://schemas.microsoft.com/office/word/2010/wordprocessingDrawing" xmlns:wp="http://schemas.openxmlformats.org/drawingml/2006/wordprocessingDrawing" xmlns:w10="urn:schemas-microsoft-com:office:word" xmlns:w="http://schemas.openxmlformats.org/wordprocessingml/2006/main" xmlns:w14="http://schemas.microsoft.com/office/word/2010/wordml" xmlns:w15="http://schemas.microsoft.com/office/word/2012/wordml" xmlns:w16se="http://schemas.microsoft.com/office/word/2015/wordml/symex" xmlns:wpg="http://schemas.microsoft.com/office/word/2010/wordprocessingGroup" xmlns:wpi="http://schemas.microsoft.com/office/word/2010/wordprocessingInk" xmlns:wne="http://schemas.microsoft.com/office/word/2006/wordml" xmlns:wps="http://schemas.microsoft.com/office/word/2010/wordprocessingShape" mc:Ignorable="w14 w15 w16se wp14">
   <w:footnote w:type="separator" w:id="-1">
     <w:p>
       <w:r>
@@ -7611,7 +6865,7 @@
 </file>
 
 <file path=word/header1.xml><?xml version="1.0" encoding="utf-8"?>
-<w:hdr xmlns:wpc="http://schemas.microsoft.com/office/word/2010/wordprocessingCanvas" xmlns:cx="http://schemas.microsoft.com/office/drawing/2014/chartex" xmlns:cx1="http://schemas.microsoft.com/office/drawing/2015/9/8/chartex" xmlns:cx2="http://schemas.microsoft.com/office/drawing/2015/10/21/chartex" xmlns:cx3="http://schemas.microsoft.com/office/drawing/2016/5/9/chartex" xmlns:cx4="http://schemas.microsoft.com/office/drawing/2016/5/10/chartex" xmlns:cx5="http://schemas.microsoft.com/office/drawing/2016/5/11/chartex" xmlns:cx6="http://schemas.microsoft.com/office/drawing/2016/5/12/chartex" xmlns:cx7="http://schemas.microsoft.com/office/drawing/2016/5/13/chartex" xmlns:cx8="http://schemas.microsoft.com/office/drawing/2016/5/14/chartex" xmlns:mc="http://schemas.openxmlformats.org/markup-compatibility/2006" xmlns:aink="http://schemas.microsoft.com/office/drawing/2016/ink" xmlns:am3d="http://schemas.microsoft.com/office/drawing/2017/model3d" xmlns:o="urn:schemas-microsoft-com:office:office" xmlns:r="http://schemas.openxmlformats.org/officeDocument/2006/relationships" xmlns:m="http://schemas.openxmlformats.org/officeDocument/2006/math" xmlns:v="urn:schemas-microsoft-com:vml" xmlns:wp14="http://schemas.microsoft.com/office/word/2010/wordprocessingDrawing" xmlns:wp="http://schemas.openxmlformats.org/drawingml/2006/wordprocessingDrawing" xmlns:w10="urn:schemas-microsoft-com:office:word" xmlns:w="http://schemas.openxmlformats.org/wordprocessingml/2006/main" xmlns:w14="http://schemas.microsoft.com/office/word/2010/wordml" xmlns:w15="http://schemas.microsoft.com/office/word/2012/wordml" xmlns:w16cid="http://schemas.microsoft.com/office/word/2016/wordml/cid" xmlns:w16se="http://schemas.microsoft.com/office/word/2015/wordml/symex" xmlns:wpg="http://schemas.microsoft.com/office/word/2010/wordprocessingGroup" xmlns:wpi="http://schemas.microsoft.com/office/word/2010/wordprocessingInk" xmlns:wne="http://schemas.microsoft.com/office/word/2006/wordml" xmlns:wps="http://schemas.microsoft.com/office/word/2010/wordprocessingShape" mc:Ignorable="w14 w15 w16se w16cid wp14">
+<w:hdr xmlns:wpc="http://schemas.microsoft.com/office/word/2010/wordprocessingCanvas" xmlns:cx="http://schemas.microsoft.com/office/drawing/2014/chartex" xmlns:cx1="http://schemas.microsoft.com/office/drawing/2015/9/8/chartex" xmlns:mc="http://schemas.openxmlformats.org/markup-compatibility/2006" xmlns:o="urn:schemas-microsoft-com:office:office" xmlns:r="http://schemas.openxmlformats.org/officeDocument/2006/relationships" xmlns:m="http://schemas.openxmlformats.org/officeDocument/2006/math" xmlns:v="urn:schemas-microsoft-com:vml" xmlns:wp14="http://schemas.microsoft.com/office/word/2010/wordprocessingDrawing" xmlns:wp="http://schemas.openxmlformats.org/drawingml/2006/wordprocessingDrawing" xmlns:w10="urn:schemas-microsoft-com:office:word" xmlns:w="http://schemas.openxmlformats.org/wordprocessingml/2006/main" xmlns:w14="http://schemas.microsoft.com/office/word/2010/wordml" xmlns:w15="http://schemas.microsoft.com/office/word/2012/wordml" xmlns:w16se="http://schemas.microsoft.com/office/word/2015/wordml/symex" xmlns:wpg="http://schemas.microsoft.com/office/word/2010/wordprocessingGroup" xmlns:wpi="http://schemas.microsoft.com/office/word/2010/wordprocessingInk" xmlns:wne="http://schemas.microsoft.com/office/word/2006/wordml" xmlns:wps="http://schemas.microsoft.com/office/word/2010/wordprocessingShape" mc:Ignorable="w14 w15 w16se wp14">
   <w:p>
     <w:pPr>
       <w:pStyle w:val="Kopfzeile"/>
@@ -7651,7 +6905,7 @@
 </file>
 
 <file path=word/header2.xml><?xml version="1.0" encoding="utf-8"?>
-<w:hdr xmlns:wpc="http://schemas.microsoft.com/office/word/2010/wordprocessingCanvas" xmlns:cx="http://schemas.microsoft.com/office/drawing/2014/chartex" xmlns:cx1="http://schemas.microsoft.com/office/drawing/2015/9/8/chartex" xmlns:cx2="http://schemas.microsoft.com/office/drawing/2015/10/21/chartex" xmlns:cx3="http://schemas.microsoft.com/office/drawing/2016/5/9/chartex" xmlns:cx4="http://schemas.microsoft.com/office/drawing/2016/5/10/chartex" xmlns:cx5="http://schemas.microsoft.com/office/drawing/2016/5/11/chartex" xmlns:cx6="http://schemas.microsoft.com/office/drawing/2016/5/12/chartex" xmlns:cx7="http://schemas.microsoft.com/office/drawing/2016/5/13/chartex" xmlns:cx8="http://schemas.microsoft.com/office/drawing/2016/5/14/chartex" xmlns:mc="http://schemas.openxmlformats.org/markup-compatibility/2006" xmlns:aink="http://schemas.microsoft.com/office/drawing/2016/ink" xmlns:am3d="http://schemas.microsoft.com/office/drawing/2017/model3d" xmlns:o="urn:schemas-microsoft-com:office:office" xmlns:r="http://schemas.openxmlformats.org/officeDocument/2006/relationships" xmlns:m="http://schemas.openxmlformats.org/officeDocument/2006/math" xmlns:v="urn:schemas-microsoft-com:vml" xmlns:wp14="http://schemas.microsoft.com/office/word/2010/wordprocessingDrawing" xmlns:wp="http://schemas.openxmlformats.org/drawingml/2006/wordprocessingDrawing" xmlns:w10="urn:schemas-microsoft-com:office:word" xmlns:w="http://schemas.openxmlformats.org/wordprocessingml/2006/main" xmlns:w14="http://schemas.microsoft.com/office/word/2010/wordml" xmlns:w15="http://schemas.microsoft.com/office/word/2012/wordml" xmlns:w16cid="http://schemas.microsoft.com/office/word/2016/wordml/cid" xmlns:w16se="http://schemas.microsoft.com/office/word/2015/wordml/symex" xmlns:wpg="http://schemas.microsoft.com/office/word/2010/wordprocessingGroup" xmlns:wpi="http://schemas.microsoft.com/office/word/2010/wordprocessingInk" xmlns:wne="http://schemas.microsoft.com/office/word/2006/wordml" xmlns:wps="http://schemas.microsoft.com/office/word/2010/wordprocessingShape" mc:Ignorable="w14 w15 w16se w16cid wp14">
+<w:hdr xmlns:wpc="http://schemas.microsoft.com/office/word/2010/wordprocessingCanvas" xmlns:cx="http://schemas.microsoft.com/office/drawing/2014/chartex" xmlns:cx1="http://schemas.microsoft.com/office/drawing/2015/9/8/chartex" xmlns:mc="http://schemas.openxmlformats.org/markup-compatibility/2006" xmlns:o="urn:schemas-microsoft-com:office:office" xmlns:r="http://schemas.openxmlformats.org/officeDocument/2006/relationships" xmlns:m="http://schemas.openxmlformats.org/officeDocument/2006/math" xmlns:v="urn:schemas-microsoft-com:vml" xmlns:wp14="http://schemas.microsoft.com/office/word/2010/wordprocessingDrawing" xmlns:wp="http://schemas.openxmlformats.org/drawingml/2006/wordprocessingDrawing" xmlns:w10="urn:schemas-microsoft-com:office:word" xmlns:w="http://schemas.openxmlformats.org/wordprocessingml/2006/main" xmlns:w14="http://schemas.microsoft.com/office/word/2010/wordml" xmlns:w15="http://schemas.microsoft.com/office/word/2012/wordml" xmlns:w16se="http://schemas.microsoft.com/office/word/2015/wordml/symex" xmlns:wpg="http://schemas.microsoft.com/office/word/2010/wordprocessingGroup" xmlns:wpi="http://schemas.microsoft.com/office/word/2010/wordprocessingInk" xmlns:wne="http://schemas.microsoft.com/office/word/2006/wordml" xmlns:wps="http://schemas.microsoft.com/office/word/2010/wordprocessingShape" mc:Ignorable="w14 w15 w16se wp14">
   <w:sdt>
     <w:sdtPr>
       <w:rPr>
@@ -7665,6 +6919,7 @@
         <w:docPartUnique/>
       </w:docPartObj>
     </w:sdtPr>
+    <w:sdtEndPr/>
     <w:sdtContent>
       <w:p>
         <w:pPr>
@@ -7693,7 +6948,7 @@
             <w:szCs w:val="16"/>
             <w:lang w:val="de-DE"/>
           </w:rPr>
-          <w:t>4</w:t>
+          <w:t>3</w:t>
         </w:r>
         <w:r>
           <w:rPr>
@@ -7717,7 +6972,7 @@
 </file>
 
 <file path=word/numbering.xml><?xml version="1.0" encoding="utf-8"?>
-<w:numbering xmlns:wpc="http://schemas.microsoft.com/office/word/2010/wordprocessingCanvas" xmlns:cx="http://schemas.microsoft.com/office/drawing/2014/chartex" xmlns:cx1="http://schemas.microsoft.com/office/drawing/2015/9/8/chartex" xmlns:cx2="http://schemas.microsoft.com/office/drawing/2015/10/21/chartex" xmlns:cx3="http://schemas.microsoft.com/office/drawing/2016/5/9/chartex" xmlns:cx4="http://schemas.microsoft.com/office/drawing/2016/5/10/chartex" xmlns:cx5="http://schemas.microsoft.com/office/drawing/2016/5/11/chartex" xmlns:cx6="http://schemas.microsoft.com/office/drawing/2016/5/12/chartex" xmlns:cx7="http://schemas.microsoft.com/office/drawing/2016/5/13/chartex" xmlns:cx8="http://schemas.microsoft.com/office/drawing/2016/5/14/chartex" xmlns:mc="http://schemas.openxmlformats.org/markup-compatibility/2006" xmlns:aink="http://schemas.microsoft.com/office/drawing/2016/ink" xmlns:am3d="http://schemas.microsoft.com/office/drawing/2017/model3d" xmlns:o="urn:schemas-microsoft-com:office:office" xmlns:r="http://schemas.openxmlformats.org/officeDocument/2006/relationships" xmlns:m="http://schemas.openxmlformats.org/officeDocument/2006/math" xmlns:v="urn:schemas-microsoft-com:vml" xmlns:wp14="http://schemas.microsoft.com/office/word/2010/wordprocessingDrawing" xmlns:wp="http://schemas.openxmlformats.org/drawingml/2006/wordprocessingDrawing" xmlns:w10="urn:schemas-microsoft-com:office:word" xmlns:w="http://schemas.openxmlformats.org/wordprocessingml/2006/main" xmlns:w14="http://schemas.microsoft.com/office/word/2010/wordml" xmlns:w15="http://schemas.microsoft.com/office/word/2012/wordml" xmlns:w16cid="http://schemas.microsoft.com/office/word/2016/wordml/cid" xmlns:w16se="http://schemas.microsoft.com/office/word/2015/wordml/symex" xmlns:wpg="http://schemas.microsoft.com/office/word/2010/wordprocessingGroup" xmlns:wpi="http://schemas.microsoft.com/office/word/2010/wordprocessingInk" xmlns:wne="http://schemas.microsoft.com/office/word/2006/wordml" xmlns:wps="http://schemas.microsoft.com/office/word/2010/wordprocessingShape" mc:Ignorable="w14 w15 w16se w16cid wp14">
+<w:numbering xmlns:wpc="http://schemas.microsoft.com/office/word/2010/wordprocessingCanvas" xmlns:cx="http://schemas.microsoft.com/office/drawing/2014/chartex" xmlns:cx1="http://schemas.microsoft.com/office/drawing/2015/9/8/chartex" xmlns:mc="http://schemas.openxmlformats.org/markup-compatibility/2006" xmlns:o="urn:schemas-microsoft-com:office:office" xmlns:r="http://schemas.openxmlformats.org/officeDocument/2006/relationships" xmlns:m="http://schemas.openxmlformats.org/officeDocument/2006/math" xmlns:v="urn:schemas-microsoft-com:vml" xmlns:wp14="http://schemas.microsoft.com/office/word/2010/wordprocessingDrawing" xmlns:wp="http://schemas.openxmlformats.org/drawingml/2006/wordprocessingDrawing" xmlns:w10="urn:schemas-microsoft-com:office:word" xmlns:w="http://schemas.openxmlformats.org/wordprocessingml/2006/main" xmlns:w14="http://schemas.microsoft.com/office/word/2010/wordml" xmlns:w15="http://schemas.microsoft.com/office/word/2012/wordml" xmlns:w16se="http://schemas.microsoft.com/office/word/2015/wordml/symex" xmlns:wpg="http://schemas.microsoft.com/office/word/2010/wordprocessingGroup" xmlns:wpi="http://schemas.microsoft.com/office/word/2010/wordprocessingInk" xmlns:wne="http://schemas.microsoft.com/office/word/2006/wordml" xmlns:wps="http://schemas.microsoft.com/office/word/2010/wordprocessingShape" mc:Ignorable="w14 w15 w16se wp14">
   <w:abstractNum w:abstractNumId="0" w15:restartNumberingAfterBreak="0">
     <w:nsid w:val="0AAD40B1"/>
     <w:multiLevelType w:val="hybridMultilevel"/>
@@ -8069,7 +7324,7 @@
 </file>
 
 <file path=word/styles.xml><?xml version="1.0" encoding="utf-8"?>
-<w:styles xmlns:mc="http://schemas.openxmlformats.org/markup-compatibility/2006" xmlns:r="http://schemas.openxmlformats.org/officeDocument/2006/relationships" xmlns:w="http://schemas.openxmlformats.org/wordprocessingml/2006/main" xmlns:w14="http://schemas.microsoft.com/office/word/2010/wordml" xmlns:w15="http://schemas.microsoft.com/office/word/2012/wordml" xmlns:w16cid="http://schemas.microsoft.com/office/word/2016/wordml/cid" xmlns:w16se="http://schemas.microsoft.com/office/word/2015/wordml/symex" mc:Ignorable="w14 w15 w16se w16cid">
+<w:styles xmlns:mc="http://schemas.openxmlformats.org/markup-compatibility/2006" xmlns:r="http://schemas.openxmlformats.org/officeDocument/2006/relationships" xmlns:w="http://schemas.openxmlformats.org/wordprocessingml/2006/main" xmlns:w14="http://schemas.microsoft.com/office/word/2010/wordml" xmlns:w15="http://schemas.microsoft.com/office/word/2012/wordml" xmlns:w16se="http://schemas.microsoft.com/office/word/2015/wordml/symex" mc:Ignorable="w14 w15 w16se">
   <w:docDefaults>
     <w:rPrDefault>
       <w:rPr>
@@ -8081,7 +7336,7 @@
     </w:rPrDefault>
     <w:pPrDefault/>
   </w:docDefaults>
-  <w:latentStyles w:defLockedState="0" w:defUIPriority="0" w:defSemiHidden="0" w:defUnhideWhenUsed="0" w:defQFormat="0" w:count="375">
+  <w:latentStyles w:defLockedState="0" w:defUIPriority="0" w:defSemiHidden="0" w:defUnhideWhenUsed="0" w:defQFormat="0" w:count="371">
     <w:lsdException w:name="heading 4" w:semiHidden="1" w:unhideWhenUsed="1"/>
     <w:lsdException w:name="heading 5" w:semiHidden="1" w:unhideWhenUsed="1"/>
     <w:lsdException w:name="heading 6" w:semiHidden="1" w:unhideWhenUsed="1"/>
@@ -8432,10 +7687,6 @@
     <w:lsdException w:name="List Table 5 Dark Accent 6" w:uiPriority="50"/>
     <w:lsdException w:name="List Table 6 Colorful Accent 6" w:uiPriority="51"/>
     <w:lsdException w:name="List Table 7 Colorful Accent 6" w:uiPriority="52"/>
-    <w:lsdException w:name="Mention" w:semiHidden="1" w:uiPriority="99" w:unhideWhenUsed="1"/>
-    <w:lsdException w:name="Smart Hyperlink" w:semiHidden="1" w:uiPriority="99" w:unhideWhenUsed="1"/>
-    <w:lsdException w:name="Hashtag" w:semiHidden="1" w:uiPriority="99" w:unhideWhenUsed="1"/>
-    <w:lsdException w:name="Unresolved Mention" w:semiHidden="1" w:uiPriority="99" w:unhideWhenUsed="1"/>
   </w:latentStyles>
   <w:style w:type="paragraph" w:default="1" w:styleId="Standard">
     <w:name w:val="Normal"/>
@@ -9017,7 +8268,7 @@
 </file>
 
 <file path=customXml/itemProps1.xml><?xml version="1.0" encoding="utf-8"?>
-<ds:datastoreItem xmlns:ds="http://schemas.openxmlformats.org/officeDocument/2006/customXml" ds:itemID="{EEBAF4D0-8256-4813-9D5F-D71C3B5E8F69}">
+<ds:datastoreItem xmlns:ds="http://schemas.openxmlformats.org/officeDocument/2006/customXml" ds:itemID="{8DBDD666-5A69-443B-BD93-8A74038C5A27}">
   <ds:schemaRefs>
     <ds:schemaRef ds:uri="http://schemas.openxmlformats.org/officeDocument/2006/bibliography"/>
   </ds:schemaRefs>

</xml_diff>

<commit_message>
Ergänzungen zu Aufgabe 4
Text zu Aufgabe 4 hinzugefügt
</commit_message>
<xml_diff>
--- a/B_2-02_Berichtsvorlage_Normvolumen_2017.docx
+++ b/B_2-02_Berichtsvorlage_Normvolumen_2017.docx
@@ -6573,8 +6573,6 @@
           <w:highlight w:val="green"/>
         </w:rPr>
       </w:pPr>
-      <w:bookmarkStart w:id="6" w:name="_GoBack"/>
-      <w:bookmarkEnd w:id="6"/>
       <w:r>
         <w:rPr>
           <w:rFonts w:asciiTheme="minorHAnsi" w:hAnsiTheme="minorHAnsi" w:cstheme="minorHAnsi"/>
@@ -6906,6 +6904,74 @@
     </w:p>
     <w:p>
       <w:pPr>
+        <w:rPr>
+          <w:rFonts w:ascii="Calibri" w:hAnsi="Calibri" w:cs="Arial"/>
+          <w:color w:val="FF0000"/>
+        </w:rPr>
+      </w:pPr>
+      <w:r>
+        <w:rPr>
+          <w:rFonts w:ascii="Calibri" w:hAnsi="Calibri" w:cs="Arial"/>
+          <w:color w:val="FF0000"/>
+        </w:rPr>
+        <w:t xml:space="preserve">Zu Beginn der Lektion haben wir uns die Temperatur und den Druck vom Messgerät notiert. Die Temperatur war noch relativ tief, da wir die erste Klasse waren, die das Labor benutzte. Im Verlauf der Lektion erhöhte sich die Raumtemperatur, weil der Raum von uns Menschen erwärmt wurde. Da wir nicht alle Messungen gleichzeitig machen konnten, besteht ein Temperaturunterschied zwischen der ersten und der dritten beziehungsweise der vierten und der sechsten Messung. Weil wir in der Gleichung zum Bestimmen des Volumens unter Raumbedingungen bei allen drei Messungen die gemessene Temperatur vom Labor einsetzten, kann es zu kleinen Abweichungen kommen, da sich der Raum während den Messungen leicht erwärmte. </w:t>
+      </w:r>
+      <w:r>
+        <w:rPr>
+          <w:rFonts w:ascii="Calibri" w:hAnsi="Calibri" w:cs="Arial"/>
+          <w:color w:val="FF0000"/>
+        </w:rPr>
+        <w:br/>
+      </w:r>
+      <w:r>
+        <w:rPr>
+          <w:rFonts w:ascii="Calibri" w:hAnsi="Calibri" w:cs="Arial"/>
+          <w:color w:val="FF0000"/>
+        </w:rPr>
+        <w:t>Das folgende Auswirkungen:</w:t>
+      </w:r>
+    </w:p>
+    <w:p>
+      <w:pPr>
+        <w:rPr>
+          <w:rFonts w:ascii="Calibri" w:hAnsi="Calibri" w:cs="Arial"/>
+          <w:color w:val="FF0000"/>
+        </w:rPr>
+      </w:pPr>
+      <w:r>
+        <w:rPr>
+          <w:rFonts w:ascii="Calibri" w:hAnsi="Calibri" w:cs="Arial"/>
+          <w:color w:val="FF0000"/>
+        </w:rPr>
+        <w:t xml:space="preserve">Das Volumen würde kleiner werden, wenn die Temperatur höher ist. Voraussetzung: Gleich bleibender Druck. </w:t>
+      </w:r>
+      <w:r>
+        <w:rPr>
+          <w:rFonts w:ascii="Calibri" w:hAnsi="Calibri" w:cs="Arial"/>
+          <w:color w:val="FF0000"/>
+        </w:rPr>
+        <w:br/>
+        <w:t xml:space="preserve">Das Volumen würde grösser werden, wenn der Druck grösser ist </w:t>
+      </w:r>
+      <w:r>
+        <w:rPr>
+          <w:rFonts w:ascii="Calibri" w:hAnsi="Calibri" w:cs="Arial"/>
+          <w:color w:val="FF0000"/>
+        </w:rPr>
+        <w:br/>
+        <w:t>Voraussetzung: Gleich beliebender Druck</w:t>
+      </w:r>
+      <w:r>
+        <w:rPr>
+          <w:rFonts w:ascii="Calibri" w:hAnsi="Calibri" w:cs="Arial"/>
+          <w:color w:val="FF0000"/>
+        </w:rPr>
+        <w:br/>
+        <w:t>Wenn beides steigt/sinkt kommt es auf das Verhältnis an, um zu beurteilen, wie sich das Volumen entwickelt.</w:t>
+      </w:r>
+    </w:p>
+    <w:p>
+      <w:pPr>
         <w:pStyle w:val="Vorgabetext1"/>
         <w:tabs>
           <w:tab w:val="left" w:pos="3686"/>
@@ -6920,52 +6986,12 @@
     </w:p>
     <w:p>
       <w:pPr>
-        <w:pStyle w:val="Vorgabetext1"/>
-        <w:tabs>
-          <w:tab w:val="left" w:pos="3686"/>
-        </w:tabs>
-        <w:rPr>
-          <w:rFonts w:ascii="Calibri" w:hAnsi="Calibri" w:cs="Arial"/>
-          <w:b w:val="0"/>
-          <w:sz w:val="22"/>
-          <w:szCs w:val="22"/>
-        </w:rPr>
-      </w:pPr>
-    </w:p>
-    <w:p>
-      <w:pPr>
-        <w:pStyle w:val="Vorgabetext1"/>
-        <w:tabs>
-          <w:tab w:val="left" w:pos="3686"/>
-        </w:tabs>
-        <w:rPr>
-          <w:rFonts w:ascii="Calibri" w:hAnsi="Calibri" w:cs="Arial"/>
-          <w:b w:val="0"/>
-          <w:sz w:val="22"/>
-          <w:szCs w:val="22"/>
-        </w:rPr>
-      </w:pPr>
-    </w:p>
-    <w:p>
-      <w:pPr>
-        <w:pStyle w:val="Vorgabetext1"/>
-        <w:tabs>
-          <w:tab w:val="left" w:pos="3686"/>
-        </w:tabs>
-        <w:rPr>
-          <w:rFonts w:ascii="Calibri" w:hAnsi="Calibri" w:cs="Arial"/>
-          <w:b w:val="0"/>
-          <w:sz w:val="22"/>
-          <w:szCs w:val="22"/>
-        </w:rPr>
-      </w:pPr>
-    </w:p>
-    <w:p>
-      <w:pPr>
-        <w:rPr>
-          <w:rFonts w:ascii="Calibri" w:hAnsi="Calibri" w:cs="Arial"/>
-        </w:rPr>
-      </w:pPr>
+        <w:rPr>
+          <w:rFonts w:ascii="Calibri" w:hAnsi="Calibri" w:cs="Arial"/>
+        </w:rPr>
+      </w:pPr>
+      <w:bookmarkStart w:id="6" w:name="_GoBack"/>
+      <w:bookmarkEnd w:id="6"/>
       <w:r>
         <w:rPr>
           <w:rFonts w:ascii="Calibri" w:hAnsi="Calibri" w:cs="Arial"/>
@@ -7006,14 +7032,7 @@
           <w:rFonts w:ascii="Calibri" w:hAnsi="Calibri" w:cs="Arial"/>
           <w:color w:val="FF0000"/>
         </w:rPr>
-        <w:t>Die ungültigen Versuche 3 und 4 stützen diese Aussagen.</w:t>
-      </w:r>
-      <w:r>
-        <w:rPr>
-          <w:rFonts w:ascii="Calibri" w:hAnsi="Calibri" w:cs="Arial"/>
-          <w:color w:val="FF0000"/>
-        </w:rPr>
-        <w:t xml:space="preserve"> Da bei diesen Versuchen, entweder das </w:t>
+        <w:t xml:space="preserve">Die ungültigen Versuche 3 und 4 stützen diese Aussagen. Da bei diesen Versuchen, entweder das </w:t>
       </w:r>
       <w:proofErr w:type="spellStart"/>
       <w:r>
@@ -8078,6 +8097,7 @@
         <w:docPartUnique/>
       </w:docPartObj>
     </w:sdtPr>
+    <w:sdtEndPr/>
     <w:sdtContent>
       <w:p>
         <w:pPr>
@@ -8586,6 +8606,7 @@
     <w:lsdException w:name="HTML Sample" w:semiHidden="1" w:unhideWhenUsed="1"/>
     <w:lsdException w:name="HTML Typewriter" w:semiHidden="1" w:unhideWhenUsed="1"/>
     <w:lsdException w:name="HTML Variable" w:semiHidden="1" w:unhideWhenUsed="1"/>
+    <w:lsdException w:name="Normal Table" w:semiHidden="1" w:unhideWhenUsed="1"/>
     <w:lsdException w:name="annotation subject" w:semiHidden="1" w:unhideWhenUsed="1"/>
     <w:lsdException w:name="No List" w:semiHidden="1" w:unhideWhenUsed="1"/>
     <w:lsdException w:name="Outline List 1" w:semiHidden="1" w:unhideWhenUsed="1"/>
@@ -8629,8 +8650,10 @@
     <w:lsdException w:name="Table Elegant" w:semiHidden="1" w:unhideWhenUsed="1"/>
     <w:lsdException w:name="Table Professional" w:semiHidden="1" w:unhideWhenUsed="1"/>
     <w:lsdException w:name="Table Subtle 1" w:semiHidden="1" w:unhideWhenUsed="1"/>
+    <w:lsdException w:name="Table Subtle 2" w:semiHidden="1" w:unhideWhenUsed="1"/>
     <w:lsdException w:name="Table Web 1" w:semiHidden="1" w:unhideWhenUsed="1"/>
     <w:lsdException w:name="Table Web 2" w:semiHidden="1" w:unhideWhenUsed="1"/>
+    <w:lsdException w:name="Table Web 3" w:semiHidden="1" w:unhideWhenUsed="1"/>
     <w:lsdException w:name="Table Theme" w:semiHidden="1" w:unhideWhenUsed="1"/>
     <w:lsdException w:name="Placeholder Text" w:semiHidden="1"/>
     <w:lsdException w:name="Light Shading"/>
@@ -8649,6 +8672,10 @@
     <w:lsdException w:name="Colorful Grid"/>
     <w:lsdException w:name="Light Shading Accent 1"/>
     <w:lsdException w:name="Light List Accent 1"/>
+    <w:lsdException w:name="Light Grid Accent 1"/>
+    <w:lsdException w:name="Medium Shading 1 Accent 1"/>
+    <w:lsdException w:name="Medium Shading 2 Accent 1"/>
+    <w:lsdException w:name="Medium List 1 Accent 1"/>
     <w:lsdException w:name="Revision" w:semiHidden="1"/>
     <w:lsdException w:name="Medium List 2 Accent 1"/>
     <w:lsdException w:name="Medium Grid 1 Accent 1"/>
@@ -8724,6 +8751,8 @@
     <w:lsdException w:name="Medium Grid 1 Accent 6"/>
     <w:lsdException w:name="Medium Grid 2 Accent 6"/>
     <w:lsdException w:name="Medium Grid 3 Accent 6"/>
+    <w:lsdException w:name="Dark List Accent 6"/>
+    <w:lsdException w:name="Colorful Shading Accent 6"/>
     <w:lsdException w:name="Colorful List Accent 6" w:uiPriority="72"/>
     <w:lsdException w:name="Colorful Grid Accent 6" w:uiPriority="73"/>
     <w:lsdException w:name="Subtle Emphasis" w:uiPriority="19" w:qFormat="1"/>
@@ -9422,7 +9451,7 @@
 </file>
 
 <file path=customXml/itemProps1.xml><?xml version="1.0" encoding="utf-8"?>
-<ds:datastoreItem xmlns:ds="http://schemas.openxmlformats.org/officeDocument/2006/customXml" ds:itemID="{8F75B67F-DC3D-4708-9C8F-1BE8396BB712}">
+<ds:datastoreItem xmlns:ds="http://schemas.openxmlformats.org/officeDocument/2006/customXml" ds:itemID="{F02A8862-C854-40F8-85C8-758D52C8E22D}">
   <ds:schemaRefs>
     <ds:schemaRef ds:uri="http://schemas.openxmlformats.org/officeDocument/2006/bibliography"/>
   </ds:schemaRefs>

</xml_diff>

<commit_message>
Alles ein wenig verändert
Alles ein wenig verändert
</commit_message>
<xml_diff>
--- a/B_2-02_Berichtsvorlage_Normvolumen_2017.docx
+++ b/B_2-02_Berichtsvorlage_Normvolumen_2017.docx
@@ -243,19 +243,8 @@
                 <w:szCs w:val="24"/>
                 <w:lang w:eastAsia="en-US"/>
               </w:rPr>
-              <w:t xml:space="preserve">Marc </w:t>
-            </w:r>
-            <w:proofErr w:type="spellStart"/>
-            <w:r>
-              <w:rPr>
-                <w:rFonts w:ascii="Calibri" w:hAnsi="Calibri" w:cs="Arial"/>
-                <w:sz w:val="24"/>
-                <w:szCs w:val="24"/>
-                <w:lang w:eastAsia="en-US"/>
-              </w:rPr>
-              <w:t>Binggeli</w:t>
-            </w:r>
-            <w:proofErr w:type="spellEnd"/>
+              <w:t>Marc Binggeli</w:t>
+            </w:r>
           </w:p>
         </w:tc>
       </w:tr>
@@ -1317,8 +1306,8 @@
         <w:gridCol w:w="997"/>
         <w:gridCol w:w="992"/>
         <w:gridCol w:w="993"/>
+        <w:gridCol w:w="1134"/>
         <w:gridCol w:w="992"/>
-        <w:gridCol w:w="1134"/>
         <w:gridCol w:w="992"/>
       </w:tblGrid>
       <w:tr>
@@ -1472,57 +1461,71 @@
               <w:jc w:val="center"/>
               <w:rPr>
                 <w:rFonts w:ascii="Calibri" w:hAnsi="Calibri" w:cs="Calibri"/>
-              </w:rPr>
-            </w:pPr>
-            <w:r>
-              <w:rPr>
-                <w:rFonts w:ascii="Calibri" w:hAnsi="Calibri" w:cs="Calibri"/>
+                <w:color w:val="FF0000"/>
+              </w:rPr>
+            </w:pPr>
+            <w:r>
+              <w:rPr>
+                <w:rFonts w:ascii="Calibri" w:hAnsi="Calibri" w:cs="Calibri"/>
+                <w:color w:val="FF0000"/>
               </w:rPr>
               <w:t>Messung</w:t>
             </w:r>
             <w:r>
               <w:rPr>
                 <w:rFonts w:ascii="Calibri" w:hAnsi="Calibri" w:cs="Calibri"/>
+                <w:color w:val="FF0000"/>
               </w:rPr>
               <w:t xml:space="preserve"> </w:t>
             </w:r>
             <w:r>
               <w:rPr>
                 <w:rFonts w:ascii="Calibri" w:hAnsi="Calibri" w:cs="Calibri"/>
+                <w:color w:val="FF0000"/>
               </w:rPr>
               <w:t>3</w:t>
             </w:r>
+            <w:r>
+              <w:rPr>
+                <w:rFonts w:ascii="Calibri" w:hAnsi="Calibri" w:cs="Calibri"/>
+                <w:color w:val="FF0000"/>
+              </w:rPr>
+              <w:t>*</w:t>
+            </w:r>
+          </w:p>
+        </w:tc>
+        <w:tc>
+          <w:tcPr>
+            <w:tcW w:w="1134" w:type="dxa"/>
+            <w:shd w:val="clear" w:color="auto" w:fill="F2F2F2" w:themeFill="background1" w:themeFillShade="F2"/>
+          </w:tcPr>
+          <w:p>
+            <w:pPr>
+              <w:jc w:val="center"/>
+              <w:rPr>
+                <w:rFonts w:ascii="Calibri" w:hAnsi="Calibri" w:cs="Calibri"/>
+                <w:color w:val="FF0000"/>
+              </w:rPr>
+            </w:pPr>
+            <w:r>
+              <w:rPr>
+                <w:rFonts w:ascii="Calibri" w:hAnsi="Calibri" w:cs="Calibri"/>
+                <w:color w:val="FF0000"/>
+              </w:rPr>
+              <w:t>Messung 4</w:t>
+            </w:r>
+            <w:r>
+              <w:rPr>
+                <w:rFonts w:ascii="Calibri" w:hAnsi="Calibri" w:cs="Calibri"/>
+                <w:color w:val="FF0000"/>
+              </w:rPr>
+              <w:t>**</w:t>
+            </w:r>
           </w:p>
         </w:tc>
         <w:tc>
           <w:tcPr>
             <w:tcW w:w="992" w:type="dxa"/>
-            <w:shd w:val="clear" w:color="auto" w:fill="F2F2F2" w:themeFill="background1" w:themeFillShade="F2"/>
-          </w:tcPr>
-          <w:p>
-            <w:pPr>
-              <w:jc w:val="center"/>
-              <w:rPr>
-                <w:rFonts w:ascii="Calibri" w:hAnsi="Calibri" w:cs="Calibri"/>
-              </w:rPr>
-            </w:pPr>
-            <w:r>
-              <w:rPr>
-                <w:rFonts w:ascii="Calibri" w:hAnsi="Calibri" w:cs="Calibri"/>
-              </w:rPr>
-              <w:t>Messung</w:t>
-            </w:r>
-            <w:r>
-              <w:rPr>
-                <w:rFonts w:ascii="Calibri" w:hAnsi="Calibri" w:cs="Calibri"/>
-              </w:rPr>
-              <w:t xml:space="preserve"> 4</w:t>
-            </w:r>
-          </w:p>
-        </w:tc>
-        <w:tc>
-          <w:tcPr>
-            <w:tcW w:w="1134" w:type="dxa"/>
             <w:shd w:val="clear" w:color="auto" w:fill="F2F2F2" w:themeFill="background1" w:themeFillShade="F2"/>
           </w:tcPr>
           <w:p>
@@ -1654,20 +1657,28 @@
               <w:jc w:val="center"/>
               <w:rPr>
                 <w:rFonts w:ascii="Calibri" w:hAnsi="Calibri" w:cs="Calibri"/>
-              </w:rPr>
-            </w:pPr>
-            <w:r>
-              <w:rPr>
-                <w:rFonts w:ascii="Calibri" w:hAnsi="Calibri" w:cs="Calibri"/>
-                <w:highlight w:val="red"/>
+                <w:color w:val="FF0000"/>
+              </w:rPr>
+            </w:pPr>
+            <w:r>
+              <w:rPr>
+                <w:rFonts w:ascii="Calibri" w:hAnsi="Calibri" w:cs="Calibri"/>
+                <w:color w:val="FF0000"/>
               </w:rPr>
               <w:t>508</w:t>
             </w:r>
-          </w:p>
-        </w:tc>
-        <w:tc>
-          <w:tcPr>
-            <w:tcW w:w="992" w:type="dxa"/>
+            <w:r>
+              <w:rPr>
+                <w:rFonts w:ascii="Calibri" w:hAnsi="Calibri" w:cs="Calibri"/>
+                <w:color w:val="FF0000"/>
+              </w:rPr>
+              <w:t>*</w:t>
+            </w:r>
+          </w:p>
+        </w:tc>
+        <w:tc>
+          <w:tcPr>
+            <w:tcW w:w="1134" w:type="dxa"/>
             <w:shd w:val="clear" w:color="auto" w:fill="F2F2F2" w:themeFill="background1" w:themeFillShade="F2"/>
             <w:vAlign w:val="center"/>
           </w:tcPr>
@@ -1676,21 +1687,35 @@
               <w:jc w:val="center"/>
               <w:rPr>
                 <w:rFonts w:ascii="Calibri" w:hAnsi="Calibri" w:cs="Calibri"/>
-                <w:highlight w:val="red"/>
-              </w:rPr>
-            </w:pPr>
-            <w:r>
-              <w:rPr>
-                <w:rFonts w:ascii="Calibri" w:hAnsi="Calibri" w:cs="Calibri"/>
-                <w:highlight w:val="red"/>
+                <w:color w:val="FF0000"/>
+              </w:rPr>
+            </w:pPr>
+            <w:r>
+              <w:rPr>
+                <w:rFonts w:ascii="Calibri" w:hAnsi="Calibri" w:cs="Calibri"/>
+                <w:color w:val="FF0000"/>
               </w:rPr>
               <w:t>471</w:t>
             </w:r>
-          </w:p>
-        </w:tc>
-        <w:tc>
-          <w:tcPr>
-            <w:tcW w:w="1134" w:type="dxa"/>
+            <w:r>
+              <w:rPr>
+                <w:rFonts w:ascii="Calibri" w:hAnsi="Calibri" w:cs="Calibri"/>
+                <w:color w:val="FF0000"/>
+              </w:rPr>
+              <w:t>*</w:t>
+            </w:r>
+            <w:r>
+              <w:rPr>
+                <w:rFonts w:ascii="Calibri" w:hAnsi="Calibri" w:cs="Calibri"/>
+                <w:color w:val="FF0000"/>
+              </w:rPr>
+              <w:t>*</w:t>
+            </w:r>
+          </w:p>
+        </w:tc>
+        <w:tc>
+          <w:tcPr>
+            <w:tcW w:w="992" w:type="dxa"/>
             <w:shd w:val="clear" w:color="auto" w:fill="F2F2F2" w:themeFill="background1" w:themeFillShade="F2"/>
             <w:vAlign w:val="center"/>
           </w:tcPr>
@@ -1873,21 +1898,28 @@
               <w:jc w:val="center"/>
               <w:rPr>
                 <w:rFonts w:ascii="Calibri" w:hAnsi="Calibri" w:cs="Calibri"/>
-                <w:highlight w:val="red"/>
-              </w:rPr>
-            </w:pPr>
-            <w:r>
-              <w:rPr>
-                <w:rFonts w:ascii="Calibri" w:hAnsi="Calibri" w:cs="Calibri"/>
-                <w:highlight w:val="red"/>
+                <w:color w:val="FF0000"/>
+              </w:rPr>
+            </w:pPr>
+            <w:r>
+              <w:rPr>
+                <w:rFonts w:ascii="Calibri" w:hAnsi="Calibri" w:cs="Calibri"/>
+                <w:color w:val="FF0000"/>
               </w:rPr>
               <w:t>83</w:t>
             </w:r>
-          </w:p>
-        </w:tc>
-        <w:tc>
-          <w:tcPr>
-            <w:tcW w:w="992" w:type="dxa"/>
+            <w:r>
+              <w:rPr>
+                <w:rFonts w:ascii="Calibri" w:hAnsi="Calibri" w:cs="Calibri"/>
+                <w:color w:val="FF0000"/>
+              </w:rPr>
+              <w:t>*</w:t>
+            </w:r>
+          </w:p>
+        </w:tc>
+        <w:tc>
+          <w:tcPr>
+            <w:tcW w:w="1134" w:type="dxa"/>
             <w:shd w:val="clear" w:color="auto" w:fill="F2F2F2" w:themeFill="background1" w:themeFillShade="F2"/>
             <w:vAlign w:val="center"/>
           </w:tcPr>
@@ -1896,21 +1928,35 @@
               <w:jc w:val="center"/>
               <w:rPr>
                 <w:rFonts w:ascii="Calibri" w:hAnsi="Calibri" w:cs="Calibri"/>
-                <w:highlight w:val="red"/>
-              </w:rPr>
-            </w:pPr>
-            <w:r>
-              <w:rPr>
-                <w:rFonts w:ascii="Calibri" w:hAnsi="Calibri" w:cs="Calibri"/>
-                <w:highlight w:val="red"/>
+                <w:color w:val="FF0000"/>
+              </w:rPr>
+            </w:pPr>
+            <w:r>
+              <w:rPr>
+                <w:rFonts w:ascii="Calibri" w:hAnsi="Calibri" w:cs="Calibri"/>
+                <w:color w:val="FF0000"/>
               </w:rPr>
               <w:t>70</w:t>
             </w:r>
-          </w:p>
-        </w:tc>
-        <w:tc>
-          <w:tcPr>
-            <w:tcW w:w="1134" w:type="dxa"/>
+            <w:r>
+              <w:rPr>
+                <w:rFonts w:ascii="Calibri" w:hAnsi="Calibri" w:cs="Calibri"/>
+                <w:color w:val="FF0000"/>
+              </w:rPr>
+              <w:t>*</w:t>
+            </w:r>
+            <w:r>
+              <w:rPr>
+                <w:rFonts w:ascii="Calibri" w:hAnsi="Calibri" w:cs="Calibri"/>
+                <w:color w:val="FF0000"/>
+              </w:rPr>
+              <w:t>*</w:t>
+            </w:r>
+          </w:p>
+        </w:tc>
+        <w:tc>
+          <w:tcPr>
+            <w:tcW w:w="992" w:type="dxa"/>
             <w:shd w:val="clear" w:color="auto" w:fill="F2F2F2" w:themeFill="background1" w:themeFillShade="F2"/>
             <w:vAlign w:val="center"/>
           </w:tcPr>
@@ -2018,7 +2064,13 @@
               <w:rPr>
                 <w:rFonts w:ascii="Calibri" w:hAnsi="Calibri" w:cs="Calibri"/>
               </w:rPr>
-              <w:t>Wärmer</w:t>
+              <w:t>w</w:t>
+            </w:r>
+            <w:r>
+              <w:rPr>
+                <w:rFonts w:ascii="Calibri" w:hAnsi="Calibri" w:cs="Calibri"/>
+              </w:rPr>
+              <w:t>ärmer</w:t>
             </w:r>
           </w:p>
         </w:tc>
@@ -2038,7 +2090,13 @@
               <w:rPr>
                 <w:rFonts w:ascii="Calibri" w:hAnsi="Calibri" w:cs="Calibri"/>
               </w:rPr>
-              <w:t>Wärmer</w:t>
+              <w:t>w</w:t>
+            </w:r>
+            <w:r>
+              <w:rPr>
+                <w:rFonts w:ascii="Calibri" w:hAnsi="Calibri" w:cs="Calibri"/>
+              </w:rPr>
+              <w:t>ärmer</w:t>
             </w:r>
           </w:p>
         </w:tc>
@@ -2052,15 +2110,73 @@
               <w:jc w:val="center"/>
               <w:rPr>
                 <w:rFonts w:ascii="Calibri" w:hAnsi="Calibri" w:cs="Calibri"/>
-                <w:highlight w:val="red"/>
-              </w:rPr>
-            </w:pPr>
-            <w:r>
-              <w:rPr>
-                <w:rFonts w:ascii="Calibri" w:hAnsi="Calibri" w:cs="Calibri"/>
-                <w:highlight w:val="red"/>
-              </w:rPr>
-              <w:t>Wärmer</w:t>
+                <w:color w:val="FF0000"/>
+              </w:rPr>
+            </w:pPr>
+            <w:r>
+              <w:rPr>
+                <w:rFonts w:ascii="Calibri" w:hAnsi="Calibri" w:cs="Calibri"/>
+                <w:color w:val="FF0000"/>
+              </w:rPr>
+              <w:t>w</w:t>
+            </w:r>
+            <w:r>
+              <w:rPr>
+                <w:rFonts w:ascii="Calibri" w:hAnsi="Calibri" w:cs="Calibri"/>
+                <w:color w:val="FF0000"/>
+              </w:rPr>
+              <w:t>ärmer</w:t>
+            </w:r>
+            <w:r>
+              <w:rPr>
+                <w:rFonts w:ascii="Calibri" w:hAnsi="Calibri" w:cs="Calibri"/>
+                <w:color w:val="FF0000"/>
+              </w:rPr>
+              <w:t>*</w:t>
+            </w:r>
+          </w:p>
+        </w:tc>
+        <w:tc>
+          <w:tcPr>
+            <w:tcW w:w="1134" w:type="dxa"/>
+            <w:shd w:val="clear" w:color="auto" w:fill="F2F2F2" w:themeFill="background1" w:themeFillShade="F2"/>
+            <w:vAlign w:val="center"/>
+          </w:tcPr>
+          <w:p>
+            <w:pPr>
+              <w:jc w:val="center"/>
+              <w:rPr>
+                <w:rFonts w:ascii="Calibri" w:hAnsi="Calibri" w:cs="Calibri"/>
+                <w:color w:val="FF0000"/>
+              </w:rPr>
+            </w:pPr>
+            <w:r>
+              <w:rPr>
+                <w:rFonts w:ascii="Calibri" w:hAnsi="Calibri" w:cs="Calibri"/>
+                <w:color w:val="FF0000"/>
+              </w:rPr>
+              <w:t>w</w:t>
+            </w:r>
+            <w:r>
+              <w:rPr>
+                <w:rFonts w:ascii="Calibri" w:hAnsi="Calibri" w:cs="Calibri"/>
+                <w:color w:val="FF0000"/>
+              </w:rPr>
+              <w:t>ärmer</w:t>
+            </w:r>
+            <w:r>
+              <w:rPr>
+                <w:rFonts w:ascii="Calibri" w:hAnsi="Calibri" w:cs="Calibri"/>
+                <w:color w:val="FF0000"/>
+              </w:rPr>
+              <w:t>*</w:t>
+            </w:r>
+            <w:r>
+              <w:rPr>
+                <w:rFonts w:ascii="Calibri" w:hAnsi="Calibri" w:cs="Calibri"/>
+                <w:color w:val="FF0000"/>
+              </w:rPr>
+              <w:t>*</w:t>
             </w:r>
           </w:p>
         </w:tc>
@@ -2075,36 +2191,19 @@
               <w:jc w:val="center"/>
               <w:rPr>
                 <w:rFonts w:ascii="Calibri" w:hAnsi="Calibri" w:cs="Calibri"/>
-                <w:highlight w:val="red"/>
-              </w:rPr>
-            </w:pPr>
-            <w:r>
-              <w:rPr>
-                <w:rFonts w:ascii="Calibri" w:hAnsi="Calibri" w:cs="Calibri"/>
-                <w:highlight w:val="red"/>
-              </w:rPr>
-              <w:t>Wärmer</w:t>
-            </w:r>
-          </w:p>
-        </w:tc>
-        <w:tc>
-          <w:tcPr>
-            <w:tcW w:w="1134" w:type="dxa"/>
-            <w:shd w:val="clear" w:color="auto" w:fill="F2F2F2" w:themeFill="background1" w:themeFillShade="F2"/>
-            <w:vAlign w:val="center"/>
-          </w:tcPr>
-          <w:p>
-            <w:pPr>
-              <w:jc w:val="center"/>
-              <w:rPr>
-                <w:rFonts w:ascii="Calibri" w:hAnsi="Calibri" w:cs="Calibri"/>
-              </w:rPr>
-            </w:pPr>
-            <w:r>
-              <w:rPr>
-                <w:rFonts w:ascii="Calibri" w:hAnsi="Calibri" w:cs="Calibri"/>
-              </w:rPr>
-              <w:t>Wärmer</w:t>
+              </w:rPr>
+            </w:pPr>
+            <w:r>
+              <w:rPr>
+                <w:rFonts w:ascii="Calibri" w:hAnsi="Calibri" w:cs="Calibri"/>
+              </w:rPr>
+              <w:t>w</w:t>
+            </w:r>
+            <w:r>
+              <w:rPr>
+                <w:rFonts w:ascii="Calibri" w:hAnsi="Calibri" w:cs="Calibri"/>
+              </w:rPr>
+              <w:t>ärmer</w:t>
             </w:r>
           </w:p>
         </w:tc>
@@ -2125,7 +2224,13 @@
               <w:rPr>
                 <w:rFonts w:ascii="Calibri" w:hAnsi="Calibri" w:cs="Calibri"/>
               </w:rPr>
-              <w:t>Wärmer</w:t>
+              <w:t>w</w:t>
+            </w:r>
+            <w:r>
+              <w:rPr>
+                <w:rFonts w:ascii="Calibri" w:hAnsi="Calibri" w:cs="Calibri"/>
+              </w:rPr>
+              <w:t>ärmer</w:t>
             </w:r>
           </w:p>
         </w:tc>
@@ -2255,21 +2360,28 @@
               <w:jc w:val="center"/>
               <w:rPr>
                 <w:rFonts w:ascii="Calibri" w:hAnsi="Calibri" w:cs="Calibri"/>
-                <w:highlight w:val="red"/>
-              </w:rPr>
-            </w:pPr>
-            <w:r>
-              <w:rPr>
-                <w:rFonts w:ascii="Calibri" w:hAnsi="Calibri" w:cs="Calibri"/>
-                <w:highlight w:val="red"/>
+                <w:color w:val="FF0000"/>
+              </w:rPr>
+            </w:pPr>
+            <w:r>
+              <w:rPr>
+                <w:rFonts w:ascii="Calibri" w:hAnsi="Calibri" w:cs="Calibri"/>
+                <w:color w:val="FF0000"/>
               </w:rPr>
               <w:t>82</w:t>
             </w:r>
-          </w:p>
-        </w:tc>
-        <w:tc>
-          <w:tcPr>
-            <w:tcW w:w="992" w:type="dxa"/>
+            <w:r>
+              <w:rPr>
+                <w:rFonts w:ascii="Calibri" w:hAnsi="Calibri" w:cs="Calibri"/>
+                <w:color w:val="FF0000"/>
+              </w:rPr>
+              <w:t>*</w:t>
+            </w:r>
+          </w:p>
+        </w:tc>
+        <w:tc>
+          <w:tcPr>
+            <w:tcW w:w="1134" w:type="dxa"/>
             <w:shd w:val="clear" w:color="auto" w:fill="F2F2F2" w:themeFill="background1" w:themeFillShade="F2"/>
             <w:vAlign w:val="center"/>
           </w:tcPr>
@@ -2278,21 +2390,35 @@
               <w:jc w:val="center"/>
               <w:rPr>
                 <w:rFonts w:ascii="Calibri" w:hAnsi="Calibri" w:cs="Calibri"/>
-                <w:highlight w:val="red"/>
-              </w:rPr>
-            </w:pPr>
-            <w:r>
-              <w:rPr>
-                <w:rFonts w:ascii="Calibri" w:hAnsi="Calibri" w:cs="Calibri"/>
-                <w:highlight w:val="red"/>
+                <w:color w:val="FF0000"/>
+              </w:rPr>
+            </w:pPr>
+            <w:r>
+              <w:rPr>
+                <w:rFonts w:ascii="Calibri" w:hAnsi="Calibri" w:cs="Calibri"/>
+                <w:color w:val="FF0000"/>
               </w:rPr>
               <w:t>68</w:t>
             </w:r>
-          </w:p>
-        </w:tc>
-        <w:tc>
-          <w:tcPr>
-            <w:tcW w:w="1134" w:type="dxa"/>
+            <w:r>
+              <w:rPr>
+                <w:rFonts w:ascii="Calibri" w:hAnsi="Calibri" w:cs="Calibri"/>
+                <w:color w:val="FF0000"/>
+              </w:rPr>
+              <w:t>*</w:t>
+            </w:r>
+            <w:r>
+              <w:rPr>
+                <w:rFonts w:ascii="Calibri" w:hAnsi="Calibri" w:cs="Calibri"/>
+                <w:color w:val="FF0000"/>
+              </w:rPr>
+              <w:t>*</w:t>
+            </w:r>
+          </w:p>
+        </w:tc>
+        <w:tc>
+          <w:tcPr>
+            <w:tcW w:w="992" w:type="dxa"/>
             <w:shd w:val="clear" w:color="auto" w:fill="F2F2F2" w:themeFill="background1" w:themeFillShade="F2"/>
             <w:vAlign w:val="center"/>
           </w:tcPr>
@@ -2428,15 +2554,66 @@
               <w:jc w:val="center"/>
               <w:rPr>
                 <w:rFonts w:ascii="Calibri" w:hAnsi="Calibri" w:cs="Calibri"/>
-                <w:highlight w:val="red"/>
-              </w:rPr>
-            </w:pPr>
-            <w:r>
-              <w:rPr>
-                <w:rFonts w:ascii="Calibri" w:hAnsi="Calibri" w:cs="Calibri"/>
-                <w:highlight w:val="red"/>
-              </w:rPr>
-              <w:t>kälter</w:t>
+                <w:color w:val="FF0000"/>
+              </w:rPr>
+            </w:pPr>
+            <w:r>
+              <w:rPr>
+                <w:rFonts w:ascii="Calibri" w:hAnsi="Calibri" w:cs="Calibri"/>
+                <w:color w:val="FF0000"/>
+              </w:rPr>
+              <w:t>k</w:t>
+            </w:r>
+            <w:r>
+              <w:rPr>
+                <w:rFonts w:ascii="Calibri" w:hAnsi="Calibri" w:cs="Calibri"/>
+                <w:color w:val="FF0000"/>
+              </w:rPr>
+              <w:t>älter</w:t>
+            </w:r>
+            <w:r>
+              <w:rPr>
+                <w:rFonts w:ascii="Calibri" w:hAnsi="Calibri" w:cs="Calibri"/>
+                <w:color w:val="FF0000"/>
+              </w:rPr>
+              <w:t>*</w:t>
+            </w:r>
+          </w:p>
+        </w:tc>
+        <w:tc>
+          <w:tcPr>
+            <w:tcW w:w="1134" w:type="dxa"/>
+            <w:shd w:val="clear" w:color="auto" w:fill="F2F2F2" w:themeFill="background1" w:themeFillShade="F2"/>
+            <w:vAlign w:val="center"/>
+          </w:tcPr>
+          <w:p>
+            <w:pPr>
+              <w:jc w:val="center"/>
+              <w:rPr>
+                <w:rFonts w:ascii="Calibri" w:hAnsi="Calibri" w:cs="Calibri"/>
+                <w:color w:val="FF0000"/>
+              </w:rPr>
+            </w:pPr>
+            <w:r>
+              <w:rPr>
+                <w:rFonts w:ascii="Calibri" w:hAnsi="Calibri" w:cs="Calibri"/>
+                <w:color w:val="FF0000"/>
+              </w:rPr>
+              <w:t>gleich</w:t>
+            </w:r>
+            <w:r>
+              <w:rPr>
+                <w:rFonts w:ascii="Calibri" w:hAnsi="Calibri" w:cs="Calibri"/>
+                <w:color w:val="FF0000"/>
+              </w:rPr>
+              <w:t>*</w:t>
+            </w:r>
+            <w:r>
+              <w:rPr>
+                <w:rFonts w:ascii="Calibri" w:hAnsi="Calibri" w:cs="Calibri"/>
+                <w:color w:val="FF0000"/>
+              </w:rPr>
+              <w:t>*</w:t>
             </w:r>
           </w:p>
         </w:tc>
@@ -2451,29 +2628,6 @@
               <w:jc w:val="center"/>
               <w:rPr>
                 <w:rFonts w:ascii="Calibri" w:hAnsi="Calibri" w:cs="Calibri"/>
-                <w:highlight w:val="red"/>
-              </w:rPr>
-            </w:pPr>
-            <w:r>
-              <w:rPr>
-                <w:rFonts w:ascii="Calibri" w:hAnsi="Calibri" w:cs="Calibri"/>
-                <w:highlight w:val="red"/>
-              </w:rPr>
-              <w:t>gleich</w:t>
-            </w:r>
-          </w:p>
-        </w:tc>
-        <w:tc>
-          <w:tcPr>
-            <w:tcW w:w="1134" w:type="dxa"/>
-            <w:shd w:val="clear" w:color="auto" w:fill="F2F2F2" w:themeFill="background1" w:themeFillShade="F2"/>
-            <w:vAlign w:val="center"/>
-          </w:tcPr>
-          <w:p>
-            <w:pPr>
-              <w:jc w:val="center"/>
-              <w:rPr>
-                <w:rFonts w:ascii="Calibri" w:hAnsi="Calibri" w:cs="Calibri"/>
               </w:rPr>
             </w:pPr>
             <w:r>
@@ -2523,17 +2677,17 @@
     <w:p>
       <w:pPr>
         <w:rPr>
+          <w:rFonts w:ascii="Calibri" w:hAnsi="Calibri" w:cs="Arial"/>
+          <w:i/>
+        </w:rPr>
+      </w:pPr>
+      <w:r>
+        <w:rPr>
           <w:rFonts w:asciiTheme="minorHAnsi" w:hAnsiTheme="minorHAnsi" w:cs="Arial"/>
-        </w:rPr>
-      </w:pPr>
-    </w:p>
-    <w:p>
-      <w:pPr>
-        <w:rPr>
-          <w:rFonts w:ascii="Calibri" w:hAnsi="Calibri" w:cs="Arial"/>
-          <w:i/>
-        </w:rPr>
-      </w:pPr>
+          <w:color w:val="FF0000"/>
+        </w:rPr>
+        <w:t>*</w:t>
+      </w:r>
       <w:r>
         <w:rPr>
           <w:rFonts w:asciiTheme="minorHAnsi" w:hAnsiTheme="minorHAnsi" w:cs="Arial"/>
@@ -2592,6 +2746,13 @@
       <w:r>
         <w:rPr>
           <w:rFonts w:asciiTheme="minorHAnsi" w:hAnsiTheme="minorHAnsi" w:cs="Arial"/>
+          <w:color w:val="FF0000"/>
+        </w:rPr>
+        <w:t>**</w:t>
+      </w:r>
+      <w:r>
+        <w:rPr>
+          <w:rFonts w:asciiTheme="minorHAnsi" w:hAnsiTheme="minorHAnsi" w:cs="Arial"/>
         </w:rPr>
         <w:t xml:space="preserve">Die vierte Messung ist ebenfalls ungültig, da bei dieser Messung das Lithium nicht am richtigen Ort platziert werden konnte. Das Lithium schwirrte zuerst im Becken </w:t>
       </w:r>
@@ -2616,13 +2777,8 @@
         </w:rPr>
         <w:t xml:space="preserve"> </w:t>
       </w:r>
-    </w:p>
-    <w:p>
-      <w:pPr>
-        <w:rPr>
-          <w:rFonts w:ascii="Calibri" w:hAnsi="Calibri" w:cs="Arial"/>
-        </w:rPr>
-      </w:pPr>
+      <w:bookmarkStart w:id="4" w:name="_GoBack"/>
+      <w:bookmarkEnd w:id="4"/>
     </w:p>
     <w:p>
       <w:pPr>
@@ -2670,8 +2826,8 @@
         <w:gridCol w:w="426"/>
         <w:gridCol w:w="992"/>
         <w:gridCol w:w="992"/>
-        <w:gridCol w:w="992"/>
-        <w:gridCol w:w="993"/>
+        <w:gridCol w:w="1134"/>
+        <w:gridCol w:w="851"/>
         <w:gridCol w:w="992"/>
         <w:gridCol w:w="992"/>
         <w:gridCol w:w="1276"/>
@@ -2696,7 +2852,7 @@
         </w:tc>
         <w:tc>
           <w:tcPr>
-            <w:tcW w:w="2976" w:type="dxa"/>
+            <w:tcW w:w="3118" w:type="dxa"/>
             <w:gridSpan w:val="3"/>
             <w:shd w:val="clear" w:color="auto" w:fill="F2F2F2" w:themeFill="background1" w:themeFillShade="F2"/>
           </w:tcPr>
@@ -2722,7 +2878,7 @@
         </w:tc>
         <w:tc>
           <w:tcPr>
-            <w:tcW w:w="2977" w:type="dxa"/>
+            <w:tcW w:w="2835" w:type="dxa"/>
             <w:gridSpan w:val="3"/>
             <w:shd w:val="clear" w:color="auto" w:fill="F2F2F2" w:themeFill="background1" w:themeFillShade="F2"/>
           </w:tcPr>
@@ -2834,6 +2990,72 @@
         </w:tc>
         <w:tc>
           <w:tcPr>
+            <w:tcW w:w="1134" w:type="dxa"/>
+            <w:shd w:val="clear" w:color="auto" w:fill="F2F2F2" w:themeFill="background1" w:themeFillShade="F2"/>
+          </w:tcPr>
+          <w:p>
+            <w:pPr>
+              <w:ind w:right="-57"/>
+              <w:rPr>
+                <w:rFonts w:ascii="Calibri" w:hAnsi="Calibri" w:cs="Calibri"/>
+                <w:color w:val="FF0000"/>
+                <w:sz w:val="18"/>
+                <w:szCs w:val="18"/>
+              </w:rPr>
+            </w:pPr>
+            <w:r>
+              <w:rPr>
+                <w:rFonts w:ascii="Calibri" w:hAnsi="Calibri" w:cs="Calibri"/>
+                <w:color w:val="FF0000"/>
+                <w:sz w:val="18"/>
+                <w:szCs w:val="18"/>
+              </w:rPr>
+              <w:t>Messung 3</w:t>
+            </w:r>
+            <w:r>
+              <w:rPr>
+                <w:rFonts w:ascii="Calibri" w:hAnsi="Calibri" w:cs="Calibri"/>
+                <w:color w:val="FF0000"/>
+              </w:rPr>
+              <w:t>*</w:t>
+            </w:r>
+          </w:p>
+        </w:tc>
+        <w:tc>
+          <w:tcPr>
+            <w:tcW w:w="851" w:type="dxa"/>
+            <w:shd w:val="clear" w:color="auto" w:fill="F2F2F2" w:themeFill="background1" w:themeFillShade="F2"/>
+          </w:tcPr>
+          <w:p>
+            <w:pPr>
+              <w:ind w:right="-57"/>
+              <w:rPr>
+                <w:rFonts w:ascii="Calibri" w:hAnsi="Calibri" w:cs="Calibri"/>
+                <w:color w:val="FF0000"/>
+                <w:sz w:val="18"/>
+                <w:szCs w:val="18"/>
+              </w:rPr>
+            </w:pPr>
+            <w:r>
+              <w:rPr>
+                <w:rFonts w:ascii="Calibri" w:hAnsi="Calibri" w:cs="Calibri"/>
+                <w:color w:val="FF0000"/>
+                <w:sz w:val="18"/>
+                <w:szCs w:val="18"/>
+              </w:rPr>
+              <w:t>Messung 4</w:t>
+            </w:r>
+            <w:r>
+              <w:rPr>
+                <w:rFonts w:ascii="Calibri" w:hAnsi="Calibri" w:cs="Calibri"/>
+                <w:color w:val="FF0000"/>
+              </w:rPr>
+              <w:t>**</w:t>
+            </w:r>
+          </w:p>
+        </w:tc>
+        <w:tc>
+          <w:tcPr>
             <w:tcW w:w="992" w:type="dxa"/>
             <w:shd w:val="clear" w:color="auto" w:fill="F2F2F2" w:themeFill="background1" w:themeFillShade="F2"/>
           </w:tcPr>
@@ -2842,71 +3064,26 @@
               <w:ind w:right="-57"/>
               <w:rPr>
                 <w:rFonts w:ascii="Calibri" w:hAnsi="Calibri" w:cs="Calibri"/>
+                <w:color w:val="FF0000"/>
                 <w:sz w:val="18"/>
                 <w:szCs w:val="18"/>
-                <w:highlight w:val="red"/>
-              </w:rPr>
-            </w:pPr>
-            <w:r>
-              <w:rPr>
-                <w:rFonts w:ascii="Calibri" w:hAnsi="Calibri" w:cs="Calibri"/>
+              </w:rPr>
+            </w:pPr>
+            <w:r>
+              <w:rPr>
+                <w:rFonts w:ascii="Calibri" w:hAnsi="Calibri" w:cs="Calibri"/>
+                <w:color w:val="FF0000"/>
                 <w:sz w:val="18"/>
                 <w:szCs w:val="18"/>
-                <w:highlight w:val="red"/>
-              </w:rPr>
-              <w:t>Messung 3</w:t>
-            </w:r>
-          </w:p>
-        </w:tc>
-        <w:tc>
-          <w:tcPr>
-            <w:tcW w:w="993" w:type="dxa"/>
-            <w:shd w:val="clear" w:color="auto" w:fill="F2F2F2" w:themeFill="background1" w:themeFillShade="F2"/>
-          </w:tcPr>
-          <w:p>
-            <w:pPr>
-              <w:ind w:right="-57"/>
-              <w:rPr>
-                <w:rFonts w:ascii="Calibri" w:hAnsi="Calibri" w:cs="Calibri"/>
-                <w:sz w:val="18"/>
-                <w:szCs w:val="18"/>
-                <w:highlight w:val="red"/>
-              </w:rPr>
-            </w:pPr>
-            <w:r>
-              <w:rPr>
-                <w:rFonts w:ascii="Calibri" w:hAnsi="Calibri" w:cs="Calibri"/>
-                <w:sz w:val="18"/>
-                <w:szCs w:val="18"/>
-                <w:highlight w:val="red"/>
-              </w:rPr>
-              <w:t>Messung 4</w:t>
-            </w:r>
-          </w:p>
-        </w:tc>
-        <w:tc>
-          <w:tcPr>
-            <w:tcW w:w="992" w:type="dxa"/>
-            <w:shd w:val="clear" w:color="auto" w:fill="F2F2F2" w:themeFill="background1" w:themeFillShade="F2"/>
-          </w:tcPr>
-          <w:p>
-            <w:pPr>
-              <w:ind w:right="-57"/>
-              <w:rPr>
-                <w:rFonts w:ascii="Calibri" w:hAnsi="Calibri" w:cs="Calibri"/>
-                <w:sz w:val="18"/>
-                <w:szCs w:val="18"/>
-                <w:highlight w:val="yellow"/>
-              </w:rPr>
-            </w:pPr>
-            <w:r>
-              <w:rPr>
-                <w:rFonts w:ascii="Calibri" w:hAnsi="Calibri" w:cs="Calibri"/>
-                <w:sz w:val="18"/>
-                <w:szCs w:val="18"/>
-                <w:highlight w:val="yellow"/>
               </w:rPr>
               <w:t>Messung 5</w:t>
+            </w:r>
+            <w:r>
+              <w:rPr>
+                <w:rFonts w:ascii="Calibri" w:hAnsi="Calibri" w:cs="Calibri"/>
+                <w:color w:val="FF0000"/>
+              </w:rPr>
+              <w:t>***</w:t>
             </w:r>
           </w:p>
         </w:tc>
@@ -3084,7 +3261,7 @@
         </w:tc>
         <w:tc>
           <w:tcPr>
-            <w:tcW w:w="992" w:type="dxa"/>
+            <w:tcW w:w="1134" w:type="dxa"/>
             <w:vAlign w:val="center"/>
           </w:tcPr>
           <w:p>
@@ -3093,21 +3270,28 @@
               <w:jc w:val="center"/>
               <w:rPr>
                 <w:rFonts w:ascii="Calibri" w:hAnsi="Calibri" w:cs="Calibri"/>
-                <w:highlight w:val="red"/>
-              </w:rPr>
-            </w:pPr>
-            <w:r>
-              <w:rPr>
-                <w:rFonts w:ascii="Calibri" w:hAnsi="Calibri" w:cs="Calibri"/>
-                <w:highlight w:val="red"/>
+                <w:color w:val="FF0000"/>
+              </w:rPr>
+            </w:pPr>
+            <w:r>
+              <w:rPr>
+                <w:rFonts w:ascii="Calibri" w:hAnsi="Calibri" w:cs="Calibri"/>
+                <w:color w:val="FF0000"/>
               </w:rPr>
               <w:t>22.408</w:t>
             </w:r>
-          </w:p>
-        </w:tc>
-        <w:tc>
-          <w:tcPr>
-            <w:tcW w:w="993" w:type="dxa"/>
+            <w:r>
+              <w:rPr>
+                <w:rFonts w:ascii="Calibri" w:hAnsi="Calibri" w:cs="Calibri"/>
+                <w:color w:val="FF0000"/>
+              </w:rPr>
+              <w:t>*</w:t>
+            </w:r>
+          </w:p>
+        </w:tc>
+        <w:tc>
+          <w:tcPr>
+            <w:tcW w:w="851" w:type="dxa"/>
             <w:shd w:val="clear" w:color="auto" w:fill="F2F2F2" w:themeFill="background1" w:themeFillShade="F2"/>
             <w:vAlign w:val="center"/>
           </w:tcPr>
@@ -3117,15 +3301,22 @@
               <w:jc w:val="center"/>
               <w:rPr>
                 <w:rFonts w:ascii="Calibri" w:hAnsi="Calibri" w:cs="Calibri"/>
-                <w:highlight w:val="red"/>
-              </w:rPr>
-            </w:pPr>
-            <w:r>
-              <w:rPr>
-                <w:rFonts w:ascii="Calibri" w:hAnsi="Calibri" w:cs="Calibri"/>
-                <w:highlight w:val="red"/>
+                <w:color w:val="FF0000"/>
+              </w:rPr>
+            </w:pPr>
+            <w:r>
+              <w:rPr>
+                <w:rFonts w:ascii="Calibri" w:hAnsi="Calibri" w:cs="Calibri"/>
+                <w:color w:val="FF0000"/>
               </w:rPr>
               <w:t>20.042</w:t>
+            </w:r>
+            <w:r>
+              <w:rPr>
+                <w:rFonts w:ascii="Calibri" w:hAnsi="Calibri" w:cs="Calibri"/>
+                <w:color w:val="FF0000"/>
+              </w:rPr>
+              <w:t>**</w:t>
             </w:r>
           </w:p>
         </w:tc>
@@ -3141,15 +3332,22 @@
               <w:jc w:val="center"/>
               <w:rPr>
                 <w:rFonts w:ascii="Calibri" w:hAnsi="Calibri" w:cs="Calibri"/>
-                <w:highlight w:val="yellow"/>
-              </w:rPr>
-            </w:pPr>
-            <w:r>
-              <w:rPr>
-                <w:rFonts w:ascii="Calibri" w:hAnsi="Calibri" w:cs="Calibri"/>
-                <w:highlight w:val="yellow"/>
+                <w:color w:val="FF0000"/>
+              </w:rPr>
+            </w:pPr>
+            <w:r>
+              <w:rPr>
+                <w:rFonts w:ascii="Calibri" w:hAnsi="Calibri" w:cs="Calibri"/>
+                <w:color w:val="FF0000"/>
               </w:rPr>
               <w:t>24.1028</w:t>
+            </w:r>
+            <w:r>
+              <w:rPr>
+                <w:rFonts w:ascii="Calibri" w:hAnsi="Calibri" w:cs="Calibri"/>
+                <w:color w:val="FF0000"/>
+              </w:rPr>
+              <w:t>***</w:t>
             </w:r>
           </w:p>
         </w:tc>
@@ -3315,7 +3513,7 @@
         </w:tc>
         <w:tc>
           <w:tcPr>
-            <w:tcW w:w="992" w:type="dxa"/>
+            <w:tcW w:w="1134" w:type="dxa"/>
             <w:vAlign w:val="center"/>
           </w:tcPr>
           <w:p>
@@ -3324,21 +3522,28 @@
               <w:jc w:val="center"/>
               <w:rPr>
                 <w:rFonts w:ascii="Calibri" w:hAnsi="Calibri" w:cs="Calibri"/>
-                <w:highlight w:val="red"/>
-              </w:rPr>
-            </w:pPr>
-            <w:r>
-              <w:rPr>
-                <w:rFonts w:ascii="Calibri" w:hAnsi="Calibri" w:cs="Calibri"/>
-                <w:highlight w:val="red"/>
+                <w:color w:val="FF0000"/>
+              </w:rPr>
+            </w:pPr>
+            <w:r>
+              <w:rPr>
+                <w:rFonts w:ascii="Calibri" w:hAnsi="Calibri" w:cs="Calibri"/>
+                <w:color w:val="FF0000"/>
               </w:rPr>
               <w:t>19.3327</w:t>
             </w:r>
-          </w:p>
-        </w:tc>
-        <w:tc>
-          <w:tcPr>
-            <w:tcW w:w="993" w:type="dxa"/>
+            <w:r>
+              <w:rPr>
+                <w:rFonts w:ascii="Calibri" w:hAnsi="Calibri" w:cs="Calibri"/>
+                <w:color w:val="FF0000"/>
+              </w:rPr>
+              <w:t>*</w:t>
+            </w:r>
+          </w:p>
+        </w:tc>
+        <w:tc>
+          <w:tcPr>
+            <w:tcW w:w="851" w:type="dxa"/>
             <w:shd w:val="clear" w:color="auto" w:fill="F2F2F2" w:themeFill="background1" w:themeFillShade="F2"/>
             <w:vAlign w:val="center"/>
           </w:tcPr>
@@ -3348,15 +3553,22 @@
               <w:jc w:val="center"/>
               <w:rPr>
                 <w:rFonts w:ascii="Calibri" w:hAnsi="Calibri" w:cs="Calibri"/>
-                <w:highlight w:val="red"/>
-              </w:rPr>
-            </w:pPr>
-            <w:r>
-              <w:rPr>
-                <w:rFonts w:ascii="Calibri" w:hAnsi="Calibri" w:cs="Calibri"/>
-                <w:highlight w:val="red"/>
+                <w:color w:val="FF0000"/>
+              </w:rPr>
+            </w:pPr>
+            <w:r>
+              <w:rPr>
+                <w:rFonts w:ascii="Calibri" w:hAnsi="Calibri" w:cs="Calibri"/>
+                <w:color w:val="FF0000"/>
               </w:rPr>
               <w:t>17.4045</w:t>
+            </w:r>
+            <w:r>
+              <w:rPr>
+                <w:rFonts w:ascii="Calibri" w:hAnsi="Calibri" w:cs="Calibri"/>
+                <w:color w:val="FF0000"/>
+              </w:rPr>
+              <w:t>**</w:t>
             </w:r>
           </w:p>
         </w:tc>
@@ -3372,15 +3584,22 @@
               <w:jc w:val="center"/>
               <w:rPr>
                 <w:rFonts w:ascii="Calibri" w:hAnsi="Calibri" w:cs="Calibri"/>
-                <w:highlight w:val="yellow"/>
-              </w:rPr>
-            </w:pPr>
-            <w:r>
-              <w:rPr>
-                <w:rFonts w:ascii="Calibri" w:hAnsi="Calibri" w:cs="Calibri"/>
-                <w:highlight w:val="yellow"/>
+                <w:color w:val="FF0000"/>
+              </w:rPr>
+            </w:pPr>
+            <w:r>
+              <w:rPr>
+                <w:rFonts w:ascii="Calibri" w:hAnsi="Calibri" w:cs="Calibri"/>
+                <w:color w:val="FF0000"/>
               </w:rPr>
               <w:t>20.9309</w:t>
+            </w:r>
+            <w:r>
+              <w:rPr>
+                <w:rFonts w:ascii="Calibri" w:hAnsi="Calibri" w:cs="Calibri"/>
+                <w:color w:val="FF0000"/>
+              </w:rPr>
+              <w:t>***</w:t>
             </w:r>
           </w:p>
         </w:tc>
@@ -3556,7 +3775,7 @@
         </w:tc>
         <w:tc>
           <w:tcPr>
-            <w:tcW w:w="992" w:type="dxa"/>
+            <w:tcW w:w="1134" w:type="dxa"/>
             <w:vAlign w:val="center"/>
           </w:tcPr>
           <w:p>
@@ -3565,21 +3784,28 @@
               <w:jc w:val="center"/>
               <w:rPr>
                 <w:rFonts w:ascii="Calibri" w:hAnsi="Calibri" w:cs="Calibri"/>
-                <w:highlight w:val="red"/>
-              </w:rPr>
-            </w:pPr>
-            <w:r>
-              <w:rPr>
-                <w:rFonts w:ascii="Calibri" w:hAnsi="Calibri" w:cs="Calibri"/>
-                <w:highlight w:val="red"/>
+                <w:color w:val="FF0000"/>
+              </w:rPr>
+            </w:pPr>
+            <w:r>
+              <w:rPr>
+                <w:rFonts w:ascii="Calibri" w:hAnsi="Calibri" w:cs="Calibri"/>
+                <w:color w:val="FF0000"/>
               </w:rPr>
               <w:t>3.0773</w:t>
             </w:r>
-          </w:p>
-        </w:tc>
-        <w:tc>
-          <w:tcPr>
-            <w:tcW w:w="993" w:type="dxa"/>
+            <w:r>
+              <w:rPr>
+                <w:rFonts w:ascii="Calibri" w:hAnsi="Calibri" w:cs="Calibri"/>
+                <w:color w:val="FF0000"/>
+              </w:rPr>
+              <w:t>*</w:t>
+            </w:r>
+          </w:p>
+        </w:tc>
+        <w:tc>
+          <w:tcPr>
+            <w:tcW w:w="851" w:type="dxa"/>
             <w:shd w:val="clear" w:color="auto" w:fill="F2F2F2" w:themeFill="background1" w:themeFillShade="F2"/>
             <w:vAlign w:val="center"/>
           </w:tcPr>
@@ -3589,15 +3815,22 @@
               <w:jc w:val="center"/>
               <w:rPr>
                 <w:rFonts w:ascii="Calibri" w:hAnsi="Calibri" w:cs="Calibri"/>
-                <w:highlight w:val="red"/>
-              </w:rPr>
-            </w:pPr>
-            <w:r>
-              <w:rPr>
-                <w:rFonts w:ascii="Calibri" w:hAnsi="Calibri" w:cs="Calibri"/>
-                <w:highlight w:val="red"/>
+                <w:color w:val="FF0000"/>
+              </w:rPr>
+            </w:pPr>
+            <w:r>
+              <w:rPr>
+                <w:rFonts w:ascii="Calibri" w:hAnsi="Calibri" w:cs="Calibri"/>
+                <w:color w:val="FF0000"/>
               </w:rPr>
               <w:t>5.0055</w:t>
+            </w:r>
+            <w:r>
+              <w:rPr>
+                <w:rFonts w:ascii="Calibri" w:hAnsi="Calibri" w:cs="Calibri"/>
+                <w:color w:val="FF0000"/>
+              </w:rPr>
+              <w:t>**</w:t>
             </w:r>
           </w:p>
         </w:tc>
@@ -3613,14 +3846,22 @@
               <w:jc w:val="center"/>
               <w:rPr>
                 <w:rFonts w:ascii="Calibri" w:hAnsi="Calibri" w:cs="Calibri"/>
-              </w:rPr>
-            </w:pPr>
-            <w:r>
-              <w:rPr>
-                <w:rFonts w:ascii="Calibri" w:hAnsi="Calibri" w:cs="Calibri"/>
-                <w:highlight w:val="yellow"/>
+                <w:color w:val="FF0000"/>
+              </w:rPr>
+            </w:pPr>
+            <w:r>
+              <w:rPr>
+                <w:rFonts w:ascii="Calibri" w:hAnsi="Calibri" w:cs="Calibri"/>
+                <w:color w:val="FF0000"/>
               </w:rPr>
               <w:t>1.4791</w:t>
+            </w:r>
+            <w:r>
+              <w:rPr>
+                <w:rFonts w:ascii="Calibri" w:hAnsi="Calibri" w:cs="Calibri"/>
+                <w:color w:val="FF0000"/>
+              </w:rPr>
+              <w:t>***</w:t>
             </w:r>
           </w:p>
         </w:tc>
@@ -3680,7 +3921,25 @@
         <w:rPr>
           <w:rFonts w:asciiTheme="minorHAnsi" w:hAnsiTheme="minorHAnsi" w:cs="Arial"/>
         </w:rPr>
-        <w:t xml:space="preserve">Das Volumen unmittelbar nach der Reaktion ist grösser als das Volumen nach zwei Minuten, weil beim Volumen unmittelbar nach der Reaktion die Temperatur grösser ist, als beim Volumen, das nach zwei Minuten abgelesen wurde. </w:t>
+        <w:t>Das Volumen unmittelbar nach der Reaktion ist grösser</w:t>
+      </w:r>
+      <w:r>
+        <w:rPr>
+          <w:rFonts w:asciiTheme="minorHAnsi" w:hAnsiTheme="minorHAnsi" w:cs="Arial"/>
+        </w:rPr>
+        <w:t>,</w:t>
+      </w:r>
+      <w:r>
+        <w:rPr>
+          <w:rFonts w:asciiTheme="minorHAnsi" w:hAnsiTheme="minorHAnsi" w:cs="Arial"/>
+        </w:rPr>
+        <w:t xml:space="preserve"> als das Volumen nach zwei Minuten, weil beim Volumen unmittelbar nach der Reaktion die Temperatur grösser ist, als beim Volumen, das nach zwei Minuten abgelesen wurde. </w:t>
+      </w:r>
+      <w:r>
+        <w:rPr>
+          <w:rFonts w:asciiTheme="minorHAnsi" w:hAnsiTheme="minorHAnsi" w:cs="Arial"/>
+        </w:rPr>
+        <w:t>Die höhere Temperatur bewirkte also eine Ausdehnung und somit auch ein grösseres Volumen.</w:t>
       </w:r>
     </w:p>
     <w:p>
@@ -3708,21 +3967,31 @@
         <w:rPr>
           <w:rFonts w:asciiTheme="minorHAnsi" w:hAnsiTheme="minorHAnsi" w:cs="Arial"/>
         </w:rPr>
-        <w:t xml:space="preserve">die Werte, die wir nach zwei Minuten gemessen haben, weil wir bei diesen Werten die Temperatur, den Druck und die Menge bestimmen können, da wieder die </w:t>
-      </w:r>
-      <w:proofErr w:type="spellStart"/>
+        <w:t>die Werte, die wir nach zwei Minuten gemessen haben, weil wir bei diesen Werten die Temperatur, den Druck und die Menge bestimmen können, da wieder die Raumbedin</w:t>
+      </w:r>
       <w:r>
         <w:rPr>
           <w:rFonts w:asciiTheme="minorHAnsi" w:hAnsiTheme="minorHAnsi" w:cs="Arial"/>
         </w:rPr>
-        <w:t>Raumbedinungen</w:t>
-      </w:r>
-      <w:proofErr w:type="spellEnd"/>
+        <w:t>g</w:t>
+      </w:r>
       <w:r>
         <w:rPr>
           <w:rFonts w:asciiTheme="minorHAnsi" w:hAnsiTheme="minorHAnsi" w:cs="Arial"/>
         </w:rPr>
-        <w:t xml:space="preserve"> existieren. Bei den Werten unmittelbar nach der Reaktion haben wir keine Möglichkeit, die Temperatur zu bestimmen. Somit würden wir kein genaues Resultat erhalten. </w:t>
+        <w:t>ungen existieren. Bei den Werten unmittelbar nach der Reaktion haben wir keine Möglichkeit, die Temperatur zu bestimmen</w:t>
+      </w:r>
+      <w:r>
+        <w:rPr>
+          <w:rFonts w:asciiTheme="minorHAnsi" w:hAnsiTheme="minorHAnsi" w:cs="Arial"/>
+        </w:rPr>
+        <w:t>, weil zu dieser Zeit die Temperatur grösser war.</w:t>
+      </w:r>
+      <w:r>
+        <w:rPr>
+          <w:rFonts w:asciiTheme="minorHAnsi" w:hAnsiTheme="minorHAnsi" w:cs="Arial"/>
+        </w:rPr>
+        <w:t xml:space="preserve"> Somit würden wir kein genaues Resultat erhalten. </w:t>
       </w:r>
     </w:p>
     <w:p>
@@ -3731,225 +4000,227 @@
           <w:rFonts w:asciiTheme="minorHAnsi" w:hAnsiTheme="minorHAnsi" w:cs="Arial"/>
         </w:rPr>
       </w:pPr>
+      <w:r>
+        <w:rPr>
+          <w:rFonts w:ascii="Calibri" w:hAnsi="Calibri" w:cs="Calibri"/>
+          <w:color w:val="FF0000"/>
+        </w:rPr>
+        <w:t>*</w:t>
+      </w:r>
+      <w:r>
+        <w:rPr>
+          <w:rFonts w:asciiTheme="minorHAnsi" w:hAnsiTheme="minorHAnsi" w:cs="Arial"/>
+        </w:rPr>
+        <w:t>Die Messung Drei ist ein ungültiger Versuch, weil dabei ein zu schweres Lithiumstück verwendet wurde. Der erlaubte Bereich von 0.4 bis 0.5 g wurde überschritten. Diese Messung wird nicht in die Arbeitsgenauigkeit (Punkt 3) und auch nicht in den Durchschnitt beim berechneten Volumen miteinbezogen.</w:t>
+      </w:r>
+      <w:r>
+        <w:rPr>
+          <w:rFonts w:asciiTheme="minorHAnsi" w:hAnsiTheme="minorHAnsi" w:cs="Arial"/>
+        </w:rPr>
+        <w:br/>
+      </w:r>
+      <w:r>
+        <w:rPr>
+          <w:rFonts w:ascii="Calibri" w:hAnsi="Calibri" w:cs="Calibri"/>
+          <w:color w:val="FF0000"/>
+        </w:rPr>
+        <w:t>**</w:t>
+      </w:r>
+      <w:r>
+        <w:rPr>
+          <w:rFonts w:asciiTheme="minorHAnsi" w:hAnsiTheme="minorHAnsi" w:cs="Arial"/>
+        </w:rPr>
+        <w:t>Die vierte Messung ist ebenfalls ungültig, da bei dieser Messung das Lithium nicht am richtigen Ort platziert werden konnte. Das Lithium schwirrte zuerst im Becken heru</w:t>
+      </w:r>
+      <w:r>
+        <w:rPr>
+          <w:rFonts w:asciiTheme="minorHAnsi" w:hAnsiTheme="minorHAnsi" w:cs="Arial"/>
+        </w:rPr>
+        <w:t>m</w:t>
+      </w:r>
+      <w:r>
+        <w:rPr>
+          <w:rFonts w:asciiTheme="minorHAnsi" w:hAnsiTheme="minorHAnsi" w:cs="Arial"/>
+        </w:rPr>
+        <w:t xml:space="preserve">. Erst nach einigen Sekunden gelang es uns, das Lithium Stück mit der Pinzette festzuhalten und unter den Messzylinder zu legen. </w:t>
+      </w:r>
     </w:p>
     <w:p>
       <w:pPr>
         <w:rPr>
+          <w:rFonts w:ascii="Calibri" w:hAnsi="Calibri" w:cs="Arial"/>
+          <w:i/>
+        </w:rPr>
+      </w:pPr>
+      <w:r>
+        <w:rPr>
+          <w:rFonts w:ascii="Calibri" w:hAnsi="Calibri" w:cs="Calibri"/>
+          <w:color w:val="FF0000"/>
+        </w:rPr>
+        <w:t>***</w:t>
+      </w:r>
+      <w:r>
+        <w:rPr>
           <w:rFonts w:asciiTheme="minorHAnsi" w:hAnsiTheme="minorHAnsi" w:cs="Arial"/>
         </w:rPr>
-      </w:pPr>
+        <w:t>O</w:t>
+      </w:r>
       <w:r>
         <w:rPr>
           <w:rFonts w:asciiTheme="minorHAnsi" w:hAnsiTheme="minorHAnsi" w:cs="Arial"/>
         </w:rPr>
-        <w:t>Die Messung Drei ist ein ungültiger Versuch, weil dabei ein zu schweres Lithiumstück verwendet wurde. Der erlaubte Bereich von 0.4 bis 0.5 g wurde überschritten. Diese Messung wird nicht in die Arbeitsgenauigkeit (Punkt 3) und auch nicht in den Durchschnitt beim berechneten Volumen miteinbezogen.</w:t>
+        <w:t>bwohl der Vers</w:t>
       </w:r>
       <w:r>
         <w:rPr>
           <w:rFonts w:asciiTheme="minorHAnsi" w:hAnsiTheme="minorHAnsi" w:cs="Arial"/>
         </w:rPr>
-        <w:br/>
-        <w:t xml:space="preserve">Die vierte Messung ist ebenfalls ungültig, da bei dieser Messung das Lithium nicht am richtigen Ort platziert werden konnte. Das Lithium schwirrte zuerst im Becken </w:t>
-      </w:r>
-      <w:proofErr w:type="spellStart"/>
+        <w:t>uch</w:t>
+      </w:r>
       <w:r>
         <w:rPr>
           <w:rFonts w:asciiTheme="minorHAnsi" w:hAnsiTheme="minorHAnsi" w:cs="Arial"/>
         </w:rPr>
-        <w:t>heru</w:t>
-      </w:r>
-      <w:proofErr w:type="spellEnd"/>
+        <w:t xml:space="preserve"> problemlos ablief</w:t>
+      </w:r>
       <w:r>
         <w:rPr>
           <w:rFonts w:asciiTheme="minorHAnsi" w:hAnsiTheme="minorHAnsi" w:cs="Arial"/>
         </w:rPr>
-        <w:t xml:space="preserve">. Erst nach einigen Sekunden gelang es uns, das Lithium Stück mit der Pinzette festzuhalten und unter den Messzylinder zu legen. </w:t>
-      </w:r>
-    </w:p>
-    <w:p>
-      <w:pPr>
+        <w:t xml:space="preserve">, verwenden wir die Messung Fünf nicht. Der Grund dafür besteht darin, dass </w:t>
+      </w:r>
+      <w:r>
         <w:rPr>
           <w:rFonts w:asciiTheme="minorHAnsi" w:hAnsiTheme="minorHAnsi" w:cs="Arial"/>
         </w:rPr>
-      </w:pPr>
-    </w:p>
-    <w:p>
-      <w:pPr>
-        <w:rPr>
-          <w:rFonts w:ascii="Calibri" w:hAnsi="Calibri" w:cs="Arial"/>
-          <w:i/>
-        </w:rPr>
-      </w:pPr>
+        <w:t xml:space="preserve">die Werte dieser Messung den Schnitt sehr </w:t>
+      </w:r>
       <w:r>
         <w:rPr>
           <w:rFonts w:asciiTheme="minorHAnsi" w:hAnsiTheme="minorHAnsi" w:cs="Arial"/>
         </w:rPr>
-        <w:t>O</w:t>
+        <w:t>weit</w:t>
       </w:r>
       <w:r>
         <w:rPr>
           <w:rFonts w:asciiTheme="minorHAnsi" w:hAnsiTheme="minorHAnsi" w:cs="Arial"/>
         </w:rPr>
-        <w:t>bwohl der Vers</w:t>
+        <w:t xml:space="preserve"> </w:t>
       </w:r>
       <w:r>
         <w:rPr>
           <w:rFonts w:asciiTheme="minorHAnsi" w:hAnsiTheme="minorHAnsi" w:cs="Arial"/>
         </w:rPr>
-        <w:t>uch</w:t>
+        <w:t>nach</w:t>
       </w:r>
       <w:r>
         <w:rPr>
           <w:rFonts w:asciiTheme="minorHAnsi" w:hAnsiTheme="minorHAnsi" w:cs="Arial"/>
         </w:rPr>
-        <w:t xml:space="preserve"> problemlos ablief</w:t>
+        <w:t xml:space="preserve"> u</w:t>
       </w:r>
       <w:r>
         <w:rPr>
           <w:rFonts w:asciiTheme="minorHAnsi" w:hAnsiTheme="minorHAnsi" w:cs="Arial"/>
         </w:rPr>
-        <w:t xml:space="preserve">, verwenden wir die Messung Fünf nicht. Der Grund dafür besteht darin, dass </w:t>
+        <w:t>n</w:t>
       </w:r>
       <w:r>
         <w:rPr>
           <w:rFonts w:asciiTheme="minorHAnsi" w:hAnsiTheme="minorHAnsi" w:cs="Arial"/>
         </w:rPr>
-        <w:t xml:space="preserve">die Werte dieser Messung den Schnitt sehr </w:t>
+        <w:t>ten</w:t>
       </w:r>
       <w:r>
         <w:rPr>
           <w:rFonts w:asciiTheme="minorHAnsi" w:hAnsiTheme="minorHAnsi" w:cs="Arial"/>
         </w:rPr>
-        <w:t>weit</w:t>
+        <w:t xml:space="preserve"> zieh</w:t>
       </w:r>
       <w:r>
         <w:rPr>
           <w:rFonts w:asciiTheme="minorHAnsi" w:hAnsiTheme="minorHAnsi" w:cs="Arial"/>
         </w:rPr>
+        <w:t>en</w:t>
+      </w:r>
+      <w:r>
+        <w:rPr>
+          <w:rFonts w:asciiTheme="minorHAnsi" w:hAnsiTheme="minorHAnsi" w:cs="Arial"/>
+        </w:rPr>
+        <w:t>. Ohne diese Messung haben wir somit eine</w:t>
+      </w:r>
+      <w:r>
+        <w:rPr>
+          <w:rFonts w:asciiTheme="minorHAnsi" w:hAnsiTheme="minorHAnsi" w:cs="Arial"/>
+        </w:rPr>
+        <w:t>n</w:t>
+      </w:r>
+      <w:r>
+        <w:rPr>
+          <w:rFonts w:asciiTheme="minorHAnsi" w:hAnsiTheme="minorHAnsi" w:cs="Arial"/>
+        </w:rPr>
+        <w:t xml:space="preserve"> fast perfekten Schnitt</w:t>
+      </w:r>
+      <w:r>
+        <w:rPr>
+          <w:rFonts w:asciiTheme="minorHAnsi" w:hAnsiTheme="minorHAnsi" w:cs="Arial"/>
+        </w:rPr>
+        <w:t>, d</w:t>
+      </w:r>
+      <w:r>
+        <w:rPr>
+          <w:rFonts w:asciiTheme="minorHAnsi" w:hAnsiTheme="minorHAnsi" w:cs="Arial"/>
+        </w:rPr>
+        <w:t>er</w:t>
+      </w:r>
+      <w:r>
+        <w:rPr>
+          <w:rFonts w:asciiTheme="minorHAnsi" w:hAnsiTheme="minorHAnsi" w:cs="Arial"/>
+        </w:rPr>
         <w:t xml:space="preserve"> </w:t>
       </w:r>
       <w:r>
         <w:rPr>
           <w:rFonts w:asciiTheme="minorHAnsi" w:hAnsiTheme="minorHAnsi" w:cs="Arial"/>
         </w:rPr>
-        <w:t>nach</w:t>
+        <w:t>fast dem</w:t>
       </w:r>
       <w:r>
         <w:rPr>
           <w:rFonts w:asciiTheme="minorHAnsi" w:hAnsiTheme="minorHAnsi" w:cs="Arial"/>
         </w:rPr>
-        <w:t xml:space="preserve"> u</w:t>
+        <w:t xml:space="preserve"> </w:t>
       </w:r>
       <w:r>
         <w:rPr>
           <w:rFonts w:asciiTheme="minorHAnsi" w:hAnsiTheme="minorHAnsi" w:cs="Arial"/>
         </w:rPr>
-        <w:t>n</w:t>
+        <w:t>Normvol</w:t>
       </w:r>
       <w:r>
         <w:rPr>
           <w:rFonts w:asciiTheme="minorHAnsi" w:hAnsiTheme="minorHAnsi" w:cs="Arial"/>
         </w:rPr>
-        <w:t>ten</w:t>
+        <w:t>u</w:t>
       </w:r>
       <w:r>
         <w:rPr>
           <w:rFonts w:asciiTheme="minorHAnsi" w:hAnsiTheme="minorHAnsi" w:cs="Arial"/>
         </w:rPr>
-        <w:t xml:space="preserve"> zieh</w:t>
+        <w:t xml:space="preserve">men </w:t>
       </w:r>
       <w:r>
         <w:rPr>
           <w:rFonts w:asciiTheme="minorHAnsi" w:hAnsiTheme="minorHAnsi" w:cs="Arial"/>
         </w:rPr>
-        <w:t>en</w:t>
+        <w:t xml:space="preserve">von </w:t>
       </w:r>
       <w:r>
         <w:rPr>
           <w:rFonts w:asciiTheme="minorHAnsi" w:hAnsiTheme="minorHAnsi" w:cs="Arial"/>
         </w:rPr>
-        <w:t>. Ohne diese Messung haben wir somit eine</w:t>
-      </w:r>
-      <w:r>
-        <w:rPr>
-          <w:rFonts w:asciiTheme="minorHAnsi" w:hAnsiTheme="minorHAnsi" w:cs="Arial"/>
-        </w:rPr>
-        <w:t>n</w:t>
-      </w:r>
-      <w:r>
-        <w:rPr>
-          <w:rFonts w:asciiTheme="minorHAnsi" w:hAnsiTheme="minorHAnsi" w:cs="Arial"/>
-        </w:rPr>
-        <w:t xml:space="preserve"> fast perfekten Schnitt</w:t>
-      </w:r>
-      <w:r>
-        <w:rPr>
-          <w:rFonts w:asciiTheme="minorHAnsi" w:hAnsiTheme="minorHAnsi" w:cs="Arial"/>
-        </w:rPr>
-        <w:t>, d</w:t>
-      </w:r>
-      <w:r>
-        <w:rPr>
-          <w:rFonts w:asciiTheme="minorHAnsi" w:hAnsiTheme="minorHAnsi" w:cs="Arial"/>
-        </w:rPr>
-        <w:t>er</w:t>
-      </w:r>
-      <w:r>
-        <w:rPr>
-          <w:rFonts w:asciiTheme="minorHAnsi" w:hAnsiTheme="minorHAnsi" w:cs="Arial"/>
-        </w:rPr>
-        <w:t xml:space="preserve"> </w:t>
-      </w:r>
-      <w:r>
-        <w:rPr>
-          <w:rFonts w:asciiTheme="minorHAnsi" w:hAnsiTheme="minorHAnsi" w:cs="Arial"/>
-        </w:rPr>
-        <w:t>fast dem</w:t>
-      </w:r>
-      <w:r>
-        <w:rPr>
-          <w:rFonts w:asciiTheme="minorHAnsi" w:hAnsiTheme="minorHAnsi" w:cs="Arial"/>
-        </w:rPr>
-        <w:t xml:space="preserve"> </w:t>
-      </w:r>
-      <w:r>
-        <w:rPr>
-          <w:rFonts w:asciiTheme="minorHAnsi" w:hAnsiTheme="minorHAnsi" w:cs="Arial"/>
-        </w:rPr>
-        <w:t>Normvol</w:t>
-      </w:r>
-      <w:r>
-        <w:rPr>
-          <w:rFonts w:asciiTheme="minorHAnsi" w:hAnsiTheme="minorHAnsi" w:cs="Arial"/>
-        </w:rPr>
-        <w:t>u</w:t>
-      </w:r>
-      <w:r>
-        <w:rPr>
-          <w:rFonts w:asciiTheme="minorHAnsi" w:hAnsiTheme="minorHAnsi" w:cs="Arial"/>
-        </w:rPr>
-        <w:t xml:space="preserve">men </w:t>
-      </w:r>
-      <w:r>
-        <w:rPr>
-          <w:rFonts w:asciiTheme="minorHAnsi" w:hAnsiTheme="minorHAnsi" w:cs="Arial"/>
-        </w:rPr>
-        <w:t xml:space="preserve">von </w:t>
-      </w:r>
-      <w:r>
-        <w:rPr>
-          <w:rFonts w:asciiTheme="minorHAnsi" w:hAnsiTheme="minorHAnsi" w:cs="Arial"/>
-        </w:rPr>
-        <w:t>22.41L/</w:t>
-      </w:r>
-      <w:proofErr w:type="spellStart"/>
-      <w:r>
-        <w:rPr>
-          <w:rFonts w:asciiTheme="minorHAnsi" w:hAnsiTheme="minorHAnsi" w:cs="Arial"/>
-        </w:rPr>
-        <w:t>mol</w:t>
-      </w:r>
-      <w:proofErr w:type="spellEnd"/>
+        <w:t>22.41L/mol</w:t>
+      </w:r>
       <w:r>
         <w:rPr>
           <w:rFonts w:asciiTheme="minorHAnsi" w:hAnsiTheme="minorHAnsi" w:cs="Arial"/>
@@ -4706,15 +4977,7 @@
         <w:rPr>
           <w:rFonts w:ascii="Calibri" w:hAnsi="Calibri" w:cs="Arial"/>
         </w:rPr>
-        <w:t>üne Flüssigkeit des Beckens. Das Reagenzglas hatten wir zu diesem Zeitpunkt schon entleert und entfer</w:t>
-      </w:r>
-      <w:bookmarkStart w:id="4" w:name="_GoBack"/>
-      <w:bookmarkEnd w:id="4"/>
-      <w:r>
-        <w:rPr>
-          <w:rFonts w:ascii="Calibri" w:hAnsi="Calibri" w:cs="Arial"/>
-        </w:rPr>
-        <w:t>nt.</w:t>
+        <w:t>üne Flüssigkeit des Beckens. Das Reagenzglas hatten wir zu diesem Zeitpunkt schon entleert und entfernt.</w:t>
       </w:r>
       <w:r>
         <w:rPr>
@@ -5478,23 +5741,7 @@
                                 <w:b/>
                                 <w:sz w:val="14"/>
                               </w:rPr>
-                              <w:t xml:space="preserve">Abbildung </w:t>
-                            </w:r>
-                            <w:r>
-                              <w:rPr>
-                                <w:rFonts w:asciiTheme="minorHAnsi" w:hAnsiTheme="minorHAnsi" w:cstheme="minorHAnsi"/>
-                                <w:b/>
-                                <w:sz w:val="14"/>
-                              </w:rPr>
-                              <w:t>2</w:t>
-                            </w:r>
-                            <w:r>
-                              <w:rPr>
-                                <w:rFonts w:asciiTheme="minorHAnsi" w:hAnsiTheme="minorHAnsi" w:cstheme="minorHAnsi"/>
-                                <w:b/>
-                                <w:sz w:val="14"/>
-                              </w:rPr>
-                              <w:t>:</w:t>
+                              <w:t>Abbildung 2:</w:t>
                             </w:r>
                             <w:r>
                               <w:rPr>
@@ -5542,23 +5789,7 @@
                           <w:b/>
                           <w:sz w:val="14"/>
                         </w:rPr>
-                        <w:t xml:space="preserve">Abbildung </w:t>
-                      </w:r>
-                      <w:r>
-                        <w:rPr>
-                          <w:rFonts w:asciiTheme="minorHAnsi" w:hAnsiTheme="minorHAnsi" w:cstheme="minorHAnsi"/>
-                          <w:b/>
-                          <w:sz w:val="14"/>
-                        </w:rPr>
-                        <w:t>2</w:t>
-                      </w:r>
-                      <w:r>
-                        <w:rPr>
-                          <w:rFonts w:asciiTheme="minorHAnsi" w:hAnsiTheme="minorHAnsi" w:cstheme="minorHAnsi"/>
-                          <w:b/>
-                          <w:sz w:val="14"/>
-                        </w:rPr>
-                        <w:t>:</w:t>
+                        <w:t>Abbildung 2:</w:t>
                       </w:r>
                       <w:r>
                         <w:rPr>
@@ -5641,23 +5872,7 @@
                                 <w:b/>
                                 <w:sz w:val="14"/>
                               </w:rPr>
-                              <w:t xml:space="preserve">Abbildung </w:t>
-                            </w:r>
-                            <w:r>
-                              <w:rPr>
-                                <w:rFonts w:asciiTheme="minorHAnsi" w:hAnsiTheme="minorHAnsi" w:cstheme="minorHAnsi"/>
-                                <w:b/>
-                                <w:sz w:val="14"/>
-                              </w:rPr>
-                              <w:t>1</w:t>
-                            </w:r>
-                            <w:r>
-                              <w:rPr>
-                                <w:rFonts w:asciiTheme="minorHAnsi" w:hAnsiTheme="minorHAnsi" w:cstheme="minorHAnsi"/>
-                                <w:b/>
-                                <w:sz w:val="14"/>
-                              </w:rPr>
-                              <w:t>:</w:t>
+                              <w:t>Abbildung 1:</w:t>
                             </w:r>
                             <w:r>
                               <w:rPr>
@@ -5705,23 +5920,7 @@
                           <w:b/>
                           <w:sz w:val="14"/>
                         </w:rPr>
-                        <w:t xml:space="preserve">Abbildung </w:t>
-                      </w:r>
-                      <w:r>
-                        <w:rPr>
-                          <w:rFonts w:asciiTheme="minorHAnsi" w:hAnsiTheme="minorHAnsi" w:cstheme="minorHAnsi"/>
-                          <w:b/>
-                          <w:sz w:val="14"/>
-                        </w:rPr>
-                        <w:t>1</w:t>
-                      </w:r>
-                      <w:r>
-                        <w:rPr>
-                          <w:rFonts w:asciiTheme="minorHAnsi" w:hAnsiTheme="minorHAnsi" w:cstheme="minorHAnsi"/>
-                          <w:b/>
-                          <w:sz w:val="14"/>
-                        </w:rPr>
-                        <w:t>:</w:t>
+                        <w:t>Abbildung 1:</w:t>
                       </w:r>
                       <w:r>
                         <w:rPr>
@@ -6210,7 +6409,20 @@
         <w:rPr>
           <w:rFonts w:ascii="Calibri" w:hAnsi="Calibri" w:cs="Arial"/>
         </w:rPr>
-        <w:t xml:space="preserve"> Den genauen Rechnungsweg haben dieser Grafik dokumentiert. Daraus entnehmen wir, dass die Arbeitsgenauigkeit ± 0.7311% beträgt.</w:t>
+        <w:t xml:space="preserve"> Den genauen Rechnungsweg haben dieser Grafik dokumentiert. Daraus entnehmen wir, dass die </w:t>
+      </w:r>
+      <w:r>
+        <w:rPr>
+          <w:rFonts w:ascii="Calibri" w:hAnsi="Calibri" w:cs="Arial"/>
+          <w:b/>
+        </w:rPr>
+        <w:t>Arbeitsgenauigkeit ± 0.7311%</w:t>
+      </w:r>
+      <w:r>
+        <w:rPr>
+          <w:rFonts w:ascii="Calibri" w:hAnsi="Calibri" w:cs="Arial"/>
+        </w:rPr>
+        <w:t xml:space="preserve"> beträgt.</w:t>
       </w:r>
     </w:p>
     <w:p>
@@ -6297,14 +6509,12 @@
         <w:rPr>
           <w:rFonts w:asciiTheme="minorHAnsi" w:hAnsiTheme="minorHAnsi" w:cstheme="minorHAnsi"/>
           <w:b/>
-          <w:highlight w:val="green"/>
         </w:rPr>
       </w:pPr>
       <w:r>
         <w:rPr>
           <w:rFonts w:asciiTheme="minorHAnsi" w:hAnsiTheme="minorHAnsi" w:cstheme="minorHAnsi"/>
           <w:b/>
-          <w:highlight w:val="green"/>
         </w:rPr>
         <w:lastRenderedPageBreak/>
         <w:t>3</w:t>
@@ -6313,7 +6523,6 @@
         <w:rPr>
           <w:rFonts w:asciiTheme="minorHAnsi" w:hAnsiTheme="minorHAnsi" w:cstheme="minorHAnsi"/>
           <w:b/>
-          <w:highlight w:val="green"/>
         </w:rPr>
         <w:t>.2</w:t>
       </w:r>
@@ -6321,7 +6530,6 @@
         <w:rPr>
           <w:rFonts w:asciiTheme="minorHAnsi" w:hAnsiTheme="minorHAnsi" w:cstheme="minorHAnsi"/>
           <w:b/>
-          <w:highlight w:val="green"/>
         </w:rPr>
         <w:tab/>
       </w:r>
@@ -6329,7 +6537,6 @@
         <w:rPr>
           <w:rFonts w:asciiTheme="minorHAnsi" w:hAnsiTheme="minorHAnsi" w:cstheme="minorHAnsi"/>
           <w:b/>
-          <w:highlight w:val="green"/>
         </w:rPr>
         <w:t>Messgeräte</w:t>
       </w:r>
@@ -6337,7 +6544,6 @@
         <w:rPr>
           <w:rFonts w:asciiTheme="minorHAnsi" w:hAnsiTheme="minorHAnsi" w:cstheme="minorHAnsi"/>
           <w:b/>
-          <w:highlight w:val="green"/>
         </w:rPr>
         <w:t>genauigkeit</w:t>
       </w:r>
@@ -6346,463 +6552,270 @@
       <w:pPr>
         <w:jc w:val="both"/>
         <w:rPr>
-          <w:rStyle w:val="IntensiveHervorhebung"/>
-          <w:i w:val="0"/>
+          <w:rFonts w:asciiTheme="minorHAnsi" w:hAnsiTheme="minorHAnsi" w:cstheme="minorHAnsi"/>
+          <w:i/>
           <w:highlight w:val="green"/>
         </w:rPr>
       </w:pPr>
-      <w:r>
-        <w:rPr>
-          <w:rStyle w:val="IntensiveHervorhebung"/>
-          <w:i w:val="0"/>
-          <w:highlight w:val="green"/>
-        </w:rPr>
-        <w:t>Bestimmen Sie die Messgerätegenauigkeit</w:t>
-      </w:r>
-      <w:r>
-        <w:rPr>
-          <w:rStyle w:val="IntensiveHervorhebung"/>
-          <w:i w:val="0"/>
-          <w:highlight w:val="green"/>
-        </w:rPr>
-        <w:t xml:space="preserve"> </w:t>
-      </w:r>
-      <w:r>
-        <w:rPr>
-          <w:rStyle w:val="IntensiveHervorhebung"/>
-          <w:i w:val="0"/>
-          <w:highlight w:val="green"/>
-        </w:rPr>
-        <w:t>beispielhaft an jenem</w:t>
-      </w:r>
-      <w:r>
-        <w:rPr>
-          <w:rStyle w:val="IntensiveHervorhebung"/>
-          <w:i w:val="0"/>
-          <w:highlight w:val="green"/>
-        </w:rPr>
-        <w:t xml:space="preserve"> berechneten </w:t>
-      </w:r>
-      <w:r>
-        <w:rPr>
-          <w:rStyle w:val="IntensiveHervorhebung"/>
-          <w:i w:val="0"/>
-          <w:highlight w:val="green"/>
-        </w:rPr>
-        <w:t>H2-</w:t>
-      </w:r>
-      <w:r>
-        <w:rPr>
-          <w:rStyle w:val="IntensiveHervorhebung"/>
-          <w:i w:val="0"/>
-          <w:highlight w:val="green"/>
-        </w:rPr>
-        <w:t>Volumen bei Normbedingungen</w:t>
-      </w:r>
-      <w:r>
-        <w:rPr>
-          <w:rStyle w:val="IntensiveHervorhebung"/>
-          <w:i w:val="0"/>
-          <w:highlight w:val="green"/>
-        </w:rPr>
-        <w:t xml:space="preserve">, </w:t>
-      </w:r>
-      <w:r>
-        <w:rPr>
-          <w:rStyle w:val="IntensiveHervorhebung"/>
-          <w:i w:val="0"/>
-          <w:color w:val="FF0000"/>
-          <w:highlight w:val="green"/>
-        </w:rPr>
-        <w:t xml:space="preserve">welches </w:t>
-      </w:r>
-      <w:r>
-        <w:rPr>
-          <w:rStyle w:val="IntensiveHervorhebung"/>
-          <w:i w:val="0"/>
-          <w:color w:val="FF0000"/>
-          <w:highlight w:val="green"/>
-        </w:rPr>
-        <w:t>die kleinste Li-Masse hatte</w:t>
-      </w:r>
-      <w:r>
-        <w:rPr>
-          <w:rStyle w:val="IntensiveHervorhebung"/>
-          <w:i w:val="0"/>
-          <w:highlight w:val="green"/>
-        </w:rPr>
-        <w:t>.</w:t>
-      </w:r>
     </w:p>
     <w:p>
       <w:pPr>
+        <w:spacing w:before="120" w:after="120"/>
         <w:jc w:val="both"/>
         <w:rPr>
-          <w:rStyle w:val="IntensiveHervorhebung"/>
-          <w:i w:val="0"/>
-          <w:highlight w:val="green"/>
-        </w:rPr>
-      </w:pPr>
-      <w:r>
-        <w:rPr>
-          <w:rStyle w:val="IntensiveHervorhebung"/>
-          <w:i w:val="0"/>
-          <w:highlight w:val="green"/>
-        </w:rPr>
-        <w:t xml:space="preserve">Addieren Sie </w:t>
-      </w:r>
-      <w:r>
-        <w:rPr>
-          <w:rStyle w:val="IntensiveHervorhebung"/>
-          <w:i w:val="0"/>
-          <w:highlight w:val="green"/>
-        </w:rPr>
-        <w:t>hier</w:t>
-      </w:r>
-      <w:r>
-        <w:rPr>
-          <w:rStyle w:val="IntensiveHervorhebung"/>
-          <w:i w:val="0"/>
-          <w:highlight w:val="green"/>
-        </w:rPr>
-        <w:t xml:space="preserve"> die relativen Messf</w:t>
-      </w:r>
-      <w:r>
-        <w:rPr>
-          <w:rStyle w:val="IntensiveHervorhebung"/>
-          <w:i w:val="0"/>
-          <w:highlight w:val="green"/>
-        </w:rPr>
-        <w:t>e</w:t>
-      </w:r>
-      <w:r>
-        <w:rPr>
-          <w:rStyle w:val="IntensiveHervorhebung"/>
-          <w:i w:val="0"/>
-          <w:highlight w:val="green"/>
-        </w:rPr>
-        <w:t>h</w:t>
-      </w:r>
-      <w:r>
-        <w:rPr>
-          <w:rStyle w:val="IntensiveHervorhebung"/>
-          <w:i w:val="0"/>
-          <w:highlight w:val="green"/>
-        </w:rPr>
-        <w:t xml:space="preserve">ler </w:t>
-      </w:r>
-      <w:r>
-        <w:rPr>
-          <w:rStyle w:val="IntensiveHervorhebung"/>
-          <w:i w:val="0"/>
-          <w:highlight w:val="green"/>
-        </w:rPr>
-        <w:t>sämtlicher</w:t>
-      </w:r>
-      <w:r>
-        <w:rPr>
-          <w:rStyle w:val="IntensiveHervorhebung"/>
-          <w:i w:val="0"/>
-          <w:highlight w:val="green"/>
-        </w:rPr>
-        <w:t xml:space="preserve"> Messgeräte, </w:t>
-      </w:r>
-      <w:r>
-        <w:rPr>
-          <w:rStyle w:val="IntensiveHervorhebung"/>
-          <w:i w:val="0"/>
-          <w:highlight w:val="green"/>
-        </w:rPr>
-        <w:t>die das</w:t>
-      </w:r>
-      <w:r>
-        <w:rPr>
-          <w:rStyle w:val="IntensiveHervorhebung"/>
-          <w:i w:val="0"/>
-          <w:highlight w:val="green"/>
-        </w:rPr>
-        <w:t xml:space="preserve"> Endresultat </w:t>
-      </w:r>
-      <w:r>
-        <w:rPr>
-          <w:rStyle w:val="IntensiveHervorhebung"/>
-          <w:i w:val="0"/>
-          <w:highlight w:val="green"/>
-        </w:rPr>
-        <w:t>beei</w:t>
-      </w:r>
-      <w:r>
-        <w:rPr>
-          <w:rStyle w:val="IntensiveHervorhebung"/>
-          <w:i w:val="0"/>
-          <w:highlight w:val="green"/>
-        </w:rPr>
-        <w:t>n</w:t>
-      </w:r>
-      <w:r>
-        <w:rPr>
-          <w:rStyle w:val="IntensiveHervorhebung"/>
-          <w:i w:val="0"/>
-          <w:highlight w:val="green"/>
-        </w:rPr>
-        <w:t xml:space="preserve">flussen. </w:t>
+          <w:rFonts w:asciiTheme="minorHAnsi" w:hAnsiTheme="minorHAnsi" w:cstheme="minorHAnsi"/>
+        </w:rPr>
+      </w:pPr>
+      <w:r>
+        <w:rPr>
+          <w:rFonts w:asciiTheme="minorHAnsi" w:hAnsiTheme="minorHAnsi" w:cstheme="minorHAnsi"/>
+        </w:rPr>
+        <w:t xml:space="preserve">Die Messung, welche das kleinste </w:t>
+      </w:r>
+      <w:r>
+        <w:rPr>
+          <w:rFonts w:ascii="Calibri" w:hAnsi="Calibri" w:cs="Calibri"/>
+        </w:rPr>
+        <w:t>H</w:t>
+      </w:r>
+      <w:r>
+        <w:rPr>
+          <w:rFonts w:ascii="Calibri" w:hAnsi="Calibri" w:cs="Calibri"/>
+          <w:vertAlign w:val="subscript"/>
+        </w:rPr>
+        <w:t>2</w:t>
+      </w:r>
+      <w:r>
+        <w:rPr>
+          <w:rFonts w:ascii="Calibri" w:hAnsi="Calibri" w:cs="Calibri"/>
+          <w:b/>
+          <w:vertAlign w:val="subscript"/>
+        </w:rPr>
+        <w:t xml:space="preserve"> </w:t>
+      </w:r>
+      <w:r>
+        <w:rPr>
+          <w:rFonts w:asciiTheme="minorHAnsi" w:hAnsiTheme="minorHAnsi" w:cstheme="minorHAnsi"/>
+        </w:rPr>
+        <w:t>Volumen</w:t>
+      </w:r>
+      <w:r>
+        <w:rPr>
+          <w:rFonts w:asciiTheme="minorHAnsi" w:hAnsiTheme="minorHAnsi" w:cstheme="minorHAnsi"/>
+        </w:rPr>
+        <w:t xml:space="preserve"> und die kleinste Lithium Masse</w:t>
+      </w:r>
+      <w:r>
+        <w:rPr>
+          <w:rFonts w:asciiTheme="minorHAnsi" w:hAnsiTheme="minorHAnsi" w:cstheme="minorHAnsi"/>
+        </w:rPr>
+        <w:t xml:space="preserve"> hat</w:t>
+      </w:r>
+      <w:r>
+        <w:rPr>
+          <w:rFonts w:asciiTheme="minorHAnsi" w:hAnsiTheme="minorHAnsi" w:cstheme="minorHAnsi"/>
+        </w:rPr>
+        <w:t xml:space="preserve">, </w:t>
+      </w:r>
+      <w:r>
+        <w:rPr>
+          <w:rFonts w:asciiTheme="minorHAnsi" w:hAnsiTheme="minorHAnsi" w:cstheme="minorHAnsi"/>
+        </w:rPr>
+        <w:t>ist die Mess</w:t>
+      </w:r>
+      <w:r>
+        <w:rPr>
+          <w:rFonts w:asciiTheme="minorHAnsi" w:hAnsiTheme="minorHAnsi" w:cstheme="minorHAnsi"/>
+        </w:rPr>
+        <w:t>u</w:t>
+      </w:r>
+      <w:r>
+        <w:rPr>
+          <w:rFonts w:asciiTheme="minorHAnsi" w:hAnsiTheme="minorHAnsi" w:cstheme="minorHAnsi"/>
+        </w:rPr>
+        <w:t xml:space="preserve">ng </w:t>
+      </w:r>
+      <w:r>
+        <w:rPr>
+          <w:rFonts w:asciiTheme="minorHAnsi" w:hAnsiTheme="minorHAnsi" w:cstheme="minorHAnsi"/>
+        </w:rPr>
+        <w:t>Z</w:t>
+      </w:r>
+      <w:r>
+        <w:rPr>
+          <w:rFonts w:asciiTheme="minorHAnsi" w:hAnsiTheme="minorHAnsi" w:cstheme="minorHAnsi"/>
+        </w:rPr>
+        <w:t>wei</w:t>
+      </w:r>
+      <w:r>
+        <w:rPr>
+          <w:rFonts w:asciiTheme="minorHAnsi" w:hAnsiTheme="minorHAnsi" w:cstheme="minorHAnsi"/>
+        </w:rPr>
+        <w:t>.</w:t>
+      </w:r>
+      <w:r>
+        <w:rPr>
+          <w:rFonts w:asciiTheme="minorHAnsi" w:hAnsiTheme="minorHAnsi" w:cstheme="minorHAnsi"/>
+        </w:rPr>
+        <w:t xml:space="preserve"> </w:t>
+      </w:r>
+      <w:r>
+        <w:rPr>
+          <w:rFonts w:asciiTheme="minorHAnsi" w:hAnsiTheme="minorHAnsi" w:cstheme="minorHAnsi"/>
+        </w:rPr>
+        <w:t xml:space="preserve">Diese hat ein Volumen von 22.1994 L und ein Gewicht von 462.9 Gramm. In den unteren Tabellen sind die Messfehler aufgelistet. </w:t>
+      </w:r>
+      <w:r>
+        <w:rPr>
+          <w:rFonts w:asciiTheme="minorHAnsi" w:hAnsiTheme="minorHAnsi" w:cstheme="minorHAnsi"/>
+        </w:rPr>
+        <w:br/>
+        <w:t xml:space="preserve">Wie wir aus den Tabellen herauslesen können, beträgt der </w:t>
+      </w:r>
+      <w:r>
+        <w:rPr>
+          <w:rFonts w:asciiTheme="minorHAnsi" w:hAnsiTheme="minorHAnsi" w:cstheme="minorHAnsi"/>
+          <w:b/>
+        </w:rPr>
+        <w:t xml:space="preserve">Gerätefehler: </w:t>
+      </w:r>
+      <w:r>
+        <w:rPr>
+          <w:rFonts w:asciiTheme="minorHAnsi" w:hAnsiTheme="minorHAnsi" w:cstheme="minorHAnsi"/>
+          <w:b/>
+        </w:rPr>
+        <w:t>0.57471</w:t>
+      </w:r>
+      <w:r>
+        <w:rPr>
+          <w:rFonts w:asciiTheme="minorHAnsi" w:hAnsiTheme="minorHAnsi" w:cstheme="minorHAnsi"/>
+          <w:b/>
+        </w:rPr>
+        <w:t>%</w:t>
+      </w:r>
+      <w:r>
+        <w:rPr>
+          <w:rFonts w:asciiTheme="minorHAnsi" w:hAnsiTheme="minorHAnsi" w:cstheme="minorHAnsi"/>
+          <w:b/>
+        </w:rPr>
+        <w:t xml:space="preserve"> + 0.000432</w:t>
+      </w:r>
+      <w:r>
+        <w:rPr>
+          <w:rFonts w:asciiTheme="minorHAnsi" w:hAnsiTheme="minorHAnsi" w:cstheme="minorHAnsi"/>
+          <w:b/>
+        </w:rPr>
+        <w:t>%</w:t>
+      </w:r>
+      <w:r>
+        <w:rPr>
+          <w:rFonts w:asciiTheme="minorHAnsi" w:hAnsiTheme="minorHAnsi" w:cstheme="minorHAnsi"/>
+          <w:b/>
+        </w:rPr>
+        <w:t xml:space="preserve"> + 9.30233</w:t>
+      </w:r>
+      <w:r>
+        <w:rPr>
+          <w:rFonts w:asciiTheme="minorHAnsi" w:hAnsiTheme="minorHAnsi" w:cstheme="minorHAnsi"/>
+          <w:b/>
+        </w:rPr>
+        <w:t>%</w:t>
+      </w:r>
+      <w:r>
+        <w:rPr>
+          <w:rFonts w:asciiTheme="minorHAnsi" w:hAnsiTheme="minorHAnsi" w:cstheme="minorHAnsi"/>
+          <w:b/>
+        </w:rPr>
+        <w:t xml:space="preserve"> + 0.212089</w:t>
+      </w:r>
+      <w:r>
+        <w:rPr>
+          <w:rFonts w:asciiTheme="minorHAnsi" w:hAnsiTheme="minorHAnsi" w:cstheme="minorHAnsi"/>
+          <w:b/>
+        </w:rPr>
+        <w:t>%</w:t>
+      </w:r>
+      <w:r>
+        <w:rPr>
+          <w:rFonts w:asciiTheme="minorHAnsi" w:hAnsiTheme="minorHAnsi" w:cstheme="minorHAnsi"/>
+          <w:b/>
+        </w:rPr>
+        <w:t xml:space="preserve"> = </w:t>
+      </w:r>
+      <w:r>
+        <w:rPr>
+          <w:rFonts w:ascii="Calibri" w:hAnsi="Calibri" w:cs="Arial"/>
+          <w:b/>
+        </w:rPr>
+        <w:t>±</w:t>
+      </w:r>
+      <w:r>
+        <w:rPr>
+          <w:rFonts w:asciiTheme="minorHAnsi" w:hAnsiTheme="minorHAnsi" w:cstheme="minorHAnsi"/>
+          <w:b/>
+        </w:rPr>
+        <w:t>10.089 %</w:t>
+      </w:r>
+      <w:r>
+        <w:rPr>
+          <w:rFonts w:asciiTheme="minorHAnsi" w:hAnsiTheme="minorHAnsi" w:cstheme="minorHAnsi"/>
+          <w:b/>
+        </w:rPr>
+        <w:t xml:space="preserve">. </w:t>
+      </w:r>
+      <w:r>
+        <w:rPr>
+          <w:rFonts w:asciiTheme="minorHAnsi" w:hAnsiTheme="minorHAnsi" w:cstheme="minorHAnsi"/>
+        </w:rPr>
+        <w:t xml:space="preserve">Dabei fällt auf, dass das </w:t>
+      </w:r>
+      <w:r>
+        <w:rPr>
+          <w:rFonts w:asciiTheme="minorHAnsi" w:hAnsiTheme="minorHAnsi" w:cstheme="minorHAnsi"/>
+        </w:rPr>
+        <w:t>Thermometer einen grossen Anteil an diesen 10% hat.</w:t>
       </w:r>
     </w:p>
     <w:p>
       <w:pPr>
-        <w:jc w:val="both"/>
-        <w:rPr>
-          <w:rFonts w:asciiTheme="minorHAnsi" w:hAnsiTheme="minorHAnsi" w:cstheme="minorHAnsi"/>
-          <w:i/>
-          <w:highlight w:val="green"/>
-        </w:rPr>
-      </w:pPr>
-    </w:p>
-    <w:p>
-      <w:pPr>
-        <w:jc w:val="both"/>
-        <w:rPr>
-          <w:rFonts w:asciiTheme="minorHAnsi" w:hAnsiTheme="minorHAnsi" w:cstheme="minorHAnsi"/>
-          <w:i/>
-          <w:highlight w:val="green"/>
-        </w:rPr>
-      </w:pPr>
-      <w:r>
-        <w:rPr>
-          <w:rFonts w:asciiTheme="minorHAnsi" w:hAnsiTheme="minorHAnsi" w:cstheme="minorHAnsi"/>
-          <w:i/>
-          <w:highlight w:val="green"/>
-        </w:rPr>
-        <w:t xml:space="preserve">Durschnitts Messung bei Normbedingungen: </w:t>
-      </w:r>
-      <w:r>
-        <w:rPr>
-          <w:rFonts w:ascii="Calibri" w:hAnsi="Calibri" w:cs="Calibri"/>
-          <w:highlight w:val="green"/>
-        </w:rPr>
-        <w:t>22.373</w:t>
-      </w:r>
-    </w:p>
-    <w:p>
-      <w:pPr>
-        <w:jc w:val="both"/>
-        <w:rPr>
-          <w:rFonts w:asciiTheme="minorHAnsi" w:hAnsiTheme="minorHAnsi" w:cstheme="minorHAnsi"/>
-          <w:i/>
-          <w:highlight w:val="green"/>
-        </w:rPr>
-      </w:pPr>
-      <w:r>
-        <w:rPr>
-          <w:rFonts w:asciiTheme="minorHAnsi" w:hAnsiTheme="minorHAnsi" w:cstheme="minorHAnsi"/>
-          <w:i/>
-          <w:highlight w:val="green"/>
-        </w:rPr>
-        <w:t>Gerät</w:t>
-      </w:r>
-      <w:r>
-        <w:rPr>
-          <w:rFonts w:asciiTheme="minorHAnsi" w:hAnsiTheme="minorHAnsi" w:cstheme="minorHAnsi"/>
-          <w:i/>
-          <w:highlight w:val="green"/>
-        </w:rPr>
-        <w:t>efehler der Waage: 0.002 g</w:t>
-      </w:r>
-    </w:p>
-    <w:p>
-      <w:pPr>
-        <w:jc w:val="both"/>
-        <w:rPr>
-          <w:rFonts w:asciiTheme="minorHAnsi" w:hAnsiTheme="minorHAnsi" w:cstheme="minorHAnsi"/>
-          <w:i/>
-          <w:highlight w:val="green"/>
-        </w:rPr>
-      </w:pPr>
-      <w:r>
-        <w:rPr>
-          <w:rFonts w:asciiTheme="minorHAnsi" w:hAnsiTheme="minorHAnsi" w:cstheme="minorHAnsi"/>
-          <w:i/>
-          <w:highlight w:val="green"/>
-        </w:rPr>
-        <w:t>Gerät</w:t>
-      </w:r>
-      <w:r>
-        <w:rPr>
-          <w:rFonts w:asciiTheme="minorHAnsi" w:hAnsiTheme="minorHAnsi" w:cstheme="minorHAnsi"/>
-          <w:i/>
-          <w:highlight w:val="green"/>
-        </w:rPr>
-        <w:t>efehler des Messzylinders: 0.05 ml</w:t>
-      </w:r>
-      <w:r>
-        <w:rPr>
-          <w:rFonts w:asciiTheme="minorHAnsi" w:hAnsiTheme="minorHAnsi" w:cstheme="minorHAnsi"/>
-          <w:i/>
-          <w:highlight w:val="green"/>
-        </w:rPr>
-        <w:t xml:space="preserve"> 0.5%</w:t>
-      </w:r>
-    </w:p>
-    <w:p>
-      <w:pPr>
-        <w:pStyle w:val="Vorgabetext1"/>
-        <w:tabs>
-          <w:tab w:val="left" w:pos="3686"/>
-        </w:tabs>
-        <w:rPr>
-          <w:rFonts w:ascii="Calibri" w:hAnsi="Calibri" w:cs="Arial"/>
-          <w:b w:val="0"/>
-          <w:sz w:val="22"/>
-          <w:szCs w:val="22"/>
-          <w:highlight w:val="green"/>
-        </w:rPr>
-      </w:pPr>
-      <w:r>
-        <w:rPr>
-          <w:rFonts w:ascii="Calibri" w:hAnsi="Calibri" w:cs="Arial"/>
-          <w:b w:val="0"/>
-          <w:sz w:val="22"/>
-          <w:szCs w:val="22"/>
-          <w:highlight w:val="green"/>
-        </w:rPr>
-        <w:t>Ihr Text...</w:t>
-      </w:r>
-    </w:p>
-    <w:p>
-      <w:pPr>
-        <w:rPr>
-          <w:rFonts w:ascii="Calibri" w:hAnsi="Calibri" w:cs="Arial"/>
-          <w:sz w:val="24"/>
-          <w:szCs w:val="24"/>
-          <w:highlight w:val="green"/>
-        </w:rPr>
-      </w:pPr>
-      <w:r>
-        <w:rPr>
-          <w:rFonts w:ascii="Calibri" w:hAnsi="Calibri" w:cs="Arial"/>
-          <w:color w:val="FF0000"/>
-          <w:sz w:val="24"/>
-          <w:szCs w:val="24"/>
-          <w:highlight w:val="green"/>
-        </w:rPr>
-        <w:t xml:space="preserve">Kleinster Lithium Wert bei Messung 2 </w:t>
-      </w:r>
-      <w:r>
-        <w:rPr>
-          <w:rFonts w:ascii="Calibri" w:hAnsi="Calibri" w:cs="Arial"/>
-          <w:sz w:val="24"/>
-          <w:szCs w:val="24"/>
-          <w:highlight w:val="green"/>
-        </w:rPr>
-        <w:t>462.9 mg</w:t>
-      </w:r>
-    </w:p>
-    <w:p>
-      <w:pPr>
-        <w:rPr>
-          <w:rFonts w:ascii="Calibri" w:hAnsi="Calibri" w:cs="Arial"/>
-          <w:sz w:val="24"/>
-          <w:szCs w:val="24"/>
-          <w:highlight w:val="green"/>
-        </w:rPr>
-      </w:pPr>
-      <w:r>
-        <w:rPr>
-          <w:rFonts w:ascii="Calibri" w:hAnsi="Calibri" w:cs="Arial"/>
-          <w:sz w:val="24"/>
-          <w:szCs w:val="24"/>
-          <w:highlight w:val="green"/>
-        </w:rPr>
-        <w:t>Volumen H2 22.1994</w:t>
-      </w:r>
-    </w:p>
-    <w:p>
-      <w:pPr>
         <w:spacing w:before="120" w:after="120"/>
         <w:rPr>
           <w:rFonts w:asciiTheme="minorHAnsi" w:hAnsiTheme="minorHAnsi" w:cstheme="minorHAnsi"/>
-          <w:color w:val="FF0000"/>
-          <w:highlight w:val="green"/>
-        </w:rPr>
-      </w:pPr>
-      <w:r>
-        <w:rPr>
-          <w:rFonts w:ascii="Calibri" w:hAnsi="Calibri" w:cs="Arial"/>
-          <w:sz w:val="24"/>
-          <w:szCs w:val="24"/>
-          <w:highlight w:val="green"/>
-        </w:rPr>
-        <w:t>Waage:</w:t>
-      </w:r>
-      <w:r>
-        <w:rPr>
-          <w:rFonts w:asciiTheme="minorHAnsi" w:hAnsiTheme="minorHAnsi" w:cstheme="minorHAnsi"/>
-          <w:color w:val="FF0000"/>
-          <w:highlight w:val="green"/>
-        </w:rPr>
-        <w:t xml:space="preserve"> +/- 0.0002g</w:t>
-      </w:r>
-    </w:p>
-    <w:p>
-      <w:pPr>
-        <w:spacing w:before="120" w:after="120"/>
-        <w:rPr>
-          <w:rFonts w:asciiTheme="minorHAnsi" w:hAnsiTheme="minorHAnsi" w:cstheme="minorHAnsi"/>
-          <w:color w:val="FF0000"/>
-          <w:highlight w:val="green"/>
-        </w:rPr>
-      </w:pPr>
-      <w:r>
-        <w:rPr>
-          <w:rFonts w:ascii="Calibri" w:hAnsi="Calibri" w:cs="Arial"/>
-          <w:sz w:val="24"/>
-          <w:szCs w:val="24"/>
-          <w:highlight w:val="green"/>
-        </w:rPr>
-        <w:t>Messzylinder:</w:t>
-      </w:r>
-      <w:r>
-        <w:rPr>
-          <w:rFonts w:asciiTheme="minorHAnsi" w:hAnsiTheme="minorHAnsi" w:cstheme="minorHAnsi"/>
-          <w:color w:val="FF0000"/>
-          <w:highlight w:val="green"/>
-        </w:rPr>
-        <w:t xml:space="preserve"> +/- 0.5ml</w:t>
-      </w:r>
-    </w:p>
-    <w:p>
-      <w:pPr>
-        <w:spacing w:before="120" w:after="120"/>
-        <w:rPr>
-          <w:rFonts w:asciiTheme="minorHAnsi" w:hAnsiTheme="minorHAnsi" w:cstheme="minorHAnsi"/>
-          <w:color w:val="FF0000"/>
-        </w:rPr>
-      </w:pPr>
-      <w:r>
-        <w:rPr>
-          <w:rFonts w:asciiTheme="minorHAnsi" w:hAnsiTheme="minorHAnsi" w:cstheme="minorHAnsi"/>
-          <w:color w:val="FF0000"/>
+        </w:rPr>
+      </w:pPr>
+      <w:r>
+        <w:rPr>
+          <w:rFonts w:asciiTheme="minorHAnsi" w:hAnsiTheme="minorHAnsi" w:cstheme="minorHAnsi"/>
         </w:rPr>
         <w:t xml:space="preserve">Messzylinder </w:t>
       </w:r>
       <w:r>
         <w:rPr>
-          <w:rFonts w:ascii="Calibri" w:hAnsi="Calibri" w:cs="Arial"/>
-          <w:color w:val="FF0000"/>
+          <w:rFonts w:asciiTheme="minorHAnsi" w:hAnsiTheme="minorHAnsi" w:cstheme="minorHAnsi"/>
+        </w:rPr>
+        <w:t xml:space="preserve">100ml </w:t>
+      </w:r>
+      <w:r>
+        <w:rPr>
+          <w:rFonts w:asciiTheme="minorHAnsi" w:hAnsiTheme="minorHAnsi" w:cstheme="minorHAnsi"/>
+        </w:rPr>
+        <w:t xml:space="preserve">mit der Messgenauigkeit </w:t>
+      </w:r>
+      <w:r>
+        <w:rPr>
+          <w:rFonts w:ascii="Calibri" w:hAnsi="Calibri" w:cs="Arial"/>
         </w:rPr>
         <w:t>±</w:t>
       </w:r>
       <w:r>
         <w:rPr>
           <w:rFonts w:asciiTheme="minorHAnsi" w:hAnsiTheme="minorHAnsi" w:cstheme="minorHAnsi"/>
-          <w:color w:val="FF0000"/>
         </w:rPr>
         <w:t xml:space="preserve"> </w:t>
       </w:r>
       <w:r>
         <w:rPr>
           <w:rFonts w:asciiTheme="minorHAnsi" w:hAnsiTheme="minorHAnsi" w:cstheme="minorHAnsi"/>
-          <w:color w:val="FF0000"/>
         </w:rPr>
         <w:t>0.5ml</w:t>
       </w:r>
@@ -6830,13 +6843,11 @@
               <w:spacing w:before="120" w:after="120"/>
               <w:rPr>
                 <w:rFonts w:asciiTheme="minorHAnsi" w:hAnsiTheme="minorHAnsi" w:cstheme="minorHAnsi"/>
-                <w:color w:val="FF0000"/>
               </w:rPr>
             </w:pPr>
             <w:r>
               <w:rPr>
                 <w:rFonts w:asciiTheme="minorHAnsi" w:hAnsiTheme="minorHAnsi" w:cstheme="minorHAnsi"/>
-                <w:color w:val="FF0000"/>
               </w:rPr>
               <w:t>Werte</w:t>
             </w:r>
@@ -6851,13 +6862,11 @@
               <w:spacing w:before="120" w:after="120"/>
               <w:rPr>
                 <w:rFonts w:asciiTheme="minorHAnsi" w:hAnsiTheme="minorHAnsi" w:cstheme="minorHAnsi"/>
-                <w:color w:val="FF0000"/>
               </w:rPr>
             </w:pPr>
             <w:r>
               <w:rPr>
                 <w:rFonts w:asciiTheme="minorHAnsi" w:hAnsiTheme="minorHAnsi" w:cstheme="minorHAnsi"/>
-                <w:color w:val="FF0000"/>
               </w:rPr>
               <w:t>%</w:t>
             </w:r>
@@ -6877,13 +6886,11 @@
               <w:spacing w:before="120" w:after="120"/>
               <w:rPr>
                 <w:rFonts w:asciiTheme="minorHAnsi" w:hAnsiTheme="minorHAnsi" w:cstheme="minorHAnsi"/>
-                <w:color w:val="FF0000"/>
               </w:rPr>
             </w:pPr>
             <w:r>
               <w:rPr>
                 <w:rFonts w:asciiTheme="minorHAnsi" w:hAnsiTheme="minorHAnsi" w:cstheme="minorHAnsi"/>
-                <w:color w:val="FF0000"/>
               </w:rPr>
               <w:t>87 Ml</w:t>
             </w:r>
@@ -6898,13 +6905,11 @@
               <w:spacing w:before="120" w:after="120"/>
               <w:rPr>
                 <w:rFonts w:asciiTheme="minorHAnsi" w:hAnsiTheme="minorHAnsi" w:cstheme="minorHAnsi"/>
-                <w:color w:val="FF0000"/>
               </w:rPr>
             </w:pPr>
             <w:r>
               <w:rPr>
                 <w:rFonts w:asciiTheme="minorHAnsi" w:hAnsiTheme="minorHAnsi" w:cstheme="minorHAnsi"/>
-                <w:color w:val="FF0000"/>
               </w:rPr>
               <w:t>100</w:t>
             </w:r>
@@ -6923,20 +6928,15 @@
             <w:r>
               <w:rPr>
                 <w:rFonts w:asciiTheme="minorHAnsi" w:hAnsiTheme="minorHAnsi" w:cstheme="minorHAnsi"/>
-                <w:color w:val="FF0000"/>
               </w:rPr>
               <w:t>0</w:t>
             </w:r>
             <w:r>
-              <w:rPr>
-                <w:color w:val="FF0000"/>
-              </w:rPr>
               <w:t>.</w:t>
             </w:r>
             <w:r>
               <w:rPr>
                 <w:rFonts w:asciiTheme="minorHAnsi" w:hAnsiTheme="minorHAnsi" w:cstheme="minorHAnsi"/>
-                <w:color w:val="FF0000"/>
               </w:rPr>
               <w:t>87</w:t>
             </w:r>
@@ -6951,13 +6951,11 @@
               <w:spacing w:before="120" w:after="120"/>
               <w:rPr>
                 <w:rFonts w:asciiTheme="minorHAnsi" w:hAnsiTheme="minorHAnsi" w:cstheme="minorHAnsi"/>
-                <w:color w:val="FF0000"/>
               </w:rPr>
             </w:pPr>
             <w:r>
               <w:rPr>
                 <w:rFonts w:asciiTheme="minorHAnsi" w:hAnsiTheme="minorHAnsi" w:cstheme="minorHAnsi"/>
-                <w:color w:val="FF0000"/>
               </w:rPr>
               <w:t>1</w:t>
             </w:r>
@@ -6977,13 +6975,11 @@
               <w:spacing w:before="120" w:after="120"/>
               <w:rPr>
                 <w:rFonts w:asciiTheme="minorHAnsi" w:hAnsiTheme="minorHAnsi" w:cstheme="minorHAnsi"/>
-                <w:color w:val="FF0000"/>
               </w:rPr>
             </w:pPr>
             <w:r>
               <w:rPr>
                 <w:rFonts w:asciiTheme="minorHAnsi" w:hAnsiTheme="minorHAnsi" w:cstheme="minorHAnsi"/>
-                <w:color w:val="FF0000"/>
               </w:rPr>
               <w:t xml:space="preserve">0.5 </w:t>
             </w:r>
@@ -6998,13 +6994,13 @@
               <w:spacing w:before="120" w:after="120"/>
               <w:rPr>
                 <w:rFonts w:asciiTheme="minorHAnsi" w:hAnsiTheme="minorHAnsi" w:cstheme="minorHAnsi"/>
-                <w:color w:val="FF0000"/>
+                <w:b/>
               </w:rPr>
             </w:pPr>
             <w:r>
               <w:rPr>
                 <w:rFonts w:asciiTheme="minorHAnsi" w:hAnsiTheme="minorHAnsi" w:cstheme="minorHAnsi"/>
-                <w:color w:val="FF0000"/>
+                <w:b/>
               </w:rPr>
               <w:t>0.574713</w:t>
             </w:r>
@@ -7017,41 +7013,41 @@
         <w:spacing w:before="120" w:after="120"/>
         <w:rPr>
           <w:rFonts w:asciiTheme="minorHAnsi" w:hAnsiTheme="minorHAnsi" w:cstheme="minorHAnsi"/>
-          <w:color w:val="FF0000"/>
-        </w:rPr>
-      </w:pPr>
-      <w:r>
-        <w:rPr>
-          <w:rFonts w:asciiTheme="minorHAnsi" w:hAnsiTheme="minorHAnsi" w:cstheme="minorHAnsi"/>
-          <w:color w:val="FF0000"/>
+        </w:rPr>
+      </w:pPr>
+      <w:r>
+        <w:rPr>
+          <w:rFonts w:asciiTheme="minorHAnsi" w:hAnsiTheme="minorHAnsi" w:cstheme="minorHAnsi"/>
         </w:rPr>
         <w:br/>
       </w:r>
       <w:r>
         <w:rPr>
           <w:rFonts w:asciiTheme="minorHAnsi" w:hAnsiTheme="minorHAnsi" w:cstheme="minorHAnsi"/>
-          <w:color w:val="FF0000"/>
         </w:rPr>
         <w:t xml:space="preserve">Waage </w:t>
       </w:r>
       <w:r>
         <w:rPr>
-          <w:rFonts w:ascii="Calibri" w:hAnsi="Calibri" w:cs="Arial"/>
-          <w:color w:val="FF0000"/>
+          <w:rFonts w:asciiTheme="minorHAnsi" w:hAnsiTheme="minorHAnsi" w:cstheme="minorHAnsi"/>
+        </w:rPr>
+        <w:t xml:space="preserve">B303-S mit der Messgenauigkeit </w:t>
+      </w:r>
+      <w:r>
+        <w:rPr>
+          <w:rFonts w:ascii="Calibri" w:hAnsi="Calibri" w:cs="Arial"/>
         </w:rPr>
         <w:t>±</w:t>
       </w:r>
       <w:r>
         <w:rPr>
           <w:rFonts w:asciiTheme="minorHAnsi" w:hAnsiTheme="minorHAnsi" w:cstheme="minorHAnsi"/>
-          <w:color w:val="FF0000"/>
         </w:rPr>
         <w:t xml:space="preserve"> </w:t>
       </w:r>
       <w:r>
         <w:rPr>
           <w:rFonts w:asciiTheme="minorHAnsi" w:hAnsiTheme="minorHAnsi" w:cstheme="minorHAnsi"/>
-          <w:color w:val="FF0000"/>
         </w:rPr>
         <w:t>0.002 g</w:t>
       </w:r>
@@ -7079,13 +7075,11 @@
               <w:spacing w:before="120" w:after="120"/>
               <w:rPr>
                 <w:rFonts w:asciiTheme="minorHAnsi" w:hAnsiTheme="minorHAnsi" w:cstheme="minorHAnsi"/>
-                <w:color w:val="FF0000"/>
               </w:rPr>
             </w:pPr>
             <w:r>
               <w:rPr>
                 <w:rFonts w:asciiTheme="minorHAnsi" w:hAnsiTheme="minorHAnsi" w:cstheme="minorHAnsi"/>
-                <w:color w:val="FF0000"/>
               </w:rPr>
               <w:t>Werte</w:t>
             </w:r>
@@ -7100,13 +7094,11 @@
               <w:spacing w:before="120" w:after="120"/>
               <w:rPr>
                 <w:rFonts w:asciiTheme="minorHAnsi" w:hAnsiTheme="minorHAnsi" w:cstheme="minorHAnsi"/>
-                <w:color w:val="FF0000"/>
               </w:rPr>
             </w:pPr>
             <w:r>
               <w:rPr>
                 <w:rFonts w:asciiTheme="minorHAnsi" w:hAnsiTheme="minorHAnsi" w:cstheme="minorHAnsi"/>
-                <w:color w:val="FF0000"/>
               </w:rPr>
               <w:t>%</w:t>
             </w:r>
@@ -7126,41 +7118,30 @@
               <w:spacing w:before="120" w:after="120"/>
               <w:rPr>
                 <w:rFonts w:asciiTheme="minorHAnsi" w:hAnsiTheme="minorHAnsi" w:cstheme="minorHAnsi"/>
-                <w:color w:val="FF0000"/>
               </w:rPr>
             </w:pPr>
             <w:r>
               <w:rPr>
                 <w:rFonts w:asciiTheme="minorHAnsi" w:hAnsiTheme="minorHAnsi" w:cstheme="minorHAnsi"/>
-                <w:color w:val="FF0000"/>
-              </w:rPr>
-              <w:t>462.9</w:t>
-            </w:r>
-            <w:r>
+              </w:rPr>
+              <w:t>462.9 g</w:t>
+            </w:r>
+          </w:p>
+        </w:tc>
+        <w:tc>
+          <w:tcPr>
+            <w:tcW w:w="1395" w:type="dxa"/>
+          </w:tcPr>
+          <w:p>
+            <w:pPr>
+              <w:spacing w:before="120" w:after="120"/>
               <w:rPr>
                 <w:rFonts w:asciiTheme="minorHAnsi" w:hAnsiTheme="minorHAnsi" w:cstheme="minorHAnsi"/>
-                <w:color w:val="FF0000"/>
-              </w:rPr>
-              <w:t xml:space="preserve"> g</w:t>
-            </w:r>
-          </w:p>
-        </w:tc>
-        <w:tc>
-          <w:tcPr>
-            <w:tcW w:w="1395" w:type="dxa"/>
-          </w:tcPr>
-          <w:p>
-            <w:pPr>
-              <w:spacing w:before="120" w:after="120"/>
+              </w:rPr>
+            </w:pPr>
+            <w:r>
               <w:rPr>
                 <w:rFonts w:asciiTheme="minorHAnsi" w:hAnsiTheme="minorHAnsi" w:cstheme="minorHAnsi"/>
-                <w:color w:val="FF0000"/>
-              </w:rPr>
-            </w:pPr>
-            <w:r>
-              <w:rPr>
-                <w:rFonts w:asciiTheme="minorHAnsi" w:hAnsiTheme="minorHAnsi" w:cstheme="minorHAnsi"/>
-                <w:color w:val="FF0000"/>
               </w:rPr>
               <w:t>100</w:t>
             </w:r>
@@ -7179,35 +7160,25 @@
             <w:r>
               <w:rPr>
                 <w:rFonts w:asciiTheme="minorHAnsi" w:hAnsiTheme="minorHAnsi" w:cstheme="minorHAnsi"/>
-                <w:color w:val="FF0000"/>
-              </w:rPr>
-              <w:t>4.629</w:t>
-            </w:r>
-            <w:r>
+              </w:rPr>
+              <w:t>4.629 g</w:t>
+            </w:r>
+          </w:p>
+        </w:tc>
+        <w:tc>
+          <w:tcPr>
+            <w:tcW w:w="1395" w:type="dxa"/>
+          </w:tcPr>
+          <w:p>
+            <w:pPr>
+              <w:spacing w:before="120" w:after="120"/>
               <w:rPr>
                 <w:rFonts w:asciiTheme="minorHAnsi" w:hAnsiTheme="minorHAnsi" w:cstheme="minorHAnsi"/>
-                <w:color w:val="FF0000"/>
-              </w:rPr>
-              <w:t xml:space="preserve"> g</w:t>
-            </w:r>
-          </w:p>
-        </w:tc>
-        <w:tc>
-          <w:tcPr>
-            <w:tcW w:w="1395" w:type="dxa"/>
-          </w:tcPr>
-          <w:p>
-            <w:pPr>
-              <w:spacing w:before="120" w:after="120"/>
+              </w:rPr>
+            </w:pPr>
+            <w:r>
               <w:rPr>
                 <w:rFonts w:asciiTheme="minorHAnsi" w:hAnsiTheme="minorHAnsi" w:cstheme="minorHAnsi"/>
-                <w:color w:val="FF0000"/>
-              </w:rPr>
-            </w:pPr>
-            <w:r>
-              <w:rPr>
-                <w:rFonts w:asciiTheme="minorHAnsi" w:hAnsiTheme="minorHAnsi" w:cstheme="minorHAnsi"/>
-                <w:color w:val="FF0000"/>
               </w:rPr>
               <w:t>1</w:t>
             </w:r>
@@ -7227,13 +7198,11 @@
               <w:spacing w:before="120" w:after="120"/>
               <w:rPr>
                 <w:rFonts w:asciiTheme="minorHAnsi" w:hAnsiTheme="minorHAnsi" w:cstheme="minorHAnsi"/>
-                <w:color w:val="FF0000"/>
               </w:rPr>
             </w:pPr>
             <w:r>
               <w:rPr>
                 <w:rFonts w:asciiTheme="minorHAnsi" w:hAnsiTheme="minorHAnsi" w:cstheme="minorHAnsi"/>
-                <w:color w:val="FF0000"/>
               </w:rPr>
               <w:t>0.002</w:t>
             </w:r>
@@ -7248,13 +7217,12 @@
               <w:spacing w:before="120" w:after="120"/>
               <w:rPr>
                 <w:rFonts w:asciiTheme="minorHAnsi" w:hAnsiTheme="minorHAnsi" w:cstheme="minorHAnsi"/>
-                <w:color w:val="FF0000"/>
               </w:rPr>
             </w:pPr>
             <w:r>
               <w:rPr>
                 <w:rFonts w:asciiTheme="minorHAnsi" w:hAnsiTheme="minorHAnsi" w:cstheme="minorHAnsi"/>
-                <w:color w:val="FF0000"/>
+                <w:b/>
               </w:rPr>
               <w:t>0.000432</w:t>
             </w:r>
@@ -7267,55 +7235,47 @@
         <w:spacing w:before="120" w:after="120"/>
         <w:rPr>
           <w:rFonts w:asciiTheme="minorHAnsi" w:hAnsiTheme="minorHAnsi" w:cstheme="minorHAnsi"/>
-          <w:color w:val="FF0000"/>
-        </w:rPr>
-      </w:pPr>
-      <w:r>
-        <w:rPr>
-          <w:rFonts w:asciiTheme="minorHAnsi" w:hAnsiTheme="minorHAnsi" w:cstheme="minorHAnsi"/>
-          <w:color w:val="FF0000"/>
+        </w:rPr>
+      </w:pPr>
+      <w:r>
+        <w:rPr>
+          <w:rFonts w:asciiTheme="minorHAnsi" w:hAnsiTheme="minorHAnsi" w:cstheme="minorHAnsi"/>
         </w:rPr>
         <w:br/>
       </w:r>
       <w:r>
         <w:rPr>
           <w:rFonts w:asciiTheme="minorHAnsi" w:hAnsiTheme="minorHAnsi" w:cstheme="minorHAnsi"/>
-          <w:color w:val="FF0000"/>
-        </w:rPr>
-        <w:t>Temperatur</w:t>
-      </w:r>
-      <w:r>
-        <w:rPr>
-          <w:rFonts w:asciiTheme="minorHAnsi" w:hAnsiTheme="minorHAnsi" w:cstheme="minorHAnsi"/>
-          <w:color w:val="FF0000"/>
+        </w:rPr>
+        <w:t>T</w:t>
+      </w:r>
+      <w:r>
+        <w:rPr>
+          <w:rFonts w:asciiTheme="minorHAnsi" w:hAnsiTheme="minorHAnsi" w:cstheme="minorHAnsi"/>
+        </w:rPr>
+        <w:t>hermometer mit der Messgenauigkeit</w:t>
+      </w:r>
+      <w:r>
+        <w:rPr>
+          <w:rFonts w:asciiTheme="minorHAnsi" w:hAnsiTheme="minorHAnsi" w:cstheme="minorHAnsi"/>
         </w:rPr>
         <w:t xml:space="preserve"> </w:t>
       </w:r>
       <w:r>
         <w:rPr>
           <w:rFonts w:ascii="Calibri" w:hAnsi="Calibri" w:cs="Arial"/>
-          <w:color w:val="FF0000"/>
-        </w:rPr>
-        <w:t>±</w:t>
-      </w:r>
-      <w:r>
-        <w:rPr>
-          <w:rFonts w:ascii="Calibri" w:hAnsi="Calibri" w:cs="Arial"/>
-          <w:color w:val="FF0000"/>
-        </w:rPr>
-        <w:t xml:space="preserve"> 2</w:t>
-      </w:r>
-      <w:r>
-        <w:rPr>
-          <w:rFonts w:ascii="Calibri" w:hAnsi="Calibri" w:cs="Arial"/>
-          <w:color w:val="FF0000"/>
+        </w:rPr>
+        <w:t>± 2</w:t>
+      </w:r>
+      <w:r>
+        <w:rPr>
+          <w:rFonts w:ascii="Calibri" w:hAnsi="Calibri" w:cs="Arial"/>
         </w:rPr>
         <w:t xml:space="preserve"> </w:t>
       </w:r>
       <w:r>
         <w:rPr>
           <w:rFonts w:asciiTheme="minorHAnsi" w:hAnsiTheme="minorHAnsi" w:cstheme="minorHAnsi"/>
-          <w:color w:val="FF0000"/>
         </w:rPr>
         <w:t>°C</w:t>
       </w:r>
@@ -7343,13 +7303,11 @@
               <w:spacing w:before="120" w:after="120"/>
               <w:rPr>
                 <w:rFonts w:asciiTheme="minorHAnsi" w:hAnsiTheme="minorHAnsi" w:cstheme="minorHAnsi"/>
-                <w:color w:val="FF0000"/>
               </w:rPr>
             </w:pPr>
             <w:r>
               <w:rPr>
                 <w:rFonts w:asciiTheme="minorHAnsi" w:hAnsiTheme="minorHAnsi" w:cstheme="minorHAnsi"/>
-                <w:color w:val="FF0000"/>
               </w:rPr>
               <w:t>Werte</w:t>
             </w:r>
@@ -7364,13 +7322,11 @@
               <w:spacing w:before="120" w:after="120"/>
               <w:rPr>
                 <w:rFonts w:asciiTheme="minorHAnsi" w:hAnsiTheme="minorHAnsi" w:cstheme="minorHAnsi"/>
-                <w:color w:val="FF0000"/>
               </w:rPr>
             </w:pPr>
             <w:r>
               <w:rPr>
                 <w:rFonts w:asciiTheme="minorHAnsi" w:hAnsiTheme="minorHAnsi" w:cstheme="minorHAnsi"/>
-                <w:color w:val="FF0000"/>
               </w:rPr>
               <w:t>%</w:t>
             </w:r>
@@ -7390,41 +7346,30 @@
               <w:spacing w:before="120" w:after="120"/>
               <w:rPr>
                 <w:rFonts w:asciiTheme="minorHAnsi" w:hAnsiTheme="minorHAnsi" w:cstheme="minorHAnsi"/>
-                <w:color w:val="FF0000"/>
               </w:rPr>
             </w:pPr>
             <w:r>
               <w:rPr>
                 <w:rFonts w:asciiTheme="minorHAnsi" w:hAnsiTheme="minorHAnsi" w:cstheme="minorHAnsi"/>
-                <w:color w:val="FF0000"/>
-              </w:rPr>
-              <w:t>21.5</w:t>
-            </w:r>
-            <w:r>
+              </w:rPr>
+              <w:t>21.5 °C</w:t>
+            </w:r>
+          </w:p>
+        </w:tc>
+        <w:tc>
+          <w:tcPr>
+            <w:tcW w:w="1395" w:type="dxa"/>
+          </w:tcPr>
+          <w:p>
+            <w:pPr>
+              <w:spacing w:before="120" w:after="120"/>
               <w:rPr>
                 <w:rFonts w:asciiTheme="minorHAnsi" w:hAnsiTheme="minorHAnsi" w:cstheme="minorHAnsi"/>
-                <w:color w:val="FF0000"/>
-              </w:rPr>
-              <w:t xml:space="preserve"> °C</w:t>
-            </w:r>
-          </w:p>
-        </w:tc>
-        <w:tc>
-          <w:tcPr>
-            <w:tcW w:w="1395" w:type="dxa"/>
-          </w:tcPr>
-          <w:p>
-            <w:pPr>
-              <w:spacing w:before="120" w:after="120"/>
+              </w:rPr>
+            </w:pPr>
+            <w:r>
               <w:rPr>
                 <w:rFonts w:asciiTheme="minorHAnsi" w:hAnsiTheme="minorHAnsi" w:cstheme="minorHAnsi"/>
-                <w:color w:val="FF0000"/>
-              </w:rPr>
-            </w:pPr>
-            <w:r>
-              <w:rPr>
-                <w:rFonts w:asciiTheme="minorHAnsi" w:hAnsiTheme="minorHAnsi" w:cstheme="minorHAnsi"/>
-                <w:color w:val="FF0000"/>
               </w:rPr>
               <w:t>100</w:t>
             </w:r>
@@ -7443,35 +7388,25 @@
             <w:r>
               <w:rPr>
                 <w:rFonts w:asciiTheme="minorHAnsi" w:hAnsiTheme="minorHAnsi" w:cstheme="minorHAnsi"/>
-                <w:color w:val="FF0000"/>
-              </w:rPr>
-              <w:t>0.215</w:t>
-            </w:r>
-            <w:r>
+              </w:rPr>
+              <w:t>0.215 °C</w:t>
+            </w:r>
+          </w:p>
+        </w:tc>
+        <w:tc>
+          <w:tcPr>
+            <w:tcW w:w="1395" w:type="dxa"/>
+          </w:tcPr>
+          <w:p>
+            <w:pPr>
+              <w:spacing w:before="120" w:after="120"/>
               <w:rPr>
                 <w:rFonts w:asciiTheme="minorHAnsi" w:hAnsiTheme="minorHAnsi" w:cstheme="minorHAnsi"/>
-                <w:color w:val="FF0000"/>
-              </w:rPr>
-              <w:t xml:space="preserve"> °C</w:t>
-            </w:r>
-          </w:p>
-        </w:tc>
-        <w:tc>
-          <w:tcPr>
-            <w:tcW w:w="1395" w:type="dxa"/>
-          </w:tcPr>
-          <w:p>
-            <w:pPr>
-              <w:spacing w:before="120" w:after="120"/>
+              </w:rPr>
+            </w:pPr>
+            <w:r>
               <w:rPr>
                 <w:rFonts w:asciiTheme="minorHAnsi" w:hAnsiTheme="minorHAnsi" w:cstheme="minorHAnsi"/>
-                <w:color w:val="FF0000"/>
-              </w:rPr>
-            </w:pPr>
-            <w:r>
-              <w:rPr>
-                <w:rFonts w:asciiTheme="minorHAnsi" w:hAnsiTheme="minorHAnsi" w:cstheme="minorHAnsi"/>
-                <w:color w:val="FF0000"/>
               </w:rPr>
               <w:t>1</w:t>
             </w:r>
@@ -7491,13 +7426,11 @@
               <w:spacing w:before="120" w:after="120"/>
               <w:rPr>
                 <w:rFonts w:asciiTheme="minorHAnsi" w:hAnsiTheme="minorHAnsi" w:cstheme="minorHAnsi"/>
-                <w:color w:val="FF0000"/>
               </w:rPr>
             </w:pPr>
             <w:r>
               <w:rPr>
                 <w:rFonts w:asciiTheme="minorHAnsi" w:hAnsiTheme="minorHAnsi" w:cstheme="minorHAnsi"/>
-                <w:color w:val="FF0000"/>
               </w:rPr>
               <w:t>2 °C</w:t>
             </w:r>
@@ -7512,13 +7445,13 @@
               <w:spacing w:before="120" w:after="120"/>
               <w:rPr>
                 <w:rFonts w:asciiTheme="minorHAnsi" w:hAnsiTheme="minorHAnsi" w:cstheme="minorHAnsi"/>
-                <w:color w:val="FF0000"/>
+                <w:b/>
               </w:rPr>
             </w:pPr>
             <w:r>
               <w:rPr>
                 <w:rFonts w:asciiTheme="minorHAnsi" w:hAnsiTheme="minorHAnsi" w:cstheme="minorHAnsi"/>
-                <w:color w:val="FF0000"/>
+                <w:b/>
               </w:rPr>
               <w:t>9.30233</w:t>
             </w:r>
@@ -7531,43 +7464,31 @@
         <w:spacing w:before="120" w:after="120"/>
         <w:rPr>
           <w:rFonts w:asciiTheme="minorHAnsi" w:hAnsiTheme="minorHAnsi" w:cstheme="minorHAnsi"/>
-          <w:color w:val="FF0000"/>
-        </w:rPr>
-      </w:pPr>
-      <w:r>
-        <w:rPr>
-          <w:rFonts w:asciiTheme="minorHAnsi" w:hAnsiTheme="minorHAnsi" w:cstheme="minorHAnsi"/>
-          <w:color w:val="FF0000"/>
+        </w:rPr>
+      </w:pPr>
+      <w:r>
+        <w:rPr>
+          <w:rFonts w:asciiTheme="minorHAnsi" w:hAnsiTheme="minorHAnsi" w:cstheme="minorHAnsi"/>
         </w:rPr>
         <w:br/>
       </w:r>
       <w:r>
         <w:rPr>
           <w:rFonts w:asciiTheme="minorHAnsi" w:hAnsiTheme="minorHAnsi" w:cstheme="minorHAnsi"/>
-          <w:color w:val="FF0000"/>
-        </w:rPr>
-        <w:t>Druck</w:t>
-      </w:r>
-      <w:r>
-        <w:rPr>
-          <w:rFonts w:asciiTheme="minorHAnsi" w:hAnsiTheme="minorHAnsi" w:cstheme="minorHAnsi"/>
-          <w:color w:val="FF0000"/>
+        </w:rPr>
+        <w:t>Luftdruck</w:t>
+      </w:r>
+      <w:r>
+        <w:rPr>
+          <w:rFonts w:asciiTheme="minorHAnsi" w:hAnsiTheme="minorHAnsi" w:cstheme="minorHAnsi"/>
         </w:rPr>
         <w:t xml:space="preserve"> </w:t>
       </w:r>
       <w:r>
         <w:rPr>
           <w:rFonts w:ascii="Calibri" w:hAnsi="Calibri" w:cs="Arial"/>
-          <w:color w:val="FF0000"/>
-        </w:rPr>
-        <w:t>±</w:t>
-      </w:r>
-      <w:r>
-        <w:rPr>
-          <w:rFonts w:ascii="Calibri" w:hAnsi="Calibri" w:cs="Arial"/>
-          <w:color w:val="FF0000"/>
-        </w:rPr>
-        <w:t xml:space="preserve"> 2hPa</w:t>
+        </w:rPr>
+        <w:t>± 2hPa</w:t>
       </w:r>
     </w:p>
     <w:tbl>
@@ -7593,13 +7514,11 @@
               <w:spacing w:before="120" w:after="120"/>
               <w:rPr>
                 <w:rFonts w:asciiTheme="minorHAnsi" w:hAnsiTheme="minorHAnsi" w:cstheme="minorHAnsi"/>
-                <w:color w:val="FF0000"/>
               </w:rPr>
             </w:pPr>
             <w:r>
               <w:rPr>
                 <w:rFonts w:asciiTheme="minorHAnsi" w:hAnsiTheme="minorHAnsi" w:cstheme="minorHAnsi"/>
-                <w:color w:val="FF0000"/>
               </w:rPr>
               <w:t>Werte</w:t>
             </w:r>
@@ -7614,13 +7533,11 @@
               <w:spacing w:before="120" w:after="120"/>
               <w:rPr>
                 <w:rFonts w:asciiTheme="minorHAnsi" w:hAnsiTheme="minorHAnsi" w:cstheme="minorHAnsi"/>
-                <w:color w:val="FF0000"/>
               </w:rPr>
             </w:pPr>
             <w:r>
               <w:rPr>
                 <w:rFonts w:asciiTheme="minorHAnsi" w:hAnsiTheme="minorHAnsi" w:cstheme="minorHAnsi"/>
-                <w:color w:val="FF0000"/>
               </w:rPr>
               <w:t>%</w:t>
             </w:r>
@@ -7640,41 +7557,30 @@
               <w:spacing w:before="120" w:after="120"/>
               <w:rPr>
                 <w:rFonts w:asciiTheme="minorHAnsi" w:hAnsiTheme="minorHAnsi" w:cstheme="minorHAnsi"/>
-                <w:color w:val="FF0000"/>
               </w:rPr>
             </w:pPr>
             <w:r>
               <w:rPr>
                 <w:rFonts w:asciiTheme="minorHAnsi" w:hAnsiTheme="minorHAnsi" w:cstheme="minorHAnsi"/>
-                <w:color w:val="FF0000"/>
-              </w:rPr>
-              <w:t>943</w:t>
-            </w:r>
-            <w:r>
+              </w:rPr>
+              <w:t>943 hPa</w:t>
+            </w:r>
+          </w:p>
+        </w:tc>
+        <w:tc>
+          <w:tcPr>
+            <w:tcW w:w="1395" w:type="dxa"/>
+          </w:tcPr>
+          <w:p>
+            <w:pPr>
+              <w:spacing w:before="120" w:after="120"/>
               <w:rPr>
                 <w:rFonts w:asciiTheme="minorHAnsi" w:hAnsiTheme="minorHAnsi" w:cstheme="minorHAnsi"/>
-                <w:color w:val="FF0000"/>
-              </w:rPr>
-              <w:t xml:space="preserve"> hPa</w:t>
-            </w:r>
-          </w:p>
-        </w:tc>
-        <w:tc>
-          <w:tcPr>
-            <w:tcW w:w="1395" w:type="dxa"/>
-          </w:tcPr>
-          <w:p>
-            <w:pPr>
-              <w:spacing w:before="120" w:after="120"/>
+              </w:rPr>
+            </w:pPr>
+            <w:r>
               <w:rPr>
                 <w:rFonts w:asciiTheme="minorHAnsi" w:hAnsiTheme="minorHAnsi" w:cstheme="minorHAnsi"/>
-                <w:color w:val="FF0000"/>
-              </w:rPr>
-            </w:pPr>
-            <w:r>
-              <w:rPr>
-                <w:rFonts w:asciiTheme="minorHAnsi" w:hAnsiTheme="minorHAnsi" w:cstheme="minorHAnsi"/>
-                <w:color w:val="FF0000"/>
               </w:rPr>
               <w:t>100</w:t>
             </w:r>
@@ -7693,35 +7599,25 @@
             <w:r>
               <w:rPr>
                 <w:rFonts w:asciiTheme="minorHAnsi" w:hAnsiTheme="minorHAnsi" w:cstheme="minorHAnsi"/>
-                <w:color w:val="FF0000"/>
-              </w:rPr>
-              <w:t>9.43</w:t>
-            </w:r>
-            <w:r>
+              </w:rPr>
+              <w:t>9.43 hPa</w:t>
+            </w:r>
+          </w:p>
+        </w:tc>
+        <w:tc>
+          <w:tcPr>
+            <w:tcW w:w="1395" w:type="dxa"/>
+          </w:tcPr>
+          <w:p>
+            <w:pPr>
+              <w:spacing w:before="120" w:after="120"/>
               <w:rPr>
                 <w:rFonts w:asciiTheme="minorHAnsi" w:hAnsiTheme="minorHAnsi" w:cstheme="minorHAnsi"/>
-                <w:color w:val="FF0000"/>
-              </w:rPr>
-              <w:t xml:space="preserve"> hPa</w:t>
-            </w:r>
-          </w:p>
-        </w:tc>
-        <w:tc>
-          <w:tcPr>
-            <w:tcW w:w="1395" w:type="dxa"/>
-          </w:tcPr>
-          <w:p>
-            <w:pPr>
-              <w:spacing w:before="120" w:after="120"/>
+              </w:rPr>
+            </w:pPr>
+            <w:r>
               <w:rPr>
                 <w:rFonts w:asciiTheme="minorHAnsi" w:hAnsiTheme="minorHAnsi" w:cstheme="minorHAnsi"/>
-                <w:color w:val="FF0000"/>
-              </w:rPr>
-            </w:pPr>
-            <w:r>
-              <w:rPr>
-                <w:rFonts w:asciiTheme="minorHAnsi" w:hAnsiTheme="minorHAnsi" w:cstheme="minorHAnsi"/>
-                <w:color w:val="FF0000"/>
               </w:rPr>
               <w:t>1</w:t>
             </w:r>
@@ -7741,13 +7637,11 @@
               <w:spacing w:before="120" w:after="120"/>
               <w:rPr>
                 <w:rFonts w:asciiTheme="minorHAnsi" w:hAnsiTheme="minorHAnsi" w:cstheme="minorHAnsi"/>
-                <w:color w:val="FF0000"/>
               </w:rPr>
             </w:pPr>
             <w:r>
               <w:rPr>
                 <w:rFonts w:asciiTheme="minorHAnsi" w:hAnsiTheme="minorHAnsi" w:cstheme="minorHAnsi"/>
-                <w:color w:val="FF0000"/>
               </w:rPr>
               <w:t>2 hPa</w:t>
             </w:r>
@@ -7762,13 +7656,12 @@
               <w:spacing w:before="120" w:after="120"/>
               <w:rPr>
                 <w:rFonts w:asciiTheme="minorHAnsi" w:hAnsiTheme="minorHAnsi" w:cstheme="minorHAnsi"/>
-                <w:color w:val="FF0000"/>
               </w:rPr>
             </w:pPr>
             <w:r>
               <w:rPr>
                 <w:rFonts w:asciiTheme="minorHAnsi" w:hAnsiTheme="minorHAnsi" w:cstheme="minorHAnsi"/>
-                <w:color w:val="FF0000"/>
+                <w:b/>
               </w:rPr>
               <w:t>0.212089</w:t>
             </w:r>
@@ -7788,18 +7681,45 @@
     </w:p>
     <w:p>
       <w:pPr>
+        <w:rPr>
+          <w:rFonts w:ascii="Calibri" w:hAnsi="Calibri" w:cs="Arial"/>
+          <w:sz w:val="24"/>
+          <w:szCs w:val="24"/>
+          <w:highlight w:val="green"/>
+        </w:rPr>
+      </w:pPr>
+      <w:r>
+        <w:rPr>
+          <w:rFonts w:ascii="Calibri" w:hAnsi="Calibri" w:cs="Arial"/>
+          <w:sz w:val="24"/>
+          <w:szCs w:val="24"/>
+          <w:highlight w:val="green"/>
+        </w:rPr>
+        <w:br w:type="page"/>
+      </w:r>
+    </w:p>
+    <w:p>
+      <w:pPr>
+        <w:rPr>
+          <w:rFonts w:ascii="Calibri" w:hAnsi="Calibri" w:cs="Arial"/>
+          <w:sz w:val="24"/>
+          <w:szCs w:val="24"/>
+          <w:highlight w:val="green"/>
+        </w:rPr>
+      </w:pPr>
+    </w:p>
+    <w:p>
+      <w:pPr>
         <w:ind w:left="426" w:hanging="426"/>
         <w:rPr>
           <w:rFonts w:asciiTheme="minorHAnsi" w:hAnsiTheme="minorHAnsi" w:cstheme="minorHAnsi"/>
           <w:b/>
-          <w:highlight w:val="green"/>
         </w:rPr>
       </w:pPr>
       <w:r>
         <w:rPr>
           <w:rFonts w:asciiTheme="minorHAnsi" w:hAnsiTheme="minorHAnsi" w:cstheme="minorHAnsi"/>
           <w:b/>
-          <w:highlight w:val="green"/>
         </w:rPr>
         <w:t>3</w:t>
       </w:r>
@@ -7807,7 +7727,6 @@
         <w:rPr>
           <w:rFonts w:asciiTheme="minorHAnsi" w:hAnsiTheme="minorHAnsi" w:cstheme="minorHAnsi"/>
           <w:b/>
-          <w:highlight w:val="green"/>
         </w:rPr>
         <w:t>.3</w:t>
       </w:r>
@@ -7815,7 +7734,6 @@
         <w:rPr>
           <w:rFonts w:asciiTheme="minorHAnsi" w:hAnsiTheme="minorHAnsi" w:cstheme="minorHAnsi"/>
           <w:b/>
-          <w:highlight w:val="green"/>
         </w:rPr>
         <w:tab/>
         <w:t xml:space="preserve">Fazit </w:t>
@@ -7823,84 +7741,86 @@
     </w:p>
     <w:p>
       <w:pPr>
-        <w:jc w:val="both"/>
         <w:rPr>
           <w:rStyle w:val="IntensiveHervorhebung"/>
           <w:highlight w:val="green"/>
         </w:rPr>
       </w:pPr>
-      <w:r>
-        <w:rPr>
-          <w:rStyle w:val="IntensiveHervorhebung"/>
-          <w:highlight w:val="green"/>
-        </w:rPr>
-        <w:t xml:space="preserve">Vergleichen Sie die beiden Genauigkeitsberechnungen miteinander und leiten Sie daraus die maximale </w:t>
-      </w:r>
-      <w:proofErr w:type="spellStart"/>
-      <w:r>
-        <w:rPr>
-          <w:rStyle w:val="IntensiveHervorhebung"/>
-          <w:highlight w:val="green"/>
-        </w:rPr>
-        <w:t>Resultategenauigkeit</w:t>
-      </w:r>
-      <w:proofErr w:type="spellEnd"/>
-      <w:r>
-        <w:rPr>
-          <w:rStyle w:val="IntensiveHervorhebung"/>
-          <w:highlight w:val="green"/>
-        </w:rPr>
-        <w:t xml:space="preserve"> ab</w:t>
-      </w:r>
-      <w:r>
-        <w:rPr>
-          <w:rStyle w:val="IntensiveHervorhebung"/>
-          <w:highlight w:val="green"/>
-        </w:rPr>
-        <w:t xml:space="preserve">. </w:t>
-      </w:r>
-      <w:r>
-        <w:rPr>
-          <w:rStyle w:val="IntensiveHervorhebung"/>
-          <w:highlight w:val="green"/>
-        </w:rPr>
-        <w:t xml:space="preserve"> (</w:t>
-      </w:r>
-      <w:r>
-        <w:rPr>
-          <w:rStyle w:val="IntensiveHervorhebung"/>
-          <w:highlight w:val="green"/>
-        </w:rPr>
-        <w:t>Die jeweils grössere der berechneten Ungenauigkeiten zählt.)</w:t>
-      </w:r>
     </w:p>
     <w:p>
       <w:pPr>
-        <w:jc w:val="both"/>
-        <w:rPr>
-          <w:rStyle w:val="IntensiveHervorhebung"/>
-        </w:rPr>
-      </w:pPr>
-      <w:r>
-        <w:rPr>
-          <w:rStyle w:val="IntensiveHervorhebung"/>
-          <w:highlight w:val="green"/>
-        </w:rPr>
-        <w:t>Ihr Text...</w:t>
+        <w:rPr>
+          <w:rFonts w:asciiTheme="minorHAnsi" w:hAnsiTheme="minorHAnsi" w:cstheme="minorHAnsi"/>
+        </w:rPr>
+      </w:pPr>
+      <w:r>
+        <w:rPr>
+          <w:rFonts w:asciiTheme="minorHAnsi" w:hAnsiTheme="minorHAnsi" w:cstheme="minorHAnsi"/>
+        </w:rPr>
+        <w:t>Wir können aus unseren Berechnungen herauslesen, dass die Arbeitsgenauigkeit ± 0.7311% beträgt und der Gerätefehler ±10.089 %.</w:t>
+      </w:r>
+      <w:r>
+        <w:rPr>
+          <w:rFonts w:asciiTheme="minorHAnsi" w:hAnsiTheme="minorHAnsi" w:cstheme="minorHAnsi"/>
+        </w:rPr>
+        <w:t xml:space="preserve"> Mit diesen zwei Angaben sind Abweichungen vom Normvolumen begründbar. Da der Gerätefehler grösser ist, als die Arbeitsgenauigkeit, liegt die Unsicherheit bei </w:t>
+      </w:r>
+      <w:r>
+        <w:rPr>
+          <w:rFonts w:asciiTheme="minorHAnsi" w:hAnsiTheme="minorHAnsi" w:cstheme="minorHAnsi"/>
+        </w:rPr>
+        <w:t>±10.089 %.</w:t>
+      </w:r>
+      <w:r>
+        <w:rPr>
+          <w:rFonts w:asciiTheme="minorHAnsi" w:hAnsiTheme="minorHAnsi" w:cstheme="minorHAnsi"/>
+        </w:rPr>
+        <w:br/>
+        <w:t>Am Beispiel des kleinsten Volumens bei Messung Zwei würde das folgendes Resultat ergeben:</w:t>
       </w:r>
     </w:p>
     <w:p>
       <w:pPr>
-        <w:rPr>
-          <w:rFonts w:ascii="Calibri" w:hAnsi="Calibri" w:cs="Arial"/>
-          <w:sz w:val="24"/>
-          <w:szCs w:val="24"/>
+        <w:jc w:val="center"/>
+        <w:rPr>
+          <w:rFonts w:asciiTheme="minorHAnsi" w:hAnsiTheme="minorHAnsi" w:cstheme="minorHAnsi"/>
         </w:rPr>
       </w:pPr>
     </w:p>
     <w:p>
       <w:pPr>
-        <w:ind w:left="284" w:hanging="284"/>
+        <w:jc w:val="center"/>
+        <w:rPr>
+          <w:rFonts w:asciiTheme="minorHAnsi" w:hAnsiTheme="minorHAnsi" w:cstheme="minorHAnsi"/>
+        </w:rPr>
+      </w:pPr>
+      <w:r>
+        <w:rPr>
+          <w:rFonts w:asciiTheme="minorHAnsi" w:hAnsiTheme="minorHAnsi" w:cstheme="minorHAnsi"/>
+        </w:rPr>
+        <w:t xml:space="preserve">22.1994 L </w:t>
+      </w:r>
+      <w:r>
+        <w:rPr>
+          <w:rFonts w:asciiTheme="minorHAnsi" w:hAnsiTheme="minorHAnsi" w:cstheme="minorHAnsi"/>
+        </w:rPr>
+        <w:t>±</w:t>
+      </w:r>
+      <w:r>
+        <w:rPr>
+          <w:rFonts w:asciiTheme="minorHAnsi" w:hAnsiTheme="minorHAnsi" w:cstheme="minorHAnsi"/>
+        </w:rPr>
+        <w:t xml:space="preserve"> 2.2396 L</w:t>
+      </w:r>
+      <w:r>
+        <w:rPr>
+          <w:rFonts w:asciiTheme="minorHAnsi" w:hAnsiTheme="minorHAnsi" w:cstheme="minorHAnsi"/>
+        </w:rPr>
+        <w:t>.</w:t>
+      </w:r>
+    </w:p>
+    <w:p>
+      <w:pPr>
         <w:rPr>
           <w:rFonts w:ascii="Calibri" w:hAnsi="Calibri" w:cs="Arial"/>
           <w:sz w:val="24"/>
@@ -7916,7 +7836,6 @@
           <w:b/>
           <w:sz w:val="24"/>
           <w:szCs w:val="24"/>
-          <w:highlight w:val="green"/>
         </w:rPr>
       </w:pPr>
       <w:r>
@@ -7925,7 +7844,6 @@
           <w:b/>
           <w:sz w:val="24"/>
           <w:szCs w:val="24"/>
-          <w:highlight w:val="green"/>
         </w:rPr>
         <w:t>4</w:t>
       </w:r>
@@ -7935,7 +7853,6 @@
           <w:b/>
           <w:sz w:val="24"/>
           <w:szCs w:val="24"/>
-          <w:highlight w:val="green"/>
         </w:rPr>
         <w:t xml:space="preserve">. </w:t>
       </w:r>
@@ -7945,7 +7862,6 @@
           <w:b/>
           <w:sz w:val="24"/>
           <w:szCs w:val="24"/>
-          <w:highlight w:val="green"/>
         </w:rPr>
         <w:tab/>
       </w:r>
@@ -7955,7 +7871,6 @@
           <w:b/>
           <w:sz w:val="24"/>
           <w:szCs w:val="24"/>
-          <w:highlight w:val="green"/>
         </w:rPr>
         <w:t>Auswert</w:t>
       </w:r>
@@ -7965,7 +7880,6 @@
           <w:b/>
           <w:sz w:val="24"/>
           <w:szCs w:val="24"/>
-          <w:highlight w:val="green"/>
         </w:rPr>
         <w:t>ung, Diskussion, Interpretation</w:t>
       </w:r>
@@ -7979,220 +7893,6 @@
           <w:highlight w:val="green"/>
         </w:rPr>
       </w:pPr>
-      <w:r>
-        <w:rPr>
-          <w:rStyle w:val="IntensiveHervorhebung"/>
-          <w:i w:val="0"/>
-          <w:highlight w:val="green"/>
-        </w:rPr>
-        <w:t xml:space="preserve">Versuchen Sie, für die Diskussion aus den gewonnenen Versuchsergebnissen und Beobachtungen möglichst alles herauszuholen. Zu jeder Beobachtung </w:t>
-      </w:r>
-      <w:r>
-        <w:rPr>
-          <w:rStyle w:val="IntensiveHervorhebung"/>
-          <w:i w:val="0"/>
-          <w:highlight w:val="green"/>
-        </w:rPr>
-        <w:t xml:space="preserve">gibt </w:t>
-      </w:r>
-      <w:r>
-        <w:rPr>
-          <w:rStyle w:val="IntensiveHervorhebung"/>
-          <w:i w:val="0"/>
-          <w:highlight w:val="green"/>
-        </w:rPr>
-        <w:t>es eine Interpretation</w:t>
-      </w:r>
-      <w:r>
-        <w:rPr>
-          <w:rStyle w:val="IntensiveHervorhebung"/>
-          <w:i w:val="0"/>
-          <w:highlight w:val="green"/>
-        </w:rPr>
-        <w:t>.</w:t>
-      </w:r>
-      <w:r>
-        <w:rPr>
-          <w:rStyle w:val="IntensiveHervorhebung"/>
-          <w:i w:val="0"/>
-          <w:highlight w:val="green"/>
-        </w:rPr>
-        <w:t xml:space="preserve"> </w:t>
-      </w:r>
-    </w:p>
-    <w:p>
-      <w:pPr>
-        <w:jc w:val="both"/>
-        <w:rPr>
-          <w:rStyle w:val="IntensiveHervorhebung"/>
-          <w:i w:val="0"/>
-          <w:highlight w:val="green"/>
-        </w:rPr>
-      </w:pPr>
-    </w:p>
-    <w:p>
-      <w:pPr>
-        <w:jc w:val="both"/>
-        <w:rPr>
-          <w:rStyle w:val="IntensiveHervorhebung"/>
-          <w:i w:val="0"/>
-          <w:highlight w:val="green"/>
-        </w:rPr>
-      </w:pPr>
-      <w:r>
-        <w:rPr>
-          <w:rStyle w:val="IntensiveHervorhebung"/>
-          <w:i w:val="0"/>
-          <w:highlight w:val="green"/>
-        </w:rPr>
-        <w:t>Mögliche Inhalte zum Diskutieren:</w:t>
-      </w:r>
-    </w:p>
-    <w:p>
-      <w:pPr>
-        <w:jc w:val="both"/>
-        <w:rPr>
-          <w:rStyle w:val="IntensiveHervorhebung"/>
-          <w:i w:val="0"/>
-          <w:highlight w:val="green"/>
-        </w:rPr>
-      </w:pPr>
-      <w:r>
-        <w:rPr>
-          <w:rStyle w:val="IntensiveHervorhebung"/>
-          <w:i w:val="0"/>
-          <w:highlight w:val="green"/>
-        </w:rPr>
-        <w:t xml:space="preserve">Übereinstimmung </w:t>
-      </w:r>
-      <w:proofErr w:type="gramStart"/>
-      <w:r>
-        <w:rPr>
-          <w:rStyle w:val="IntensiveHervorhebung"/>
-          <w:i w:val="0"/>
-          <w:highlight w:val="green"/>
-        </w:rPr>
-        <w:t>der berechneten Volumen</w:t>
-      </w:r>
-      <w:proofErr w:type="gramEnd"/>
-      <w:r>
-        <w:rPr>
-          <w:rStyle w:val="IntensiveHervorhebung"/>
-          <w:i w:val="0"/>
-          <w:highlight w:val="green"/>
-        </w:rPr>
-        <w:t xml:space="preserve"> von 1 </w:t>
-      </w:r>
-      <w:proofErr w:type="spellStart"/>
-      <w:r>
-        <w:rPr>
-          <w:rStyle w:val="IntensiveHervorhebung"/>
-          <w:i w:val="0"/>
-          <w:highlight w:val="green"/>
-        </w:rPr>
-        <w:t>mol</w:t>
-      </w:r>
-      <w:proofErr w:type="spellEnd"/>
-      <w:r>
-        <w:rPr>
-          <w:rStyle w:val="IntensiveHervorhebung"/>
-          <w:i w:val="0"/>
-          <w:highlight w:val="green"/>
-        </w:rPr>
-        <w:t xml:space="preserve"> H2 bei Normbedingungen mit dem theoretischen Normvolumen. </w:t>
-      </w:r>
-      <w:r>
-        <w:rPr>
-          <w:rStyle w:val="IntensiveHervorhebung"/>
-          <w:i w:val="0"/>
-          <w:highlight w:val="green"/>
-        </w:rPr>
-        <w:t xml:space="preserve">Liegt das Normvolumen innerhalb des in der Fehlerabschätzung bestimmten </w:t>
-      </w:r>
-      <w:proofErr w:type="spellStart"/>
-      <w:r>
-        <w:rPr>
-          <w:rStyle w:val="IntensiveHervorhebung"/>
-          <w:i w:val="0"/>
-          <w:highlight w:val="green"/>
-        </w:rPr>
-        <w:t>Resultatebereichs</w:t>
-      </w:r>
-      <w:proofErr w:type="spellEnd"/>
-      <w:r>
-        <w:rPr>
-          <w:rStyle w:val="IntensiveHervorhebung"/>
-          <w:i w:val="0"/>
-          <w:highlight w:val="green"/>
-        </w:rPr>
-        <w:t>?</w:t>
-      </w:r>
-      <w:r>
-        <w:rPr>
-          <w:rStyle w:val="IntensiveHervorhebung"/>
-          <w:i w:val="0"/>
-          <w:highlight w:val="green"/>
-        </w:rPr>
-        <w:t xml:space="preserve"> </w:t>
-      </w:r>
-    </w:p>
-    <w:p>
-      <w:pPr>
-        <w:jc w:val="both"/>
-        <w:rPr>
-          <w:rFonts w:ascii="Calibri" w:hAnsi="Calibri" w:cs="Arial"/>
-          <w:iCs/>
-          <w:sz w:val="22"/>
-          <w:szCs w:val="22"/>
-          <w:highlight w:val="green"/>
-          <w:lang w:eastAsia="de-DE"/>
-        </w:rPr>
-      </w:pPr>
-      <w:r>
-        <w:rPr>
-          <w:rStyle w:val="IntensiveHervorhebung"/>
-          <w:i w:val="0"/>
-          <w:highlight w:val="green"/>
-        </w:rPr>
-        <w:t>Welche Arbeitsschritte / welche Bedingungen (evtl. durch Beobachtungen belegt) könnten Ihre Werte verfälschen? Welchen Einfluss hätten diese auf das Endresultat (würde das bestimmte Volumen kleiner oder grösser?)?</w:t>
-      </w:r>
-      <w:r>
-        <w:rPr>
-          <w:rStyle w:val="IntensiveHervorhebung"/>
-          <w:i w:val="0"/>
-          <w:highlight w:val="green"/>
-        </w:rPr>
-        <w:t xml:space="preserve"> Könnte man die Methode verbessern, damit die Resultate besser werden? </w:t>
-      </w:r>
-      <w:r>
-        <w:rPr>
-          <w:rFonts w:ascii="Calibri" w:hAnsi="Calibri" w:cs="Arial"/>
-          <w:iCs/>
-          <w:sz w:val="22"/>
-          <w:szCs w:val="22"/>
-          <w:highlight w:val="green"/>
-          <w:lang w:eastAsia="de-DE"/>
-        </w:rPr>
-        <w:t xml:space="preserve">Was waren Schwierigkeiten bei der Durchführung? </w:t>
-      </w:r>
-    </w:p>
-    <w:p>
-      <w:pPr>
-        <w:jc w:val="both"/>
-        <w:rPr>
-          <w:rStyle w:val="IntensiveHervorhebung"/>
-          <w:i w:val="0"/>
-          <w:highlight w:val="green"/>
-        </w:rPr>
-      </w:pPr>
-      <w:r>
-        <w:rPr>
-          <w:rStyle w:val="IntensiveHervorhebung"/>
-          <w:i w:val="0"/>
-          <w:highlight w:val="green"/>
-        </w:rPr>
-        <w:t>Was zeigt die Verfärbung mit dem Rotkohlsaft?</w:t>
-      </w:r>
     </w:p>
     <w:p>
       <w:pPr>
@@ -8201,13 +7901,231 @@
           <w:tab w:val="left" w:pos="3686"/>
         </w:tabs>
         <w:rPr>
-          <w:rFonts w:ascii="Calibri" w:hAnsi="Calibri" w:cs="Arial"/>
+          <w:rFonts w:asciiTheme="minorHAnsi" w:hAnsiTheme="minorHAnsi" w:cstheme="minorHAnsi"/>
           <w:b w:val="0"/>
+          <w:sz w:val="20"/>
+          <w:lang w:eastAsia="de-CH"/>
+        </w:rPr>
+      </w:pPr>
+      <w:r>
+        <w:rPr>
+          <w:rFonts w:asciiTheme="minorHAnsi" w:hAnsiTheme="minorHAnsi" w:cstheme="minorHAnsi"/>
+          <w:b w:val="0"/>
+          <w:sz w:val="20"/>
+          <w:lang w:eastAsia="de-CH"/>
+        </w:rPr>
+        <w:t>Wenn man bedenkt, dass der Ger</w:t>
+      </w:r>
+      <w:r>
+        <w:rPr>
+          <w:rFonts w:asciiTheme="minorHAnsi" w:hAnsiTheme="minorHAnsi" w:cstheme="minorHAnsi"/>
+          <w:b w:val="0"/>
+          <w:sz w:val="20"/>
+          <w:lang w:eastAsia="de-CH"/>
+        </w:rPr>
+        <w:t>ä</w:t>
+      </w:r>
+      <w:r>
+        <w:rPr>
+          <w:rFonts w:asciiTheme="minorHAnsi" w:hAnsiTheme="minorHAnsi" w:cstheme="minorHAnsi"/>
+          <w:b w:val="0"/>
+          <w:sz w:val="20"/>
+          <w:lang w:eastAsia="de-CH"/>
+        </w:rPr>
+        <w:t>tefehler</w:t>
+      </w:r>
+      <w:r>
+        <w:rPr>
+          <w:rFonts w:asciiTheme="minorHAnsi" w:hAnsiTheme="minorHAnsi" w:cstheme="minorHAnsi"/>
+          <w:b w:val="0"/>
+          <w:sz w:val="20"/>
+          <w:lang w:eastAsia="de-CH"/>
+        </w:rPr>
+        <w:t xml:space="preserve"> grösser als 10 Prozent ist, sind unsere Ergebnisse und Messwerte ziemlich </w:t>
+      </w:r>
+      <w:r>
+        <w:rPr>
+          <w:rFonts w:asciiTheme="minorHAnsi" w:hAnsiTheme="minorHAnsi" w:cstheme="minorHAnsi"/>
+          <w:b w:val="0"/>
+          <w:sz w:val="20"/>
+          <w:lang w:eastAsia="de-CH"/>
+        </w:rPr>
+        <w:t>genau</w:t>
+      </w:r>
+      <w:r>
+        <w:rPr>
+          <w:rFonts w:asciiTheme="minorHAnsi" w:hAnsiTheme="minorHAnsi" w:cstheme="minorHAnsi"/>
+          <w:b w:val="0"/>
+          <w:sz w:val="20"/>
+          <w:lang w:eastAsia="de-CH"/>
+        </w:rPr>
+        <w:t xml:space="preserve">, weil diese immer deutlich im Bereich der 10% Fehlertoleranz liegen. Das gilt natürlich nur für die Werte, die wir in den Durchschnitt miteinbezogen haben. Auch wenn wir die Arbeitsgenauigkeit oder den Gerätefehler ohne das Thermometer als </w:t>
+      </w:r>
+      <w:r>
+        <w:rPr>
+          <w:rFonts w:asciiTheme="minorHAnsi" w:hAnsiTheme="minorHAnsi" w:cstheme="minorHAnsi"/>
+          <w:b w:val="0"/>
+          <w:sz w:val="20"/>
+          <w:lang w:eastAsia="de-CH"/>
+        </w:rPr>
+        <w:t xml:space="preserve">Richtwert nehmen, sind unsere Resultate immer noch gut. Also immer innerhalb oder nur sehr knapp ausserhalb des tolerierbaren Bereiches. </w:t>
+      </w:r>
+    </w:p>
+    <w:p>
+      <w:pPr>
+        <w:rPr>
+          <w:rFonts w:ascii="Calibri" w:hAnsi="Calibri" w:cs="Arial"/>
           <w:sz w:val="22"/>
           <w:szCs w:val="22"/>
-          <w:highlight w:val="green"/>
-        </w:rPr>
-      </w:pPr>
+          <w:highlight w:val="yellow"/>
+          <w:lang w:eastAsia="de-DE"/>
+        </w:rPr>
+      </w:pPr>
+    </w:p>
+    <w:p>
+      <w:pPr>
+        <w:rPr>
+          <w:rFonts w:asciiTheme="minorHAnsi" w:hAnsiTheme="minorHAnsi" w:cstheme="minorHAnsi"/>
+        </w:rPr>
+      </w:pPr>
+      <w:r>
+        <w:rPr>
+          <w:rFonts w:asciiTheme="minorHAnsi" w:hAnsiTheme="minorHAnsi" w:cstheme="minorHAnsi"/>
+        </w:rPr>
+        <w:t>Unsere Werte könnten beim Wägen des Lithium Stückes ein wenig verfälscht worden sein. Da wir nicht allei</w:t>
+      </w:r>
+      <w:r>
+        <w:rPr>
+          <w:rFonts w:asciiTheme="minorHAnsi" w:hAnsiTheme="minorHAnsi" w:cstheme="minorHAnsi"/>
+        </w:rPr>
+        <w:t>n</w:t>
+      </w:r>
+      <w:r>
+        <w:rPr>
+          <w:rFonts w:asciiTheme="minorHAnsi" w:hAnsiTheme="minorHAnsi" w:cstheme="minorHAnsi"/>
+        </w:rPr>
+        <w:t>e an ei</w:t>
+      </w:r>
+      <w:r>
+        <w:rPr>
+          <w:rFonts w:asciiTheme="minorHAnsi" w:hAnsiTheme="minorHAnsi" w:cstheme="minorHAnsi"/>
+        </w:rPr>
+        <w:t>nem</w:t>
+      </w:r>
+      <w:r>
+        <w:rPr>
+          <w:rFonts w:asciiTheme="minorHAnsi" w:hAnsiTheme="minorHAnsi" w:cstheme="minorHAnsi"/>
+        </w:rPr>
+        <w:t xml:space="preserve"> </w:t>
+      </w:r>
+      <w:r>
+        <w:rPr>
+          <w:rFonts w:asciiTheme="minorHAnsi" w:hAnsiTheme="minorHAnsi" w:cstheme="minorHAnsi"/>
+        </w:rPr>
+        <w:t>T</w:t>
+      </w:r>
+      <w:r>
+        <w:rPr>
+          <w:rFonts w:asciiTheme="minorHAnsi" w:hAnsiTheme="minorHAnsi" w:cstheme="minorHAnsi"/>
+        </w:rPr>
+        <w:t xml:space="preserve">isch gearbeitet haben und beim Messen jemand den Tisch berührt haben könnte oder sich an den Tisch </w:t>
+      </w:r>
+      <w:r>
+        <w:rPr>
+          <w:rFonts w:asciiTheme="minorHAnsi" w:hAnsiTheme="minorHAnsi" w:cstheme="minorHAnsi"/>
+        </w:rPr>
+        <w:t>ge</w:t>
+      </w:r>
+      <w:r>
+        <w:rPr>
+          <w:rFonts w:asciiTheme="minorHAnsi" w:hAnsiTheme="minorHAnsi" w:cstheme="minorHAnsi"/>
+        </w:rPr>
+        <w:t>lehnt</w:t>
+      </w:r>
+      <w:r>
+        <w:rPr>
+          <w:rFonts w:asciiTheme="minorHAnsi" w:hAnsiTheme="minorHAnsi" w:cstheme="minorHAnsi"/>
+        </w:rPr>
+        <w:t xml:space="preserve"> haben könnte</w:t>
+      </w:r>
+      <w:r>
+        <w:rPr>
+          <w:rFonts w:asciiTheme="minorHAnsi" w:hAnsiTheme="minorHAnsi" w:cstheme="minorHAnsi"/>
+        </w:rPr>
+        <w:t xml:space="preserve">. </w:t>
+      </w:r>
+      <w:r>
+        <w:rPr>
+          <w:rFonts w:asciiTheme="minorHAnsi" w:hAnsiTheme="minorHAnsi" w:cstheme="minorHAnsi"/>
+        </w:rPr>
+        <w:t>Eine weitere Ursache ist die Temperatur.</w:t>
+      </w:r>
+    </w:p>
+    <w:p>
+      <w:pPr>
+        <w:rPr>
+          <w:rFonts w:ascii="Calibri" w:hAnsi="Calibri" w:cs="Arial"/>
+        </w:rPr>
+      </w:pPr>
+      <w:r>
+        <w:rPr>
+          <w:rFonts w:ascii="Calibri" w:hAnsi="Calibri" w:cs="Arial"/>
+        </w:rPr>
+        <w:t xml:space="preserve">Zu Beginn der Lektion haben wir uns die Temperatur und den Druck vom Messgerät notiert. Die Temperatur war noch relativ tief, da wir die erste Klasse waren, die das Labor benutzte. Im Verlauf der Lektion erhöhte sich die Raumtemperatur, weil der Raum von uns Menschen erwärmt wurde. Da wir nicht alle Messungen gleichzeitig machen konnten, besteht ein Temperaturunterschied zwischen der ersten und der dritten beziehungsweise der vierten und der sechsten Messung. Weil wir in der Gleichung zum Bestimmen des Volumens unter Raumbedingungen bei allen drei Messungen die gemessene Temperatur vom Labor einsetzten, kann es zu kleinen Abweichungen kommen, da sich der Raum während den Messungen leicht erwärmte. </w:t>
+      </w:r>
+      <w:r>
+        <w:rPr>
+          <w:rFonts w:ascii="Calibri" w:hAnsi="Calibri" w:cs="Arial"/>
+        </w:rPr>
+        <w:br/>
+        <w:t xml:space="preserve">Das </w:t>
+      </w:r>
+      <w:r>
+        <w:rPr>
+          <w:rFonts w:ascii="Calibri" w:hAnsi="Calibri" w:cs="Arial"/>
+        </w:rPr>
+        <w:t xml:space="preserve">hat </w:t>
+      </w:r>
+      <w:r>
+        <w:rPr>
+          <w:rFonts w:ascii="Calibri" w:hAnsi="Calibri" w:cs="Arial"/>
+        </w:rPr>
+        <w:t>folgende Auswirkungen:</w:t>
+      </w:r>
+    </w:p>
+    <w:p>
+      <w:pPr>
+        <w:rPr>
+          <w:rFonts w:ascii="Calibri" w:hAnsi="Calibri" w:cs="Arial"/>
+        </w:rPr>
+      </w:pPr>
+      <w:r>
+        <w:rPr>
+          <w:rFonts w:ascii="Calibri" w:hAnsi="Calibri" w:cs="Arial"/>
+        </w:rPr>
+        <w:t xml:space="preserve">Das Volumen würde kleiner werden, wenn die Temperatur höher ist. Voraussetzung: Gleich bleibender Druck. </w:t>
+      </w:r>
+      <w:r>
+        <w:rPr>
+          <w:rFonts w:ascii="Calibri" w:hAnsi="Calibri" w:cs="Arial"/>
+        </w:rPr>
+        <w:br/>
+        <w:t xml:space="preserve">Das Volumen würde grösser werden, wenn der Druck grösser ist </w:t>
+      </w:r>
+      <w:r>
+        <w:rPr>
+          <w:rFonts w:ascii="Calibri" w:hAnsi="Calibri" w:cs="Arial"/>
+        </w:rPr>
+        <w:br/>
+        <w:t>Voraussetzung: Gleich beliebender Druck</w:t>
+      </w:r>
+      <w:r>
+        <w:rPr>
+          <w:rFonts w:ascii="Calibri" w:hAnsi="Calibri" w:cs="Arial"/>
+        </w:rPr>
+        <w:br/>
+        <w:t>Wenn beides steigt/sinkt kommt es auf das Verhältnis an, um zu beurteilen, wie sich das Volumen entwickelt.</w:t>
+      </w:r>
     </w:p>
     <w:p>
       <w:pPr>
@@ -8222,311 +8140,72 @@
           <w:szCs w:val="22"/>
         </w:rPr>
       </w:pPr>
-      <w:r>
-        <w:rPr>
-          <w:rFonts w:ascii="Calibri" w:hAnsi="Calibri" w:cs="Arial"/>
-          <w:b w:val="0"/>
-          <w:sz w:val="22"/>
-          <w:szCs w:val="22"/>
-          <w:highlight w:val="green"/>
-        </w:rPr>
-        <w:t>Ihr Text...</w:t>
-      </w:r>
     </w:p>
     <w:p>
       <w:pPr>
-        <w:pStyle w:val="Vorgabetext1"/>
-        <w:tabs>
-          <w:tab w:val="left" w:pos="3686"/>
-        </w:tabs>
-        <w:rPr>
-          <w:rFonts w:ascii="Calibri" w:hAnsi="Calibri" w:cs="Arial"/>
-          <w:b w:val="0"/>
-          <w:sz w:val="22"/>
-          <w:szCs w:val="22"/>
-        </w:rPr>
-      </w:pPr>
-    </w:p>
-    <w:p>
-      <w:pPr>
-        <w:pStyle w:val="Vorgabetext1"/>
-        <w:tabs>
-          <w:tab w:val="left" w:pos="3686"/>
-        </w:tabs>
-        <w:rPr>
-          <w:rFonts w:ascii="Calibri" w:hAnsi="Calibri" w:cs="Arial"/>
-          <w:b w:val="0"/>
-          <w:sz w:val="22"/>
-          <w:szCs w:val="22"/>
-          <w:highlight w:val="yellow"/>
-        </w:rPr>
-      </w:pPr>
-      <w:proofErr w:type="spellStart"/>
-      <w:r>
-        <w:rPr>
-          <w:rFonts w:ascii="Calibri" w:hAnsi="Calibri" w:cs="Arial"/>
-          <w:b w:val="0"/>
-          <w:sz w:val="22"/>
-          <w:szCs w:val="22"/>
-          <w:highlight w:val="yellow"/>
-        </w:rPr>
-        <w:t>Tietl</w:t>
-      </w:r>
-      <w:proofErr w:type="spellEnd"/>
-      <w:r>
-        <w:rPr>
-          <w:rFonts w:ascii="Calibri" w:hAnsi="Calibri" w:cs="Arial"/>
-          <w:b w:val="0"/>
-          <w:sz w:val="22"/>
-          <w:szCs w:val="22"/>
-          <w:highlight w:val="yellow"/>
-        </w:rPr>
-        <w:t xml:space="preserve"> machen oder einfach so lassen =?</w:t>
-      </w:r>
-    </w:p>
-    <w:p>
-      <w:pPr>
-        <w:rPr>
-          <w:rFonts w:ascii="Calibri" w:hAnsi="Calibri" w:cs="Arial"/>
-          <w:color w:val="FF0000"/>
-        </w:rPr>
-      </w:pPr>
-      <w:r>
-        <w:rPr>
-          <w:rFonts w:ascii="Calibri" w:hAnsi="Calibri" w:cs="Arial"/>
-          <w:color w:val="FF0000"/>
-          <w:highlight w:val="yellow"/>
-        </w:rPr>
-        <w:t xml:space="preserve">Beim niemand den Tisch berührt und alles </w:t>
-      </w:r>
-      <w:proofErr w:type="gramStart"/>
-      <w:r>
-        <w:rPr>
-          <w:rFonts w:ascii="Calibri" w:hAnsi="Calibri" w:cs="Arial"/>
-          <w:color w:val="FF0000"/>
-          <w:highlight w:val="yellow"/>
-        </w:rPr>
-        <w:t>still steht</w:t>
-      </w:r>
-      <w:proofErr w:type="gramEnd"/>
-      <w:r>
-        <w:rPr>
-          <w:rFonts w:ascii="Calibri" w:hAnsi="Calibri" w:cs="Arial"/>
-          <w:color w:val="FF0000"/>
-          <w:highlight w:val="yellow"/>
-        </w:rPr>
-        <w:t>.</w:t>
-      </w:r>
-      <w:r>
-        <w:rPr>
-          <w:rFonts w:ascii="Calibri" w:hAnsi="Calibri" w:cs="Arial"/>
-          <w:color w:val="FF0000"/>
+        <w:rPr>
+          <w:rFonts w:ascii="Calibri" w:hAnsi="Calibri" w:cs="Arial"/>
+        </w:rPr>
+      </w:pPr>
+      <w:r>
+        <w:rPr>
+          <w:rFonts w:ascii="Calibri" w:hAnsi="Calibri" w:cs="Arial"/>
+        </w:rPr>
+        <w:t xml:space="preserve">Während dem Versuch bereitete uns das Schneiden des Lithiums Mühe. Wir mussten selber einschätzen, wie viel Lithium wir benötigen, damit es zwischen 0,4 </w:t>
+      </w:r>
+      <w:r>
+        <w:rPr>
+          <w:rFonts w:ascii="Calibri" w:hAnsi="Calibri" w:cs="Arial"/>
+        </w:rPr>
+        <w:t>bis</w:t>
+      </w:r>
+      <w:r>
+        <w:rPr>
+          <w:rFonts w:ascii="Calibri" w:hAnsi="Calibri" w:cs="Arial"/>
+        </w:rPr>
+        <w:t xml:space="preserve"> 0,5 Gramm schwer ist. Die nächste Herausforderung war, dass das Lithium unter dem Messzylinder korrekt platziert wurde. Die Handhabung der Pinzette, mit der wir das Lithium Stück hielten, erwies sich als schwierig</w:t>
+      </w:r>
+      <w:r>
+        <w:rPr>
+          <w:rFonts w:ascii="Calibri" w:hAnsi="Calibri" w:cs="Arial"/>
+        </w:rPr>
+        <w:t>, da wir während des ganzen Versuches Handschuhe tragen mussten. Diese schützten uns vor dem Lithium.</w:t>
+      </w:r>
+      <w:r>
+        <w:rPr>
+          <w:rFonts w:ascii="Calibri" w:hAnsi="Calibri" w:cs="Arial"/>
         </w:rPr>
         <w:t xml:space="preserve"> </w:t>
       </w:r>
-    </w:p>
-    <w:p>
-      <w:pPr>
-        <w:rPr>
-          <w:rFonts w:ascii="Calibri" w:hAnsi="Calibri" w:cs="Arial"/>
-          <w:color w:val="FF0000"/>
-        </w:rPr>
-      </w:pPr>
-    </w:p>
-    <w:p>
-      <w:pPr>
-        <w:rPr>
-          <w:rFonts w:ascii="Calibri" w:hAnsi="Calibri" w:cs="Arial"/>
-          <w:color w:val="FF0000"/>
-        </w:rPr>
-      </w:pPr>
-      <w:r>
-        <w:rPr>
-          <w:rFonts w:ascii="Calibri" w:hAnsi="Calibri" w:cs="Arial"/>
-          <w:color w:val="FF0000"/>
-        </w:rPr>
-        <w:t xml:space="preserve">Zu Beginn der Lektion haben wir uns die Temperatur und den Druck vom Messgerät notiert. Die Temperatur war noch relativ tief, da wir die erste Klasse waren, die das Labor benutzte. Im Verlauf der Lektion erhöhte sich die Raumtemperatur, weil der Raum von uns Menschen erwärmt wurde. Da wir nicht alle Messungen gleichzeitig machen konnten, besteht ein Temperaturunterschied zwischen der ersten und der dritten beziehungsweise der vierten und der sechsten Messung. Weil wir in der Gleichung zum Bestimmen des Volumens unter Raumbedingungen bei allen drei Messungen die gemessene Temperatur vom Labor einsetzten, kann es zu kleinen Abweichungen kommen, da sich der Raum während den Messungen leicht erwärmte. </w:t>
-      </w:r>
-      <w:r>
-        <w:rPr>
-          <w:rFonts w:ascii="Calibri" w:hAnsi="Calibri" w:cs="Arial"/>
-          <w:color w:val="FF0000"/>
-        </w:rPr>
-        <w:br/>
-      </w:r>
-      <w:r>
-        <w:rPr>
-          <w:rFonts w:ascii="Calibri" w:hAnsi="Calibri" w:cs="Arial"/>
-          <w:color w:val="FF0000"/>
-        </w:rPr>
-        <w:t xml:space="preserve">Das </w:t>
-      </w:r>
-      <w:r>
-        <w:rPr>
-          <w:rFonts w:ascii="Calibri" w:hAnsi="Calibri" w:cs="Arial"/>
-          <w:color w:val="FF0000"/>
-        </w:rPr>
-        <w:t xml:space="preserve">hat </w:t>
-      </w:r>
-      <w:r>
-        <w:rPr>
-          <w:rFonts w:ascii="Calibri" w:hAnsi="Calibri" w:cs="Arial"/>
-          <w:color w:val="FF0000"/>
-        </w:rPr>
-        <w:t>folgende Auswirkungen:</w:t>
-      </w:r>
-    </w:p>
-    <w:p>
-      <w:pPr>
-        <w:rPr>
-          <w:rFonts w:ascii="Calibri" w:hAnsi="Calibri" w:cs="Arial"/>
-          <w:color w:val="FF0000"/>
-        </w:rPr>
-      </w:pPr>
-      <w:r>
-        <w:rPr>
-          <w:rFonts w:ascii="Calibri" w:hAnsi="Calibri" w:cs="Arial"/>
-          <w:color w:val="FF0000"/>
-        </w:rPr>
-        <w:t xml:space="preserve">Das Volumen würde kleiner werden, wenn die Temperatur höher ist. Voraussetzung: Gleich bleibender Druck. </w:t>
-      </w:r>
-      <w:r>
-        <w:rPr>
-          <w:rFonts w:ascii="Calibri" w:hAnsi="Calibri" w:cs="Arial"/>
-          <w:color w:val="FF0000"/>
-        </w:rPr>
-        <w:br/>
-        <w:t xml:space="preserve">Das Volumen würde grösser werden, wenn der Druck grösser ist </w:t>
-      </w:r>
-      <w:r>
-        <w:rPr>
-          <w:rFonts w:ascii="Calibri" w:hAnsi="Calibri" w:cs="Arial"/>
-          <w:color w:val="FF0000"/>
-        </w:rPr>
-        <w:br/>
-        <w:t>Voraussetzung: Gleich beliebender Druck</w:t>
-      </w:r>
-      <w:r>
-        <w:rPr>
-          <w:rFonts w:ascii="Calibri" w:hAnsi="Calibri" w:cs="Arial"/>
-          <w:color w:val="FF0000"/>
-        </w:rPr>
-        <w:br/>
-        <w:t>Wenn beides steigt/sinkt kommt es auf das Verhältnis an, um zu beurteilen, wie sich das Volumen entwickelt.</w:t>
-      </w:r>
-    </w:p>
-    <w:p>
-      <w:pPr>
-        <w:pStyle w:val="Vorgabetext1"/>
-        <w:tabs>
-          <w:tab w:val="left" w:pos="3686"/>
-        </w:tabs>
-        <w:rPr>
-          <w:rFonts w:ascii="Calibri" w:hAnsi="Calibri" w:cs="Arial"/>
-          <w:b w:val="0"/>
-          <w:sz w:val="22"/>
-          <w:szCs w:val="22"/>
-        </w:rPr>
-      </w:pPr>
-    </w:p>
-    <w:p>
-      <w:pPr>
-        <w:rPr>
-          <w:rFonts w:ascii="Calibri" w:hAnsi="Calibri" w:cs="Arial"/>
-        </w:rPr>
-      </w:pPr>
-      <w:r>
-        <w:rPr>
-          <w:rFonts w:ascii="Calibri" w:hAnsi="Calibri" w:cs="Arial"/>
-          <w:color w:val="FF0000"/>
-        </w:rPr>
-        <w:t xml:space="preserve">Während dem Versuch bereitete uns das Schneiden des Lithiums Mühe. Wir mussten selber einschätzen, wie viel Lithium wir benötigen, damit es zwischen 0,4 </w:t>
-      </w:r>
-      <w:r>
-        <w:rPr>
-          <w:rFonts w:ascii="Calibri" w:hAnsi="Calibri" w:cs="Arial"/>
-          <w:color w:val="FF0000"/>
-        </w:rPr>
-        <w:t>bis</w:t>
-      </w:r>
-      <w:r>
-        <w:rPr>
-          <w:rFonts w:ascii="Calibri" w:hAnsi="Calibri" w:cs="Arial"/>
-          <w:color w:val="FF0000"/>
-        </w:rPr>
-        <w:t xml:space="preserve"> 0,5 Gramm schwer ist. Die nächste Herausforderung war, dass das Lithium unter dem Messzylinder korrekt platziert wurde. Die Handhabung der Pinzette, mit der wir das Lithium Stück hielten, erwies sich als schwierig</w:t>
-      </w:r>
-      <w:r>
-        <w:rPr>
-          <w:rFonts w:ascii="Calibri" w:hAnsi="Calibri" w:cs="Arial"/>
-          <w:color w:val="FF0000"/>
-        </w:rPr>
-        <w:t>, da wir während des ganzen Versuches Handschuhe tragen mussten. Diese schützten uns vor dem Lithium.</w:t>
-      </w:r>
-      <w:r>
-        <w:rPr>
-          <w:rFonts w:ascii="Calibri" w:hAnsi="Calibri" w:cs="Arial"/>
-          <w:color w:val="FF0000"/>
-        </w:rPr>
-        <w:t xml:space="preserve"> </w:t>
-      </w:r>
-      <w:r>
-        <w:rPr>
-          <w:rFonts w:ascii="Calibri" w:hAnsi="Calibri" w:cs="Arial"/>
-          <w:color w:val="FF0000"/>
+      <w:r>
+        <w:rPr>
+          <w:rFonts w:ascii="Calibri" w:hAnsi="Calibri" w:cs="Arial"/>
         </w:rPr>
         <w:t>Die ungültigen Versuche 3 und 4 stützen diese Aussagen</w:t>
       </w:r>
       <w:r>
         <w:rPr>
           <w:rFonts w:ascii="Calibri" w:hAnsi="Calibri" w:cs="Arial"/>
-          <w:color w:val="FF0000"/>
         </w:rPr>
         <w:t>, d</w:t>
       </w:r>
       <w:r>
         <w:rPr>
           <w:rFonts w:ascii="Calibri" w:hAnsi="Calibri" w:cs="Arial"/>
-          <w:color w:val="FF0000"/>
-        </w:rPr>
-        <w:t xml:space="preserve">a bei diesen Versuchen, entweder das </w:t>
-      </w:r>
-      <w:proofErr w:type="spellStart"/>
-      <w:r>
-        <w:rPr>
-          <w:rFonts w:ascii="Calibri" w:hAnsi="Calibri" w:cs="Arial"/>
-          <w:color w:val="FF0000"/>
-        </w:rPr>
-        <w:t>Messsen</w:t>
-      </w:r>
-      <w:proofErr w:type="spellEnd"/>
-      <w:r>
-        <w:rPr>
-          <w:rFonts w:ascii="Calibri" w:hAnsi="Calibri" w:cs="Arial"/>
-          <w:color w:val="FF0000"/>
-        </w:rPr>
-        <w:t xml:space="preserve"> oder </w:t>
-      </w:r>
-      <w:r>
-        <w:rPr>
-          <w:rFonts w:ascii="Calibri" w:hAnsi="Calibri" w:cs="Arial"/>
-          <w:color w:val="FF0000"/>
+        </w:rPr>
+        <w:t xml:space="preserve">a bei diesen Versuchen, entweder das Messen oder </w:t>
+      </w:r>
+      <w:r>
+        <w:rPr>
+          <w:rFonts w:ascii="Calibri" w:hAnsi="Calibri" w:cs="Arial"/>
         </w:rPr>
         <w:t xml:space="preserve">das </w:t>
       </w:r>
       <w:r>
         <w:rPr>
           <w:rFonts w:ascii="Calibri" w:hAnsi="Calibri" w:cs="Arial"/>
-          <w:color w:val="FF0000"/>
         </w:rPr>
         <w:t xml:space="preserve">Platzieren schiefgelaufen ist. </w:t>
-      </w:r>
-      <w:r>
-        <w:rPr>
-          <w:rFonts w:ascii="Calibri" w:hAnsi="Calibri" w:cs="Arial"/>
-          <w:color w:val="FF0000"/>
-        </w:rPr>
-        <w:br/>
       </w:r>
       <w:r>
         <w:rPr>
@@ -8790,7 +8469,6 @@
           <w:lang w:eastAsia="de-DE"/>
         </w:rPr>
       </w:pPr>
-      <w:proofErr w:type="spellStart"/>
       <w:r>
         <w:rPr>
           <w:rFonts w:asciiTheme="minorHAnsi" w:hAnsiTheme="minorHAnsi" w:cstheme="minorHAnsi"/>
@@ -8799,9 +8477,8 @@
           <w:i/>
           <w:lang w:eastAsia="de-DE"/>
         </w:rPr>
-        <w:t>Fehlerabschätzng</w:t>
-      </w:r>
-      <w:proofErr w:type="spellEnd"/>
+        <w:t>Fehlerabschätz</w:t>
+      </w:r>
       <w:r>
         <w:rPr>
           <w:rFonts w:asciiTheme="minorHAnsi" w:hAnsiTheme="minorHAnsi" w:cstheme="minorHAnsi"/>
@@ -8810,7 +8487,17 @@
           <w:i/>
           <w:lang w:eastAsia="de-DE"/>
         </w:rPr>
-        <w:t xml:space="preserve"> «</w:t>
+        <w:t>u</w:t>
+      </w:r>
+      <w:r>
+        <w:rPr>
+          <w:rFonts w:asciiTheme="minorHAnsi" w:hAnsiTheme="minorHAnsi" w:cstheme="minorHAnsi"/>
+          <w:b/>
+          <w:bCs/>
+          <w:i/>
+          <w:lang w:eastAsia="de-DE"/>
+        </w:rPr>
+        <w:t>ng «</w:t>
       </w:r>
       <w:r>
         <w:rPr>
@@ -9476,7 +9163,6 @@
         <w:docPartUnique/>
       </w:docPartObj>
     </w:sdtPr>
-    <w:sdtEndPr/>
     <w:sdtContent>
       <w:p>
         <w:pPr>
@@ -9505,7 +9191,7 @@
             <w:szCs w:val="16"/>
             <w:lang w:val="de-DE"/>
           </w:rPr>
-          <w:t>7</w:t>
+          <w:t>3</w:t>
         </w:r>
         <w:r>
           <w:rPr>
@@ -10988,7 +10674,7 @@
 </file>
 
 <file path=customXml/itemProps1.xml><?xml version="1.0" encoding="utf-8"?>
-<ds:datastoreItem xmlns:ds="http://schemas.openxmlformats.org/officeDocument/2006/customXml" ds:itemID="{976C56A9-3A84-425F-9503-690708B35FCD}">
+<ds:datastoreItem xmlns:ds="http://schemas.openxmlformats.org/officeDocument/2006/customXml" ds:itemID="{6C498872-19AB-45E7-AB51-FC27C56758A8}">
   <ds:schemaRefs>
     <ds:schemaRef ds:uri="http://schemas.openxmlformats.org/officeDocument/2006/bibliography"/>
   </ds:schemaRefs>

</xml_diff>